<commit_message>
Add additional structure and system/software introductions to IO document
</commit_message>
<xml_diff>
--- a/documents/Parallel-IO.docx
+++ b/documents/Parallel-IO.docx
@@ -500,8 +500,10 @@
               <w:t>.</w:t>
             </w:r>
             <w:r>
-              <w:t>2</w:t>
-            </w:r>
+              <w:t>3</w:t>
+            </w:r>
+            <w:bookmarkStart w:id="0" w:name="_GoBack"/>
+            <w:bookmarkEnd w:id="0"/>
           </w:p>
         </w:tc>
       </w:tr>
@@ -608,13 +610,8 @@
               <w:t xml:space="preserve">, </w:t>
             </w:r>
             <w:r>
-              <w:t>Dominic Sloan-Murphy</w:t>
-            </w:r>
-            <w:r>
-              <w:t>, Juan Rodriguez Herrera</w:t>
-            </w:r>
-            <w:bookmarkStart w:id="0" w:name="_GoBack"/>
-            <w:bookmarkEnd w:id="0"/>
+              <w:t>Dominic Sloan-Murphy, Juan Rodriguez Herrera</w:t>
+            </w:r>
           </w:p>
         </w:tc>
       </w:tr>
@@ -897,6 +894,56 @@
           </w:p>
         </w:tc>
       </w:tr>
+      <w:tr>
+        <w:trPr>
+          <w:cantSplit/>
+          <w:trHeight w:val="215"/>
+        </w:trPr>
+        <w:tc>
+          <w:tcPr>
+            <w:tcW w:w="993" w:type="dxa"/>
+            <w:vAlign w:val="center"/>
+          </w:tcPr>
+          <w:p>
+            <w:r>
+              <w:t>0.3</w:t>
+            </w:r>
+          </w:p>
+        </w:tc>
+        <w:tc>
+          <w:tcPr>
+            <w:tcW w:w="1275" w:type="dxa"/>
+            <w:vAlign w:val="center"/>
+          </w:tcPr>
+          <w:p>
+            <w:r>
+              <w:t>2016-10-31</w:t>
+            </w:r>
+          </w:p>
+        </w:tc>
+        <w:tc>
+          <w:tcPr>
+            <w:tcW w:w="3969" w:type="dxa"/>
+            <w:vAlign w:val="center"/>
+          </w:tcPr>
+          <w:p>
+            <w:r>
+              <w:t>Additional structure</w:t>
+            </w:r>
+          </w:p>
+        </w:tc>
+        <w:tc>
+          <w:tcPr>
+            <w:tcW w:w="2694" w:type="dxa"/>
+            <w:vAlign w:val="center"/>
+          </w:tcPr>
+          <w:p>
+            <w:r>
+              <w:t>Dominic Sloan-Murphy</w:t>
+            </w:r>
+          </w:p>
+        </w:tc>
+      </w:tr>
     </w:tbl>
     <w:p>
       <w:pPr>
@@ -964,7 +1011,19 @@
         <w:spacing w:after="200" w:line="276" w:lineRule="auto"/>
       </w:pPr>
       <w:r>
-        <w:t>ARCHER: the UK national supercomputing service, using a Lustre filesystem.</w:t>
+        <w:t>ARCHER: the UK national supercomputing service, using a</w:t>
+      </w:r>
+      <w:r>
+        <w:t xml:space="preserve"> Cray Sonexion</w:t>
+      </w:r>
+      <w:r>
+        <w:t xml:space="preserve"> Lustre </w:t>
+      </w:r>
+      <w:r>
+        <w:t>file system</w:t>
+      </w:r>
+      <w:r>
+        <w:t>.</w:t>
       </w:r>
     </w:p>
     <w:p>
@@ -977,7 +1036,28 @@
         <w:spacing w:after="200" w:line="276" w:lineRule="auto"/>
       </w:pPr>
       <w:r>
-        <w:t>BlueGene/Q: the flagship machine of the UK DiRAC consortia, using an IBM GPFS filesystem.</w:t>
+        <w:t xml:space="preserve">COSMA: a </w:t>
+      </w:r>
+      <w:r>
+        <w:t>UK</w:t>
+      </w:r>
+      <w:r>
+        <w:t xml:space="preserve"> DiRAC resource, </w:t>
+      </w:r>
+      <w:r>
+        <w:t>usin</w:t>
+      </w:r>
+      <w:r>
+        <w:t>g a DDN implementation of the</w:t>
+      </w:r>
+      <w:r>
+        <w:t xml:space="preserve"> IBM GPFS </w:t>
+      </w:r>
+      <w:r>
+        <w:t>file system</w:t>
+      </w:r>
+      <w:r>
+        <w:t>.</w:t>
       </w:r>
     </w:p>
     <w:p>
@@ -990,13 +1070,13 @@
         <w:spacing w:after="200" w:line="276" w:lineRule="auto"/>
       </w:pPr>
       <w:r>
-        <w:t xml:space="preserve">COSMA: a further DiRAC resource, using </w:t>
-      </w:r>
-      <w:r>
-        <w:t>GPFS</w:t>
-      </w:r>
-      <w:r>
-        <w:t>.</w:t>
+        <w:t>UK-RDF DAC: the Data Analytic Cluster attached to the UK Research Data Facility, using</w:t>
+      </w:r>
+      <w:r>
+        <w:t xml:space="preserve"> DDN</w:t>
+      </w:r>
+      <w:r>
+        <w:t xml:space="preserve"> GPFS.</w:t>
       </w:r>
     </w:p>
     <w:p>
@@ -1009,20 +1089,16 @@
         <w:spacing w:after="200" w:line="276" w:lineRule="auto"/>
       </w:pPr>
       <w:r>
-        <w:t>UK-RDF DAC: the Data Analytic Cluster attached to the UK Research Data Facility, using GPFS.</w:t>
-      </w:r>
-    </w:p>
-    <w:p>
-      <w:pPr>
-        <w:pStyle w:val="ListParagraph"/>
-        <w:numPr>
-          <w:ilvl w:val="0"/>
-          <w:numId w:val="49"/>
-        </w:numPr>
-        <w:spacing w:after="200" w:line="276" w:lineRule="auto"/>
-      </w:pPr>
-      <w:r>
-        <w:t>Cirrus: an industry-focused machine housed at the EPCC computing facility, using Lustre.</w:t>
+        <w:t xml:space="preserve">JASMIN: a data analysis cluster delivered by the STFC, using </w:t>
+      </w:r>
+      <w:r>
+        <w:rPr>
+          <w:color w:val="FF0000"/>
+        </w:rPr>
+        <w:t xml:space="preserve">***Confirm implementation*** </w:t>
+      </w:r>
+      <w:r>
+        <w:t>GPFS.</w:t>
       </w:r>
     </w:p>
     <w:p>
@@ -1070,13 +1146,37 @@
     <w:p/>
     <w:p>
       <w:r>
-        <w:t>We benchmark a simple MPI-IO parallel test (</w:t>
-      </w:r>
-      <w:r>
-        <w:t>produced</w:t>
-      </w:r>
-      <w:r>
-        <w:t xml:space="preserve"> by the EPCC) that writes a three-dimensional distributed dataset to a single shared file. On supported systems, we further measure and compare the performance of HDF5 and NetCDF equivalent implementations.</w:t>
+        <w:t>We benchmark a simple</w:t>
+      </w:r>
+      <w:r>
+        <w:t>, EPCC-produced</w:t>
+      </w:r>
+      <w:r>
+        <w:t xml:space="preserve"> </w:t>
+      </w:r>
+      <w:r>
+        <w:t xml:space="preserve">MPI-IO </w:t>
+      </w:r>
+      <w:r>
+        <w:t xml:space="preserve">parallel </w:t>
+      </w:r>
+      <w:r>
+        <w:t xml:space="preserve">application, given the name </w:t>
+      </w:r>
+      <w:r>
+        <w:rPr>
+          <w:i/>
+        </w:rPr>
+        <w:t>benchio</w:t>
+      </w:r>
+      <w:r>
+        <w:t xml:space="preserve">, </w:t>
+      </w:r>
+      <w:r>
+        <w:t>which</w:t>
+      </w:r>
+      <w:r>
+        <w:t xml:space="preserve"> writes a three-dimensional distributed dataset to a single shared file. On supported systems, we further measure and compare the performance of HDF5 and NetCDF equivalent implementations.</w:t>
       </w:r>
     </w:p>
     <w:p/>
@@ -1141,6 +1241,9 @@
       </w:r>
     </w:p>
     <w:p>
+      <w:r>
+        <w:t xml:space="preserve">ARCHER is a Cray XC30-based system and the current UK National Supercomputing Service. </w:t>
+      </w:r>
       <w:r>
         <w:t>The /work file systems on ARCHER use the Lustre technology in the form of Sonexion parallel file system appliances. The theoretical sustained performance (in terms of bandwidth) of Sonexion Lustre file systems is determined by the number of SSUs (Scalable Storage Units) that make up the file system. ARCHER has four Sonexion file systems:</w:t>
       </w:r>
@@ -1194,27 +1297,214 @@
         <w:t>fs4: 7 SSU, theoretical sustained = 35 GB/s</w:t>
       </w:r>
     </w:p>
+    <w:p/>
     <w:p>
-      <w:r>
-        <w:br w:type="page"/>
+      <w:pPr>
+        <w:pStyle w:val="Heading2"/>
+        <w:tabs>
+          <w:tab w:val="left" w:pos="1260"/>
+        </w:tabs>
+      </w:pPr>
+      <w:r>
+        <w:t>COSMA</w:t>
       </w:r>
     </w:p>
     <w:p>
-      <w:pPr>
-        <w:pStyle w:val="Heading1"/>
-      </w:pPr>
-      <w:r>
-        <w:lastRenderedPageBreak/>
-        <w:t>Parallel I/O benchmark: benchio</w:t>
+      <w:r>
+        <w:t xml:space="preserve">The Durham-based </w:t>
+      </w:r>
+      <w:r>
+        <w:t>Cosmology Machine (</w:t>
+      </w:r>
+      <w:r>
+        <w:t>COSMA</w:t>
+      </w:r>
+      <w:r>
+        <w:t xml:space="preserve">) is one of the five systems making up the UK DiRAC facility. Its file systems </w:t>
+      </w:r>
+      <w:r>
+        <w:t xml:space="preserve">use the IBM General Parallel File System (GPFS) implemented </w:t>
+      </w:r>
+      <w:r>
+        <w:t>on two DDN SD12K storage controllers. The t</w:t>
+      </w:r>
+      <w:r>
+        <w:t>heoretical</w:t>
+      </w:r>
+      <w:r>
+        <w:t xml:space="preserve"> max</w:t>
+      </w:r>
+      <w:r>
+        <w:t xml:space="preserve">imum performance is </w:t>
+      </w:r>
+      <w:r>
+        <w:rPr>
+          <w:color w:val="FF0000"/>
+        </w:rPr>
+        <w:t>***GB/s</w:t>
+      </w:r>
+      <w:r>
+        <w:rPr>
+          <w:color w:val="FF0000"/>
+        </w:rPr>
+        <w:t>***</w:t>
       </w:r>
     </w:p>
     <w:p/>
     <w:p>
+      <w:pPr>
+        <w:pStyle w:val="Heading2"/>
+      </w:pPr>
+      <w:r>
+        <w:t>UK-RDF DAC</w:t>
+      </w:r>
+    </w:p>
+    <w:p>
+      <w:r>
+        <w:t xml:space="preserve">The UK Research Data Facility (UK-RDF) is a high volume file storage service collocated with ARCHER. Attached to it is the Data Analytic Cluster (DAC), a system for facilitating the analysis of data held at the RDF. </w:t>
+      </w:r>
       <w:r>
         <w:t xml:space="preserve">The </w:t>
       </w:r>
       <w:r>
-        <w:t xml:space="preserve">parallel I/O performance of the file systems was evaluated by the </w:t>
+        <w:t>file system</w:t>
+      </w:r>
+      <w:r>
+        <w:t xml:space="preserve"> is also a DDN GPFS installation</w:t>
+      </w:r>
+      <w:r>
+        <w:t xml:space="preserve"> and is</w:t>
+      </w:r>
+      <w:r>
+        <w:t xml:space="preserve"> based on seven DDN 12K couplets. Separate metadata storage is on NetApp EF550/EF540 arrays populated with SSD drives</w:t>
+      </w:r>
+      <w:r>
+        <w:t>. Three file systems are available to users:</w:t>
+      </w:r>
+    </w:p>
+    <w:p/>
+    <w:p>
+      <w:pPr>
+        <w:pStyle w:val="ListParagraph"/>
+        <w:numPr>
+          <w:ilvl w:val="0"/>
+          <w:numId w:val="50"/>
+        </w:numPr>
+      </w:pPr>
+      <w:r>
+        <w:t>gpfs1: 6.4 PB storage, mounted as /nerc</w:t>
+      </w:r>
+    </w:p>
+    <w:p>
+      <w:pPr>
+        <w:pStyle w:val="ListParagraph"/>
+        <w:numPr>
+          <w:ilvl w:val="0"/>
+          <w:numId w:val="50"/>
+        </w:numPr>
+      </w:pPr>
+      <w:r>
+        <w:t>gpfs2: 4.4 PB storage, mounted as /epsrc</w:t>
+      </w:r>
+    </w:p>
+    <w:p>
+      <w:pPr>
+        <w:pStyle w:val="ListParagraph"/>
+        <w:numPr>
+          <w:ilvl w:val="0"/>
+          <w:numId w:val="50"/>
+        </w:numPr>
+      </w:pPr>
+      <w:r>
+        <w:t>gpfs3: 1.5 PB storage, mounted as /general</w:t>
+      </w:r>
+    </w:p>
+    <w:p/>
+    <w:p>
+      <w:r>
+        <w:t xml:space="preserve">All DAC nodes have direct Infiniband connections to the RDF drives with a maximum theoretical performance of </w:t>
+      </w:r>
+      <w:r>
+        <w:t>7 GB/s. ***email from Kieran 30</w:t>
+      </w:r>
+      <w:r>
+        <w:rPr>
+          <w:vertAlign w:val="superscript"/>
+        </w:rPr>
+        <w:t>th</w:t>
+      </w:r>
+      <w:r>
+        <w:t xml:space="preserve"> May: “there are dual 56Gbps  </w:t>
+      </w:r>
+    </w:p>
+    <w:p>
+      <w:r>
+        <w:t>links back to the RDF fabric”</w:t>
+      </w:r>
+      <w:r>
+        <w:t>***</w:t>
+      </w:r>
+    </w:p>
+    <w:p/>
+    <w:p>
+      <w:pPr>
+        <w:pStyle w:val="Heading2"/>
+      </w:pPr>
+      <w:r>
+        <w:t>JASMIN</w:t>
+      </w:r>
+    </w:p>
+    <w:p>
+      <w:r>
+        <w:t>The Joint Analysis System (JASMIN) is an STFC-delivered service providing computing infrastructure for big data analysis.</w:t>
+      </w:r>
+      <w:r>
+        <w:t xml:space="preserve"> </w:t>
+      </w:r>
+      <w:r>
+        <w:rPr>
+          <w:color w:val="FF0000"/>
+        </w:rPr>
+        <w:t>***Also GPFS. Implementation and theoretical max details***</w:t>
+      </w:r>
+    </w:p>
+    <w:p/>
+    <w:p>
+      <w:pPr>
+        <w:pStyle w:val="Heading2"/>
+      </w:pPr>
+      <w:r>
+        <w:rPr>
+          <w:color w:val="FF0000"/>
+        </w:rPr>
+        <w:t>***Scientific Application Machine***</w:t>
+      </w:r>
+      <w:r>
+        <w:br w:type="page"/>
+      </w:r>
+    </w:p>
+    <w:p>
+      <w:pPr>
+        <w:pStyle w:val="Heading1"/>
+      </w:pPr>
+      <w:r>
+        <w:lastRenderedPageBreak/>
+        <w:t>Parallel I/O benchmark: benchio</w:t>
+      </w:r>
+    </w:p>
+    <w:p/>
+    <w:p>
+      <w:r>
+        <w:t xml:space="preserve">The </w:t>
+      </w:r>
+      <w:r>
+        <w:t xml:space="preserve">parallel I/O performance of the </w:t>
+      </w:r>
+      <w:r>
+        <w:t xml:space="preserve">HPC </w:t>
+      </w:r>
+      <w:r>
+        <w:t xml:space="preserve">systems was evaluated by the </w:t>
       </w:r>
       <w:r>
         <w:rPr>
@@ -1223,7 +1513,19 @@
         <w:t>benchio</w:t>
       </w:r>
       <w:r>
-        <w:t xml:space="preserve"> application developed at EPCC. This was chosen ahead of IOR for a number of reasons:</w:t>
+        <w:t xml:space="preserve"> application developed at EPCC. This was chosen ahead of </w:t>
+      </w:r>
+      <w:r>
+        <w:t xml:space="preserve">the popular </w:t>
+      </w:r>
+      <w:r>
+        <w:t>IOR</w:t>
+      </w:r>
+      <w:r>
+        <w:t xml:space="preserve"> benchmark</w:t>
+      </w:r>
+      <w:r>
+        <w:t xml:space="preserve"> for a number of reasons:</w:t>
       </w:r>
     </w:p>
     <w:p/>
@@ -1236,7 +1538,13 @@
         </w:numPr>
       </w:pPr>
       <w:r>
-        <w:t>The parallel I/O decomposition can be varied to better model actual user applications. IOR uses an extremely simplistic 1D data decomposition that does not model user codes and does not test the performance of MPIIO collective operations that are key to real performance.</w:t>
+        <w:t>The parallel I/O decomposition can be varied to better model actual user applications. IOR uses an extremely simplistic 1D data decomposition</w:t>
+      </w:r>
+      <w:r>
+        <w:t xml:space="preserve"> (Figure 4-1)</w:t>
+      </w:r>
+      <w:r>
+        <w:t xml:space="preserve"> that does not model user codes and does not test the performance of MPIIO collective operations that are key to real performance.</w:t>
       </w:r>
     </w:p>
     <w:p>
@@ -1260,10 +1568,10 @@
         </w:numPr>
       </w:pPr>
       <w:r>
-        <w:t>benchio is also able to evaluate the performance of HDF5 and NetCDF, two libraries that support parallel I/O and are commonly used by user communities on ARCHER.</w:t>
-      </w:r>
-      <w:r>
-        <w:t xml:space="preserve"> Note that this paper currently only covers MPIIO performance.</w:t>
+        <w:t>benchio is also able to evaluate the performance of HDF5 and NetCDF, two libraries that support parallel I/O and are commonly used by user communities on</w:t>
+      </w:r>
+      <w:r>
+        <w:t xml:space="preserve"> many HPC services.</w:t>
       </w:r>
     </w:p>
     <w:p/>
@@ -1272,19 +1580,957 @@
         <w:t>The benchio source code is Open Source and is available on GitHub.</w:t>
       </w:r>
     </w:p>
-    <w:p/>
     <w:p>
       <w:r>
-        <w:t>[Description of what benchio actually does]</w:t>
+        <w:rPr>
+          <w:noProof/>
+          <w:lang w:eastAsia="en-GB"/>
+        </w:rPr>
+        <w:drawing>
+          <wp:anchor distT="0" distB="0" distL="114300" distR="114300" simplePos="0" relativeHeight="251659264" behindDoc="0" locked="0" layoutInCell="1" allowOverlap="1" wp14:anchorId="13230E3E" wp14:editId="7F0253C2">
+            <wp:simplePos x="0" y="0"/>
+            <wp:positionH relativeFrom="column">
+              <wp:posOffset>805180</wp:posOffset>
+            </wp:positionH>
+            <wp:positionV relativeFrom="paragraph">
+              <wp:posOffset>248285</wp:posOffset>
+            </wp:positionV>
+            <wp:extent cx="3663950" cy="427990"/>
+            <wp:effectExtent l="0" t="0" r="0" b="0"/>
+            <wp:wrapTopAndBottom/>
+            <wp:docPr id="6" name="Picture 6"/>
+            <wp:cNvGraphicFramePr>
+              <a:graphicFrameLocks xmlns:a="http://schemas.openxmlformats.org/drawingml/2006/main" noChangeAspect="1"/>
+            </wp:cNvGraphicFramePr>
+            <a:graphic xmlns:a="http://schemas.openxmlformats.org/drawingml/2006/main">
+              <a:graphicData uri="http://schemas.openxmlformats.org/drawingml/2006/picture">
+                <pic:pic xmlns:pic="http://schemas.openxmlformats.org/drawingml/2006/picture">
+                  <pic:nvPicPr>
+                    <pic:cNvPr id="6" name="Picture 6"/>
+                    <pic:cNvPicPr>
+                      <a:picLocks noChangeAspect="1" noChangeArrowheads="1"/>
+                    </pic:cNvPicPr>
+                  </pic:nvPicPr>
+                  <pic:blipFill>
+                    <a:blip r:embed="rId11">
+                      <a:extLst>
+                        <a:ext uri="{28A0092B-C50C-407E-A947-70E740481C1C}">
+                          <a14:useLocalDpi xmlns:a14="http://schemas.microsoft.com/office/drawing/2010/main" val="0"/>
+                        </a:ext>
+                      </a:extLst>
+                    </a:blip>
+                    <a:srcRect/>
+                    <a:stretch>
+                      <a:fillRect/>
+                    </a:stretch>
+                  </pic:blipFill>
+                  <pic:spPr bwMode="auto">
+                    <a:xfrm>
+                      <a:off x="0" y="0"/>
+                      <a:ext cx="3663950" cy="427990"/>
+                    </a:xfrm>
+                    <a:prstGeom prst="rect">
+                      <a:avLst/>
+                    </a:prstGeom>
+                    <a:noFill/>
+                    <a:ln>
+                      <a:noFill/>
+                    </a:ln>
+                    <a:extLst>
+                      <a:ext uri="{909E8E84-426E-40DD-AFC4-6F175D3DCCD1}">
+                        <a14:hiddenFill xmlns:a14="http://schemas.microsoft.com/office/drawing/2010/main">
+                          <a:solidFill>
+                            <a:srgbClr val="FFFFFF"/>
+                          </a:solidFill>
+                        </a14:hiddenFill>
+                      </a:ext>
+                      <a:ext uri="{91240B29-F687-4F45-9708-019B960494DF}">
+                        <a14:hiddenLine xmlns:a14="http://schemas.microsoft.com/office/drawing/2010/main" w="9525">
+                          <a:solidFill>
+                            <a:srgbClr val="000000"/>
+                          </a:solidFill>
+                          <a:miter lim="800000"/>
+                          <a:headEnd/>
+                          <a:tailEnd/>
+                        </a14:hiddenLine>
+                      </a:ext>
+                    </a:extLst>
+                  </pic:spPr>
+                </pic:pic>
+              </a:graphicData>
+            </a:graphic>
+          </wp:anchor>
+        </w:drawing>
+      </w:r>
+      <w:r>
+        <w:rPr>
+          <w:noProof/>
+          <w:lang w:eastAsia="en-GB"/>
+        </w:rPr>
+        <mc:AlternateContent>
+          <mc:Choice Requires="wps">
+            <w:drawing>
+              <wp:anchor distT="0" distB="0" distL="114300" distR="114300" simplePos="0" relativeHeight="251661312" behindDoc="0" locked="0" layoutInCell="1" allowOverlap="1" wp14:anchorId="6E8FF0DF" wp14:editId="5F55F0C3">
+                <wp:simplePos x="0" y="0"/>
+                <wp:positionH relativeFrom="column">
+                  <wp:posOffset>805180</wp:posOffset>
+                </wp:positionH>
+                <wp:positionV relativeFrom="paragraph">
+                  <wp:posOffset>735965</wp:posOffset>
+                </wp:positionV>
+                <wp:extent cx="3663950" cy="260985"/>
+                <wp:effectExtent l="0" t="0" r="0" b="5715"/>
+                <wp:wrapTopAndBottom/>
+                <wp:docPr id="10" name="Text Box 10"/>
+                <wp:cNvGraphicFramePr/>
+                <a:graphic xmlns:a="http://schemas.openxmlformats.org/drawingml/2006/main">
+                  <a:graphicData uri="http://schemas.microsoft.com/office/word/2010/wordprocessingShape">
+                    <wps:wsp>
+                      <wps:cNvSpPr txBox="1"/>
+                      <wps:spPr>
+                        <a:xfrm>
+                          <a:off x="0" y="0"/>
+                          <a:ext cx="3663950" cy="260985"/>
+                        </a:xfrm>
+                        <a:prstGeom prst="rect">
+                          <a:avLst/>
+                        </a:prstGeom>
+                        <a:solidFill>
+                          <a:prstClr val="white"/>
+                        </a:solidFill>
+                        <a:ln>
+                          <a:noFill/>
+                        </a:ln>
+                        <a:effectLst/>
+                      </wps:spPr>
+                      <wps:txbx>
+                        <w:txbxContent>
+                          <w:p>
+                            <w:pPr>
+                              <w:pStyle w:val="Caption"/>
+                              <w:jc w:val="center"/>
+                              <w:rPr>
+                                <w:noProof/>
+                                <w:sz w:val="20"/>
+                                <w:szCs w:val="24"/>
+                              </w:rPr>
+                            </w:pPr>
+                            <w:r>
+                              <w:t xml:space="preserve">Figure </w:t>
+                            </w:r>
+                            <w:r>
+                              <w:fldChar w:fldCharType="begin"/>
+                            </w:r>
+                            <w:r>
+                              <w:instrText xml:space="preserve"> STYLEREF 1 \s </w:instrText>
+                            </w:r>
+                            <w:r>
+                              <w:fldChar w:fldCharType="separate"/>
+                            </w:r>
+                            <w:r>
+                              <w:rPr>
+                                <w:noProof/>
+                              </w:rPr>
+                              <w:t>4</w:t>
+                            </w:r>
+                            <w:r>
+                              <w:fldChar w:fldCharType="end"/>
+                            </w:r>
+                            <w:r>
+                              <w:noBreakHyphen/>
+                            </w:r>
+                            <w:r>
+                              <w:fldChar w:fldCharType="begin"/>
+                            </w:r>
+                            <w:r>
+                              <w:instrText xml:space="preserve"> SEQ Figure \* ARABIC \s 1 </w:instrText>
+                            </w:r>
+                            <w:r>
+                              <w:fldChar w:fldCharType="separate"/>
+                            </w:r>
+                            <w:r>
+                              <w:rPr>
+                                <w:noProof/>
+                              </w:rPr>
+                              <w:t>1</w:t>
+                            </w:r>
+                            <w:r>
+                              <w:fldChar w:fldCharType="end"/>
+                            </w:r>
+                            <w:r>
+                              <w:t xml:space="preserve"> IOR data layout: </w:t>
+                            </w:r>
+                            <w:r>
+                              <w:t xml:space="preserve">simple </w:t>
+                            </w:r>
+                            <w:r>
+                              <w:t>sequential</w:t>
+                            </w:r>
+                          </w:p>
+                        </w:txbxContent>
+                      </wps:txbx>
+                      <wps:bodyPr rot="0" spcFirstLastPara="0" vertOverflow="overflow" horzOverflow="overflow" vert="horz" wrap="square" lIns="0" tIns="0" rIns="0" bIns="0" numCol="1" spcCol="0" rtlCol="0" fromWordArt="0" anchor="t" anchorCtr="0" forceAA="0" compatLnSpc="1">
+                        <a:prstTxWarp prst="textNoShape">
+                          <a:avLst/>
+                        </a:prstTxWarp>
+                        <a:spAutoFit/>
+                      </wps:bodyPr>
+                    </wps:wsp>
+                  </a:graphicData>
+                </a:graphic>
+              </wp:anchor>
+            </w:drawing>
+          </mc:Choice>
+          <mc:Fallback>
+            <w:pict>
+              <v:shapetype id="_x0000_t202" coordsize="21600,21600" o:spt="202" path="m,l,21600r21600,l21600,xe">
+                <v:stroke joinstyle="miter"/>
+                <v:path gradientshapeok="t" o:connecttype="rect"/>
+              </v:shapetype>
+              <v:shape id="Text Box 10" o:spid="_x0000_s1026" type="#_x0000_t202" style="position:absolute;margin-left:63.4pt;margin-top:57.95pt;width:288.5pt;height:20.55pt;z-index:251661312;visibility:visible;mso-wrap-style:square;mso-wrap-distance-left:9pt;mso-wrap-distance-top:0;mso-wrap-distance-right:9pt;mso-wrap-distance-bottom:0;mso-position-horizontal:absolute;mso-position-horizontal-relative:text;mso-position-vertical:absolute;mso-position-vertical-relative:text;v-text-anchor:top" o:gfxdata="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" stroked="f">
+                <v:textbox style="mso-fit-shape-to-text:t" inset="0,0,0,0">
+                  <w:txbxContent>
+                    <w:p>
+                      <w:pPr>
+                        <w:pStyle w:val="Caption"/>
+                        <w:jc w:val="center"/>
+                        <w:rPr>
+                          <w:noProof/>
+                          <w:sz w:val="20"/>
+                          <w:szCs w:val="24"/>
+                        </w:rPr>
+                      </w:pPr>
+                      <w:r>
+                        <w:t xml:space="preserve">Figure </w:t>
+                      </w:r>
+                      <w:r>
+                        <w:fldChar w:fldCharType="begin"/>
+                      </w:r>
+                      <w:r>
+                        <w:instrText xml:space="preserve"> STYLEREF 1 \s </w:instrText>
+                      </w:r>
+                      <w:r>
+                        <w:fldChar w:fldCharType="separate"/>
+                      </w:r>
+                      <w:r>
+                        <w:rPr>
+                          <w:noProof/>
+                        </w:rPr>
+                        <w:t>4</w:t>
+                      </w:r>
+                      <w:r>
+                        <w:fldChar w:fldCharType="end"/>
+                      </w:r>
+                      <w:r>
+                        <w:noBreakHyphen/>
+                      </w:r>
+                      <w:r>
+                        <w:fldChar w:fldCharType="begin"/>
+                      </w:r>
+                      <w:r>
+                        <w:instrText xml:space="preserve"> SEQ Figure \* ARABIC \s 1 </w:instrText>
+                      </w:r>
+                      <w:r>
+                        <w:fldChar w:fldCharType="separate"/>
+                      </w:r>
+                      <w:r>
+                        <w:rPr>
+                          <w:noProof/>
+                        </w:rPr>
+                        <w:t>1</w:t>
+                      </w:r>
+                      <w:r>
+                        <w:fldChar w:fldCharType="end"/>
+                      </w:r>
+                      <w:r>
+                        <w:t xml:space="preserve"> IOR data layout: </w:t>
+                      </w:r>
+                      <w:r>
+                        <w:t xml:space="preserve">simple </w:t>
+                      </w:r>
+                      <w:r>
+                        <w:t>sequential</w:t>
+                      </w:r>
+                    </w:p>
+                  </w:txbxContent>
+                </v:textbox>
+                <w10:wrap type="topAndBottom"/>
+              </v:shape>
+            </w:pict>
+          </mc:Fallback>
+        </mc:AlternateContent>
+      </w:r>
+    </w:p>
+    <w:p>
+      <w:r>
+        <w:t xml:space="preserve"> </w:t>
+      </w:r>
+    </w:p>
+    <w:p>
+      <w:r>
+        <w:t xml:space="preserve">The benchio application </w:t>
+      </w:r>
+      <w:r>
+        <w:t>measures</w:t>
+      </w:r>
+      <w:r>
+        <w:t xml:space="preserve"> write bandwidth to a single shared file for a given problem size per processor (weak scaling)</w:t>
+      </w:r>
+      <w:r>
+        <w:t>, i.e. the size of the output file scales with the number of processors.</w:t>
       </w:r>
     </w:p>
     <w:p/>
     <w:p>
+      <w:r>
+        <w:rPr>
+          <w:noProof/>
+          <w:lang w:eastAsia="en-GB"/>
+        </w:rPr>
+        <mc:AlternateContent>
+          <mc:Choice Requires="wps">
+            <w:drawing>
+              <wp:anchor distT="0" distB="0" distL="114300" distR="114300" simplePos="0" relativeHeight="251665408" behindDoc="0" locked="0" layoutInCell="1" allowOverlap="1" wp14:anchorId="4D62C9CD" wp14:editId="1932B2C1">
+                <wp:simplePos x="0" y="0"/>
+                <wp:positionH relativeFrom="column">
+                  <wp:posOffset>1054100</wp:posOffset>
+                </wp:positionH>
+                <wp:positionV relativeFrom="paragraph">
+                  <wp:posOffset>3563620</wp:posOffset>
+                </wp:positionV>
+                <wp:extent cx="2907030" cy="394970"/>
+                <wp:effectExtent l="0" t="0" r="7620" b="5080"/>
+                <wp:wrapTopAndBottom/>
+                <wp:docPr id="14" name="Text Box 14"/>
+                <wp:cNvGraphicFramePr/>
+                <a:graphic xmlns:a="http://schemas.openxmlformats.org/drawingml/2006/main">
+                  <a:graphicData uri="http://schemas.microsoft.com/office/word/2010/wordprocessingShape">
+                    <wps:wsp>
+                      <wps:cNvSpPr txBox="1"/>
+                      <wps:spPr>
+                        <a:xfrm>
+                          <a:off x="0" y="0"/>
+                          <a:ext cx="2907030" cy="394970"/>
+                        </a:xfrm>
+                        <a:prstGeom prst="rect">
+                          <a:avLst/>
+                        </a:prstGeom>
+                        <a:solidFill>
+                          <a:prstClr val="white"/>
+                        </a:solidFill>
+                        <a:ln>
+                          <a:noFill/>
+                        </a:ln>
+                        <a:effectLst/>
+                      </wps:spPr>
+                      <wps:txbx>
+                        <w:txbxContent>
+                          <w:p>
+                            <w:pPr>
+                              <w:pStyle w:val="Caption"/>
+                              <w:jc w:val="center"/>
+                              <w:rPr>
+                                <w:noProof/>
+                                <w:sz w:val="20"/>
+                                <w:szCs w:val="24"/>
+                              </w:rPr>
+                            </w:pPr>
+                            <w:r>
+                              <w:t xml:space="preserve">Figure </w:t>
+                            </w:r>
+                            <w:r>
+                              <w:fldChar w:fldCharType="begin"/>
+                            </w:r>
+                            <w:r>
+                              <w:instrText xml:space="preserve"> STYLEREF 1 \s </w:instrText>
+                            </w:r>
+                            <w:r>
+                              <w:fldChar w:fldCharType="separate"/>
+                            </w:r>
+                            <w:r>
+                              <w:rPr>
+                                <w:noProof/>
+                              </w:rPr>
+                              <w:t>4</w:t>
+                            </w:r>
+                            <w:r>
+                              <w:fldChar w:fldCharType="end"/>
+                            </w:r>
+                            <w:r>
+                              <w:noBreakHyphen/>
+                            </w:r>
+                            <w:r>
+                              <w:fldChar w:fldCharType="begin"/>
+                            </w:r>
+                            <w:r>
+                              <w:instrText xml:space="preserve"> SEQ Figure \* ARABIC \s 1 </w:instrText>
+                            </w:r>
+                            <w:r>
+                              <w:fldChar w:fldCharType="separate"/>
+                            </w:r>
+                            <w:r>
+                              <w:rPr>
+                                <w:noProof/>
+                              </w:rPr>
+                              <w:t>2</w:t>
+                            </w:r>
+                            <w:r>
+                              <w:fldChar w:fldCharType="end"/>
+                            </w:r>
+                            <w:r>
+                              <w:t xml:space="preserve"> benchio data layout: 3D strided, P2 behind P0</w:t>
+                            </w:r>
+                          </w:p>
+                        </w:txbxContent>
+                      </wps:txbx>
+                      <wps:bodyPr rot="0" spcFirstLastPara="0" vertOverflow="overflow" horzOverflow="overflow" vert="horz" wrap="square" lIns="0" tIns="0" rIns="0" bIns="0" numCol="1" spcCol="0" rtlCol="0" fromWordArt="0" anchor="t" anchorCtr="0" forceAA="0" compatLnSpc="1">
+                        <a:prstTxWarp prst="textNoShape">
+                          <a:avLst/>
+                        </a:prstTxWarp>
+                        <a:spAutoFit/>
+                      </wps:bodyPr>
+                    </wps:wsp>
+                  </a:graphicData>
+                </a:graphic>
+              </wp:anchor>
+            </w:drawing>
+          </mc:Choice>
+          <mc:Fallback>
+            <w:pict>
+              <v:shape id="Text Box 14" o:spid="_x0000_s1027" type="#_x0000_t202" style="position:absolute;margin-left:83pt;margin-top:280.6pt;width:228.9pt;height:31.1pt;z-index:251665408;visibility:visible;mso-wrap-style:square;mso-wrap-distance-left:9pt;mso-wrap-distance-top:0;mso-wrap-distance-right:9pt;mso-wrap-distance-bottom:0;mso-position-horizontal:absolute;mso-position-horizontal-relative:text;mso-position-vertical:absolute;mso-position-vertical-relative:text;v-text-anchor:top" o:gfxdata="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" stroked="f">
+                <v:textbox style="mso-fit-shape-to-text:t" inset="0,0,0,0">
+                  <w:txbxContent>
+                    <w:p>
+                      <w:pPr>
+                        <w:pStyle w:val="Caption"/>
+                        <w:jc w:val="center"/>
+                        <w:rPr>
+                          <w:noProof/>
+                          <w:sz w:val="20"/>
+                          <w:szCs w:val="24"/>
+                        </w:rPr>
+                      </w:pPr>
+                      <w:r>
+                        <w:t xml:space="preserve">Figure </w:t>
+                      </w:r>
+                      <w:r>
+                        <w:fldChar w:fldCharType="begin"/>
+                      </w:r>
+                      <w:r>
+                        <w:instrText xml:space="preserve"> STYLEREF 1 \s </w:instrText>
+                      </w:r>
+                      <w:r>
+                        <w:fldChar w:fldCharType="separate"/>
+                      </w:r>
+                      <w:r>
+                        <w:rPr>
+                          <w:noProof/>
+                        </w:rPr>
+                        <w:t>4</w:t>
+                      </w:r>
+                      <w:r>
+                        <w:fldChar w:fldCharType="end"/>
+                      </w:r>
+                      <w:r>
+                        <w:noBreakHyphen/>
+                      </w:r>
+                      <w:r>
+                        <w:fldChar w:fldCharType="begin"/>
+                      </w:r>
+                      <w:r>
+                        <w:instrText xml:space="preserve"> SEQ Figure \* ARABIC \s 1 </w:instrText>
+                      </w:r>
+                      <w:r>
+                        <w:fldChar w:fldCharType="separate"/>
+                      </w:r>
+                      <w:r>
+                        <w:rPr>
+                          <w:noProof/>
+                        </w:rPr>
+                        <w:t>2</w:t>
+                      </w:r>
+                      <w:r>
+                        <w:fldChar w:fldCharType="end"/>
+                      </w:r>
+                      <w:r>
+                        <w:t xml:space="preserve"> </w:t>
+                      </w:r>
+                      <w:proofErr w:type="spellStart"/>
+                      <w:r>
+                        <w:t>benchio</w:t>
+                      </w:r>
+                      <w:proofErr w:type="spellEnd"/>
+                      <w:r>
+                        <w:t xml:space="preserve"> data layout: 3D </w:t>
+                      </w:r>
+                      <w:proofErr w:type="spellStart"/>
+                      <w:r>
+                        <w:t>strided</w:t>
+                      </w:r>
+                      <w:proofErr w:type="spellEnd"/>
+                      <w:r>
+                        <w:t>, P2 behind P0</w:t>
+                      </w:r>
+                    </w:p>
+                  </w:txbxContent>
+                </v:textbox>
+                <w10:wrap type="topAndBottom"/>
+              </v:shape>
+            </w:pict>
+          </mc:Fallback>
+        </mc:AlternateContent>
+      </w:r>
+      <w:r>
+        <w:rPr>
+          <w:noProof/>
+          <w:lang w:eastAsia="en-GB"/>
+        </w:rPr>
+        <w:drawing>
+          <wp:anchor distT="0" distB="0" distL="114300" distR="114300" simplePos="0" relativeHeight="251663360" behindDoc="0" locked="0" layoutInCell="1" allowOverlap="1" wp14:anchorId="68FB0D1C" wp14:editId="42E9AA2F">
+            <wp:simplePos x="0" y="0"/>
+            <wp:positionH relativeFrom="column">
+              <wp:posOffset>1054100</wp:posOffset>
+            </wp:positionH>
+            <wp:positionV relativeFrom="paragraph">
+              <wp:posOffset>706120</wp:posOffset>
+            </wp:positionV>
+            <wp:extent cx="2907030" cy="2798445"/>
+            <wp:effectExtent l="0" t="0" r="0" b="0"/>
+            <wp:wrapTopAndBottom/>
+            <wp:docPr id="13" name="Picture 13" descr="C:\Users\dsloanm\Documents\new-cube-labelled-rescaled-cropped.png"/>
+            <wp:cNvGraphicFramePr>
+              <a:graphicFrameLocks xmlns:a="http://schemas.openxmlformats.org/drawingml/2006/main" noChangeAspect="1"/>
+            </wp:cNvGraphicFramePr>
+            <a:graphic xmlns:a="http://schemas.openxmlformats.org/drawingml/2006/main">
+              <a:graphicData uri="http://schemas.openxmlformats.org/drawingml/2006/picture">
+                <pic:pic xmlns:pic="http://schemas.openxmlformats.org/drawingml/2006/picture">
+                  <pic:nvPicPr>
+                    <pic:cNvPr id="13" name="Picture 13" descr="C:\Users\dsloanm\Documents\new-cube-labelled-rescaled-cropped.png"/>
+                    <pic:cNvPicPr>
+                      <a:picLocks noChangeAspect="1" noChangeArrowheads="1"/>
+                    </pic:cNvPicPr>
+                  </pic:nvPicPr>
+                  <pic:blipFill>
+                    <a:blip r:embed="rId12">
+                      <a:extLst>
+                        <a:ext uri="{28A0092B-C50C-407E-A947-70E740481C1C}">
+                          <a14:useLocalDpi xmlns:a14="http://schemas.microsoft.com/office/drawing/2010/main" val="0"/>
+                        </a:ext>
+                      </a:extLst>
+                    </a:blip>
+                    <a:srcRect/>
+                    <a:stretch>
+                      <a:fillRect/>
+                    </a:stretch>
+                  </pic:blipFill>
+                  <pic:spPr bwMode="auto">
+                    <a:xfrm>
+                      <a:off x="0" y="0"/>
+                      <a:ext cx="2907030" cy="2798445"/>
+                    </a:xfrm>
+                    <a:prstGeom prst="rect">
+                      <a:avLst/>
+                    </a:prstGeom>
+                    <a:noFill/>
+                    <a:ln>
+                      <a:noFill/>
+                    </a:ln>
+                    <a:extLst/>
+                  </pic:spPr>
+                </pic:pic>
+              </a:graphicData>
+            </a:graphic>
+            <wp14:sizeRelV relativeFrom="margin">
+              <wp14:pctHeight>0</wp14:pctHeight>
+            </wp14:sizeRelV>
+          </wp:anchor>
+        </w:drawing>
+      </w:r>
+      <w:r>
+        <w:t>The test data is a series of double precision floating point numbers held in a 3D array and shared over processes in a 3D block decomposition</w:t>
+      </w:r>
+      <w:r>
+        <w:t xml:space="preserve"> (see Figures 4-2 and 4-3)</w:t>
+      </w:r>
+      <w:r>
+        <w:t xml:space="preserve">. </w:t>
+      </w:r>
+      <w:r>
+        <w:t>Halos have been added to all dimensions of the local arrays to better approximate the layout of a “real-world” scientific application.</w:t>
+      </w:r>
+    </w:p>
+    <w:p>
       <w:pPr>
         <w:pStyle w:val="Heading1"/>
       </w:pPr>
       <w:r>
-        <w:t>ARCHER Parallel Write Performance</w:t>
+        <w:rPr>
+          <w:noProof/>
+          <w:lang w:eastAsia="en-GB"/>
+        </w:rPr>
+        <w:lastRenderedPageBreak/>
+        <mc:AlternateContent>
+          <mc:Choice Requires="wps">
+            <w:drawing>
+              <wp:anchor distT="0" distB="0" distL="114300" distR="114300" simplePos="0" relativeHeight="251669504" behindDoc="0" locked="0" layoutInCell="1" allowOverlap="1" wp14:anchorId="17EA29D1" wp14:editId="5028A660">
+                <wp:simplePos x="0" y="0"/>
+                <wp:positionH relativeFrom="column">
+                  <wp:posOffset>-546735</wp:posOffset>
+                </wp:positionH>
+                <wp:positionV relativeFrom="paragraph">
+                  <wp:posOffset>631190</wp:posOffset>
+                </wp:positionV>
+                <wp:extent cx="6562090" cy="635"/>
+                <wp:effectExtent l="0" t="0" r="0" b="5080"/>
+                <wp:wrapTopAndBottom/>
+                <wp:docPr id="18" name="Text Box 18"/>
+                <wp:cNvGraphicFramePr/>
+                <a:graphic xmlns:a="http://schemas.openxmlformats.org/drawingml/2006/main">
+                  <a:graphicData uri="http://schemas.microsoft.com/office/word/2010/wordprocessingShape">
+                    <wps:wsp>
+                      <wps:cNvSpPr txBox="1"/>
+                      <wps:spPr>
+                        <a:xfrm>
+                          <a:off x="0" y="0"/>
+                          <a:ext cx="6562090" cy="635"/>
+                        </a:xfrm>
+                        <a:prstGeom prst="rect">
+                          <a:avLst/>
+                        </a:prstGeom>
+                        <a:solidFill>
+                          <a:prstClr val="white"/>
+                        </a:solidFill>
+                        <a:ln>
+                          <a:noFill/>
+                        </a:ln>
+                        <a:effectLst/>
+                      </wps:spPr>
+                      <wps:txbx>
+                        <w:txbxContent>
+                          <w:p>
+                            <w:pPr>
+                              <w:pStyle w:val="Caption"/>
+                              <w:jc w:val="center"/>
+                              <w:rPr>
+                                <w:noProof/>
+                                <w:sz w:val="20"/>
+                                <w:szCs w:val="24"/>
+                              </w:rPr>
+                            </w:pPr>
+                            <w:r>
+                              <w:t xml:space="preserve">Figure </w:t>
+                            </w:r>
+                            <w:r>
+                              <w:fldChar w:fldCharType="begin"/>
+                            </w:r>
+                            <w:r>
+                              <w:instrText xml:space="preserve"> STYLEREF 1 \s </w:instrText>
+                            </w:r>
+                            <w:r>
+                              <w:fldChar w:fldCharType="separate"/>
+                            </w:r>
+                            <w:r>
+                              <w:rPr>
+                                <w:noProof/>
+                              </w:rPr>
+                              <w:t>4</w:t>
+                            </w:r>
+                            <w:r>
+                              <w:fldChar w:fldCharType="end"/>
+                            </w:r>
+                            <w:r>
+                              <w:noBreakHyphen/>
+                            </w:r>
+                            <w:r>
+                              <w:fldChar w:fldCharType="begin"/>
+                            </w:r>
+                            <w:r>
+                              <w:instrText xml:space="preserve"> SEQ Figure \* ARABIC \s 1 </w:instrText>
+                            </w:r>
+                            <w:r>
+                              <w:fldChar w:fldCharType="separate"/>
+                            </w:r>
+                            <w:r>
+                              <w:rPr>
+                                <w:noProof/>
+                              </w:rPr>
+                              <w:t>3</w:t>
+                            </w:r>
+                            <w:r>
+                              <w:fldChar w:fldCharType="end"/>
+                            </w:r>
+                            <w:r>
+                              <w:t xml:space="preserve"> benchio data layout: example 2D decomposition, 2x2x2 grid per processor. Equivalent to layout of output file. Note: data is entirely contiguous and </w:t>
+                            </w:r>
+                            <w:r>
+                              <w:t xml:space="preserve">only </w:t>
+                            </w:r>
+                            <w:r>
+                              <w:t>split into two rows</w:t>
+                            </w:r>
+                            <w:r>
+                              <w:t xml:space="preserve"> in this figure</w:t>
+                            </w:r>
+                            <w:r>
+                              <w:t xml:space="preserve"> for legibility; data is not a 2x16 array</w:t>
+                            </w:r>
+                          </w:p>
+                        </w:txbxContent>
+                      </wps:txbx>
+                      <wps:bodyPr rot="0" spcFirstLastPara="0" vertOverflow="overflow" horzOverflow="overflow" vert="horz" wrap="square" lIns="0" tIns="0" rIns="0" bIns="0" numCol="1" spcCol="0" rtlCol="0" fromWordArt="0" anchor="t" anchorCtr="0" forceAA="0" compatLnSpc="1">
+                        <a:prstTxWarp prst="textNoShape">
+                          <a:avLst/>
+                        </a:prstTxWarp>
+                        <a:spAutoFit/>
+                      </wps:bodyPr>
+                    </wps:wsp>
+                  </a:graphicData>
+                </a:graphic>
+              </wp:anchor>
+            </w:drawing>
+          </mc:Choice>
+          <mc:Fallback>
+            <w:pict>
+              <v:shapetype id="_x0000_t202" coordsize="21600,21600" o:spt="202" path="m,l,21600r21600,l21600,xe">
+                <v:stroke joinstyle="miter"/>
+                <v:path gradientshapeok="t" o:connecttype="rect"/>
+              </v:shapetype>
+              <v:shape id="Text Box 18" o:spid="_x0000_s1028" type="#_x0000_t202" style="position:absolute;left:0;text-align:left;margin-left:-43.05pt;margin-top:49.7pt;width:516.7pt;height:.05pt;z-index:251669504;visibility:visible;mso-wrap-style:square;mso-wrap-distance-left:9pt;mso-wrap-distance-top:0;mso-wrap-distance-right:9pt;mso-wrap-distance-bottom:0;mso-position-horizontal:absolute;mso-position-horizontal-relative:text;mso-position-vertical:absolute;mso-position-vertical-relative:text;v-text-anchor:top" o:gfxdata="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" stroked="f">
+                <v:textbox style="mso-fit-shape-to-text:t" inset="0,0,0,0">
+                  <w:txbxContent>
+                    <w:p>
+                      <w:pPr>
+                        <w:pStyle w:val="Caption"/>
+                        <w:jc w:val="center"/>
+                        <w:rPr>
+                          <w:noProof/>
+                          <w:sz w:val="20"/>
+                          <w:szCs w:val="24"/>
+                        </w:rPr>
+                      </w:pPr>
+                      <w:r>
+                        <w:t xml:space="preserve">Figure </w:t>
+                      </w:r>
+                      <w:r>
+                        <w:fldChar w:fldCharType="begin"/>
+                      </w:r>
+                      <w:r>
+                        <w:instrText xml:space="preserve"> STYLEREF 1 \s </w:instrText>
+                      </w:r>
+                      <w:r>
+                        <w:fldChar w:fldCharType="separate"/>
+                      </w:r>
+                      <w:r>
+                        <w:rPr>
+                          <w:noProof/>
+                        </w:rPr>
+                        <w:t>4</w:t>
+                      </w:r>
+                      <w:r>
+                        <w:fldChar w:fldCharType="end"/>
+                      </w:r>
+                      <w:r>
+                        <w:noBreakHyphen/>
+                      </w:r>
+                      <w:r>
+                        <w:fldChar w:fldCharType="begin"/>
+                      </w:r>
+                      <w:r>
+                        <w:instrText xml:space="preserve"> SEQ Figure \* ARABIC \s 1 </w:instrText>
+                      </w:r>
+                      <w:r>
+                        <w:fldChar w:fldCharType="separate"/>
+                      </w:r>
+                      <w:r>
+                        <w:rPr>
+                          <w:noProof/>
+                        </w:rPr>
+                        <w:t>3</w:t>
+                      </w:r>
+                      <w:r>
+                        <w:fldChar w:fldCharType="end"/>
+                      </w:r>
+                      <w:r>
+                        <w:t xml:space="preserve"> benchio data layout: example 2D decomposition, 2x2x2 grid per processor. Equivalent to layout of output file. Note: data is entirely contiguous and </w:t>
+                      </w:r>
+                      <w:r>
+                        <w:t xml:space="preserve">only </w:t>
+                      </w:r>
+                      <w:bookmarkStart w:id="1" w:name="_GoBack"/>
+                      <w:bookmarkEnd w:id="1"/>
+                      <w:r>
+                        <w:t>split into two rows</w:t>
+                      </w:r>
+                      <w:r>
+                        <w:t xml:space="preserve"> in this figure</w:t>
+                      </w:r>
+                      <w:r>
+                        <w:t xml:space="preserve"> for legibility; data is not a 2x16 array</w:t>
+                      </w:r>
+                    </w:p>
+                  </w:txbxContent>
+                </v:textbox>
+                <w10:wrap type="topAndBottom"/>
+              </v:shape>
+            </w:pict>
+          </mc:Fallback>
+        </mc:AlternateContent>
+      </w:r>
+      <w:r>
+        <w:rPr>
+          <w:noProof/>
+          <w:lang w:eastAsia="en-GB"/>
+        </w:rPr>
+        <w:drawing>
+          <wp:anchor distT="0" distB="0" distL="114300" distR="114300" simplePos="0" relativeHeight="251667456" behindDoc="0" locked="0" layoutInCell="1" allowOverlap="1" wp14:anchorId="7E9E653B" wp14:editId="44641FE6">
+            <wp:simplePos x="0" y="0"/>
+            <wp:positionH relativeFrom="column">
+              <wp:posOffset>-531495</wp:posOffset>
+            </wp:positionH>
+            <wp:positionV relativeFrom="paragraph">
+              <wp:posOffset>-376555</wp:posOffset>
+            </wp:positionV>
+            <wp:extent cx="6562090" cy="1095375"/>
+            <wp:effectExtent l="0" t="0" r="0" b="0"/>
+            <wp:wrapTopAndBottom/>
+            <wp:docPr id="17" name="Picture 17" descr="C:\Users\dsloanm\Documents\cube-2d-layout.png"/>
+            <wp:cNvGraphicFramePr>
+              <a:graphicFrameLocks xmlns:a="http://schemas.openxmlformats.org/drawingml/2006/main" noChangeAspect="1"/>
+            </wp:cNvGraphicFramePr>
+            <a:graphic xmlns:a="http://schemas.openxmlformats.org/drawingml/2006/main">
+              <a:graphicData uri="http://schemas.openxmlformats.org/drawingml/2006/picture">
+                <pic:pic xmlns:pic="http://schemas.openxmlformats.org/drawingml/2006/picture">
+                  <pic:nvPicPr>
+                    <pic:cNvPr id="17" name="Picture 17" descr="C:\Users\dsloanm\Documents\cube-2d-layout.png"/>
+                    <pic:cNvPicPr>
+                      <a:picLocks noChangeAspect="1" noChangeArrowheads="1"/>
+                    </pic:cNvPicPr>
+                  </pic:nvPicPr>
+                  <pic:blipFill>
+                    <a:blip r:embed="rId13">
+                      <a:extLst>
+                        <a:ext uri="{28A0092B-C50C-407E-A947-70E740481C1C}">
+                          <a14:useLocalDpi xmlns:a14="http://schemas.microsoft.com/office/drawing/2010/main" val="0"/>
+                        </a:ext>
+                      </a:extLst>
+                    </a:blip>
+                    <a:srcRect/>
+                    <a:stretch>
+                      <a:fillRect/>
+                    </a:stretch>
+                  </pic:blipFill>
+                  <pic:spPr bwMode="auto">
+                    <a:xfrm>
+                      <a:off x="0" y="0"/>
+                      <a:ext cx="6562090" cy="1095375"/>
+                    </a:xfrm>
+                    <a:prstGeom prst="rect">
+                      <a:avLst/>
+                    </a:prstGeom>
+                    <a:noFill/>
+                    <a:ln>
+                      <a:noFill/>
+                    </a:ln>
+                    <a:extLst>
+                      <a:ext uri="{909E8E84-426E-40DD-AFC4-6F175D3DCCD1}">
+                        <a14:hiddenFill xmlns:a14="http://schemas.microsoft.com/office/drawing/2010/main">
+                          <a:solidFill>
+                            <a:srgbClr val="FFFFFF"/>
+                          </a:solidFill>
+                        </a14:hiddenFill>
+                      </a:ext>
+                      <a:ext uri="{91240B29-F687-4F45-9708-019B960494DF}">
+                        <a14:hiddenLine xmlns:a14="http://schemas.microsoft.com/office/drawing/2010/main" w="9525">
+                          <a:solidFill>
+                            <a:srgbClr val="000000"/>
+                          </a:solidFill>
+                          <a:miter lim="800000"/>
+                          <a:headEnd/>
+                          <a:tailEnd/>
+                        </a14:hiddenLine>
+                      </a:ext>
+                    </a:extLst>
+                  </pic:spPr>
+                </pic:pic>
+              </a:graphicData>
+            </a:graphic>
+          </wp:anchor>
+        </w:drawing>
+      </w:r>
+      <w:r>
+        <w:t>Results</w:t>
+      </w:r>
+    </w:p>
+    <w:p/>
+    <w:p>
+      <w:r>
+        <w:t>Each test is repeated</w:t>
+      </w:r>
+      <w:r>
+        <w:t xml:space="preserve"> a minimum </w:t>
+      </w:r>
+      <w:r>
+        <w:t>of</w:t>
+      </w:r>
+      <w:r>
+        <w:t xml:space="preserve"> ten times and the maximum</w:t>
+      </w:r>
+      <w:r>
+        <w:t>, minimum</w:t>
+      </w:r>
+      <w:r>
+        <w:t xml:space="preserve"> and average bandwidth reported. </w:t>
+      </w:r>
+      <w:r>
+        <w:t xml:space="preserve">As </w:t>
+      </w:r>
+      <w:r>
+        <w:t xml:space="preserve">I/O is a shared resource on all </w:t>
+      </w:r>
+      <w:r>
+        <w:t>measured</w:t>
+      </w:r>
+      <w:r>
+        <w:t xml:space="preserve"> </w:t>
+      </w:r>
+      <w:r>
+        <w:t>machines</w:t>
+      </w:r>
+      <w:r>
+        <w:t xml:space="preserve"> </w:t>
+      </w:r>
+      <w:r>
+        <w:t>and therefore subject</w:t>
+      </w:r>
+      <w:r>
+        <w:t xml:space="preserve"> to contention from other users,</w:t>
+      </w:r>
+      <w:r>
+        <w:t xml:space="preserve"> </w:t>
+      </w:r>
+      <w:r>
+        <w:t xml:space="preserve">the maximum </w:t>
+      </w:r>
+      <w:r>
+        <w:t xml:space="preserve">attained </w:t>
+      </w:r>
+      <w:r>
+        <w:t>bandwidth</w:t>
+      </w:r>
+      <w:r>
+        <w:t xml:space="preserve"> is considered to be</w:t>
+      </w:r>
+      <w:r>
+        <w:t xml:space="preserve"> most representative of capabilities of a system.</w:t>
+      </w:r>
+    </w:p>
+    <w:p/>
+    <w:p>
+      <w:pPr>
+        <w:pStyle w:val="Heading2"/>
+      </w:pPr>
+      <w:r>
+        <w:t>ARCHER Performance</w:t>
       </w:r>
     </w:p>
     <w:p/>
@@ -1348,7 +2594,7 @@
                     </pic:cNvPicPr>
                   </pic:nvPicPr>
                   <pic:blipFill>
-                    <a:blip r:embed="rId11">
+                    <a:blip r:embed="rId14">
                       <a:extLst>
                         <a:ext uri="{28A0092B-C50C-407E-A947-70E740481C1C}">
                           <a14:useLocalDpi xmlns:a14="http://schemas.microsoft.com/office/drawing/2010/main" val="0"/>
@@ -1762,7 +3008,6 @@
               <w:rPr>
                 <w:lang w:val="en-US"/>
               </w:rPr>
-              <w:lastRenderedPageBreak/>
               <w:t>48</w:t>
             </w:r>
           </w:p>
@@ -2239,6 +3484,7 @@
               <w:rPr>
                 <w:lang w:val="en-US"/>
               </w:rPr>
+              <w:lastRenderedPageBreak/>
               <w:t>768</w:t>
             </w:r>
           </w:p>
@@ -2958,8 +4204,23 @@
     </w:p>
     <w:p/>
     <w:p>
-      <w:r>
-        <w:t>As described in Parallel I/O Performance on ARCHER, to get the best parallel write performance we must use as many stripes as possible. This is achieved on Lustre by setting the striping to “-1”which stripes over all available OSTs. We repeated the benchmarks with:</w:t>
+      <w:pPr>
+        <w:pStyle w:val="Heading3"/>
+      </w:pPr>
+      <w:r>
+        <w:t>Lustre Tuning</w:t>
+      </w:r>
+    </w:p>
+    <w:p/>
+    <w:p>
+      <w:r>
+        <w:t>As described in Parallel I/O Performance on ARCHER, to get the best parallel write performance we must use as many stripes as possible. This is achieved on Lustre by setting the striping to “-1”</w:t>
+      </w:r>
+      <w:r>
+        <w:t xml:space="preserve"> </w:t>
+      </w:r>
+      <w:r>
+        <w:t>which stripes over all available OSTs. We repeated the benchmarks with:</w:t>
       </w:r>
     </w:p>
     <w:p/>
@@ -3018,7 +4279,7 @@
                     </pic:cNvPicPr>
                   </pic:nvPicPr>
                   <pic:blipFill>
-                    <a:blip r:embed="rId12">
+                    <a:blip r:embed="rId15">
                       <a:extLst>
                         <a:ext uri="{28A0092B-C50C-407E-A947-70E740481C1C}">
                           <a14:useLocalDpi xmlns:a14="http://schemas.microsoft.com/office/drawing/2010/main" val="0"/>
@@ -4155,7 +5416,6 @@
               <w:rPr>
                 <w:lang w:val="en-US"/>
               </w:rPr>
-              <w:lastRenderedPageBreak/>
               <w:t>3072</w:t>
             </w:r>
           </w:p>
@@ -4275,6 +5535,7 @@
               <w:rPr>
                 <w:lang w:val="en-US"/>
               </w:rPr>
+              <w:lastRenderedPageBreak/>
               <w:t>6144</w:t>
             </w:r>
           </w:p>
@@ -4648,11 +5909,193 @@
         <w:t xml:space="preserve"> maximum write bandwidth of over 13,000 MiB/s with 576 cores (32 nodes) writing simultaneously. This is still less than 50% of the advertised sustained bandwidth of 30,000 GiB/s for this file system.</w:t>
       </w:r>
     </w:p>
+    <w:p/>
+    <w:p>
+      <w:r>
+        <w:t>***Varying stripe sizes***</w:t>
+      </w:r>
+    </w:p>
+    <w:p/>
+    <w:p>
+      <w:pPr>
+        <w:pStyle w:val="Heading3"/>
+      </w:pPr>
+      <w:r>
+        <w:t>NetCDF Performance</w:t>
+      </w:r>
+    </w:p>
+    <w:p/>
+    <w:p>
+      <w:r>
+        <w:t>***Similar graphs for stripe counts/sizes***</w:t>
+      </w:r>
+    </w:p>
+    <w:p/>
+    <w:p>
+      <w:pPr>
+        <w:pStyle w:val="Heading3"/>
+      </w:pPr>
+      <w:r>
+        <w:t>HDF5 Performance</w:t>
+      </w:r>
+    </w:p>
+    <w:p/>
+    <w:p>
+      <w:r>
+        <w:t>***Bad performance - profiling found spending majority of time in MPI_File_set_size()</w:t>
+      </w:r>
+      <w:r>
+        <w:t xml:space="preserve"> called from H5Fclose() routine.</w:t>
+      </w:r>
+      <w:r>
+        <w:t xml:space="preserve"> Cray bug on </w:t>
+      </w:r>
+      <w:r>
+        <w:t>it found – metadata related – Harvey has details***</w:t>
+      </w:r>
+    </w:p>
+    <w:p/>
+    <w:p>
+      <w:pPr>
+        <w:pStyle w:val="Heading3"/>
+      </w:pPr>
+      <w:r>
+        <w:t xml:space="preserve">Impact of </w:t>
+      </w:r>
+      <w:r>
+        <w:t>System Load</w:t>
+      </w:r>
+    </w:p>
+    <w:p/>
+    <w:p>
+      <w:r>
+        <w:t>***Andy’s data on running multiple instances of benchio at once***</w:t>
+      </w:r>
+    </w:p>
+    <w:p>
+      <w:pPr>
+        <w:pStyle w:val="Heading2"/>
+      </w:pPr>
+      <w:r>
+        <w:t>COSMA Performance</w:t>
+      </w:r>
+    </w:p>
+    <w:p>
+      <w:r>
+        <w:t>***Graphs***</w:t>
+      </w:r>
+    </w:p>
+    <w:p/>
+    <w:p>
+      <w:pPr>
+        <w:pStyle w:val="Heading2"/>
+      </w:pPr>
+      <w:r>
+        <w:t>UK-RDF DAC Performance</w:t>
+      </w:r>
+    </w:p>
+    <w:p>
+      <w:r>
+        <w:t>***Graphs***</w:t>
+      </w:r>
+    </w:p>
+    <w:p/>
+    <w:p>
+      <w:pPr>
+        <w:pStyle w:val="Heading2"/>
+      </w:pPr>
+      <w:r>
+        <w:t>JASMIN Performance</w:t>
+      </w:r>
+    </w:p>
+    <w:p>
+      <w:r>
+        <w:t>***Graphs***</w:t>
+      </w:r>
+    </w:p>
+    <w:p/>
+    <w:p>
+      <w:pPr>
+        <w:pStyle w:val="Heading2"/>
+        <w:rPr>
+          <w:color w:val="FF0000"/>
+        </w:rPr>
+      </w:pPr>
+      <w:r>
+        <w:rPr>
+          <w:color w:val="FF0000"/>
+        </w:rPr>
+        <w:t>Scientific Application Benchmarks: X and Y</w:t>
+      </w:r>
+    </w:p>
+    <w:p>
+      <w:pPr>
+        <w:rPr>
+          <w:color w:val="FF0000"/>
+        </w:rPr>
+      </w:pPr>
+    </w:p>
+    <w:p>
+      <w:pPr>
+        <w:rPr>
+          <w:color w:val="FF0000"/>
+        </w:rPr>
+      </w:pPr>
+      <w:r>
+        <w:rPr>
+          <w:color w:val="FF0000"/>
+        </w:rPr>
+        <w:t>***</w:t>
+      </w:r>
+      <w:r>
+        <w:rPr>
+          <w:color w:val="FF0000"/>
+        </w:rPr>
+        <w:t>Met Office syste</w:t>
+      </w:r>
+      <w:r>
+        <w:rPr>
+          <w:color w:val="FF0000"/>
+        </w:rPr>
+        <w:t>m and application details, etc.***</w:t>
+      </w:r>
+    </w:p>
+    <w:p>
+      <w:pPr>
+        <w:pStyle w:val="Heading1"/>
+      </w:pPr>
+      <w:r>
+        <w:t>Conclusions</w:t>
+      </w:r>
+    </w:p>
+    <w:p>
+      <w:r>
+        <w:t>***</w:t>
+      </w:r>
+      <w:r>
+        <w:t xml:space="preserve">Avoid HDF5 on Lustre, </w:t>
+      </w:r>
+      <w:r>
+        <w:t xml:space="preserve">don’t use NetCDF 4.3.x, </w:t>
+      </w:r>
+      <w:r>
+        <w:t>etc.***</w:t>
+      </w:r>
+    </w:p>
+    <w:p/>
+    <w:p>
+      <w:pPr>
+        <w:pStyle w:val="Heading1"/>
+      </w:pPr>
+      <w:r>
+        <w:t>Acknowledgements</w:t>
+      </w:r>
+    </w:p>
     <w:sectPr>
-      <w:headerReference w:type="even" r:id="rId13"/>
-      <w:headerReference w:type="default" r:id="rId14"/>
-      <w:footerReference w:type="even" r:id="rId15"/>
-      <w:footerReference w:type="default" r:id="rId16"/>
+      <w:headerReference w:type="even" r:id="rId16"/>
+      <w:headerReference w:type="default" r:id="rId17"/>
+      <w:footerReference w:type="even" r:id="rId18"/>
+      <w:footerReference w:type="default" r:id="rId19"/>
       <w:pgSz w:w="11900" w:h="16840"/>
       <w:pgMar w:top="1440" w:right="1797" w:bottom="1440" w:left="1797" w:header="1134" w:footer="1134" w:gutter="0"/>
       <w:cols w:space="708"/>
@@ -4822,7 +6265,7 @@
                   </a:prstGeom>
                   <a:extLst>
                     <a:ext uri="{FAA26D3D-D897-4be2-8F04-BA451C77F1D7}">
-                      <ma14:placeholderFlag xmlns="" xmlns:mo="http://schemas.microsoft.com/office/mac/office/2008/main" xmlns:mv="urn:schemas-microsoft-com:mac:vml" xmlns:o="urn:schemas-microsoft-com:office:office" xmlns:v="urn:schemas-microsoft-com:vml" xmlns:w10="urn:schemas-microsoft-com:office:word" xmlns:w="http://schemas.openxmlformats.org/wordprocessingml/2006/main" xmlns:w15="http://schemas.microsoft.com/office/word/2012/wordml" xmlns:ma14="http://schemas.microsoft.com/office/mac/drawingml/2011/main"/>
+                      <ma14:placeholderFlag xmlns:ma14="http://schemas.microsoft.com/office/mac/drawingml/2011/main" xmlns:w15="http://schemas.microsoft.com/office/word/2012/wordml" xmlns:w="http://schemas.openxmlformats.org/wordprocessingml/2006/main" xmlns:w10="urn:schemas-microsoft-com:office:word" xmlns:v="urn:schemas-microsoft-com:vml" xmlns:o="urn:schemas-microsoft-com:office:office" xmlns:mv="urn:schemas-microsoft-com:mac:vml" xmlns:mo="http://schemas.microsoft.com/office/mac/office/2008/main" xmlns=""/>
                     </a:ext>
                   </a:extLst>
                 </pic:spPr>
@@ -4888,7 +6331,7 @@
                   </a:prstGeom>
                   <a:extLst>
                     <a:ext uri="{FAA26D3D-D897-4be2-8F04-BA451C77F1D7}">
-                      <ma14:placeholderFlag xmlns="" xmlns:mo="http://schemas.microsoft.com/office/mac/office/2008/main" xmlns:mv="urn:schemas-microsoft-com:mac:vml" xmlns:o="urn:schemas-microsoft-com:office:office" xmlns:v="urn:schemas-microsoft-com:vml" xmlns:w10="urn:schemas-microsoft-com:office:word" xmlns:w="http://schemas.openxmlformats.org/wordprocessingml/2006/main" xmlns:w15="http://schemas.microsoft.com/office/word/2012/wordml" xmlns:ma14="http://schemas.microsoft.com/office/mac/drawingml/2011/main"/>
+                      <ma14:placeholderFlag xmlns:ma14="http://schemas.microsoft.com/office/mac/drawingml/2011/main" xmlns:w15="http://schemas.microsoft.com/office/word/2012/wordml" xmlns:w="http://schemas.openxmlformats.org/wordprocessingml/2006/main" xmlns:w10="urn:schemas-microsoft-com:office:word" xmlns:v="urn:schemas-microsoft-com:vml" xmlns:o="urn:schemas-microsoft-com:office:office" xmlns:mv="urn:schemas-microsoft-com:mac:vml" xmlns:mo="http://schemas.microsoft.com/office/mac/office/2008/main" xmlns=""/>
                     </a:ext>
                   </a:extLst>
                 </pic:spPr>
@@ -6564,6 +8007,119 @@
     </w:lvl>
   </w:abstractNum>
   <w:abstractNum w:abstractNumId="14">
+    <w:nsid w:val="2EA35A5A"/>
+    <w:multiLevelType w:val="hybridMultilevel"/>
+    <w:tmpl w:val="CBF280DC"/>
+    <w:lvl w:ilvl="0" w:tplc="08090001">
+      <w:start w:val="1"/>
+      <w:numFmt w:val="bullet"/>
+      <w:lvlText w:val=""/>
+      <w:lvlJc w:val="left"/>
+      <w:pPr>
+        <w:ind w:left="720" w:hanging="360"/>
+      </w:pPr>
+      <w:rPr>
+        <w:rFonts w:ascii="Symbol" w:hAnsi="Symbol" w:hint="default"/>
+      </w:rPr>
+    </w:lvl>
+    <w:lvl w:ilvl="1" w:tplc="08090003" w:tentative="1">
+      <w:start w:val="1"/>
+      <w:numFmt w:val="bullet"/>
+      <w:lvlText w:val="o"/>
+      <w:lvlJc w:val="left"/>
+      <w:pPr>
+        <w:ind w:left="1440" w:hanging="360"/>
+      </w:pPr>
+      <w:rPr>
+        <w:rFonts w:ascii="Courier New" w:hAnsi="Courier New" w:cs="Courier New" w:hint="default"/>
+      </w:rPr>
+    </w:lvl>
+    <w:lvl w:ilvl="2" w:tplc="08090005" w:tentative="1">
+      <w:start w:val="1"/>
+      <w:numFmt w:val="bullet"/>
+      <w:lvlText w:val=""/>
+      <w:lvlJc w:val="left"/>
+      <w:pPr>
+        <w:ind w:left="2160" w:hanging="360"/>
+      </w:pPr>
+      <w:rPr>
+        <w:rFonts w:ascii="Wingdings" w:hAnsi="Wingdings" w:hint="default"/>
+      </w:rPr>
+    </w:lvl>
+    <w:lvl w:ilvl="3" w:tplc="08090001" w:tentative="1">
+      <w:start w:val="1"/>
+      <w:numFmt w:val="bullet"/>
+      <w:lvlText w:val=""/>
+      <w:lvlJc w:val="left"/>
+      <w:pPr>
+        <w:ind w:left="2880" w:hanging="360"/>
+      </w:pPr>
+      <w:rPr>
+        <w:rFonts w:ascii="Symbol" w:hAnsi="Symbol" w:hint="default"/>
+      </w:rPr>
+    </w:lvl>
+    <w:lvl w:ilvl="4" w:tplc="08090003" w:tentative="1">
+      <w:start w:val="1"/>
+      <w:numFmt w:val="bullet"/>
+      <w:lvlText w:val="o"/>
+      <w:lvlJc w:val="left"/>
+      <w:pPr>
+        <w:ind w:left="3600" w:hanging="360"/>
+      </w:pPr>
+      <w:rPr>
+        <w:rFonts w:ascii="Courier New" w:hAnsi="Courier New" w:cs="Courier New" w:hint="default"/>
+      </w:rPr>
+    </w:lvl>
+    <w:lvl w:ilvl="5" w:tplc="08090005" w:tentative="1">
+      <w:start w:val="1"/>
+      <w:numFmt w:val="bullet"/>
+      <w:lvlText w:val=""/>
+      <w:lvlJc w:val="left"/>
+      <w:pPr>
+        <w:ind w:left="4320" w:hanging="360"/>
+      </w:pPr>
+      <w:rPr>
+        <w:rFonts w:ascii="Wingdings" w:hAnsi="Wingdings" w:hint="default"/>
+      </w:rPr>
+    </w:lvl>
+    <w:lvl w:ilvl="6" w:tplc="08090001" w:tentative="1">
+      <w:start w:val="1"/>
+      <w:numFmt w:val="bullet"/>
+      <w:lvlText w:val=""/>
+      <w:lvlJc w:val="left"/>
+      <w:pPr>
+        <w:ind w:left="5040" w:hanging="360"/>
+      </w:pPr>
+      <w:rPr>
+        <w:rFonts w:ascii="Symbol" w:hAnsi="Symbol" w:hint="default"/>
+      </w:rPr>
+    </w:lvl>
+    <w:lvl w:ilvl="7" w:tplc="08090003" w:tentative="1">
+      <w:start w:val="1"/>
+      <w:numFmt w:val="bullet"/>
+      <w:lvlText w:val="o"/>
+      <w:lvlJc w:val="left"/>
+      <w:pPr>
+        <w:ind w:left="5760" w:hanging="360"/>
+      </w:pPr>
+      <w:rPr>
+        <w:rFonts w:ascii="Courier New" w:hAnsi="Courier New" w:cs="Courier New" w:hint="default"/>
+      </w:rPr>
+    </w:lvl>
+    <w:lvl w:ilvl="8" w:tplc="08090005" w:tentative="1">
+      <w:start w:val="1"/>
+      <w:numFmt w:val="bullet"/>
+      <w:lvlText w:val=""/>
+      <w:lvlJc w:val="left"/>
+      <w:pPr>
+        <w:ind w:left="6480" w:hanging="360"/>
+      </w:pPr>
+      <w:rPr>
+        <w:rFonts w:ascii="Wingdings" w:hAnsi="Wingdings" w:hint="default"/>
+      </w:rPr>
+    </w:lvl>
+  </w:abstractNum>
+  <w:abstractNum w:abstractNumId="15">
     <w:nsid w:val="30DF1602"/>
     <w:multiLevelType w:val="hybridMultilevel"/>
     <w:tmpl w:val="1AD475BA"/>
@@ -6676,7 +8232,7 @@
       </w:rPr>
     </w:lvl>
   </w:abstractNum>
-  <w:abstractNum w:abstractNumId="15">
+  <w:abstractNum w:abstractNumId="16">
     <w:nsid w:val="32D556EF"/>
     <w:multiLevelType w:val="hybridMultilevel"/>
     <w:tmpl w:val="9882271A"/>
@@ -6789,7 +8345,7 @@
       </w:rPr>
     </w:lvl>
   </w:abstractNum>
-  <w:abstractNum w:abstractNumId="16">
+  <w:abstractNum w:abstractNumId="17">
     <w:nsid w:val="346309C2"/>
     <w:multiLevelType w:val="hybridMultilevel"/>
     <w:tmpl w:val="200A8762"/>
@@ -6902,7 +8458,7 @@
       </w:rPr>
     </w:lvl>
   </w:abstractNum>
-  <w:abstractNum w:abstractNumId="17">
+  <w:abstractNum w:abstractNumId="18">
     <w:nsid w:val="383761C7"/>
     <w:multiLevelType w:val="hybridMultilevel"/>
     <w:tmpl w:val="BB204FB0"/>
@@ -6989,7 +8545,7 @@
       </w:pPr>
     </w:lvl>
   </w:abstractNum>
-  <w:abstractNum w:abstractNumId="18">
+  <w:abstractNum w:abstractNumId="19">
     <w:nsid w:val="3AB72C78"/>
     <w:multiLevelType w:val="hybridMultilevel"/>
     <w:tmpl w:val="5380E780"/>
@@ -7102,7 +8658,7 @@
       </w:rPr>
     </w:lvl>
   </w:abstractNum>
-  <w:abstractNum w:abstractNumId="19">
+  <w:abstractNum w:abstractNumId="20">
     <w:nsid w:val="3B602017"/>
     <w:multiLevelType w:val="hybridMultilevel"/>
     <w:tmpl w:val="BA0C11CC"/>
@@ -7215,7 +8771,7 @@
       </w:rPr>
     </w:lvl>
   </w:abstractNum>
-  <w:abstractNum w:abstractNumId="20">
+  <w:abstractNum w:abstractNumId="21">
     <w:nsid w:val="3CDB6C2E"/>
     <w:multiLevelType w:val="hybridMultilevel"/>
     <w:tmpl w:val="BACA8ADE"/>
@@ -7328,7 +8884,7 @@
       </w:rPr>
     </w:lvl>
   </w:abstractNum>
-  <w:abstractNum w:abstractNumId="21">
+  <w:abstractNum w:abstractNumId="22">
     <w:nsid w:val="3F944876"/>
     <w:multiLevelType w:val="hybridMultilevel"/>
     <w:tmpl w:val="CE0058E4"/>
@@ -7441,7 +8997,7 @@
       </w:rPr>
     </w:lvl>
   </w:abstractNum>
-  <w:abstractNum w:abstractNumId="22">
+  <w:abstractNum w:abstractNumId="23">
     <w:nsid w:val="429D418C"/>
     <w:multiLevelType w:val="hybridMultilevel"/>
     <w:tmpl w:val="BEAEB47A"/>
@@ -7554,7 +9110,7 @@
       </w:rPr>
     </w:lvl>
   </w:abstractNum>
-  <w:abstractNum w:abstractNumId="23">
+  <w:abstractNum w:abstractNumId="24">
     <w:nsid w:val="42C65B85"/>
     <w:multiLevelType w:val="hybridMultilevel"/>
     <w:tmpl w:val="81FE9644"/>
@@ -7667,7 +9223,7 @@
       </w:rPr>
     </w:lvl>
   </w:abstractNum>
-  <w:abstractNum w:abstractNumId="24">
+  <w:abstractNum w:abstractNumId="25">
     <w:nsid w:val="43A96C7C"/>
     <w:multiLevelType w:val="hybridMultilevel"/>
     <w:tmpl w:val="5FC20284"/>
@@ -7780,7 +9336,7 @@
       </w:rPr>
     </w:lvl>
   </w:abstractNum>
-  <w:abstractNum w:abstractNumId="25">
+  <w:abstractNum w:abstractNumId="26">
     <w:nsid w:val="44F8195D"/>
     <w:multiLevelType w:val="hybridMultilevel"/>
     <w:tmpl w:val="75B2B17C"/>
@@ -7893,7 +9449,7 @@
       </w:rPr>
     </w:lvl>
   </w:abstractNum>
-  <w:abstractNum w:abstractNumId="26">
+  <w:abstractNum w:abstractNumId="27">
     <w:nsid w:val="45602C65"/>
     <w:multiLevelType w:val="hybridMultilevel"/>
     <w:tmpl w:val="D5E08206"/>
@@ -8006,7 +9562,7 @@
       </w:rPr>
     </w:lvl>
   </w:abstractNum>
-  <w:abstractNum w:abstractNumId="27">
+  <w:abstractNum w:abstractNumId="28">
     <w:nsid w:val="4A880B39"/>
     <w:multiLevelType w:val="hybridMultilevel"/>
     <w:tmpl w:val="68002FA4"/>
@@ -8119,7 +9675,7 @@
       </w:rPr>
     </w:lvl>
   </w:abstractNum>
-  <w:abstractNum w:abstractNumId="28">
+  <w:abstractNum w:abstractNumId="29">
     <w:nsid w:val="4A915946"/>
     <w:multiLevelType w:val="hybridMultilevel"/>
     <w:tmpl w:val="3D28A584"/>
@@ -8232,7 +9788,7 @@
       </w:rPr>
     </w:lvl>
   </w:abstractNum>
-  <w:abstractNum w:abstractNumId="29">
+  <w:abstractNum w:abstractNumId="30">
     <w:nsid w:val="50A7511A"/>
     <w:multiLevelType w:val="hybridMultilevel"/>
     <w:tmpl w:val="21226944"/>
@@ -8345,7 +9901,7 @@
       </w:rPr>
     </w:lvl>
   </w:abstractNum>
-  <w:abstractNum w:abstractNumId="30">
+  <w:abstractNum w:abstractNumId="31">
     <w:nsid w:val="514B02D1"/>
     <w:multiLevelType w:val="hybridMultilevel"/>
     <w:tmpl w:val="FF0AB264"/>
@@ -8458,7 +10014,7 @@
       </w:rPr>
     </w:lvl>
   </w:abstractNum>
-  <w:abstractNum w:abstractNumId="31">
+  <w:abstractNum w:abstractNumId="32">
     <w:nsid w:val="5171228D"/>
     <w:multiLevelType w:val="hybridMultilevel"/>
     <w:tmpl w:val="6602D010"/>
@@ -8544,7 +10100,7 @@
       </w:pPr>
     </w:lvl>
   </w:abstractNum>
-  <w:abstractNum w:abstractNumId="32">
+  <w:abstractNum w:abstractNumId="33">
     <w:nsid w:val="52B64A4B"/>
     <w:multiLevelType w:val="hybridMultilevel"/>
     <w:tmpl w:val="C5F28214"/>
@@ -8657,7 +10213,7 @@
       </w:rPr>
     </w:lvl>
   </w:abstractNum>
-  <w:abstractNum w:abstractNumId="33">
+  <w:abstractNum w:abstractNumId="34">
     <w:nsid w:val="58BA17A3"/>
     <w:multiLevelType w:val="hybridMultilevel"/>
     <w:tmpl w:val="E5FA50E6"/>
@@ -8770,7 +10326,7 @@
       </w:rPr>
     </w:lvl>
   </w:abstractNum>
-  <w:abstractNum w:abstractNumId="34">
+  <w:abstractNum w:abstractNumId="35">
     <w:nsid w:val="593B7F76"/>
     <w:multiLevelType w:val="hybridMultilevel"/>
     <w:tmpl w:val="4C9A1764"/>
@@ -8883,7 +10439,7 @@
       </w:rPr>
     </w:lvl>
   </w:abstractNum>
-  <w:abstractNum w:abstractNumId="35">
+  <w:abstractNum w:abstractNumId="36">
     <w:nsid w:val="5C190740"/>
     <w:multiLevelType w:val="hybridMultilevel"/>
     <w:tmpl w:val="ACF6E6C4"/>
@@ -8996,7 +10552,7 @@
       </w:rPr>
     </w:lvl>
   </w:abstractNum>
-  <w:abstractNum w:abstractNumId="36">
+  <w:abstractNum w:abstractNumId="37">
     <w:nsid w:val="5D1D798E"/>
     <w:multiLevelType w:val="hybridMultilevel"/>
     <w:tmpl w:val="3B7A26E2"/>
@@ -9109,7 +10665,7 @@
       </w:rPr>
     </w:lvl>
   </w:abstractNum>
-  <w:abstractNum w:abstractNumId="37">
+  <w:abstractNum w:abstractNumId="38">
     <w:nsid w:val="61B23316"/>
     <w:multiLevelType w:val="hybridMultilevel"/>
     <w:tmpl w:val="02363E8E"/>
@@ -9222,7 +10778,7 @@
       </w:rPr>
     </w:lvl>
   </w:abstractNum>
-  <w:abstractNum w:abstractNumId="38">
+  <w:abstractNum w:abstractNumId="39">
     <w:nsid w:val="62187DB9"/>
     <w:multiLevelType w:val="hybridMultilevel"/>
     <w:tmpl w:val="0B1C7DA4"/>
@@ -9335,7 +10891,7 @@
       </w:rPr>
     </w:lvl>
   </w:abstractNum>
-  <w:abstractNum w:abstractNumId="39">
+  <w:abstractNum w:abstractNumId="40">
     <w:nsid w:val="632249AA"/>
     <w:multiLevelType w:val="hybridMultilevel"/>
     <w:tmpl w:val="7666A792"/>
@@ -9448,7 +11004,7 @@
       </w:rPr>
     </w:lvl>
   </w:abstractNum>
-  <w:abstractNum w:abstractNumId="40">
+  <w:abstractNum w:abstractNumId="41">
     <w:nsid w:val="6A1B4CEE"/>
     <w:multiLevelType w:val="hybridMultilevel"/>
     <w:tmpl w:val="11CC3856"/>
@@ -9561,7 +11117,7 @@
       </w:rPr>
     </w:lvl>
   </w:abstractNum>
-  <w:abstractNum w:abstractNumId="41">
+  <w:abstractNum w:abstractNumId="42">
     <w:nsid w:val="705072D1"/>
     <w:multiLevelType w:val="hybridMultilevel"/>
     <w:tmpl w:val="F30E1ABC"/>
@@ -9674,7 +11230,7 @@
       </w:rPr>
     </w:lvl>
   </w:abstractNum>
-  <w:abstractNum w:abstractNumId="42">
+  <w:abstractNum w:abstractNumId="43">
     <w:nsid w:val="721430FA"/>
     <w:multiLevelType w:val="hybridMultilevel"/>
     <w:tmpl w:val="5EA2E634"/>
@@ -9787,7 +11343,7 @@
       </w:rPr>
     </w:lvl>
   </w:abstractNum>
-  <w:abstractNum w:abstractNumId="43">
+  <w:abstractNum w:abstractNumId="44">
     <w:nsid w:val="73014D52"/>
     <w:multiLevelType w:val="hybridMultilevel"/>
     <w:tmpl w:val="34367C1A"/>
@@ -9900,7 +11456,7 @@
       </w:rPr>
     </w:lvl>
   </w:abstractNum>
-  <w:abstractNum w:abstractNumId="44">
+  <w:abstractNum w:abstractNumId="45">
     <w:nsid w:val="74A6488C"/>
     <w:multiLevelType w:val="hybridMultilevel"/>
     <w:tmpl w:val="C6D8C6A4"/>
@@ -10013,7 +11569,7 @@
       </w:rPr>
     </w:lvl>
   </w:abstractNum>
-  <w:abstractNum w:abstractNumId="45">
+  <w:abstractNum w:abstractNumId="46">
     <w:nsid w:val="75C43A41"/>
     <w:multiLevelType w:val="hybridMultilevel"/>
     <w:tmpl w:val="26CE03C2"/>
@@ -10126,7 +11682,7 @@
       </w:rPr>
     </w:lvl>
   </w:abstractNum>
-  <w:abstractNum w:abstractNumId="46">
+  <w:abstractNum w:abstractNumId="47">
     <w:nsid w:val="762B1AF8"/>
     <w:multiLevelType w:val="hybridMultilevel"/>
     <w:tmpl w:val="A5461B0A"/>
@@ -10239,7 +11795,7 @@
       </w:rPr>
     </w:lvl>
   </w:abstractNum>
-  <w:abstractNum w:abstractNumId="47">
+  <w:abstractNum w:abstractNumId="48">
     <w:nsid w:val="7BF248E7"/>
     <w:multiLevelType w:val="hybridMultilevel"/>
     <w:tmpl w:val="054C89D6"/>
@@ -10352,7 +11908,7 @@
       </w:rPr>
     </w:lvl>
   </w:abstractNum>
-  <w:abstractNum w:abstractNumId="48">
+  <w:abstractNum w:abstractNumId="49">
     <w:nsid w:val="7C0812CF"/>
     <w:multiLevelType w:val="hybridMultilevel"/>
     <w:tmpl w:val="9B76812A"/>
@@ -10469,10 +12025,10 @@
     <w:abstractNumId w:val="0"/>
   </w:num>
   <w:num w:numId="2">
-    <w:abstractNumId w:val="44"/>
+    <w:abstractNumId w:val="45"/>
   </w:num>
   <w:num w:numId="3">
-    <w:abstractNumId w:val="48"/>
+    <w:abstractNumId w:val="49"/>
   </w:num>
   <w:num w:numId="4">
     <w:abstractNumId w:val="9"/>
@@ -10481,16 +12037,16 @@
     <w:abstractNumId w:val="13"/>
   </w:num>
   <w:num w:numId="6">
-    <w:abstractNumId w:val="47"/>
+    <w:abstractNumId w:val="48"/>
   </w:num>
   <w:num w:numId="7">
-    <w:abstractNumId w:val="43"/>
+    <w:abstractNumId w:val="44"/>
   </w:num>
   <w:num w:numId="8">
-    <w:abstractNumId w:val="32"/>
+    <w:abstractNumId w:val="33"/>
   </w:num>
   <w:num w:numId="9">
-    <w:abstractNumId w:val="45"/>
+    <w:abstractNumId w:val="46"/>
   </w:num>
   <w:num w:numId="10">
     <w:abstractNumId w:val="4"/>
@@ -10502,115 +12058,118 @@
     <w:abstractNumId w:val="5"/>
   </w:num>
   <w:num w:numId="13">
-    <w:abstractNumId w:val="29"/>
+    <w:abstractNumId w:val="30"/>
   </w:num>
   <w:num w:numId="14">
-    <w:abstractNumId w:val="17"/>
+    <w:abstractNumId w:val="18"/>
   </w:num>
   <w:num w:numId="15">
-    <w:abstractNumId w:val="18"/>
+    <w:abstractNumId w:val="19"/>
   </w:num>
   <w:num w:numId="16">
     <w:abstractNumId w:val="6"/>
   </w:num>
   <w:num w:numId="17">
-    <w:abstractNumId w:val="40"/>
+    <w:abstractNumId w:val="41"/>
   </w:num>
   <w:num w:numId="18">
-    <w:abstractNumId w:val="27"/>
+    <w:abstractNumId w:val="28"/>
   </w:num>
   <w:num w:numId="19">
     <w:abstractNumId w:val="8"/>
   </w:num>
   <w:num w:numId="20">
-    <w:abstractNumId w:val="37"/>
+    <w:abstractNumId w:val="38"/>
   </w:num>
   <w:num w:numId="21">
     <w:abstractNumId w:val="1"/>
   </w:num>
   <w:num w:numId="22">
-    <w:abstractNumId w:val="19"/>
+    <w:abstractNumId w:val="20"/>
   </w:num>
   <w:num w:numId="23">
-    <w:abstractNumId w:val="35"/>
+    <w:abstractNumId w:val="36"/>
   </w:num>
   <w:num w:numId="24">
-    <w:abstractNumId w:val="39"/>
+    <w:abstractNumId w:val="40"/>
   </w:num>
   <w:num w:numId="25">
-    <w:abstractNumId w:val="24"/>
+    <w:abstractNumId w:val="25"/>
   </w:num>
   <w:num w:numId="26">
-    <w:abstractNumId w:val="28"/>
+    <w:abstractNumId w:val="29"/>
   </w:num>
   <w:num w:numId="27">
-    <w:abstractNumId w:val="14"/>
+    <w:abstractNumId w:val="15"/>
   </w:num>
   <w:num w:numId="28">
-    <w:abstractNumId w:val="21"/>
+    <w:abstractNumId w:val="22"/>
   </w:num>
   <w:num w:numId="29">
     <w:abstractNumId w:val="7"/>
   </w:num>
   <w:num w:numId="30">
-    <w:abstractNumId w:val="26"/>
+    <w:abstractNumId w:val="27"/>
   </w:num>
   <w:num w:numId="31">
-    <w:abstractNumId w:val="42"/>
+    <w:abstractNumId w:val="43"/>
   </w:num>
   <w:num w:numId="32">
-    <w:abstractNumId w:val="33"/>
+    <w:abstractNumId w:val="34"/>
   </w:num>
   <w:num w:numId="33">
-    <w:abstractNumId w:val="30"/>
+    <w:abstractNumId w:val="31"/>
   </w:num>
   <w:num w:numId="34">
-    <w:abstractNumId w:val="38"/>
+    <w:abstractNumId w:val="39"/>
   </w:num>
   <w:num w:numId="35">
     <w:abstractNumId w:val="11"/>
   </w:num>
   <w:num w:numId="36">
-    <w:abstractNumId w:val="31"/>
+    <w:abstractNumId w:val="32"/>
   </w:num>
   <w:num w:numId="37">
     <w:abstractNumId w:val="2"/>
   </w:num>
   <w:num w:numId="38">
-    <w:abstractNumId w:val="34"/>
+    <w:abstractNumId w:val="35"/>
   </w:num>
   <w:num w:numId="39">
-    <w:abstractNumId w:val="20"/>
+    <w:abstractNumId w:val="21"/>
   </w:num>
   <w:num w:numId="40">
-    <w:abstractNumId w:val="46"/>
+    <w:abstractNumId w:val="47"/>
   </w:num>
   <w:num w:numId="41">
-    <w:abstractNumId w:val="41"/>
+    <w:abstractNumId w:val="42"/>
   </w:num>
   <w:num w:numId="42">
-    <w:abstractNumId w:val="25"/>
+    <w:abstractNumId w:val="26"/>
   </w:num>
   <w:num w:numId="43">
+    <w:abstractNumId w:val="24"/>
+  </w:num>
+  <w:num w:numId="44">
+    <w:abstractNumId w:val="37"/>
+  </w:num>
+  <w:num w:numId="45">
     <w:abstractNumId w:val="23"/>
   </w:num>
-  <w:num w:numId="44">
-    <w:abstractNumId w:val="36"/>
-  </w:num>
-  <w:num w:numId="45">
-    <w:abstractNumId w:val="22"/>
-  </w:num>
   <w:num w:numId="46">
-    <w:abstractNumId w:val="16"/>
+    <w:abstractNumId w:val="17"/>
   </w:num>
   <w:num w:numId="47">
     <w:abstractNumId w:val="12"/>
   </w:num>
   <w:num w:numId="48">
-    <w:abstractNumId w:val="15"/>
+    <w:abstractNumId w:val="16"/>
   </w:num>
   <w:num w:numId="49">
     <w:abstractNumId w:val="10"/>
+  </w:num>
+  <w:num w:numId="50">
+    <w:abstractNumId w:val="14"/>
   </w:num>
 </w:numbering>
 </file>
@@ -11546,6 +13105,22 @@
       </w:tcPr>
     </w:tblStylePr>
   </w:style>
+  <w:style w:type="paragraph" w:styleId="NormalWeb">
+    <w:name w:val="Normal (Web)"/>
+    <w:basedOn w:val="Normal"/>
+    <w:uiPriority w:val="99"/>
+    <w:semiHidden/>
+    <w:unhideWhenUsed/>
+    <w:rsid w:val="00820C1B"/>
+    <w:pPr>
+      <w:spacing w:before="100" w:beforeAutospacing="1" w:after="100" w:afterAutospacing="1"/>
+    </w:pPr>
+    <w:rPr>
+      <w:rFonts w:ascii="Times New Roman" w:hAnsi="Times New Roman" w:cs="Times New Roman"/>
+      <w:sz w:val="24"/>
+      <w:lang w:eastAsia="en-GB"/>
+    </w:rPr>
+  </w:style>
 </w:styles>
 </file>
 
@@ -12480,6 +14055,22 @@
       </w:tcPr>
     </w:tblStylePr>
   </w:style>
+  <w:style w:type="paragraph" w:styleId="NormalWeb">
+    <w:name w:val="Normal (Web)"/>
+    <w:basedOn w:val="Normal"/>
+    <w:uiPriority w:val="99"/>
+    <w:semiHidden/>
+    <w:unhideWhenUsed/>
+    <w:rsid w:val="00820C1B"/>
+    <w:pPr>
+      <w:spacing w:before="100" w:beforeAutospacing="1" w:after="100" w:afterAutospacing="1"/>
+    </w:pPr>
+    <w:rPr>
+      <w:rFonts w:ascii="Times New Roman" w:hAnsi="Times New Roman" w:cs="Times New Roman"/>
+      <w:sz w:val="24"/>
+      <w:lang w:eastAsia="en-GB"/>
+    </w:rPr>
+  </w:style>
 </w:styles>
 </file>
 
@@ -12657,11 +14248,13 @@
     <w:rsid w:val="000B41EE"/>
     <w:rsid w:val="00191D6E"/>
     <w:rsid w:val="00276DD2"/>
+    <w:rsid w:val="002A769F"/>
     <w:rsid w:val="00363EFB"/>
     <w:rsid w:val="00426768"/>
     <w:rsid w:val="00454764"/>
     <w:rsid w:val="0046733C"/>
     <w:rsid w:val="004B1853"/>
+    <w:rsid w:val="005106A9"/>
     <w:rsid w:val="00581575"/>
     <w:rsid w:val="005A6BAC"/>
     <w:rsid w:val="005C7170"/>
@@ -12684,13 +14277,16 @@
     <w:rsid w:val="00BC41A1"/>
     <w:rsid w:val="00C02B79"/>
     <w:rsid w:val="00C26780"/>
+    <w:rsid w:val="00C5786E"/>
     <w:rsid w:val="00C61494"/>
     <w:rsid w:val="00CD5AFB"/>
     <w:rsid w:val="00CE2115"/>
     <w:rsid w:val="00D67974"/>
     <w:rsid w:val="00D91F53"/>
     <w:rsid w:val="00DB18D1"/>
+    <w:rsid w:val="00DB7628"/>
     <w:rsid w:val="00E65496"/>
+    <w:rsid w:val="00E758FF"/>
     <w:rsid w:val="00E84BA0"/>
     <w:rsid w:val="00EF62F7"/>
     <w:rsid w:val="00F21C1B"/>
@@ -13518,7 +15114,7 @@
 </file>
 
 <file path=customXml/itemProps1.xml><?xml version="1.0" encoding="utf-8"?>
-<ds:datastoreItem xmlns:ds="http://schemas.openxmlformats.org/officeDocument/2006/customXml" ds:itemID="{9BBACC0D-1978-404E-9485-2B89A9A3AAE9}">
+<ds:datastoreItem xmlns:ds="http://schemas.openxmlformats.org/officeDocument/2006/customXml" ds:itemID="{9596F9C4-DBE6-46B3-B320-536C6E0FFA4B}">
   <ds:schemaRefs>
     <ds:schemaRef ds:uri="http://schemas.openxmlformats.org/officeDocument/2006/bibliography"/>
   </ds:schemaRefs>

</xml_diff>

<commit_message>
Add ARCHER system load graph to document
</commit_message>
<xml_diff>
--- a/documents/Parallel-IO.docx
+++ b/documents/Parallel-IO.docx
@@ -6414,13 +6414,7 @@
         <w:t xml:space="preserve"> We therefore </w:t>
       </w:r>
       <w:r>
-        <w:t xml:space="preserve">used the more recent </w:t>
-      </w:r>
-      <w:r>
-        <w:t>cray-netcdf-hdf5parallel</w:t>
-      </w:r>
-      <w:r>
-        <w:t xml:space="preserve"> version </w:t>
+        <w:t xml:space="preserve">used the more recent cray-netcdf-hdf5parallel version </w:t>
       </w:r>
       <w:r>
         <w:t>4.4.0</w:t>
@@ -6555,9 +6549,6 @@
       </w:r>
     </w:p>
     <w:p>
-      <w:pPr>
-        <w:pStyle w:val="Heading3"/>
-      </w:pPr>
       <w:r>
         <w:rPr>
           <w:noProof/>
@@ -6776,12 +6767,36 @@
         <w:t xml:space="preserve"> at once***</w:t>
       </w:r>
     </w:p>
+    <w:p/>
     <w:p>
+      <w:r>
+        <w:rPr>
+          <w:noProof/>
+          <w:lang w:eastAsia="en-GB"/>
+        </w:rPr>
+        <w:lastRenderedPageBreak/>
+        <w:drawing>
+          <wp:inline distT="0" distB="0" distL="0" distR="0" wp14:anchorId="6A1075A8" wp14:editId="3EB35F30">
+            <wp:extent cx="5274310" cy="2971307"/>
+            <wp:effectExtent l="0" t="0" r="21590" b="19685"/>
+            <wp:docPr id="3" name="Chart 3"/>
+            <wp:cNvGraphicFramePr/>
+            <a:graphic xmlns:a="http://schemas.openxmlformats.org/drawingml/2006/main">
+              <a:graphicData uri="http://schemas.openxmlformats.org/drawingml/2006/chart">
+                <c:chart xmlns:c="http://schemas.openxmlformats.org/drawingml/2006/chart" xmlns:r="http://schemas.openxmlformats.org/officeDocument/2006/relationships" r:id="rId25"/>
+              </a:graphicData>
+            </a:graphic>
+          </wp:inline>
+        </w:drawing>
+      </w:r>
+      <w:bookmarkStart w:id="0" w:name="_GoBack"/>
+      <w:bookmarkEnd w:id="0"/>
+    </w:p>
+    <w:p>
       <w:pPr>
         <w:pStyle w:val="Heading2"/>
       </w:pPr>
       <w:r>
-        <w:lastRenderedPageBreak/>
         <w:t>COSMA Performance</w:t>
       </w:r>
     </w:p>
@@ -6896,12 +6911,7 @@
         <w:t xml:space="preserve">Avoid HDF5 on Lustre, </w:t>
       </w:r>
       <w:r>
-        <w:t>don’t u</w:t>
-      </w:r>
-      <w:bookmarkStart w:id="0" w:name="_GoBack"/>
-      <w:bookmarkEnd w:id="0"/>
-      <w:r>
-        <w:t xml:space="preserve">se </w:t>
+        <w:t xml:space="preserve">don’t use </w:t>
       </w:r>
       <w:proofErr w:type="spellStart"/>
       <w:r>
@@ -6948,10 +6958,10 @@
       </w:r>
     </w:p>
     <w:sectPr>
-      <w:headerReference w:type="even" r:id="rId25"/>
-      <w:headerReference w:type="default" r:id="rId26"/>
-      <w:footerReference w:type="even" r:id="rId27"/>
-      <w:footerReference w:type="default" r:id="rId28"/>
+      <w:headerReference w:type="even" r:id="rId26"/>
+      <w:headerReference w:type="default" r:id="rId27"/>
+      <w:footerReference w:type="even" r:id="rId28"/>
+      <w:footerReference w:type="default" r:id="rId29"/>
       <w:pgSz w:w="11900" w:h="16840"/>
       <w:pgMar w:top="1440" w:right="1797" w:bottom="1440" w:left="1797" w:header="1134" w:footer="1134" w:gutter="0"/>
       <w:cols w:space="708"/>
@@ -7121,7 +7131,7 @@
                   </a:prstGeom>
                   <a:extLst>
                     <a:ext uri="{FAA26D3D-D897-4be2-8F04-BA451C77F1D7}">
-                      <ma14:placeholderFlag xmlns="" xmlns:mo="http://schemas.microsoft.com/office/mac/office/2008/main" xmlns:mv="urn:schemas-microsoft-com:mac:vml" xmlns:o="urn:schemas-microsoft-com:office:office" xmlns:v="urn:schemas-microsoft-com:vml" xmlns:w10="urn:schemas-microsoft-com:office:word" xmlns:w="http://schemas.openxmlformats.org/wordprocessingml/2006/main" xmlns:w15="http://schemas.microsoft.com/office/word/2012/wordml" xmlns:ma14="http://schemas.microsoft.com/office/mac/drawingml/2011/main"/>
+                      <ma14:placeholderFlag xmlns:ma14="http://schemas.microsoft.com/office/mac/drawingml/2011/main" xmlns:w15="http://schemas.microsoft.com/office/word/2012/wordml" xmlns:w="http://schemas.openxmlformats.org/wordprocessingml/2006/main" xmlns:w10="urn:schemas-microsoft-com:office:word" xmlns:v="urn:schemas-microsoft-com:vml" xmlns:o="urn:schemas-microsoft-com:office:office" xmlns:mv="urn:schemas-microsoft-com:mac:vml" xmlns:mo="http://schemas.microsoft.com/office/mac/office/2008/main" xmlns=""/>
                     </a:ext>
                   </a:extLst>
                 </pic:spPr>
@@ -7187,7 +7197,7 @@
                   </a:prstGeom>
                   <a:extLst>
                     <a:ext uri="{FAA26D3D-D897-4be2-8F04-BA451C77F1D7}">
-                      <ma14:placeholderFlag xmlns="" xmlns:mo="http://schemas.microsoft.com/office/mac/office/2008/main" xmlns:mv="urn:schemas-microsoft-com:mac:vml" xmlns:o="urn:schemas-microsoft-com:office:office" xmlns:v="urn:schemas-microsoft-com:vml" xmlns:w10="urn:schemas-microsoft-com:office:word" xmlns:w="http://schemas.openxmlformats.org/wordprocessingml/2006/main" xmlns:w15="http://schemas.microsoft.com/office/word/2012/wordml" xmlns:ma14="http://schemas.microsoft.com/office/mac/drawingml/2011/main"/>
+                      <ma14:placeholderFlag xmlns:ma14="http://schemas.microsoft.com/office/mac/drawingml/2011/main" xmlns:w15="http://schemas.microsoft.com/office/word/2012/wordml" xmlns:w="http://schemas.openxmlformats.org/wordprocessingml/2006/main" xmlns:w10="urn:schemas-microsoft-com:office:word" xmlns:v="urn:schemas-microsoft-com:vml" xmlns:o="urn:schemas-microsoft-com:office:office" xmlns:mv="urn:schemas-microsoft-com:mac:vml" xmlns:mo="http://schemas.microsoft.com/office/mac/office/2008/main" xmlns=""/>
                     </a:ext>
                   </a:extLst>
                 </pic:spPr>
@@ -15328,11 +15338,11 @@
           <c:showPercent val="0"/>
           <c:showBubbleSize val="0"/>
         </c:dLbls>
-        <c:axId val="150568960"/>
-        <c:axId val="150569536"/>
+        <c:axId val="135504448"/>
+        <c:axId val="135505024"/>
       </c:scatterChart>
       <c:valAx>
-        <c:axId val="150568960"/>
+        <c:axId val="135504448"/>
         <c:scaling>
           <c:logBase val="2"/>
           <c:orientation val="minMax"/>
@@ -15426,12 +15436,12 @@
             <a:endParaRPr lang="en-US"/>
           </a:p>
         </c:txPr>
-        <c:crossAx val="150569536"/>
+        <c:crossAx val="135505024"/>
         <c:crosses val="autoZero"/>
         <c:crossBetween val="midCat"/>
       </c:valAx>
       <c:valAx>
-        <c:axId val="150569536"/>
+        <c:axId val="135505024"/>
         <c:scaling>
           <c:orientation val="minMax"/>
         </c:scaling>
@@ -15523,7 +15533,7 @@
             <a:endParaRPr lang="en-US"/>
           </a:p>
         </c:txPr>
-        <c:crossAx val="150568960"/>
+        <c:crossAx val="135504448"/>
         <c:crosses val="autoZero"/>
         <c:crossBetween val="midCat"/>
       </c:valAx>
@@ -15987,11 +15997,11 @@
           <c:showPercent val="0"/>
           <c:showBubbleSize val="0"/>
         </c:dLbls>
-        <c:axId val="150571840"/>
-        <c:axId val="150572416"/>
+        <c:axId val="135507328"/>
+        <c:axId val="135507904"/>
       </c:scatterChart>
       <c:valAx>
-        <c:axId val="150571840"/>
+        <c:axId val="135507328"/>
         <c:scaling>
           <c:logBase val="2"/>
           <c:orientation val="minMax"/>
@@ -16085,12 +16095,12 @@
             <a:endParaRPr lang="en-US"/>
           </a:p>
         </c:txPr>
-        <c:crossAx val="150572416"/>
+        <c:crossAx val="135507904"/>
         <c:crosses val="autoZero"/>
         <c:crossBetween val="midCat"/>
       </c:valAx>
       <c:valAx>
-        <c:axId val="150572416"/>
+        <c:axId val="135507904"/>
         <c:scaling>
           <c:orientation val="minMax"/>
         </c:scaling>
@@ -16182,7 +16192,7 @@
             <a:endParaRPr lang="en-US"/>
           </a:p>
         </c:txPr>
-        <c:crossAx val="150571840"/>
+        <c:crossAx val="135507328"/>
         <c:crosses val="autoZero"/>
         <c:crossBetween val="midCat"/>
       </c:valAx>
@@ -16664,11 +16674,11 @@
           <c:showPercent val="0"/>
           <c:showBubbleSize val="0"/>
         </c:dLbls>
-        <c:axId val="150575296"/>
-        <c:axId val="150575872"/>
+        <c:axId val="135509632"/>
+        <c:axId val="135510208"/>
       </c:scatterChart>
       <c:valAx>
-        <c:axId val="150575296"/>
+        <c:axId val="135509632"/>
         <c:scaling>
           <c:logBase val="2"/>
           <c:orientation val="minMax"/>
@@ -16762,12 +16772,12 @@
             <a:endParaRPr lang="en-US"/>
           </a:p>
         </c:txPr>
-        <c:crossAx val="150575872"/>
+        <c:crossAx val="135510208"/>
         <c:crosses val="autoZero"/>
         <c:crossBetween val="midCat"/>
       </c:valAx>
       <c:valAx>
-        <c:axId val="150575872"/>
+        <c:axId val="135510208"/>
         <c:scaling>
           <c:orientation val="minMax"/>
         </c:scaling>
@@ -16864,7 +16874,7 @@
             <a:endParaRPr lang="en-US"/>
           </a:p>
         </c:txPr>
-        <c:crossAx val="150575296"/>
+        <c:crossAx val="135509632"/>
         <c:crosses val="autoZero"/>
         <c:crossBetween val="midCat"/>
       </c:valAx>
@@ -17328,11 +17338,11 @@
           <c:showPercent val="0"/>
           <c:showBubbleSize val="0"/>
         </c:dLbls>
-        <c:axId val="175487744"/>
-        <c:axId val="175488320"/>
+        <c:axId val="135700480"/>
+        <c:axId val="135701056"/>
       </c:scatterChart>
       <c:valAx>
-        <c:axId val="175487744"/>
+        <c:axId val="135700480"/>
         <c:scaling>
           <c:logBase val="2"/>
           <c:orientation val="minMax"/>
@@ -17426,12 +17436,12 @@
             <a:endParaRPr lang="en-US"/>
           </a:p>
         </c:txPr>
-        <c:crossAx val="175488320"/>
+        <c:crossAx val="135701056"/>
         <c:crosses val="autoZero"/>
         <c:crossBetween val="midCat"/>
       </c:valAx>
       <c:valAx>
-        <c:axId val="175488320"/>
+        <c:axId val="135701056"/>
         <c:scaling>
           <c:orientation val="minMax"/>
         </c:scaling>
@@ -17523,7 +17533,7 @@
             <a:endParaRPr lang="en-US"/>
           </a:p>
         </c:txPr>
-        <c:crossAx val="175487744"/>
+        <c:crossAx val="135700480"/>
         <c:crosses val="autoZero"/>
         <c:crossBetween val="midCat"/>
       </c:valAx>
@@ -17999,11 +18009,11 @@
           <c:showPercent val="0"/>
           <c:showBubbleSize val="0"/>
         </c:dLbls>
-        <c:axId val="175498368"/>
-        <c:axId val="175498944"/>
+        <c:axId val="135702784"/>
+        <c:axId val="135703360"/>
       </c:scatterChart>
       <c:valAx>
-        <c:axId val="175498368"/>
+        <c:axId val="135702784"/>
         <c:scaling>
           <c:logBase val="2"/>
           <c:orientation val="minMax"/>
@@ -18097,12 +18107,12 @@
             <a:endParaRPr lang="en-US"/>
           </a:p>
         </c:txPr>
-        <c:crossAx val="175498944"/>
+        <c:crossAx val="135703360"/>
         <c:crosses val="autoZero"/>
         <c:crossBetween val="midCat"/>
       </c:valAx>
       <c:valAx>
-        <c:axId val="175498944"/>
+        <c:axId val="135703360"/>
         <c:scaling>
           <c:orientation val="minMax"/>
         </c:scaling>
@@ -18194,7 +18204,7 @@
             <a:endParaRPr lang="en-US"/>
           </a:p>
         </c:txPr>
-        <c:crossAx val="175498368"/>
+        <c:crossAx val="135702784"/>
         <c:crosses val="autoZero"/>
         <c:crossBetween val="midCat"/>
       </c:valAx>
@@ -18667,11 +18677,11 @@
           <c:showPercent val="0"/>
           <c:showBubbleSize val="0"/>
         </c:dLbls>
-        <c:axId val="175500672"/>
-        <c:axId val="175501824"/>
+        <c:axId val="135705088"/>
+        <c:axId val="135705664"/>
       </c:scatterChart>
       <c:valAx>
-        <c:axId val="175500672"/>
+        <c:axId val="135705088"/>
         <c:scaling>
           <c:logBase val="2"/>
           <c:orientation val="minMax"/>
@@ -18765,12 +18775,12 @@
             <a:endParaRPr lang="en-US"/>
           </a:p>
         </c:txPr>
-        <c:crossAx val="175501824"/>
+        <c:crossAx val="135705664"/>
         <c:crosses val="autoZero"/>
         <c:crossBetween val="midCat"/>
       </c:valAx>
       <c:valAx>
-        <c:axId val="175501824"/>
+        <c:axId val="135705664"/>
         <c:scaling>
           <c:orientation val="minMax"/>
         </c:scaling>
@@ -18862,7 +18872,7 @@
             <a:endParaRPr lang="en-US"/>
           </a:p>
         </c:txPr>
-        <c:crossAx val="175500672"/>
+        <c:crossAx val="135705088"/>
         <c:crosses val="autoZero"/>
         <c:crossBetween val="midCat"/>
       </c:valAx>
@@ -19344,11 +19354,11 @@
           <c:showPercent val="0"/>
           <c:showBubbleSize val="0"/>
         </c:dLbls>
-        <c:axId val="175503552"/>
-        <c:axId val="175504128"/>
+        <c:axId val="135707392"/>
+        <c:axId val="135707968"/>
       </c:scatterChart>
       <c:valAx>
-        <c:axId val="175503552"/>
+        <c:axId val="135707392"/>
         <c:scaling>
           <c:logBase val="2"/>
           <c:orientation val="minMax"/>
@@ -19442,12 +19452,12 @@
             <a:endParaRPr lang="en-US"/>
           </a:p>
         </c:txPr>
-        <c:crossAx val="175504128"/>
+        <c:crossAx val="135707968"/>
         <c:crosses val="autoZero"/>
         <c:crossBetween val="midCat"/>
       </c:valAx>
       <c:valAx>
-        <c:axId val="175504128"/>
+        <c:axId val="135707968"/>
         <c:scaling>
           <c:orientation val="minMax"/>
         </c:scaling>
@@ -19544,7 +19554,7 @@
             <a:endParaRPr lang="en-US"/>
           </a:p>
         </c:txPr>
-        <c:crossAx val="175503552"/>
+        <c:crossAx val="135707392"/>
         <c:crosses val="autoZero"/>
         <c:crossBetween val="midCat"/>
       </c:valAx>
@@ -20017,11 +20027,11 @@
           <c:showPercent val="0"/>
           <c:showBubbleSize val="0"/>
         </c:dLbls>
-        <c:axId val="132817472"/>
-        <c:axId val="132818048"/>
+        <c:axId val="138167424"/>
+        <c:axId val="138168000"/>
       </c:scatterChart>
       <c:valAx>
-        <c:axId val="132817472"/>
+        <c:axId val="138167424"/>
         <c:scaling>
           <c:logBase val="2"/>
           <c:orientation val="minMax"/>
@@ -20115,12 +20125,12 @@
             <a:endParaRPr lang="en-US"/>
           </a:p>
         </c:txPr>
-        <c:crossAx val="132818048"/>
+        <c:crossAx val="138168000"/>
         <c:crosses val="autoZero"/>
         <c:crossBetween val="midCat"/>
       </c:valAx>
       <c:valAx>
-        <c:axId val="132818048"/>
+        <c:axId val="138168000"/>
         <c:scaling>
           <c:orientation val="minMax"/>
         </c:scaling>
@@ -20212,7 +20222,682 @@
             <a:endParaRPr lang="en-US"/>
           </a:p>
         </c:txPr>
-        <c:crossAx val="132817472"/>
+        <c:crossAx val="138167424"/>
+        <c:crosses val="autoZero"/>
+        <c:crossBetween val="midCat"/>
+      </c:valAx>
+      <c:spPr>
+        <a:noFill/>
+        <a:ln>
+          <a:noFill/>
+        </a:ln>
+        <a:effectLst/>
+      </c:spPr>
+    </c:plotArea>
+    <c:legend>
+      <c:legendPos val="b"/>
+      <c:overlay val="0"/>
+      <c:spPr>
+        <a:noFill/>
+        <a:ln>
+          <a:noFill/>
+        </a:ln>
+        <a:effectLst/>
+      </c:spPr>
+      <c:txPr>
+        <a:bodyPr rot="0" spcFirstLastPara="1" vertOverflow="ellipsis" vert="horz" wrap="square" anchor="ctr" anchorCtr="1"/>
+        <a:lstStyle/>
+        <a:p>
+          <a:pPr>
+            <a:defRPr sz="900" b="0" i="0" u="none" strike="noStrike" kern="1200" baseline="0">
+              <a:solidFill>
+                <a:schemeClr val="tx1">
+                  <a:lumMod val="65000"/>
+                  <a:lumOff val="35000"/>
+                </a:schemeClr>
+              </a:solidFill>
+              <a:latin typeface="+mn-lt"/>
+              <a:ea typeface="+mn-ea"/>
+              <a:cs typeface="+mn-cs"/>
+            </a:defRPr>
+          </a:pPr>
+          <a:endParaRPr lang="en-US"/>
+        </a:p>
+      </c:txPr>
+    </c:legend>
+    <c:plotVisOnly val="1"/>
+    <c:dispBlanksAs val="gap"/>
+    <c:showDLblsOverMax val="0"/>
+  </c:chart>
+  <c:spPr>
+    <a:solidFill>
+      <a:schemeClr val="bg1"/>
+    </a:solidFill>
+    <a:ln w="9525" cap="flat" cmpd="sng" algn="ctr">
+      <a:solidFill>
+        <a:schemeClr val="tx1">
+          <a:lumMod val="15000"/>
+          <a:lumOff val="85000"/>
+        </a:schemeClr>
+      </a:solidFill>
+      <a:round/>
+    </a:ln>
+    <a:effectLst/>
+  </c:spPr>
+  <c:txPr>
+    <a:bodyPr/>
+    <a:lstStyle/>
+    <a:p>
+      <a:pPr>
+        <a:defRPr/>
+      </a:pPr>
+      <a:endParaRPr lang="en-US"/>
+    </a:p>
+  </c:txPr>
+  <c:externalData r:id="rId1">
+    <c:autoUpdate val="0"/>
+  </c:externalData>
+</c:chartSpace>
+</file>
+
+<file path=word/charts/chart9.xml><?xml version="1.0" encoding="utf-8"?>
+<c:chartSpace xmlns:c="http://schemas.openxmlformats.org/drawingml/2006/chart" xmlns:a="http://schemas.openxmlformats.org/drawingml/2006/main" xmlns:r="http://schemas.openxmlformats.org/officeDocument/2006/relationships">
+  <c:date1904 val="0"/>
+  <c:lang val="en-GB"/>
+  <c:roundedCorners val="0"/>
+  <mc:AlternateContent xmlns:mc="http://schemas.openxmlformats.org/markup-compatibility/2006">
+    <mc:Choice xmlns:c14="http://schemas.microsoft.com/office/drawing/2007/8/2/chart" Requires="c14">
+      <c14:style val="102"/>
+    </mc:Choice>
+    <mc:Fallback>
+      <c:style val="2"/>
+    </mc:Fallback>
+  </mc:AlternateContent>
+  <c:chart>
+    <c:title>
+      <c:tx>
+        <c:rich>
+          <a:bodyPr rot="0" spcFirstLastPara="1" vertOverflow="ellipsis" vert="horz" wrap="square" anchor="ctr" anchorCtr="1"/>
+          <a:lstStyle/>
+          <a:p>
+            <a:pPr>
+              <a:defRPr sz="1400" b="0" i="0" u="none" strike="noStrike" kern="1200" spc="0" baseline="0">
+                <a:solidFill>
+                  <a:schemeClr val="tx1">
+                    <a:lumMod val="65000"/>
+                    <a:lumOff val="35000"/>
+                  </a:schemeClr>
+                </a:solidFill>
+                <a:latin typeface="+mn-lt"/>
+                <a:ea typeface="+mn-ea"/>
+                <a:cs typeface="+mn-cs"/>
+              </a:defRPr>
+            </a:pPr>
+            <a:r>
+              <a:rPr lang="en-US"/>
+              <a:t>ARCHER MPI-IO:</a:t>
+            </a:r>
+            <a:r>
+              <a:rPr lang="en-US" baseline="0"/>
+              <a:t> </a:t>
+            </a:r>
+            <a:r>
+              <a:rPr lang="en-US"/>
+              <a:t>Striping</a:t>
+            </a:r>
+            <a:r>
+              <a:rPr lang="en-US" baseline="0"/>
+              <a:t> = -1, Local Size = 256^3</a:t>
+            </a:r>
+            <a:endParaRPr lang="en-US"/>
+          </a:p>
+        </c:rich>
+      </c:tx>
+      <c:overlay val="0"/>
+      <c:spPr>
+        <a:noFill/>
+        <a:ln>
+          <a:noFill/>
+        </a:ln>
+        <a:effectLst/>
+      </c:spPr>
+    </c:title>
+    <c:autoTitleDeleted val="0"/>
+    <c:plotArea>
+      <c:layout/>
+      <c:scatterChart>
+        <c:scatterStyle val="lineMarker"/>
+        <c:varyColors val="0"/>
+        <c:ser>
+          <c:idx val="0"/>
+          <c:order val="0"/>
+          <c:tx>
+            <c:v>1 File</c:v>
+          </c:tx>
+          <c:spPr>
+            <a:ln w="19050" cap="rnd">
+              <a:solidFill>
+                <a:schemeClr val="accent1"/>
+              </a:solidFill>
+              <a:round/>
+            </a:ln>
+            <a:effectLst/>
+          </c:spPr>
+          <c:marker>
+            <c:symbol val="circle"/>
+            <c:size val="5"/>
+            <c:spPr>
+              <a:solidFill>
+                <a:schemeClr val="accent1"/>
+              </a:solidFill>
+              <a:ln w="9525">
+                <a:solidFill>
+                  <a:schemeClr val="accent1"/>
+                </a:solidFill>
+              </a:ln>
+              <a:effectLst/>
+            </c:spPr>
+          </c:marker>
+          <c:xVal>
+            <c:numRef>
+              <c:f>MultFiles!$A$10:$A$19</c:f>
+              <c:numCache>
+                <c:formatCode>General</c:formatCode>
+                <c:ptCount val="10"/>
+                <c:pt idx="0">
+                  <c:v>24</c:v>
+                </c:pt>
+                <c:pt idx="1">
+                  <c:v>48</c:v>
+                </c:pt>
+                <c:pt idx="2">
+                  <c:v>96</c:v>
+                </c:pt>
+                <c:pt idx="3">
+                  <c:v>192</c:v>
+                </c:pt>
+                <c:pt idx="4">
+                  <c:v>384</c:v>
+                </c:pt>
+                <c:pt idx="5">
+                  <c:v>768</c:v>
+                </c:pt>
+                <c:pt idx="6">
+                  <c:v>1536</c:v>
+                </c:pt>
+                <c:pt idx="7">
+                  <c:v>3072</c:v>
+                </c:pt>
+                <c:pt idx="8">
+                  <c:v>6144</c:v>
+                </c:pt>
+                <c:pt idx="9">
+                  <c:v>12288</c:v>
+                </c:pt>
+              </c:numCache>
+            </c:numRef>
+          </c:xVal>
+          <c:yVal>
+            <c:numRef>
+              <c:f>MultFiles!$D$10:$D$19</c:f>
+              <c:numCache>
+                <c:formatCode>General</c:formatCode>
+                <c:ptCount val="10"/>
+                <c:pt idx="0">
+                  <c:v>661.66700000000003</c:v>
+                </c:pt>
+                <c:pt idx="1">
+                  <c:v>1310.712</c:v>
+                </c:pt>
+                <c:pt idx="2">
+                  <c:v>2270.36</c:v>
+                </c:pt>
+                <c:pt idx="3">
+                  <c:v>3790.924</c:v>
+                </c:pt>
+                <c:pt idx="4">
+                  <c:v>5359.5349999999999</c:v>
+                </c:pt>
+                <c:pt idx="5">
+                  <c:v>5775.2870000000003</c:v>
+                </c:pt>
+                <c:pt idx="6">
+                  <c:v>5945.99</c:v>
+                </c:pt>
+                <c:pt idx="7">
+                  <c:v>11320.886</c:v>
+                </c:pt>
+                <c:pt idx="8">
+                  <c:v>11529.933999999999</c:v>
+                </c:pt>
+                <c:pt idx="9">
+                  <c:v>6367.598</c:v>
+                </c:pt>
+              </c:numCache>
+            </c:numRef>
+          </c:yVal>
+          <c:smooth val="0"/>
+        </c:ser>
+        <c:ser>
+          <c:idx val="1"/>
+          <c:order val="1"/>
+          <c:tx>
+            <c:v>2 Files</c:v>
+          </c:tx>
+          <c:spPr>
+            <a:ln w="19050" cap="rnd">
+              <a:solidFill>
+                <a:schemeClr val="accent2"/>
+              </a:solidFill>
+              <a:round/>
+            </a:ln>
+            <a:effectLst/>
+          </c:spPr>
+          <c:marker>
+            <c:symbol val="circle"/>
+            <c:size val="5"/>
+            <c:spPr>
+              <a:solidFill>
+                <a:schemeClr val="accent2"/>
+              </a:solidFill>
+              <a:ln w="9525">
+                <a:solidFill>
+                  <a:schemeClr val="accent2"/>
+                </a:solidFill>
+              </a:ln>
+              <a:effectLst/>
+            </c:spPr>
+          </c:marker>
+          <c:xVal>
+            <c:numRef>
+              <c:f>MultFiles!$A$10:$A$19</c:f>
+              <c:numCache>
+                <c:formatCode>General</c:formatCode>
+                <c:ptCount val="10"/>
+                <c:pt idx="0">
+                  <c:v>24</c:v>
+                </c:pt>
+                <c:pt idx="1">
+                  <c:v>48</c:v>
+                </c:pt>
+                <c:pt idx="2">
+                  <c:v>96</c:v>
+                </c:pt>
+                <c:pt idx="3">
+                  <c:v>192</c:v>
+                </c:pt>
+                <c:pt idx="4">
+                  <c:v>384</c:v>
+                </c:pt>
+                <c:pt idx="5">
+                  <c:v>768</c:v>
+                </c:pt>
+                <c:pt idx="6">
+                  <c:v>1536</c:v>
+                </c:pt>
+                <c:pt idx="7">
+                  <c:v>3072</c:v>
+                </c:pt>
+                <c:pt idx="8">
+                  <c:v>6144</c:v>
+                </c:pt>
+                <c:pt idx="9">
+                  <c:v>12288</c:v>
+                </c:pt>
+              </c:numCache>
+            </c:numRef>
+          </c:xVal>
+          <c:yVal>
+            <c:numRef>
+              <c:f>MultFiles!$H$10:$H$19</c:f>
+              <c:numCache>
+                <c:formatCode>General</c:formatCode>
+                <c:ptCount val="10"/>
+                <c:pt idx="1">
+                  <c:v>1257.5619999999999</c:v>
+                </c:pt>
+                <c:pt idx="2">
+                  <c:v>2549.0699999999997</c:v>
+                </c:pt>
+                <c:pt idx="3">
+                  <c:v>4360.7629999999999</c:v>
+                </c:pt>
+                <c:pt idx="4">
+                  <c:v>6901.1820000000007</c:v>
+                </c:pt>
+                <c:pt idx="5">
+                  <c:v>9161.2520000000004</c:v>
+                </c:pt>
+                <c:pt idx="6">
+                  <c:v>10599.782999999999</c:v>
+                </c:pt>
+                <c:pt idx="7">
+                  <c:v>10651.835999999999</c:v>
+                </c:pt>
+                <c:pt idx="8">
+                  <c:v>12919.879000000001</c:v>
+                </c:pt>
+                <c:pt idx="9">
+                  <c:v>10993.593000000001</c:v>
+                </c:pt>
+              </c:numCache>
+            </c:numRef>
+          </c:yVal>
+          <c:smooth val="0"/>
+        </c:ser>
+        <c:ser>
+          <c:idx val="2"/>
+          <c:order val="2"/>
+          <c:tx>
+            <c:v>4 Files</c:v>
+          </c:tx>
+          <c:spPr>
+            <a:ln w="19050" cap="rnd">
+              <a:solidFill>
+                <a:schemeClr val="accent3"/>
+              </a:solidFill>
+              <a:round/>
+            </a:ln>
+            <a:effectLst/>
+          </c:spPr>
+          <c:marker>
+            <c:symbol val="circle"/>
+            <c:size val="5"/>
+            <c:spPr>
+              <a:solidFill>
+                <a:schemeClr val="accent3"/>
+              </a:solidFill>
+              <a:ln w="9525">
+                <a:solidFill>
+                  <a:schemeClr val="accent3"/>
+                </a:solidFill>
+              </a:ln>
+              <a:effectLst/>
+            </c:spPr>
+          </c:marker>
+          <c:xVal>
+            <c:numRef>
+              <c:f>MultFiles!$A$10:$A$19</c:f>
+              <c:numCache>
+                <c:formatCode>General</c:formatCode>
+                <c:ptCount val="10"/>
+                <c:pt idx="0">
+                  <c:v>24</c:v>
+                </c:pt>
+                <c:pt idx="1">
+                  <c:v>48</c:v>
+                </c:pt>
+                <c:pt idx="2">
+                  <c:v>96</c:v>
+                </c:pt>
+                <c:pt idx="3">
+                  <c:v>192</c:v>
+                </c:pt>
+                <c:pt idx="4">
+                  <c:v>384</c:v>
+                </c:pt>
+                <c:pt idx="5">
+                  <c:v>768</c:v>
+                </c:pt>
+                <c:pt idx="6">
+                  <c:v>1536</c:v>
+                </c:pt>
+                <c:pt idx="7">
+                  <c:v>3072</c:v>
+                </c:pt>
+                <c:pt idx="8">
+                  <c:v>6144</c:v>
+                </c:pt>
+                <c:pt idx="9">
+                  <c:v>12288</c:v>
+                </c:pt>
+              </c:numCache>
+            </c:numRef>
+          </c:xVal>
+          <c:yVal>
+            <c:numRef>
+              <c:f>MultFiles!$N$10:$N$19</c:f>
+              <c:numCache>
+                <c:formatCode>General</c:formatCode>
+                <c:ptCount val="10"/>
+                <c:pt idx="2">
+                  <c:v>2584.3559999999998</c:v>
+                </c:pt>
+                <c:pt idx="3">
+                  <c:v>5111.2569999999996</c:v>
+                </c:pt>
+                <c:pt idx="4">
+                  <c:v>8659.8940000000002</c:v>
+                </c:pt>
+                <c:pt idx="5">
+                  <c:v>13417.622000000001</c:v>
+                </c:pt>
+                <c:pt idx="6">
+                  <c:v>11001.285</c:v>
+                </c:pt>
+                <c:pt idx="7">
+                  <c:v>11811.610999999999</c:v>
+                </c:pt>
+                <c:pt idx="8">
+                  <c:v>14849.189</c:v>
+                </c:pt>
+                <c:pt idx="9">
+                  <c:v>13200.498</c:v>
+                </c:pt>
+              </c:numCache>
+            </c:numRef>
+          </c:yVal>
+          <c:smooth val="0"/>
+        </c:ser>
+        <c:dLbls>
+          <c:showLegendKey val="0"/>
+          <c:showVal val="0"/>
+          <c:showCatName val="0"/>
+          <c:showSerName val="0"/>
+          <c:showPercent val="0"/>
+          <c:showBubbleSize val="0"/>
+        </c:dLbls>
+        <c:axId val="138169728"/>
+        <c:axId val="138170304"/>
+      </c:scatterChart>
+      <c:valAx>
+        <c:axId val="138169728"/>
+        <c:scaling>
+          <c:logBase val="2"/>
+          <c:orientation val="minMax"/>
+          <c:min val="16"/>
+        </c:scaling>
+        <c:delete val="0"/>
+        <c:axPos val="b"/>
+        <c:majorGridlines>
+          <c:spPr>
+            <a:ln w="9525" cap="flat" cmpd="sng" algn="ctr">
+              <a:solidFill>
+                <a:schemeClr val="tx1">
+                  <a:lumMod val="15000"/>
+                  <a:lumOff val="85000"/>
+                </a:schemeClr>
+              </a:solidFill>
+              <a:round/>
+            </a:ln>
+            <a:effectLst/>
+          </c:spPr>
+        </c:majorGridlines>
+        <c:title>
+          <c:tx>
+            <c:rich>
+              <a:bodyPr rot="0" spcFirstLastPara="1" vertOverflow="ellipsis" vert="horz" wrap="square" anchor="ctr" anchorCtr="1"/>
+              <a:lstStyle/>
+              <a:p>
+                <a:pPr>
+                  <a:defRPr sz="1000" b="0" i="0" u="none" strike="noStrike" kern="1200" baseline="0">
+                    <a:solidFill>
+                      <a:schemeClr val="tx1">
+                        <a:lumMod val="65000"/>
+                        <a:lumOff val="35000"/>
+                      </a:schemeClr>
+                    </a:solidFill>
+                    <a:latin typeface="+mn-lt"/>
+                    <a:ea typeface="+mn-ea"/>
+                    <a:cs typeface="+mn-cs"/>
+                  </a:defRPr>
+                </a:pPr>
+                <a:r>
+                  <a:rPr lang="en-US"/>
+                  <a:t>Writers</a:t>
+                </a:r>
+              </a:p>
+            </c:rich>
+          </c:tx>
+          <c:overlay val="0"/>
+          <c:spPr>
+            <a:noFill/>
+            <a:ln>
+              <a:noFill/>
+            </a:ln>
+            <a:effectLst/>
+          </c:spPr>
+        </c:title>
+        <c:numFmt formatCode="General" sourceLinked="0"/>
+        <c:majorTickMark val="none"/>
+        <c:minorTickMark val="none"/>
+        <c:tickLblPos val="nextTo"/>
+        <c:spPr>
+          <a:noFill/>
+          <a:ln w="9525" cap="flat" cmpd="sng" algn="ctr">
+            <a:solidFill>
+              <a:schemeClr val="tx1">
+                <a:lumMod val="25000"/>
+                <a:lumOff val="75000"/>
+              </a:schemeClr>
+            </a:solidFill>
+            <a:round/>
+          </a:ln>
+          <a:effectLst/>
+        </c:spPr>
+        <c:txPr>
+          <a:bodyPr rot="-60000000" spcFirstLastPara="1" vertOverflow="ellipsis" vert="horz" wrap="square" anchor="ctr" anchorCtr="1"/>
+          <a:lstStyle/>
+          <a:p>
+            <a:pPr>
+              <a:defRPr sz="900" b="0" i="0" u="none" strike="noStrike" kern="1200" baseline="0">
+                <a:solidFill>
+                  <a:schemeClr val="tx1">
+                    <a:lumMod val="65000"/>
+                    <a:lumOff val="35000"/>
+                  </a:schemeClr>
+                </a:solidFill>
+                <a:latin typeface="+mn-lt"/>
+                <a:ea typeface="+mn-ea"/>
+                <a:cs typeface="+mn-cs"/>
+              </a:defRPr>
+            </a:pPr>
+            <a:endParaRPr lang="en-US"/>
+          </a:p>
+        </c:txPr>
+        <c:crossAx val="138170304"/>
+        <c:crosses val="autoZero"/>
+        <c:crossBetween val="midCat"/>
+      </c:valAx>
+      <c:valAx>
+        <c:axId val="138170304"/>
+        <c:scaling>
+          <c:orientation val="minMax"/>
+        </c:scaling>
+        <c:delete val="0"/>
+        <c:axPos val="l"/>
+        <c:majorGridlines>
+          <c:spPr>
+            <a:ln w="9525" cap="flat" cmpd="sng" algn="ctr">
+              <a:solidFill>
+                <a:schemeClr val="tx1">
+                  <a:lumMod val="15000"/>
+                  <a:lumOff val="85000"/>
+                </a:schemeClr>
+              </a:solidFill>
+              <a:round/>
+            </a:ln>
+            <a:effectLst/>
+          </c:spPr>
+        </c:majorGridlines>
+        <c:title>
+          <c:tx>
+            <c:rich>
+              <a:bodyPr rot="-5400000" spcFirstLastPara="1" vertOverflow="ellipsis" vert="horz" wrap="square" anchor="ctr" anchorCtr="1"/>
+              <a:lstStyle/>
+              <a:p>
+                <a:pPr>
+                  <a:defRPr sz="1000" b="0" i="0" u="none" strike="noStrike" kern="1200" baseline="0">
+                    <a:solidFill>
+                      <a:schemeClr val="tx1">
+                        <a:lumMod val="65000"/>
+                        <a:lumOff val="35000"/>
+                      </a:schemeClr>
+                    </a:solidFill>
+                    <a:latin typeface="+mn-lt"/>
+                    <a:ea typeface="+mn-ea"/>
+                    <a:cs typeface="+mn-cs"/>
+                  </a:defRPr>
+                </a:pPr>
+                <a:r>
+                  <a:rPr lang="en-US"/>
+                  <a:t>Write Bandwidth</a:t>
+                </a:r>
+                <a:r>
+                  <a:rPr lang="en-US" baseline="0"/>
+                  <a:t> (MiB/s)</a:t>
+                </a:r>
+                <a:endParaRPr lang="en-US"/>
+              </a:p>
+            </c:rich>
+          </c:tx>
+          <c:overlay val="0"/>
+          <c:spPr>
+            <a:noFill/>
+            <a:ln>
+              <a:noFill/>
+            </a:ln>
+            <a:effectLst/>
+          </c:spPr>
+        </c:title>
+        <c:numFmt formatCode="General" sourceLinked="0"/>
+        <c:majorTickMark val="none"/>
+        <c:minorTickMark val="none"/>
+        <c:tickLblPos val="nextTo"/>
+        <c:spPr>
+          <a:noFill/>
+          <a:ln w="9525" cap="flat" cmpd="sng" algn="ctr">
+            <a:solidFill>
+              <a:schemeClr val="tx1">
+                <a:lumMod val="25000"/>
+                <a:lumOff val="75000"/>
+              </a:schemeClr>
+            </a:solidFill>
+            <a:round/>
+          </a:ln>
+          <a:effectLst/>
+        </c:spPr>
+        <c:txPr>
+          <a:bodyPr rot="-60000000" spcFirstLastPara="1" vertOverflow="ellipsis" vert="horz" wrap="square" anchor="ctr" anchorCtr="1"/>
+          <a:lstStyle/>
+          <a:p>
+            <a:pPr>
+              <a:defRPr sz="900" b="0" i="0" u="none" strike="noStrike" kern="1200" baseline="0">
+                <a:solidFill>
+                  <a:schemeClr val="tx1">
+                    <a:lumMod val="65000"/>
+                    <a:lumOff val="35000"/>
+                  </a:schemeClr>
+                </a:solidFill>
+                <a:latin typeface="+mn-lt"/>
+                <a:ea typeface="+mn-ea"/>
+                <a:cs typeface="+mn-cs"/>
+              </a:defRPr>
+            </a:pPr>
+            <a:endParaRPr lang="en-US"/>
+          </a:p>
+        </c:txPr>
+        <c:crossAx val="138169728"/>
         <c:crosses val="autoZero"/>
         <c:crossBetween val="midCat"/>
       </c:valAx>
@@ -20482,6 +21167,7 @@
     <w:rsid w:val="0080752C"/>
     <w:rsid w:val="008A7317"/>
     <w:rsid w:val="009A6C36"/>
+    <w:rsid w:val="009D14CD"/>
     <w:rsid w:val="009E2681"/>
     <w:rsid w:val="009E5FA8"/>
     <w:rsid w:val="009F486A"/>
@@ -21331,7 +22017,7 @@
 </file>
 
 <file path=customXml/itemProps1.xml><?xml version="1.0" encoding="utf-8"?>
-<ds:datastoreItem xmlns:ds="http://schemas.openxmlformats.org/officeDocument/2006/customXml" ds:itemID="{5C9C37B9-8F61-4642-8E32-25D192386708}">
+<ds:datastoreItem xmlns:ds="http://schemas.openxmlformats.org/officeDocument/2006/customXml" ds:itemID="{AFF845DD-317A-48D3-9EC8-51A2137BBFF1}">
   <ds:schemaRefs>
     <ds:schemaRef ds:uri="http://schemas.openxmlformats.org/officeDocument/2006/bibliography"/>
   </ds:schemaRefs>

</xml_diff>

<commit_message>
Paper update: COSMA and JASMIN data added, and all placeholders removed
</commit_message>
<xml_diff>
--- a/documents/Parallel-IO.docx
+++ b/documents/Parallel-IO.docx
@@ -172,88 +172,164 @@
           <w:sz w:val="20"/>
           <w:lang w:val="en-GB"/>
         </w:rPr>
-        <w:t>I/O performance plays a key role in many scientific simulations and the bottleneck of I/O is an important challenge to solve towards Exascale computing. It is therefore necessary for CoEs and scientific communities with high I/O requirements to understand the usage pattern of existing HPC systems and applications to be suitably equipped to make</w:t>
-      </w:r>
+        <w:t xml:space="preserve">I/O performance plays a key role in many scientific simulations and the bottleneck of I/O is an important challenge to solve towards </w:t>
+      </w:r>
+      <w:proofErr w:type="spellStart"/>
       <w:r>
         <w:rPr>
           <w:noProof w:val="0"/>
           <w:sz w:val="20"/>
           <w:lang w:val="en-GB"/>
         </w:rPr>
-        <w:t xml:space="preserve"> informed plans for the future.</w:t>
-      </w:r>
-    </w:p>
-    <w:p>
-      <w:pPr>
-        <w:pStyle w:val="Els-keywords"/>
-        <w:jc w:val="both"/>
+        <w:t>Exascale</w:t>
+      </w:r>
+      <w:proofErr w:type="spellEnd"/>
+      <w:r>
         <w:rPr>
           <w:noProof w:val="0"/>
           <w:sz w:val="20"/>
           <w:lang w:val="en-GB"/>
         </w:rPr>
-      </w:pPr>
+        <w:t xml:space="preserve"> computing. It is therefore necessary for </w:t>
+      </w:r>
+      <w:proofErr w:type="spellStart"/>
       <w:r>
         <w:rPr>
           <w:noProof w:val="0"/>
           <w:sz w:val="20"/>
           <w:lang w:val="en-GB"/>
         </w:rPr>
-        <w:t>Theoretical performance numbers assume a clean formatted file system with no contention from other users. Obviously, when used in full production, this level of pe</w:t>
-      </w:r>
+        <w:t>CoEs</w:t>
+      </w:r>
+      <w:proofErr w:type="spellEnd"/>
       <w:r>
         <w:rPr>
           <w:noProof w:val="0"/>
           <w:sz w:val="20"/>
           <w:lang w:val="en-GB"/>
         </w:rPr>
-        <w:t>rformance will not be attained.</w:t>
-      </w:r>
-    </w:p>
-    <w:p>
-      <w:pPr>
-        <w:pStyle w:val="Els-keywords"/>
-        <w:jc w:val="both"/>
+        <w:t xml:space="preserve"> and scientific communities with high I/O requirements to understand the usage pattern of existing HPC systems and applications to be suitably equipped to make</w:t>
+      </w:r>
+      <w:r>
         <w:rPr>
           <w:noProof w:val="0"/>
           <w:sz w:val="20"/>
           <w:lang w:val="en-GB"/>
         </w:rPr>
-      </w:pPr>
-      <w:r>
+        <w:t xml:space="preserve"> informed plans for the future.</w:t>
+      </w:r>
+    </w:p>
+    <w:p>
+      <w:pPr>
+        <w:pStyle w:val="Els-keywords"/>
+        <w:jc w:val="both"/>
         <w:rPr>
           <w:noProof w:val="0"/>
           <w:sz w:val="20"/>
           <w:lang w:val="en-GB"/>
         </w:rPr>
-        <w:t>One of the goals of this paper is to provide insight into the performance of the file systems in production. To answer questions such as: What is the maximum performance actually experienced? What variation in p</w:t>
-      </w:r>
+      </w:pPr>
       <w:r>
         <w:rPr>
           <w:noProof w:val="0"/>
           <w:sz w:val="20"/>
           <w:lang w:val="en-GB"/>
         </w:rPr>
-        <w:t>erformance do users experience?</w:t>
-      </w:r>
-    </w:p>
-    <w:p>
-      <w:pPr>
-        <w:pStyle w:val="Els-keywords"/>
-        <w:jc w:val="both"/>
+        <w:t>Theoretical performance numbers assume a clean formatted file system with no contention from other users. Obviously, when used in full production, this level of pe</w:t>
+      </w:r>
+      <w:r>
         <w:rPr>
           <w:noProof w:val="0"/>
           <w:sz w:val="20"/>
           <w:lang w:val="en-GB"/>
         </w:rPr>
-      </w:pPr>
-      <w:r>
+        <w:t>rformance will not be attained.</w:t>
+      </w:r>
+    </w:p>
+    <w:p>
+      <w:pPr>
+        <w:pStyle w:val="Els-keywords"/>
+        <w:jc w:val="both"/>
         <w:rPr>
           <w:noProof w:val="0"/>
           <w:sz w:val="20"/>
           <w:lang w:val="en-GB"/>
         </w:rPr>
-        <w:t>To that end, this paper details the I/O performance of multiple HPC architectures through testing a set of selected I/O benchmarks and representative scientific applications. Results are presented from the following systems:</w:t>
+      </w:pPr>
+      <w:r>
+        <w:rPr>
+          <w:noProof w:val="0"/>
+          <w:sz w:val="20"/>
+          <w:lang w:val="en-GB"/>
+        </w:rPr>
+        <w:t>The</w:t>
+      </w:r>
+      <w:r>
+        <w:rPr>
+          <w:noProof w:val="0"/>
+          <w:sz w:val="20"/>
+          <w:lang w:val="en-GB"/>
+        </w:rPr>
+        <w:t xml:space="preserve"> goal of this paper is to provide insight into the performance of the file systems in production. To answer questions such as: What is the maximum performance actually experienced? What variation in p</w:t>
+      </w:r>
+      <w:r>
+        <w:rPr>
+          <w:noProof w:val="0"/>
+          <w:sz w:val="20"/>
+          <w:lang w:val="en-GB"/>
+        </w:rPr>
+        <w:t>erformance do users experience?</w:t>
+      </w:r>
+    </w:p>
+    <w:p>
+      <w:pPr>
+        <w:pStyle w:val="Els-keywords"/>
+        <w:jc w:val="both"/>
+        <w:rPr>
+          <w:noProof w:val="0"/>
+          <w:sz w:val="20"/>
+          <w:lang w:val="en-GB"/>
+        </w:rPr>
+      </w:pPr>
+      <w:r>
+        <w:rPr>
+          <w:noProof w:val="0"/>
+          <w:sz w:val="20"/>
+          <w:lang w:val="en-GB"/>
+        </w:rPr>
+        <w:t xml:space="preserve">To that end, </w:t>
+      </w:r>
+      <w:r>
+        <w:rPr>
+          <w:noProof w:val="0"/>
+          <w:sz w:val="20"/>
+          <w:lang w:val="en-GB"/>
+        </w:rPr>
+        <w:t>we</w:t>
+      </w:r>
+      <w:r>
+        <w:rPr>
+          <w:noProof w:val="0"/>
+          <w:sz w:val="20"/>
+          <w:lang w:val="en-GB"/>
+        </w:rPr>
+        <w:t xml:space="preserve"> detail </w:t>
+      </w:r>
+      <w:r>
+        <w:rPr>
+          <w:noProof w:val="0"/>
+          <w:sz w:val="20"/>
+          <w:lang w:val="en-GB"/>
+        </w:rPr>
+        <w:t xml:space="preserve">here </w:t>
+      </w:r>
+      <w:r>
+        <w:rPr>
+          <w:noProof w:val="0"/>
+          <w:sz w:val="20"/>
+          <w:lang w:val="en-GB"/>
+        </w:rPr>
+        <w:t>the I/O performance of multiple HPC architectures through testing a set of selected I/O benchmarks and representative scientific applications. Results are presented from the following systems:</w:t>
       </w:r>
     </w:p>
     <w:p>
@@ -281,7 +357,43 @@
           <w:sz w:val="20"/>
           <w:lang w:val="en-GB"/>
         </w:rPr>
-        <w:t>: the UK national supercomputing service, using a Cray Sonexion Lustre file system.</w:t>
+        <w:t xml:space="preserve">: </w:t>
+      </w:r>
+      <w:proofErr w:type="gramStart"/>
+      <w:r>
+        <w:rPr>
+          <w:noProof w:val="0"/>
+          <w:sz w:val="20"/>
+          <w:lang w:val="en-GB"/>
+        </w:rPr>
+        <w:t xml:space="preserve">the UK national supercomputing service, using a Cray </w:t>
+      </w:r>
+      <w:proofErr w:type="spellStart"/>
+      <w:r>
+        <w:rPr>
+          <w:noProof w:val="0"/>
+          <w:sz w:val="20"/>
+          <w:lang w:val="en-GB"/>
+        </w:rPr>
+        <w:t>Sonexion</w:t>
+      </w:r>
+      <w:proofErr w:type="spellEnd"/>
+      <w:r>
+        <w:rPr>
+          <w:noProof w:val="0"/>
+          <w:sz w:val="20"/>
+          <w:lang w:val="en-GB"/>
+        </w:rPr>
+        <w:t xml:space="preserve"> Lustre file</w:t>
+      </w:r>
+      <w:proofErr w:type="gramEnd"/>
+      <w:r>
+        <w:rPr>
+          <w:noProof w:val="0"/>
+          <w:sz w:val="20"/>
+          <w:lang w:val="en-GB"/>
+        </w:rPr>
+        <w:t xml:space="preserve"> system.</w:t>
       </w:r>
     </w:p>
     <w:p>
@@ -309,7 +421,43 @@
           <w:sz w:val="20"/>
           <w:lang w:val="en-GB"/>
         </w:rPr>
-        <w:t>: a UK DiRAC resource, using a DDN implementation of the IBM GPFS file system.</w:t>
+        <w:t xml:space="preserve">: </w:t>
+      </w:r>
+      <w:proofErr w:type="gramStart"/>
+      <w:r>
+        <w:rPr>
+          <w:noProof w:val="0"/>
+          <w:sz w:val="20"/>
+          <w:lang w:val="en-GB"/>
+        </w:rPr>
+        <w:t xml:space="preserve">a UK </w:t>
+      </w:r>
+      <w:proofErr w:type="spellStart"/>
+      <w:r>
+        <w:rPr>
+          <w:noProof w:val="0"/>
+          <w:sz w:val="20"/>
+          <w:lang w:val="en-GB"/>
+        </w:rPr>
+        <w:t>DiRAC</w:t>
+      </w:r>
+      <w:proofErr w:type="spellEnd"/>
+      <w:r>
+        <w:rPr>
+          <w:noProof w:val="0"/>
+          <w:sz w:val="20"/>
+          <w:lang w:val="en-GB"/>
+        </w:rPr>
+        <w:t xml:space="preserve"> resource, using a DDN implementation of the IBM GPFS file</w:t>
+      </w:r>
+      <w:proofErr w:type="gramEnd"/>
+      <w:r>
+        <w:rPr>
+          <w:noProof w:val="0"/>
+          <w:sz w:val="20"/>
+          <w:lang w:val="en-GB"/>
+        </w:rPr>
+        <w:t xml:space="preserve"> system.</w:t>
       </w:r>
     </w:p>
     <w:p>
@@ -370,86 +518,395 @@
       <w:r>
         <w:rPr>
           <w:noProof w:val="0"/>
-          <w:color w:val="FF0000"/>
           <w:sz w:val="20"/>
           <w:lang w:val="en-GB"/>
         </w:rPr>
-        <w:t>***Confirm implementation***</w:t>
-      </w:r>
+        <w:t xml:space="preserve">the </w:t>
+      </w:r>
+      <w:proofErr w:type="spellStart"/>
       <w:r>
         <w:rPr>
           <w:noProof w:val="0"/>
           <w:sz w:val="20"/>
           <w:lang w:val="en-GB"/>
         </w:rPr>
-        <w:t xml:space="preserve"> GPFS.</w:t>
+        <w:t>Panasas</w:t>
+      </w:r>
+      <w:proofErr w:type="spellEnd"/>
+      <w:r>
+        <w:rPr>
+          <w:noProof w:val="0"/>
+          <w:sz w:val="20"/>
+          <w:lang w:val="en-GB"/>
+        </w:rPr>
+        <w:t xml:space="preserve"> file system</w:t>
+      </w:r>
+      <w:r>
+        <w:rPr>
+          <w:noProof w:val="0"/>
+          <w:sz w:val="20"/>
+          <w:lang w:val="en-GB"/>
+        </w:rPr>
+        <w:t>.</w:t>
       </w:r>
     </w:p>
     <w:p>
       <w:pPr>
         <w:pStyle w:val="Els-keywords"/>
         <w:jc w:val="both"/>
+        <w:rPr>
+          <w:noProof w:val="0"/>
+          <w:sz w:val="20"/>
+          <w:lang w:val="en-GB"/>
+        </w:rPr>
+      </w:pPr>
+      <w:r>
+        <w:rPr>
+          <w:noProof w:val="0"/>
+          <w:sz w:val="20"/>
+          <w:lang w:val="en-GB"/>
+        </w:rPr>
+        <w:t>In the Lustre case, a range of stripe counts and sizes are tested. GPFS</w:t>
+      </w:r>
+      <w:r>
+        <w:rPr>
+          <w:noProof w:val="0"/>
+          <w:sz w:val="20"/>
+          <w:lang w:val="en-GB"/>
+        </w:rPr>
+        <w:t xml:space="preserve"> </w:t>
+      </w:r>
+      <w:r>
+        <w:rPr>
+          <w:noProof w:val="0"/>
+          <w:sz w:val="20"/>
+          <w:lang w:val="en-GB"/>
+        </w:rPr>
+        <w:t xml:space="preserve">figures are given </w:t>
+      </w:r>
+      <w:r>
+        <w:rPr>
+          <w:noProof w:val="0"/>
+          <w:sz w:val="20"/>
+          <w:lang w:val="en-GB"/>
+        </w:rPr>
+        <w:t xml:space="preserve">under the default configuration as it </w:t>
+      </w:r>
+      <w:r>
+        <w:rPr>
+          <w:noProof w:val="0"/>
+          <w:sz w:val="20"/>
+          <w:lang w:val="en-GB"/>
+        </w:rPr>
+        <w:t>provides less scope for user tuning</w:t>
+      </w:r>
+      <w:r>
+        <w:rPr>
+          <w:noProof w:val="0"/>
+          <w:sz w:val="20"/>
+          <w:lang w:val="en-GB"/>
+        </w:rPr>
+        <w:t>.</w:t>
+      </w:r>
+    </w:p>
+    <w:p>
+      <w:pPr>
+        <w:pStyle w:val="Els-keywords"/>
+        <w:jc w:val="both"/>
+        <w:rPr>
+          <w:noProof w:val="0"/>
+          <w:sz w:val="20"/>
+          <w:lang w:val="en-GB"/>
+        </w:rPr>
+      </w:pPr>
+      <w:r>
+        <w:rPr>
+          <w:noProof w:val="0"/>
+          <w:sz w:val="20"/>
+          <w:lang w:val="en-GB"/>
+        </w:rPr>
+        <w:t xml:space="preserve">We </w:t>
+      </w:r>
+      <w:r>
+        <w:rPr>
+          <w:noProof w:val="0"/>
+          <w:sz w:val="20"/>
+          <w:lang w:val="en-GB"/>
+        </w:rPr>
+        <w:t xml:space="preserve">run </w:t>
+      </w:r>
+      <w:proofErr w:type="spellStart"/>
+      <w:r>
+        <w:rPr>
+          <w:i/>
+          <w:noProof w:val="0"/>
+          <w:sz w:val="20"/>
+          <w:lang w:val="en-GB"/>
+        </w:rPr>
+        <w:t>benchio</w:t>
+      </w:r>
+      <w:proofErr w:type="spellEnd"/>
+      <w:r>
+        <w:rPr>
+          <w:noProof w:val="0"/>
+          <w:sz w:val="20"/>
+          <w:lang w:val="en-GB"/>
+        </w:rPr>
+        <w:t>,</w:t>
+      </w:r>
+      <w:r>
+        <w:rPr>
+          <w:noProof w:val="0"/>
+          <w:sz w:val="20"/>
+          <w:lang w:val="en-GB"/>
+        </w:rPr>
+        <w:t xml:space="preserve"> a parallel </w:t>
+      </w:r>
+      <w:r>
+        <w:rPr>
+          <w:noProof w:val="0"/>
+          <w:sz w:val="20"/>
+          <w:lang w:val="en-GB"/>
+        </w:rPr>
+        <w:t xml:space="preserve">benchmarking application </w:t>
+      </w:r>
+      <w:r>
+        <w:rPr>
+          <w:noProof w:val="0"/>
+          <w:sz w:val="20"/>
+          <w:lang w:val="en-GB"/>
+        </w:rPr>
+        <w:t xml:space="preserve">which writes a three-dimensional distributed dataset to a single shared file. </w:t>
+      </w:r>
+      <w:r>
+        <w:rPr>
+          <w:noProof w:val="0"/>
+          <w:sz w:val="20"/>
+          <w:lang w:val="en-GB"/>
+        </w:rPr>
+        <w:t xml:space="preserve">On </w:t>
+      </w:r>
+      <w:r>
+        <w:rPr>
+          <w:noProof w:val="0"/>
+          <w:sz w:val="20"/>
+          <w:lang w:val="en-GB"/>
+        </w:rPr>
+        <w:t xml:space="preserve">all </w:t>
+      </w:r>
+      <w:r>
+        <w:rPr>
+          <w:noProof w:val="0"/>
+          <w:sz w:val="20"/>
+          <w:lang w:val="en-GB"/>
+        </w:rPr>
+        <w:t>systems, we measure</w:t>
+      </w:r>
+      <w:r>
+        <w:rPr>
+          <w:noProof w:val="0"/>
+          <w:sz w:val="20"/>
+          <w:lang w:val="en-GB"/>
+        </w:rPr>
+        <w:t xml:space="preserve"> MPI-IO performance and, in select cases,</w:t>
+      </w:r>
+      <w:r>
+        <w:rPr>
+          <w:noProof w:val="0"/>
+          <w:sz w:val="20"/>
+          <w:lang w:val="en-GB"/>
+        </w:rPr>
+        <w:t xml:space="preserve"> </w:t>
+      </w:r>
+      <w:r>
+        <w:rPr>
+          <w:noProof w:val="0"/>
+          <w:sz w:val="20"/>
+          <w:lang w:val="en-GB"/>
+        </w:rPr>
+        <w:t xml:space="preserve">compare this with </w:t>
+      </w:r>
+      <w:r>
+        <w:rPr>
+          <w:noProof w:val="0"/>
+          <w:sz w:val="20"/>
+          <w:lang w:val="en-GB"/>
+        </w:rPr>
+        <w:t xml:space="preserve">HDF5 and </w:t>
+      </w:r>
+      <w:proofErr w:type="spellStart"/>
+      <w:r>
+        <w:rPr>
+          <w:noProof w:val="0"/>
+          <w:sz w:val="20"/>
+          <w:lang w:val="en-GB"/>
+        </w:rPr>
+        <w:t>NetCDF</w:t>
+      </w:r>
+      <w:proofErr w:type="spellEnd"/>
+      <w:r>
+        <w:rPr>
+          <w:noProof w:val="0"/>
+          <w:sz w:val="20"/>
+          <w:lang w:val="en-GB"/>
+        </w:rPr>
+        <w:t xml:space="preserve"> </w:t>
+      </w:r>
+      <w:r>
+        <w:rPr>
+          <w:noProof w:val="0"/>
+          <w:sz w:val="20"/>
+          <w:lang w:val="en-GB"/>
+        </w:rPr>
+        <w:t>equivalent implementations.</w:t>
+      </w:r>
+    </w:p>
+    <w:p>
+      <w:pPr>
+        <w:pStyle w:val="Els-keywords"/>
+        <w:jc w:val="both"/>
+        <w:rPr>
+          <w:noProof w:val="0"/>
+          <w:sz w:val="20"/>
+          <w:lang w:val="en-GB"/>
+        </w:rPr>
+      </w:pPr>
+      <w:r>
+        <w:rPr>
+          <w:noProof w:val="0"/>
+          <w:sz w:val="20"/>
+          <w:lang w:val="en-GB"/>
+        </w:rPr>
+        <w:t>We find</w:t>
+      </w:r>
+      <w:r>
+        <w:rPr>
+          <w:noProof w:val="0"/>
+          <w:sz w:val="20"/>
+          <w:lang w:val="en-GB"/>
+        </w:rPr>
+        <w:t xml:space="preserve"> a reasonable expectation is for </w:t>
+      </w:r>
+      <w:r>
+        <w:rPr>
+          <w:noProof w:val="0"/>
+          <w:sz w:val="20"/>
+          <w:lang w:val="en-GB"/>
+        </w:rPr>
+        <w:t xml:space="preserve">approximately </w:t>
+      </w:r>
+      <w:r>
+        <w:rPr>
+          <w:noProof w:val="0"/>
+          <w:sz w:val="20"/>
+          <w:lang w:val="en-GB"/>
+        </w:rPr>
+        <w:t>50% of the theoretical system maximum</w:t>
+      </w:r>
+      <w:r>
+        <w:rPr>
+          <w:noProof w:val="0"/>
+          <w:sz w:val="20"/>
+          <w:lang w:val="en-GB"/>
+        </w:rPr>
+        <w:t xml:space="preserve"> bandwidth</w:t>
+      </w:r>
+      <w:r>
+        <w:rPr>
+          <w:noProof w:val="0"/>
+          <w:sz w:val="20"/>
+          <w:lang w:val="en-GB"/>
+        </w:rPr>
+        <w:t xml:space="preserve"> to be attainable in </w:t>
+      </w:r>
+      <w:r>
+        <w:rPr>
+          <w:noProof w:val="0"/>
+          <w:sz w:val="20"/>
+          <w:lang w:val="en-GB"/>
+        </w:rPr>
+        <w:t>practice</w:t>
+      </w:r>
+      <w:r>
+        <w:rPr>
+          <w:noProof w:val="0"/>
+          <w:sz w:val="20"/>
+          <w:lang w:val="en-GB"/>
+        </w:rPr>
+        <w:t>.</w:t>
+      </w:r>
+      <w:r>
+        <w:rPr>
+          <w:noProof w:val="0"/>
+          <w:sz w:val="20"/>
+          <w:lang w:val="en-GB"/>
+        </w:rPr>
+        <w:t xml:space="preserve"> Contention </w:t>
+      </w:r>
+      <w:r>
+        <w:rPr>
+          <w:noProof w:val="0"/>
+          <w:sz w:val="20"/>
+          <w:lang w:val="en-GB"/>
+        </w:rPr>
+        <w:t>is shown to have a dramatic effect on performance</w:t>
+      </w:r>
+      <w:r>
         <w:rPr>
           <w:noProof w:val="0"/>
           <w:color w:val="FF0000"/>
           <w:sz w:val="20"/>
           <w:lang w:val="en-GB"/>
         </w:rPr>
-      </w:pPr>
-      <w:r>
-        <w:rPr>
-          <w:noProof w:val="0"/>
-          <w:color w:val="FF0000"/>
-          <w:sz w:val="20"/>
-          <w:lang w:val="en-GB"/>
-        </w:rPr>
-        <w:t>***Description of scientific application machine***</w:t>
-      </w:r>
-    </w:p>
-    <w:p>
-      <w:pPr>
-        <w:pStyle w:val="Els-keywords"/>
-        <w:jc w:val="both"/>
+        <w:t>.</w:t>
+      </w:r>
+      <w:r>
         <w:rPr>
           <w:noProof w:val="0"/>
           <w:sz w:val="20"/>
           <w:lang w:val="en-GB"/>
         </w:rPr>
-      </w:pPr>
+        <w:t xml:space="preserve"> </w:t>
+      </w:r>
       <w:r>
         <w:rPr>
           <w:noProof w:val="0"/>
           <w:sz w:val="20"/>
           <w:lang w:val="en-GB"/>
         </w:rPr>
-        <w:t>In the Lustre case, a range of stripe counts and sizes are tested. GPFS provides less scope for user tuning, hence figures are given under the default configuration.</w:t>
-      </w:r>
-    </w:p>
-    <w:p>
-      <w:pPr>
-        <w:pStyle w:val="Els-keywords"/>
-        <w:jc w:val="both"/>
+        <w:t xml:space="preserve">MPI-IO, HDF5 and </w:t>
+      </w:r>
+      <w:proofErr w:type="spellStart"/>
+      <w:r>
         <w:rPr>
           <w:noProof w:val="0"/>
           <w:sz w:val="20"/>
           <w:lang w:val="en-GB"/>
         </w:rPr>
-      </w:pPr>
+        <w:t>NetCDF</w:t>
+      </w:r>
+      <w:proofErr w:type="spellEnd"/>
       <w:r>
         <w:rPr>
           <w:noProof w:val="0"/>
           <w:sz w:val="20"/>
           <w:lang w:val="en-GB"/>
         </w:rPr>
-        <w:t xml:space="preserve">We benchmark a simple, EPCC-produced MPI-IO parallel application, given the name benchio, which writes a three-dimensional distributed dataset to a single shared file. </w:t>
-      </w:r>
+        <w:t xml:space="preserve"> are found to scale similarly but the high level libraries introduce overhead.</w:t>
+      </w:r>
+    </w:p>
+    <w:p>
+      <w:pPr>
+        <w:pStyle w:val="Els-keywords"/>
+        <w:jc w:val="both"/>
+      </w:pPr>
       <w:r>
         <w:rPr>
           <w:noProof w:val="0"/>
           <w:sz w:val="20"/>
           <w:lang w:val="en-GB"/>
         </w:rPr>
-        <w:t xml:space="preserve">On supported systems, we further measure and compare the performance of HDF5 and NetCDF </w:t>
+        <w:t>Under Lustre,</w:t>
       </w:r>
       <w:r>
         <w:rPr>
@@ -457,151 +914,7 @@
           <w:sz w:val="20"/>
           <w:lang w:val="en-GB"/>
         </w:rPr>
-        <w:t>equivalent implementations.</w:t>
-      </w:r>
-    </w:p>
-    <w:p>
-      <w:pPr>
-        <w:pStyle w:val="Els-keywords"/>
-        <w:jc w:val="both"/>
-        <w:rPr>
-          <w:noProof w:val="0"/>
-          <w:color w:val="FF0000"/>
-          <w:sz w:val="20"/>
-          <w:lang w:val="en-GB"/>
-        </w:rPr>
-      </w:pPr>
-      <w:r>
-        <w:rPr>
-          <w:noProof w:val="0"/>
-          <w:color w:val="FF0000"/>
-          <w:sz w:val="20"/>
-          <w:lang w:val="en-GB"/>
-        </w:rPr>
-        <w:t>***Description of scientific applications from ESiWACE and Met Office***</w:t>
-      </w:r>
-    </w:p>
-    <w:p>
-      <w:pPr>
-        <w:pStyle w:val="Els-keywords"/>
-        <w:jc w:val="both"/>
-        <w:rPr>
-          <w:noProof w:val="0"/>
-          <w:sz w:val="20"/>
-          <w:lang w:val="en-GB"/>
-        </w:rPr>
-      </w:pPr>
-      <w:r>
-        <w:rPr>
-          <w:noProof w:val="0"/>
-          <w:sz w:val="20"/>
-          <w:lang w:val="en-GB"/>
-        </w:rPr>
-        <w:t>We find</w:t>
-      </w:r>
-      <w:r>
-        <w:rPr>
-          <w:noProof w:val="0"/>
-          <w:sz w:val="20"/>
-          <w:lang w:val="en-GB"/>
-        </w:rPr>
-        <w:t xml:space="preserve"> a reasonable expectation is for 50% of the theoretical system maximum</w:t>
-      </w:r>
-      <w:r>
-        <w:rPr>
-          <w:noProof w:val="0"/>
-          <w:sz w:val="20"/>
-          <w:lang w:val="en-GB"/>
-        </w:rPr>
-        <w:t xml:space="preserve"> bandwidth</w:t>
-      </w:r>
-      <w:r>
-        <w:rPr>
-          <w:noProof w:val="0"/>
-          <w:sz w:val="20"/>
-          <w:lang w:val="en-GB"/>
-        </w:rPr>
-        <w:t xml:space="preserve"> to be attainable in </w:t>
-      </w:r>
-      <w:r>
-        <w:rPr>
-          <w:noProof w:val="0"/>
-          <w:sz w:val="20"/>
-          <w:lang w:val="en-GB"/>
-        </w:rPr>
-        <w:t>practice</w:t>
-      </w:r>
-      <w:r>
-        <w:rPr>
-          <w:noProof w:val="0"/>
-          <w:sz w:val="20"/>
-          <w:lang w:val="en-GB"/>
-        </w:rPr>
-        <w:t>.</w:t>
-      </w:r>
-      <w:r>
-        <w:rPr>
-          <w:noProof w:val="0"/>
-          <w:sz w:val="20"/>
-          <w:lang w:val="en-GB"/>
-        </w:rPr>
-        <w:t xml:space="preserve"> Contention </w:t>
-      </w:r>
-      <w:r>
-        <w:rPr>
-          <w:noProof w:val="0"/>
-          <w:sz w:val="20"/>
-          <w:lang w:val="en-GB"/>
-        </w:rPr>
-        <w:t>is shown to have a dramatic effect on performance, with the worst case showing a factor of 200 times difference between minimum and maximum measured performance</w:t>
-      </w:r>
-      <w:r>
-        <w:rPr>
-          <w:noProof w:val="0"/>
-          <w:color w:val="FF0000"/>
-          <w:sz w:val="20"/>
-          <w:lang w:val="en-GB"/>
-        </w:rPr>
-        <w:t>.</w:t>
-      </w:r>
-      <w:r>
-        <w:rPr>
-          <w:noProof w:val="0"/>
-          <w:sz w:val="20"/>
-          <w:lang w:val="en-GB"/>
-        </w:rPr>
-        <w:t xml:space="preserve"> </w:t>
-      </w:r>
-      <w:r>
-        <w:rPr>
-          <w:noProof w:val="0"/>
-          <w:sz w:val="20"/>
-          <w:lang w:val="en-GB"/>
-        </w:rPr>
-        <w:t>MPI-IO, HDF5 and NetCDF are found to scale similarly but the high level libraries introduce overhead.</w:t>
-      </w:r>
-    </w:p>
-    <w:p>
-      <w:pPr>
-        <w:pStyle w:val="Els-keywords"/>
-        <w:jc w:val="both"/>
-      </w:pPr>
-      <w:r>
-        <w:rPr>
-          <w:noProof w:val="0"/>
-          <w:sz w:val="20"/>
-          <w:lang w:val="en-GB"/>
-        </w:rPr>
-        <w:lastRenderedPageBreak/>
-        <w:t>Under Lustre,</w:t>
-      </w:r>
-      <w:r>
-        <w:rPr>
-          <w:noProof w:val="0"/>
-          <w:sz w:val="20"/>
-          <w:lang w:val="en-GB"/>
-        </w:rPr>
-        <w:t xml:space="preserve"> on a single shared file, maximum performance is found by maximising the stripe count, and the highest bandwidth is seen when I/O operation scale matches the individual stripe size. HDF5 is discovered to scale poorly on Lustre due to an </w:t>
+        <w:t xml:space="preserve"> on a single shared file, maximum performance is found by maximising the stripe count, and when I/O operation scale matches the individual stripe size. HDF5 is discovered to scale poorly on Lustre due to an </w:t>
       </w:r>
       <w:r>
         <w:rPr>
@@ -628,6 +941,7 @@
         <w:pStyle w:val="Heading1"/>
       </w:pPr>
       <w:r>
+        <w:lastRenderedPageBreak/>
         <w:t>HPC Systems</w:t>
       </w:r>
     </w:p>
@@ -645,7 +959,31 @@
         <w:jc w:val="both"/>
       </w:pPr>
       <w:r>
-        <w:t>ARCHER is a Cray XC30-based system and the current UK National Supercomputing Service. The /work file systems on ARCHER use the Lustre technology in the form of Sonexion parallel file system appliances. The theoretical sustained performance (in terms of bandwidth) of Sonexion Lustre file systems is determined by the number of SSUs (Scalable Storage Units) that make up the file system. ARCHER has four Sonexion file systems:</w:t>
+        <w:t xml:space="preserve">ARCHER is a Cray XC30-based system and the current UK National Supercomputing Service. The /work file systems on ARCHER use the Lustre technology in the form of </w:t>
+      </w:r>
+      <w:proofErr w:type="spellStart"/>
+      <w:r>
+        <w:t>Sonexion</w:t>
+      </w:r>
+      <w:proofErr w:type="spellEnd"/>
+      <w:r>
+        <w:t xml:space="preserve"> parallel file system appliances. The theoretical sustained performance (in terms of bandwidth) of </w:t>
+      </w:r>
+      <w:proofErr w:type="spellStart"/>
+      <w:r>
+        <w:t>Sonexion</w:t>
+      </w:r>
+      <w:proofErr w:type="spellEnd"/>
+      <w:r>
+        <w:t xml:space="preserve"> Lustre file systems is determined by the number of SSUs (Scalable Storage Units) that make up the file system. ARCHER has four </w:t>
+      </w:r>
+      <w:proofErr w:type="spellStart"/>
+      <w:r>
+        <w:t>Sonexion</w:t>
+      </w:r>
+      <w:proofErr w:type="spellEnd"/>
+      <w:r>
+        <w:t xml:space="preserve"> file systems:</w:t>
       </w:r>
     </w:p>
     <w:p>
@@ -727,13 +1065,24 @@
         <w:jc w:val="both"/>
       </w:pPr>
       <w:r>
-        <w:t xml:space="preserve">The Durham-based Cosmology Machine (COSMA) is one of the five systems making up the UK DiRAC facility. Its file systems use the IBM General Parallel File System (GPFS) implemented on two DDN SD12K storage controllers. The theoretical maximum performance is </w:t>
-      </w:r>
-      <w:r>
-        <w:rPr>
-          <w:color w:val="FF0000"/>
-        </w:rPr>
-        <w:t>***GB/s***</w:t>
+        <w:t xml:space="preserve">The Durham-based Cosmology Machine (COSMA) is one of the five systems making up the UK </w:t>
+      </w:r>
+      <w:proofErr w:type="spellStart"/>
+      <w:r>
+        <w:t>DiRAC</w:t>
+      </w:r>
+      <w:proofErr w:type="spellEnd"/>
+      <w:r>
+        <w:t xml:space="preserve"> facility. Its </w:t>
+      </w:r>
+      <w:r>
+        <w:t>disks</w:t>
+      </w:r>
+      <w:r>
+        <w:t xml:space="preserve"> use the IBM General Parallel File System (GPFS) implemented on two DDN SD12K storage controllers. The theoretical maximum performance is</w:t>
+      </w:r>
+      <w:r>
+        <w:t xml:space="preserve"> 20 GB/s.</w:t>
       </w:r>
     </w:p>
     <w:p>
@@ -773,8 +1122,13 @@
         <w:jc w:val="both"/>
       </w:pPr>
       <w:r>
-        <w:t>gpfs1: 6.4 PB storage, mounted as /nerc</w:t>
-      </w:r>
+        <w:t>gpfs1: 6.4 PB storage, mounted as /</w:t>
+      </w:r>
+      <w:proofErr w:type="spellStart"/>
+      <w:r>
+        <w:t>nerc</w:t>
+      </w:r>
+      <w:proofErr w:type="spellEnd"/>
     </w:p>
     <w:p>
       <w:pPr>
@@ -786,8 +1140,13 @@
         <w:jc w:val="both"/>
       </w:pPr>
       <w:r>
-        <w:t>gpfs2: 4.4 PB storage, mounted as /epsrc</w:t>
-      </w:r>
+        <w:t>gpfs2: 4.4 PB storage, mounted as /</w:t>
+      </w:r>
+      <w:proofErr w:type="spellStart"/>
+      <w:r>
+        <w:t>epsrc</w:t>
+      </w:r>
+      <w:proofErr w:type="spellEnd"/>
     </w:p>
     <w:p>
       <w:pPr>
@@ -812,10 +1171,26 @@
         <w:jc w:val="both"/>
       </w:pPr>
       <w:r>
-        <w:t xml:space="preserve">All DAC nodes have direct Infiniband connections to the RDF drives with a maximum theoretical performance of </w:t>
-      </w:r>
-      <w:r>
-        <w:t xml:space="preserve">56 Gbps, or 7 </w:t>
+        <w:t xml:space="preserve">All DAC nodes have direct </w:t>
+      </w:r>
+      <w:proofErr w:type="spellStart"/>
+      <w:r>
+        <w:t>Infiniband</w:t>
+      </w:r>
+      <w:proofErr w:type="spellEnd"/>
+      <w:r>
+        <w:t xml:space="preserve"> connections to the RDF drives with a maximum theoretical performance of </w:t>
+      </w:r>
+      <w:r>
+        <w:t xml:space="preserve">56 </w:t>
+      </w:r>
+      <w:proofErr w:type="spellStart"/>
+      <w:r>
+        <w:t>Gbps</w:t>
+      </w:r>
+      <w:proofErr w:type="spellEnd"/>
+      <w:r>
+        <w:t xml:space="preserve">, or 7 </w:t>
       </w:r>
       <w:r>
         <w:t>GB/s.</w:t>
@@ -840,33 +1215,40 @@
         <w:jc w:val="both"/>
       </w:pPr>
       <w:r>
-        <w:t xml:space="preserve">The Joint Analysis System (JASMIN) is an STFC-delivered service providing computing infrastructure for big data analysis. </w:t>
-      </w:r>
-      <w:r>
-        <w:rPr>
-          <w:color w:val="FF0000"/>
-        </w:rPr>
-        <w:t>***Also GPFS. Implementation and theoretical max details***</w:t>
-      </w:r>
-    </w:p>
-    <w:p>
-      <w:pPr>
-        <w:jc w:val="both"/>
-      </w:pPr>
-    </w:p>
-    <w:p>
-      <w:pPr>
-        <w:pStyle w:val="Heading2"/>
-        <w:jc w:val="both"/>
-        <w:rPr>
-          <w:color w:val="FF0000"/>
-        </w:rPr>
-      </w:pPr>
-      <w:r>
-        <w:rPr>
-          <w:color w:val="FF0000"/>
-        </w:rPr>
-        <w:t>***Scientific Application Machine***</w:t>
+        <w:t>The Joint Analysis System (JASMIN) is an STFC-delivered service providing computing infrastructure for big data analysis.</w:t>
+      </w:r>
+      <w:r>
+        <w:t xml:space="preserve"> It uses the </w:t>
+      </w:r>
+      <w:proofErr w:type="spellStart"/>
+      <w:r>
+        <w:t>Panasas</w:t>
+      </w:r>
+      <w:proofErr w:type="spellEnd"/>
+      <w:r>
+        <w:t xml:space="preserve"> parallel file system implemented via </w:t>
+      </w:r>
+      <w:proofErr w:type="spellStart"/>
+      <w:r>
+        <w:t>bladesets</w:t>
+      </w:r>
+      <w:proofErr w:type="spellEnd"/>
+      <w:r>
+        <w:t xml:space="preserve"> connected to </w:t>
+      </w:r>
+      <w:r>
+        <w:t xml:space="preserve">compute nodes over a 10 </w:t>
+      </w:r>
+      <w:proofErr w:type="spellStart"/>
+      <w:r>
+        <w:t>Gbps</w:t>
+      </w:r>
+      <w:proofErr w:type="spellEnd"/>
+      <w:r>
+        <w:t>, i.e. 1.25 GB/s, network.</w:t>
+      </w:r>
+      <w:r>
+        <w:t xml:space="preserve"> </w:t>
       </w:r>
     </w:p>
     <w:p>
@@ -877,8 +1259,13 @@
         <w:jc w:val="both"/>
       </w:pPr>
       <w:r>
-        <w:t>Parallel I/O benchmark: benchio</w:t>
-      </w:r>
+        <w:t xml:space="preserve">Parallel I/O benchmark: </w:t>
+      </w:r>
+      <w:proofErr w:type="spellStart"/>
+      <w:r>
+        <w:t>benchio</w:t>
+      </w:r>
+      <w:proofErr w:type="spellEnd"/>
     </w:p>
     <w:p>
       <w:pPr>
@@ -892,12 +1279,14 @@
       <w:r>
         <w:t xml:space="preserve">The parallel I/O performance of the HPC systems was evaluated by the </w:t>
       </w:r>
+      <w:proofErr w:type="spellStart"/>
       <w:r>
         <w:rPr>
           <w:i/>
         </w:rPr>
         <w:t>benchio</w:t>
       </w:r>
+      <w:proofErr w:type="spellEnd"/>
       <w:r>
         <w:t xml:space="preserve"> application developed at EPCC. This was chosen ahead of the popular IOR benchmark for a number of reasons:</w:t>
       </w:r>
@@ -917,7 +1306,6 @@
         <w:jc w:val="both"/>
       </w:pPr>
       <w:r>
-        <w:lastRenderedPageBreak/>
         <w:t>The parallel I/O decomposition can be varied to better model actual user applications. IOR uses an extremely simplistic 1D data decomposition (</w:t>
       </w:r>
       <w:r>
@@ -945,7 +1333,15 @@
         <w:fldChar w:fldCharType="end"/>
       </w:r>
       <w:r>
-        <w:t>) that does not model user codes and does not test the performance of MPI-IO collective operations that are key to real performance.</w:t>
+        <w:t xml:space="preserve">) that does not model user codes and does not test the performance of MPI-IO collective operations that are </w:t>
+      </w:r>
+      <w:proofErr w:type="gramStart"/>
+      <w:r>
+        <w:t>key</w:t>
+      </w:r>
+      <w:proofErr w:type="gramEnd"/>
+      <w:r>
+        <w:t xml:space="preserve"> to real performance.</w:t>
       </w:r>
       <w:r>
         <w:t xml:space="preserve"> </w:t>
@@ -966,10 +1362,7 @@
         <w:fldChar w:fldCharType="begin"/>
       </w:r>
       <w:r>
-        <w:instrText xml:space="preserve"> REF _Ref467589387 \r \h </w:instrText>
-      </w:r>
-      <w:r>
-        <w:instrText xml:space="preserve"> \* MERGEFORMAT </w:instrText>
+        <w:instrText xml:space="preserve"> REF _Ref467589387 \r \h  \* MERGEFORMAT </w:instrText>
       </w:r>
       <w:r>
         <w:fldChar w:fldCharType="separate"/>
@@ -1033,7 +1426,15 @@
         <w:jc w:val="both"/>
       </w:pPr>
       <w:r>
-        <w:t>The IOR code is very opaque, this makes it very difficult to draw useful conclusions as to what variations in performance are due to.</w:t>
+        <w:t xml:space="preserve">The IOR code is very </w:t>
+      </w:r>
+      <w:proofErr w:type="gramStart"/>
+      <w:r>
+        <w:t>opaque,</w:t>
+      </w:r>
+      <w:proofErr w:type="gramEnd"/>
+      <w:r>
+        <w:t xml:space="preserve"> this makes it very difficult to draw useful conclusions as to what variations in performance are due to.</w:t>
       </w:r>
     </w:p>
     <w:p>
@@ -1045,22 +1446,51 @@
         </w:numPr>
         <w:jc w:val="both"/>
       </w:pPr>
-      <w:r>
-        <w:t>benchio is also able to evaluate the performance of HDF5 and NetCDF, two libraries that support parallel I/O and are commonly used by user communities on many HPC services.</w:t>
-      </w:r>
-    </w:p>
-    <w:p>
-      <w:pPr>
-        <w:jc w:val="both"/>
-      </w:pPr>
-    </w:p>
-    <w:p>
-      <w:pPr>
-        <w:jc w:val="both"/>
-      </w:pPr>
-      <w:r>
-        <w:t>The benchio source code is Open Source and is available on GitHub</w:t>
-      </w:r>
+      <w:proofErr w:type="spellStart"/>
+      <w:proofErr w:type="gramStart"/>
+      <w:r>
+        <w:lastRenderedPageBreak/>
+        <w:t>benchio</w:t>
+      </w:r>
+      <w:proofErr w:type="spellEnd"/>
+      <w:proofErr w:type="gramEnd"/>
+      <w:r>
+        <w:t xml:space="preserve"> is also able to evaluate the performance of HDF5 and </w:t>
+      </w:r>
+      <w:proofErr w:type="spellStart"/>
+      <w:r>
+        <w:t>NetCDF</w:t>
+      </w:r>
+      <w:proofErr w:type="spellEnd"/>
+      <w:r>
+        <w:t>, two libraries that support parallel I/O and are commonly used by user communities on many HPC services.</w:t>
+      </w:r>
+    </w:p>
+    <w:p>
+      <w:pPr>
+        <w:jc w:val="both"/>
+      </w:pPr>
+    </w:p>
+    <w:p>
+      <w:pPr>
+        <w:jc w:val="both"/>
+      </w:pPr>
+      <w:r>
+        <w:t xml:space="preserve">The </w:t>
+      </w:r>
+      <w:proofErr w:type="spellStart"/>
+      <w:r>
+        <w:t>benchio</w:t>
+      </w:r>
+      <w:proofErr w:type="spellEnd"/>
+      <w:r>
+        <w:t xml:space="preserve"> source code is Open Source and is available on </w:t>
+      </w:r>
+      <w:proofErr w:type="gramStart"/>
+      <w:r>
+        <w:t>GitHub</w:t>
+      </w:r>
+      <w:proofErr w:type="gramEnd"/>
       <w:r>
         <w:fldChar w:fldCharType="begin"/>
       </w:r>
@@ -1106,20 +1536,41 @@
                     </w:rPr>
                   </w:pPr>
                   <w:bookmarkStart w:id="0" w:name="_Ref465853438"/>
+                  <w:proofErr w:type="gramStart"/>
                   <w:r>
                     <w:t xml:space="preserve">Figure </w:t>
                   </w:r>
-                  <w:fldSimple w:instr=" SEQ Figure \* ARABIC ">
-                    <w:r>
-                      <w:rPr>
-                        <w:noProof/>
-                      </w:rPr>
-                      <w:t>1</w:t>
-                    </w:r>
-                  </w:fldSimple>
+                  <w:r>
+                    <w:fldChar w:fldCharType="begin"/>
+                  </w:r>
+                  <w:r>
+                    <w:instrText xml:space="preserve"> SEQ </w:instrText>
+                  </w:r>
+                  <w:r>
+                    <w:instrText xml:space="preserve">Figure \* ARABIC </w:instrText>
+                  </w:r>
+                  <w:r>
+                    <w:fldChar w:fldCharType="separate"/>
+                  </w:r>
+                  <w:r>
+                    <w:rPr>
+                      <w:noProof/>
+                    </w:rPr>
+                    <w:t>1</w:t>
+                  </w:r>
+                  <w:r>
+                    <w:rPr>
+                      <w:noProof/>
+                    </w:rPr>
+                    <w:fldChar w:fldCharType="end"/>
+                  </w:r>
                   <w:bookmarkEnd w:id="0"/>
                   <w:r>
-                    <w:t xml:space="preserve">. </w:t>
+                    <w:t>.</w:t>
+                  </w:r>
+                  <w:proofErr w:type="gramEnd"/>
+                  <w:r>
+                    <w:t xml:space="preserve"> </w:t>
                   </w:r>
                   <w:r>
                     <w:t>IOR data layout: simple sequential</w:t>
@@ -1175,7 +1626,15 @@
         <w:jc w:val="both"/>
       </w:pPr>
       <w:r>
-        <w:t>The benchio application measures write bandwidth to a single shared file for a given problem size per processor (weak scaling), i.e. the size of the output file scales with the number of processors.</w:t>
+        <w:t xml:space="preserve">The </w:t>
+      </w:r>
+      <w:proofErr w:type="spellStart"/>
+      <w:r>
+        <w:t>benchio</w:t>
+      </w:r>
+      <w:proofErr w:type="spellEnd"/>
+      <w:r>
+        <w:t xml:space="preserve"> application measures write bandwidth to a single shared file for a given problem size per processor (weak scaling), i.e. the size of the output file scales with the number of processors.</w:t>
       </w:r>
       <w:r>
         <w:t xml:space="preserve"> We chose to measure write </w:t>
@@ -1214,23 +1673,56 @@
                     </w:rPr>
                   </w:pPr>
                   <w:bookmarkStart w:id="1" w:name="_Ref466025574"/>
+                  <w:proofErr w:type="gramStart"/>
                   <w:r>
                     <w:t xml:space="preserve">Figure </w:t>
                   </w:r>
-                  <w:fldSimple w:instr=" SEQ Figure \* ARABIC ">
-                    <w:r>
-                      <w:rPr>
-                        <w:noProof/>
-                      </w:rPr>
-                      <w:t>2</w:t>
-                    </w:r>
-                  </w:fldSimple>
+                  <w:r>
+                    <w:fldChar w:fldCharType="begin"/>
+                  </w:r>
+                  <w:r>
+                    <w:instrText xml:space="preserve"> SEQ Figure \* ARABIC </w:instrText>
+                  </w:r>
+                  <w:r>
+                    <w:fldChar w:fldCharType="separate"/>
+                  </w:r>
+                  <w:r>
+                    <w:rPr>
+                      <w:noProof/>
+                    </w:rPr>
+                    <w:t>2</w:t>
+                  </w:r>
+                  <w:r>
+                    <w:rPr>
+                      <w:noProof/>
+                    </w:rPr>
+                    <w:fldChar w:fldCharType="end"/>
+                  </w:r>
                   <w:bookmarkEnd w:id="1"/>
                   <w:r>
-                    <w:t xml:space="preserve">. </w:t>
+                    <w:t>.</w:t>
                   </w:r>
+                  <w:proofErr w:type="gramEnd"/>
                   <w:r>
-                    <w:t>benchio data layout: 3D strided, P2 behind P0</w:t>
+                    <w:t xml:space="preserve"> </w:t>
+                  </w:r>
+                  <w:proofErr w:type="spellStart"/>
+                  <w:proofErr w:type="gramStart"/>
+                  <w:r>
+                    <w:t>benchio</w:t>
+                  </w:r>
+                  <w:proofErr w:type="spellEnd"/>
+                  <w:proofErr w:type="gramEnd"/>
+                  <w:r>
+                    <w:t xml:space="preserve"> data layout: 3D </w:t>
+                  </w:r>
+                  <w:proofErr w:type="spellStart"/>
+                  <w:r>
+                    <w:t>strided</w:t>
+                  </w:r>
+                  <w:proofErr w:type="spellEnd"/>
+                  <w:r>
+                    <w:t>, P2 behind P0</w:t>
                   </w:r>
                 </w:p>
               </w:txbxContent>
@@ -1257,10 +1749,18 @@
         <w:t xml:space="preserve"> </w:t>
       </w:r>
       <w:r>
-        <w:t xml:space="preserve">and shared over processes in a </w:t>
-      </w:r>
-      <w:r>
-        <w:t xml:space="preserve">3D block decomposition (see </w:t>
+        <w:t xml:space="preserve">and shared over processes in </w:t>
+      </w:r>
+      <w:proofErr w:type="gramStart"/>
+      <w:r>
+        <w:t xml:space="preserve">a </w:t>
+      </w:r>
+      <w:r>
+        <w:t>3D</w:t>
+      </w:r>
+      <w:proofErr w:type="gramEnd"/>
+      <w:r>
+        <w:t xml:space="preserve"> block decomposition (see </w:t>
       </w:r>
       <w:r>
         <w:fldChar w:fldCharType="begin"/>
@@ -1353,23 +1853,48 @@
                     </w:rPr>
                   </w:pPr>
                   <w:bookmarkStart w:id="2" w:name="_Ref466025577"/>
+                  <w:proofErr w:type="gramStart"/>
                   <w:r>
                     <w:t xml:space="preserve">Figure </w:t>
                   </w:r>
-                  <w:fldSimple w:instr=" SEQ Figure \* ARABIC ">
-                    <w:r>
-                      <w:rPr>
-                        <w:noProof/>
-                      </w:rPr>
-                      <w:t>3</w:t>
-                    </w:r>
-                  </w:fldSimple>
+                  <w:r>
+                    <w:fldChar w:fldCharType="begin"/>
+                  </w:r>
+                  <w:r>
+                    <w:instrText xml:space="preserve"> SEQ Figure \* ARABIC </w:instrText>
+                  </w:r>
+                  <w:r>
+                    <w:fldChar w:fldCharType="separate"/>
+                  </w:r>
+                  <w:r>
+                    <w:rPr>
+                      <w:noProof/>
+                    </w:rPr>
+                    <w:t>3</w:t>
+                  </w:r>
+                  <w:r>
+                    <w:rPr>
+                      <w:noProof/>
+                    </w:rPr>
+                    <w:fldChar w:fldCharType="end"/>
+                  </w:r>
                   <w:bookmarkEnd w:id="2"/>
                   <w:r>
                     <w:t>.</w:t>
                   </w:r>
+                  <w:proofErr w:type="gramEnd"/>
                   <w:r>
-                    <w:t xml:space="preserve"> benchio data layout: example 2D decomposition, 2x2x2 grid per processor. Equivalent to layout of output file. Note: data is entirely contiguous and only split into two rows in this figure for legibility; data is not a 2x16 array</w:t>
+                    <w:t xml:space="preserve"> </w:t>
+                  </w:r>
+                  <w:proofErr w:type="spellStart"/>
+                  <w:proofErr w:type="gramStart"/>
+                  <w:r>
+                    <w:t>benchio</w:t>
+                  </w:r>
+                  <w:proofErr w:type="spellEnd"/>
+                  <w:proofErr w:type="gramEnd"/>
+                  <w:r>
+                    <w:t xml:space="preserve"> data layout: example 2D decomposition, 2x2x2 grid per processor. Equivalent to layout of output file. Note: data is entirely contiguous and only split into two rows in this figure for legibility; data is not a 2x16 array</w:t>
                   </w:r>
                 </w:p>
               </w:txbxContent>
@@ -1413,7 +1938,15 @@
         <w:jc w:val="both"/>
       </w:pPr>
       <w:r>
-        <w:t>With benchio, e</w:t>
+        <w:t xml:space="preserve">With </w:t>
+      </w:r>
+      <w:proofErr w:type="spellStart"/>
+      <w:r>
+        <w:t>benchio</w:t>
+      </w:r>
+      <w:proofErr w:type="spellEnd"/>
+      <w:r>
+        <w:t>, e</w:t>
       </w:r>
       <w:r>
         <w:t>ach test is repeated a minimum of ten times and the maximum, minimum and average bandwidth reported. As I/O is a shared resource on all measured machines</w:t>
@@ -1492,8 +2025,13 @@
         <w:jc w:val="both"/>
       </w:pPr>
       <w:r>
-        <w:t>Stripe size: 1 MiB</w:t>
-      </w:r>
+        <w:t xml:space="preserve">Stripe size: 1 </w:t>
+      </w:r>
+      <w:proofErr w:type="spellStart"/>
+      <w:r>
+        <w:t>MiB</w:t>
+      </w:r>
+      <w:proofErr w:type="spellEnd"/>
     </w:p>
     <w:p>
       <w:pPr>
@@ -1517,8 +2055,13 @@
       <w:pPr>
         <w:jc w:val="both"/>
       </w:pPr>
-      <w:r>
-        <w:t xml:space="preserve">we see the performance shown in </w:t>
+      <w:proofErr w:type="gramStart"/>
+      <w:r>
+        <w:t>we</w:t>
+      </w:r>
+      <w:proofErr w:type="gramEnd"/>
+      <w:r>
+        <w:t xml:space="preserve"> see the performance shown in </w:t>
       </w:r>
       <w:r>
         <w:fldChar w:fldCharType="begin"/>
@@ -1597,21 +2140,40 @@
         <w:jc w:val="center"/>
       </w:pPr>
       <w:bookmarkStart w:id="3" w:name="_Ref466025209"/>
+      <w:proofErr w:type="gramStart"/>
       <w:r>
         <w:t xml:space="preserve">Figure </w:t>
       </w:r>
-      <w:fldSimple w:instr=" SEQ Figure \* ARABIC ">
-        <w:r>
-          <w:rPr>
-            <w:noProof/>
-          </w:rPr>
-          <w:t>4</w:t>
-        </w:r>
-      </w:fldSimple>
+      <w:r>
+        <w:fldChar w:fldCharType="begin"/>
+      </w:r>
+      <w:r>
+        <w:instrText xml:space="preserve"> SEQ Figure \* ARABIC </w:instrText>
+      </w:r>
+      <w:r>
+        <w:fldChar w:fldCharType="separate"/>
+      </w:r>
+      <w:r>
+        <w:rPr>
+          <w:noProof/>
+        </w:rPr>
+        <w:t>4</w:t>
+      </w:r>
+      <w:r>
+        <w:rPr>
+          <w:noProof/>
+        </w:rPr>
+        <w:fldChar w:fldCharType="end"/>
+      </w:r>
       <w:bookmarkEnd w:id="3"/>
       <w:r>
-        <w:t xml:space="preserve">. </w:t>
-      </w:r>
+        <w:t>.</w:t>
+      </w:r>
+      <w:proofErr w:type="gramEnd"/>
+      <w:r>
+        <w:t xml:space="preserve"> </w:t>
+      </w:r>
+      <w:proofErr w:type="gramStart"/>
       <w:r>
         <w:t xml:space="preserve">ARCHER MPI-IO </w:t>
       </w:r>
@@ -1622,7 +2184,11 @@
         <w:t xml:space="preserve"> striping (</w:t>
       </w:r>
       <w:r>
-        <w:t xml:space="preserve">4). A random jitter is applied to the x-axis to </w:t>
+        <w:t>4).</w:t>
+      </w:r>
+      <w:proofErr w:type="gramEnd"/>
+      <w:r>
+        <w:t xml:space="preserve"> A random jitter is applied to the x-axis to </w:t>
       </w:r>
       <w:r>
         <w:t xml:space="preserve">better </w:t>
@@ -1717,7 +2283,23 @@
                 <w:b/>
                 <w:lang w:val="en-US"/>
               </w:rPr>
-              <w:t>Write Bandwidth (MiB/s)</w:t>
+              <w:t>Write Bandwidth (</w:t>
+            </w:r>
+            <w:proofErr w:type="spellStart"/>
+            <w:r>
+              <w:rPr>
+                <w:b/>
+                <w:lang w:val="en-US"/>
+              </w:rPr>
+              <w:t>MiB</w:t>
+            </w:r>
+            <w:proofErr w:type="spellEnd"/>
+            <w:r>
+              <w:rPr>
+                <w:b/>
+                <w:lang w:val="en-US"/>
+              </w:rPr>
+              <w:t>/s)</w:t>
             </w:r>
           </w:p>
         </w:tc>
@@ -1786,8 +2368,17 @@
                 <w:b/>
                 <w:lang w:val="en-US"/>
               </w:rPr>
-              <w:t>Total MiB</w:t>
-            </w:r>
+              <w:t xml:space="preserve">Total </w:t>
+            </w:r>
+            <w:proofErr w:type="spellStart"/>
+            <w:r>
+              <w:rPr>
+                <w:b/>
+                <w:lang w:val="en-US"/>
+              </w:rPr>
+              <w:t>MiB</w:t>
+            </w:r>
+            <w:proofErr w:type="spellEnd"/>
           </w:p>
         </w:tc>
         <w:tc>
@@ -3193,47 +3784,100 @@
         <w:jc w:val="center"/>
       </w:pPr>
       <w:bookmarkStart w:id="4" w:name="_Ref466025221"/>
+      <w:proofErr w:type="gramStart"/>
       <w:r>
         <w:t xml:space="preserve">Table </w:t>
       </w:r>
-      <w:fldSimple w:instr=" SEQ Table \* ARABIC ">
-        <w:r>
-          <w:rPr>
-            <w:noProof/>
-          </w:rPr>
-          <w:t>1</w:t>
-        </w:r>
-      </w:fldSimple>
+      <w:r>
+        <w:fldChar w:fldCharType="begin"/>
+      </w:r>
+      <w:r>
+        <w:instrText xml:space="preserve"> SEQ Table \* ARABIC </w:instrText>
+      </w:r>
+      <w:r>
+        <w:fldChar w:fldCharType="separate"/>
+      </w:r>
+      <w:r>
+        <w:rPr>
+          <w:noProof/>
+        </w:rPr>
+        <w:t>1</w:t>
+      </w:r>
+      <w:r>
+        <w:rPr>
+          <w:noProof/>
+        </w:rPr>
+        <w:fldChar w:fldCharType="end"/>
+      </w:r>
       <w:bookmarkEnd w:id="4"/>
       <w:r>
-        <w:t>. ARCHER MPI-IO default striping (4) raw data.</w:t>
-      </w:r>
-    </w:p>
-    <w:p>
-      <w:pPr>
-        <w:jc w:val="both"/>
-      </w:pPr>
-      <w:r>
-        <w:t>Using the default stripe settings on ARCHER, the maximum write performance that can be achieved is just over 2,500 MiB/s, well short of the theoretical sustained performance of 30,000 MiB/s.</w:t>
-      </w:r>
-    </w:p>
-    <w:p>
-      <w:pPr>
-        <w:jc w:val="both"/>
-      </w:pPr>
-    </w:p>
-    <w:p>
-      <w:pPr>
-        <w:jc w:val="both"/>
-      </w:pPr>
-      <w:r>
-        <w:t>In the worst case, 48 writers give a speed of approximately 7 MiB/s, more than a factor of 200 slower than the maximum performance of n</w:t>
-      </w:r>
-      <w:r>
-        <w:t>ear 1,500 MiB in that instance.</w:t>
-      </w:r>
-      <w:bookmarkStart w:id="5" w:name="_GoBack"/>
-      <w:bookmarkEnd w:id="5"/>
+        <w:t>.</w:t>
+      </w:r>
+      <w:proofErr w:type="gramEnd"/>
+      <w:r>
+        <w:t xml:space="preserve"> </w:t>
+      </w:r>
+      <w:proofErr w:type="gramStart"/>
+      <w:r>
+        <w:t>ARCHER MPI-IO default striping (4) raw data.</w:t>
+      </w:r>
+      <w:proofErr w:type="gramEnd"/>
+    </w:p>
+    <w:p>
+      <w:pPr>
+        <w:jc w:val="both"/>
+      </w:pPr>
+      <w:r>
+        <w:t xml:space="preserve">Using the default stripe settings on ARCHER, the maximum write performance that can be achieved is just over 2,500 </w:t>
+      </w:r>
+      <w:proofErr w:type="spellStart"/>
+      <w:r>
+        <w:t>MiB</w:t>
+      </w:r>
+      <w:proofErr w:type="spellEnd"/>
+      <w:r>
+        <w:t xml:space="preserve">/s, well short of the theoretical sustained performance of 30,000 </w:t>
+      </w:r>
+      <w:proofErr w:type="spellStart"/>
+      <w:r>
+        <w:t>MiB</w:t>
+      </w:r>
+      <w:proofErr w:type="spellEnd"/>
+      <w:r>
+        <w:t>/s.</w:t>
+      </w:r>
+    </w:p>
+    <w:p>
+      <w:pPr>
+        <w:jc w:val="both"/>
+      </w:pPr>
+    </w:p>
+    <w:p>
+      <w:pPr>
+        <w:jc w:val="both"/>
+      </w:pPr>
+      <w:r>
+        <w:t xml:space="preserve">In the worst case, 48 writers give a speed of approximately 7 </w:t>
+      </w:r>
+      <w:proofErr w:type="spellStart"/>
+      <w:r>
+        <w:t>MiB</w:t>
+      </w:r>
+      <w:proofErr w:type="spellEnd"/>
+      <w:r>
+        <w:t>/s, more than a factor of 200 slower than the maximum performance of n</w:t>
+      </w:r>
+      <w:r>
+        <w:t xml:space="preserve">ear 1,500 </w:t>
+      </w:r>
+      <w:proofErr w:type="spellStart"/>
+      <w:r>
+        <w:t>MiB</w:t>
+      </w:r>
+      <w:proofErr w:type="spellEnd"/>
+      <w:r>
+        <w:t xml:space="preserve"> in that instance.</w:t>
+      </w:r>
     </w:p>
     <w:p>
       <w:pPr>
@@ -3260,8 +3904,16 @@
         <w:rPr>
           <w:rStyle w:val="Emphasis"/>
         </w:rPr>
-        <w:t>Parallel I/O Performance on ARCHER</w:t>
-      </w:r>
+        <w:t xml:space="preserve">Parallel I/O Performance on </w:t>
+      </w:r>
+      <w:proofErr w:type="gramStart"/>
+      <w:r>
+        <w:rPr>
+          <w:rStyle w:val="Emphasis"/>
+        </w:rPr>
+        <w:t>ARCHER</w:t>
+      </w:r>
+      <w:proofErr w:type="gramEnd"/>
       <w:r>
         <w:rPr>
           <w:i/>
@@ -3279,12 +3931,12 @@
         <w:rPr>
           <w:i/>
         </w:rPr>
+        <w:instrText xml:space="preserve"> \* MERGEFORMAT </w:instrText>
       </w:r>
       <w:r>
         <w:rPr>
           <w:i/>
         </w:rPr>
-        <w:instrText xml:space="preserve"> \* MERGEFORMAT </w:instrText>
       </w:r>
       <w:r>
         <w:rPr>
@@ -3339,8 +3991,13 @@
         <w:jc w:val="both"/>
       </w:pPr>
       <w:r>
-        <w:t>Stripe size: 1 MiB</w:t>
-      </w:r>
+        <w:t xml:space="preserve">Stripe size: 1 </w:t>
+      </w:r>
+      <w:proofErr w:type="spellStart"/>
+      <w:r>
+        <w:t>MiB</w:t>
+      </w:r>
+      <w:proofErr w:type="spellEnd"/>
     </w:p>
     <w:p>
       <w:pPr>
@@ -3444,24 +4101,47 @@
         <w:pStyle w:val="Caption"/>
         <w:jc w:val="center"/>
       </w:pPr>
-      <w:bookmarkStart w:id="6" w:name="_Ref466025183"/>
+      <w:bookmarkStart w:id="5" w:name="_Ref466025183"/>
+      <w:proofErr w:type="gramStart"/>
       <w:r>
         <w:t xml:space="preserve">Figure </w:t>
       </w:r>
-      <w:fldSimple w:instr=" SEQ Figure \* ARABIC ">
-        <w:r>
-          <w:rPr>
-            <w:noProof/>
-          </w:rPr>
-          <w:t>5</w:t>
-        </w:r>
-      </w:fldSimple>
-      <w:bookmarkEnd w:id="6"/>
-      <w:r>
-        <w:t xml:space="preserve">. </w:t>
-      </w:r>
-      <w:r>
-        <w:t>ARCHER MPI-IO maximum striping (-1). Default striping of 4 is plotted for comparison</w:t>
+      <w:r>
+        <w:fldChar w:fldCharType="begin"/>
+      </w:r>
+      <w:r>
+        <w:instrText xml:space="preserve"> SEQ Figure \* ARABIC </w:instrText>
+      </w:r>
+      <w:r>
+        <w:fldChar w:fldCharType="separate"/>
+      </w:r>
+      <w:r>
+        <w:rPr>
+          <w:noProof/>
+        </w:rPr>
+        <w:t>5</w:t>
+      </w:r>
+      <w:r>
+        <w:rPr>
+          <w:noProof/>
+        </w:rPr>
+        <w:fldChar w:fldCharType="end"/>
+      </w:r>
+      <w:bookmarkEnd w:id="5"/>
+      <w:r>
+        <w:t>.</w:t>
+      </w:r>
+      <w:proofErr w:type="gramEnd"/>
+      <w:r>
+        <w:t xml:space="preserve"> </w:t>
+      </w:r>
+      <w:proofErr w:type="gramStart"/>
+      <w:r>
+        <w:t>ARCHER MPI-IO maximum striping (-1).</w:t>
+      </w:r>
+      <w:proofErr w:type="gramEnd"/>
+      <w:r>
+        <w:t xml:space="preserve"> Default striping of 4 is plotted for comparison</w:t>
       </w:r>
       <w:r>
         <w:t>.</w:t>
@@ -3548,7 +4228,23 @@
                 <w:b/>
                 <w:lang w:val="en-US"/>
               </w:rPr>
-              <w:t>Write Bandwidth (MiB/s)</w:t>
+              <w:t>Write Bandwidth (</w:t>
+            </w:r>
+            <w:proofErr w:type="spellStart"/>
+            <w:r>
+              <w:rPr>
+                <w:b/>
+                <w:lang w:val="en-US"/>
+              </w:rPr>
+              <w:t>MiB</w:t>
+            </w:r>
+            <w:proofErr w:type="spellEnd"/>
+            <w:r>
+              <w:rPr>
+                <w:b/>
+                <w:lang w:val="en-US"/>
+              </w:rPr>
+              <w:t>/s)</w:t>
             </w:r>
           </w:p>
         </w:tc>
@@ -3619,8 +4315,17 @@
                 <w:b/>
                 <w:lang w:val="en-US"/>
               </w:rPr>
-              <w:t>Total MiB</w:t>
-            </w:r>
+              <w:t xml:space="preserve">Total </w:t>
+            </w:r>
+            <w:proofErr w:type="spellStart"/>
+            <w:r>
+              <w:rPr>
+                <w:b/>
+                <w:lang w:val="en-US"/>
+              </w:rPr>
+              <w:t>MiB</w:t>
+            </w:r>
+            <w:proofErr w:type="spellEnd"/>
           </w:p>
         </w:tc>
         <w:tc>
@@ -5030,21 +5735,43 @@
         <w:pStyle w:val="Caption"/>
         <w:jc w:val="center"/>
       </w:pPr>
-      <w:bookmarkStart w:id="7" w:name="_Ref466025192"/>
+      <w:bookmarkStart w:id="6" w:name="_Ref466025192"/>
+      <w:proofErr w:type="gramStart"/>
       <w:r>
         <w:t xml:space="preserve">Table </w:t>
       </w:r>
-      <w:fldSimple w:instr=" SEQ Table \* ARABIC ">
-        <w:r>
-          <w:rPr>
-            <w:noProof/>
-          </w:rPr>
-          <w:t>2</w:t>
-        </w:r>
-      </w:fldSimple>
-      <w:bookmarkEnd w:id="7"/>
-      <w:r>
-        <w:t xml:space="preserve">. ARCHER MPI-IO </w:t>
+      <w:r>
+        <w:fldChar w:fldCharType="begin"/>
+      </w:r>
+      <w:r>
+        <w:instrText xml:space="preserve"> SEQ Table \* ARABIC </w:instrText>
+      </w:r>
+      <w:r>
+        <w:fldChar w:fldCharType="separate"/>
+      </w:r>
+      <w:r>
+        <w:rPr>
+          <w:noProof/>
+        </w:rPr>
+        <w:t>2</w:t>
+      </w:r>
+      <w:r>
+        <w:rPr>
+          <w:noProof/>
+        </w:rPr>
+        <w:fldChar w:fldCharType="end"/>
+      </w:r>
+      <w:bookmarkEnd w:id="6"/>
+      <w:r>
+        <w:t>.</w:t>
+      </w:r>
+      <w:proofErr w:type="gramEnd"/>
+      <w:r>
+        <w:t xml:space="preserve"> </w:t>
+      </w:r>
+      <w:proofErr w:type="gramStart"/>
+      <w:r>
+        <w:t xml:space="preserve">ARCHER MPI-IO </w:t>
       </w:r>
       <w:r>
         <w:t xml:space="preserve">maximum </w:t>
@@ -5058,6 +5785,7 @@
       <w:r>
         <w:t>) raw data.</w:t>
       </w:r>
+      <w:proofErr w:type="gramEnd"/>
     </w:p>
     <w:p>
       <w:pPr>
@@ -5087,7 +5815,15 @@
         <w:t>6</w:t>
       </w:r>
       <w:r>
-        <w:t xml:space="preserve">,000 MiB/s with </w:t>
+        <w:t xml:space="preserve">,000 </w:t>
+      </w:r>
+      <w:proofErr w:type="spellStart"/>
+      <w:r>
+        <w:t>MiB</w:t>
+      </w:r>
+      <w:proofErr w:type="spellEnd"/>
+      <w:r>
+        <w:t xml:space="preserve">/s with </w:t>
       </w:r>
       <w:r>
         <w:t>3072 cores (128</w:t>
@@ -5099,7 +5835,15 @@
         <w:t>not much more</w:t>
       </w:r>
       <w:r>
-        <w:t xml:space="preserve"> than 50% of the advertised sustained bandwidth of 30,000 GiB/s for this file system.</w:t>
+        <w:t xml:space="preserve"> than 50% of the advertised sustained bandwidth of 30,000 </w:t>
+      </w:r>
+      <w:proofErr w:type="spellStart"/>
+      <w:r>
+        <w:t>GiB</w:t>
+      </w:r>
+      <w:proofErr w:type="spellEnd"/>
+      <w:r>
+        <w:t>/s for this file system.</w:t>
       </w:r>
     </w:p>
     <w:p>
@@ -5139,8 +5883,21 @@
         <w:jc w:val="both"/>
       </w:pPr>
       <w:r>
-        <w:t>Stripe sizes: 4 MiB and 8 MiB</w:t>
-      </w:r>
+        <w:t xml:space="preserve">Stripe sizes: 4 </w:t>
+      </w:r>
+      <w:proofErr w:type="spellStart"/>
+      <w:r>
+        <w:t>MiB</w:t>
+      </w:r>
+      <w:proofErr w:type="spellEnd"/>
+      <w:r>
+        <w:t xml:space="preserve"> and 8 </w:t>
+      </w:r>
+      <w:proofErr w:type="spellStart"/>
+      <w:r>
+        <w:t>MiB</w:t>
+      </w:r>
+      <w:proofErr w:type="spellEnd"/>
     </w:p>
     <w:p>
       <w:pPr>
@@ -5231,7 +5988,15 @@
         <w:t xml:space="preserve"> </w:t>
       </w:r>
       <w:r>
-        <w:t>with the data from the default 1 MiB configuration plotted for comparison.</w:t>
+        <w:t xml:space="preserve">with the data from the default 1 </w:t>
+      </w:r>
+      <w:proofErr w:type="spellStart"/>
+      <w:r>
+        <w:t>MiB</w:t>
+      </w:r>
+      <w:proofErr w:type="spellEnd"/>
+      <w:r>
+        <w:t xml:space="preserve"> configuration plotted for comparison.</w:t>
       </w:r>
     </w:p>
     <w:p/>
@@ -5257,21 +6022,39 @@
         <w:pStyle w:val="Caption"/>
         <w:jc w:val="center"/>
       </w:pPr>
-      <w:bookmarkStart w:id="8" w:name="_Ref465943216"/>
+      <w:bookmarkStart w:id="7" w:name="_Ref465943216"/>
+      <w:proofErr w:type="gramStart"/>
       <w:r>
         <w:t xml:space="preserve">Figure </w:t>
       </w:r>
-      <w:fldSimple w:instr=" SEQ Figure \* ARABIC ">
-        <w:r>
-          <w:rPr>
-            <w:noProof/>
-          </w:rPr>
-          <w:t>6</w:t>
-        </w:r>
-      </w:fldSimple>
-      <w:bookmarkEnd w:id="8"/>
-      <w:r>
-        <w:t>. ARCHER stripe size performance, default stripe count</w:t>
+      <w:r>
+        <w:fldChar w:fldCharType="begin"/>
+      </w:r>
+      <w:r>
+        <w:instrText xml:space="preserve"> SEQ Figure \* ARABIC </w:instrText>
+      </w:r>
+      <w:r>
+        <w:fldChar w:fldCharType="separate"/>
+      </w:r>
+      <w:r>
+        <w:rPr>
+          <w:noProof/>
+        </w:rPr>
+        <w:t>6</w:t>
+      </w:r>
+      <w:r>
+        <w:rPr>
+          <w:noProof/>
+        </w:rPr>
+        <w:fldChar w:fldCharType="end"/>
+      </w:r>
+      <w:bookmarkEnd w:id="7"/>
+      <w:r>
+        <w:t>.</w:t>
+      </w:r>
+      <w:proofErr w:type="gramEnd"/>
+      <w:r>
+        <w:t xml:space="preserve"> ARCHER stripe size performance, default stripe count</w:t>
       </w:r>
     </w:p>
     <w:p>
@@ -5297,21 +6080,39 @@
         <w:pStyle w:val="Caption"/>
         <w:jc w:val="center"/>
       </w:pPr>
-      <w:bookmarkStart w:id="9" w:name="_Ref465943200"/>
+      <w:bookmarkStart w:id="8" w:name="_Ref465943200"/>
+      <w:proofErr w:type="gramStart"/>
       <w:r>
         <w:t xml:space="preserve">Figure </w:t>
       </w:r>
-      <w:fldSimple w:instr=" SEQ Figure \* ARABIC ">
-        <w:r>
-          <w:rPr>
-            <w:noProof/>
-          </w:rPr>
-          <w:t>7</w:t>
-        </w:r>
-      </w:fldSimple>
-      <w:bookmarkEnd w:id="9"/>
-      <w:r>
-        <w:t>. ARCHER stripe size pe</w:t>
+      <w:r>
+        <w:fldChar w:fldCharType="begin"/>
+      </w:r>
+      <w:r>
+        <w:instrText xml:space="preserve"> SEQ Figure \* ARABIC </w:instrText>
+      </w:r>
+      <w:r>
+        <w:fldChar w:fldCharType="separate"/>
+      </w:r>
+      <w:r>
+        <w:rPr>
+          <w:noProof/>
+        </w:rPr>
+        <w:t>7</w:t>
+      </w:r>
+      <w:r>
+        <w:rPr>
+          <w:noProof/>
+        </w:rPr>
+        <w:fldChar w:fldCharType="end"/>
+      </w:r>
+      <w:bookmarkEnd w:id="8"/>
+      <w:r>
+        <w:t>.</w:t>
+      </w:r>
+      <w:proofErr w:type="gramEnd"/>
+      <w:r>
+        <w:t xml:space="preserve"> ARCHER stripe size pe</w:t>
       </w:r>
       <w:r>
         <w:t>rformance, maximum stripe count</w:t>
@@ -5343,7 +6144,15 @@
         <w:t>,</w:t>
       </w:r>
       <w:r>
-        <w:t xml:space="preserve"> with the peak for all three sizes being approximately 16,000 MiB/s</w:t>
+        <w:t xml:space="preserve"> with the peak for all three sizes being approximately 16,000 </w:t>
+      </w:r>
+      <w:proofErr w:type="spellStart"/>
+      <w:r>
+        <w:t>MiB</w:t>
+      </w:r>
+      <w:proofErr w:type="spellEnd"/>
+      <w:r>
+        <w:t>/s</w:t>
       </w:r>
       <w:r>
         <w:t xml:space="preserve"> as before</w:t>
@@ -5397,7 +6206,15 @@
         <w:t>However, t</w:t>
       </w:r>
       <w:r>
-        <w:t xml:space="preserve">he largest 8 MiB setting </w:t>
+        <w:t xml:space="preserve">he largest 8 </w:t>
+      </w:r>
+      <w:proofErr w:type="spellStart"/>
+      <w:r>
+        <w:t>MiB</w:t>
+      </w:r>
+      <w:proofErr w:type="spellEnd"/>
+      <w:r>
+        <w:t xml:space="preserve"> setting </w:t>
       </w:r>
       <w:r>
         <w:t>is</w:t>
@@ -5458,7 +6275,15 @@
         <w:t xml:space="preserve"> double precision values</w:t>
       </w:r>
       <w:r>
-        <w:t>/16 MiB of data per process</w:t>
+        <w:t xml:space="preserve">/16 </w:t>
+      </w:r>
+      <w:proofErr w:type="spellStart"/>
+      <w:r>
+        <w:t>MiB</w:t>
+      </w:r>
+      <w:proofErr w:type="spellEnd"/>
+      <w:r>
+        <w:t xml:space="preserve"> of data per process</w:t>
       </w:r>
       <w:r>
         <w:t xml:space="preserve">. </w:t>
@@ -5491,7 +6316,15 @@
         <w:t xml:space="preserve"> values</w:t>
       </w:r>
       <w:r>
-        <w:t>/128 MiB per process</w:t>
+        <w:t xml:space="preserve">/128 </w:t>
+      </w:r>
+      <w:proofErr w:type="spellStart"/>
+      <w:r>
+        <w:t>MiB</w:t>
+      </w:r>
+      <w:proofErr w:type="spellEnd"/>
+      <w:r>
+        <w:t xml:space="preserve"> per process</w:t>
       </w:r>
       <w:r>
         <w:t>.</w:t>
@@ -5576,21 +6409,39 @@
         <w:pStyle w:val="Caption"/>
         <w:jc w:val="center"/>
       </w:pPr>
-      <w:bookmarkStart w:id="10" w:name="_Ref465944006"/>
+      <w:bookmarkStart w:id="9" w:name="_Ref465944006"/>
+      <w:proofErr w:type="gramStart"/>
       <w:r>
         <w:t xml:space="preserve">Figure </w:t>
       </w:r>
-      <w:fldSimple w:instr=" SEQ Figure \* ARABIC ">
-        <w:r>
-          <w:rPr>
-            <w:noProof/>
-          </w:rPr>
-          <w:t>8</w:t>
-        </w:r>
-      </w:fldSimple>
-      <w:bookmarkEnd w:id="10"/>
-      <w:r>
-        <w:t>. ARCHER large local arrays bandwidth, default stripe count</w:t>
+      <w:r>
+        <w:fldChar w:fldCharType="begin"/>
+      </w:r>
+      <w:r>
+        <w:instrText xml:space="preserve"> SEQ Figure \* ARABIC </w:instrText>
+      </w:r>
+      <w:r>
+        <w:fldChar w:fldCharType="separate"/>
+      </w:r>
+      <w:r>
+        <w:rPr>
+          <w:noProof/>
+        </w:rPr>
+        <w:t>8</w:t>
+      </w:r>
+      <w:r>
+        <w:rPr>
+          <w:noProof/>
+        </w:rPr>
+        <w:fldChar w:fldCharType="end"/>
+      </w:r>
+      <w:bookmarkEnd w:id="9"/>
+      <w:r>
+        <w:t>.</w:t>
+      </w:r>
+      <w:proofErr w:type="gramEnd"/>
+      <w:r>
+        <w:t xml:space="preserve"> ARCHER large local arrays bandwidth, default stripe count</w:t>
       </w:r>
     </w:p>
     <w:p>
@@ -5617,21 +6468,39 @@
         <w:pStyle w:val="Caption"/>
         <w:jc w:val="center"/>
       </w:pPr>
-      <w:bookmarkStart w:id="11" w:name="_Ref465944008"/>
+      <w:bookmarkStart w:id="10" w:name="_Ref465944008"/>
+      <w:proofErr w:type="gramStart"/>
       <w:r>
         <w:t xml:space="preserve">Figure </w:t>
       </w:r>
-      <w:fldSimple w:instr=" SEQ Figure \* ARABIC ">
-        <w:r>
-          <w:rPr>
-            <w:noProof/>
-          </w:rPr>
-          <w:t>9</w:t>
-        </w:r>
-      </w:fldSimple>
-      <w:bookmarkEnd w:id="11"/>
-      <w:r>
-        <w:t xml:space="preserve">. ARCHER large local arrays bandwidth, </w:t>
+      <w:r>
+        <w:fldChar w:fldCharType="begin"/>
+      </w:r>
+      <w:r>
+        <w:instrText xml:space="preserve"> SEQ Figure \* ARABIC </w:instrText>
+      </w:r>
+      <w:r>
+        <w:fldChar w:fldCharType="separate"/>
+      </w:r>
+      <w:r>
+        <w:rPr>
+          <w:noProof/>
+        </w:rPr>
+        <w:t>9</w:t>
+      </w:r>
+      <w:r>
+        <w:rPr>
+          <w:noProof/>
+        </w:rPr>
+        <w:fldChar w:fldCharType="end"/>
+      </w:r>
+      <w:bookmarkEnd w:id="10"/>
+      <w:r>
+        <w:t>.</w:t>
+      </w:r>
+      <w:proofErr w:type="gramEnd"/>
+      <w:r>
+        <w:t xml:space="preserve"> ARCHER large local arrays bandwidth, </w:t>
       </w:r>
       <w:r>
         <w:t>maximum</w:t>
@@ -5659,7 +6528,39 @@
         <w:t>.</w:t>
       </w:r>
       <w:r>
-        <w:t xml:space="preserve"> Indeed 8 MiB at 6144 cores is the only configuration to achieve the apparent 16,000 MiB/s limit on ARCHER I/O while the default 1 MiB reaches less than 12,000 MiB/s.</w:t>
+        <w:t xml:space="preserve"> Indeed 8 </w:t>
+      </w:r>
+      <w:proofErr w:type="spellStart"/>
+      <w:r>
+        <w:t>MiB</w:t>
+      </w:r>
+      <w:proofErr w:type="spellEnd"/>
+      <w:r>
+        <w:t xml:space="preserve"> at 6144 cores is the only configuration to achieve the apparent 16,000 </w:t>
+      </w:r>
+      <w:proofErr w:type="spellStart"/>
+      <w:r>
+        <w:t>MiB</w:t>
+      </w:r>
+      <w:proofErr w:type="spellEnd"/>
+      <w:r>
+        <w:t xml:space="preserve">/s limit on ARCHER I/O while the default 1 </w:t>
+      </w:r>
+      <w:proofErr w:type="spellStart"/>
+      <w:r>
+        <w:t>MiB</w:t>
+      </w:r>
+      <w:proofErr w:type="spellEnd"/>
+      <w:r>
+        <w:t xml:space="preserve"> reaches less than 12,000 </w:t>
+      </w:r>
+      <w:proofErr w:type="spellStart"/>
+      <w:r>
+        <w:t>MiB</w:t>
+      </w:r>
+      <w:proofErr w:type="spellEnd"/>
+      <w:r>
+        <w:t>/s.</w:t>
       </w:r>
     </w:p>
     <w:p>
@@ -5683,27 +6584,48 @@
         <w:pStyle w:val="Heading4"/>
         <w:jc w:val="both"/>
       </w:pPr>
-      <w:r>
-        <w:t>NetCDF Performance</w:t>
-      </w:r>
-    </w:p>
-    <w:p>
-      <w:pPr>
-        <w:jc w:val="both"/>
-      </w:pPr>
-    </w:p>
-    <w:p>
-      <w:pPr>
-        <w:jc w:val="both"/>
-      </w:pPr>
-      <w:r>
-        <w:t xml:space="preserve">Optimised installations of NetCDF, backed by parallel HDF5, are provided by Cray as part of the operating system on ARCHER. At time of writing, the default version of this cray-netcdf-hdf5parallel module is </w:t>
+      <w:proofErr w:type="spellStart"/>
+      <w:r>
+        <w:t>NetCDF</w:t>
+      </w:r>
+      <w:proofErr w:type="spellEnd"/>
+      <w:r>
+        <w:t xml:space="preserve"> Performance</w:t>
+      </w:r>
+    </w:p>
+    <w:p>
+      <w:pPr>
+        <w:jc w:val="both"/>
+      </w:pPr>
+    </w:p>
+    <w:p>
+      <w:pPr>
+        <w:jc w:val="both"/>
+      </w:pPr>
+      <w:r>
+        <w:t xml:space="preserve">Optimised installations of </w:t>
+      </w:r>
+      <w:proofErr w:type="spellStart"/>
+      <w:r>
+        <w:t>NetCDF</w:t>
+      </w:r>
+      <w:proofErr w:type="spellEnd"/>
+      <w:r>
+        <w:t xml:space="preserve">, backed by parallel HDF5, are provided by Cray as part of the operating system on ARCHER. At time of writing, the default version of this cray-netcdf-hdf5parallel module is </w:t>
       </w:r>
       <w:r>
         <w:t>4.3.3.1</w:t>
       </w:r>
       <w:r>
-        <w:t>. However, it was found to give poor performance, failing to demonstrate scalability and instead reaching a peak bandwidth of approximately 1 GiB/s regardless of number of writers</w:t>
+        <w:t xml:space="preserve">. However, it was found to give poor performance, failing to demonstrate scalability and instead reaching a peak bandwidth of approximately 1 </w:t>
+      </w:r>
+      <w:proofErr w:type="spellStart"/>
+      <w:r>
+        <w:t>GiB</w:t>
+      </w:r>
+      <w:proofErr w:type="spellEnd"/>
+      <w:r>
+        <w:t>/s regardless of number of writers</w:t>
       </w:r>
       <w:r>
         <w:t xml:space="preserve"> or Lustre configuration</w:t>
@@ -5712,8 +6634,13 @@
         <w:t>. We therefore used the more recent</w:t>
       </w:r>
       <w:r>
-        <w:t xml:space="preserve"> NetCDF</w:t>
-      </w:r>
+        <w:t xml:space="preserve"> </w:t>
+      </w:r>
+      <w:proofErr w:type="spellStart"/>
+      <w:r>
+        <w:t>NetCDF</w:t>
+      </w:r>
+      <w:proofErr w:type="spellEnd"/>
       <w:r>
         <w:t xml:space="preserve"> version </w:t>
       </w:r>
@@ -5841,21 +6768,47 @@
           <w:color w:val="FF0000"/>
         </w:rPr>
       </w:pPr>
-      <w:bookmarkStart w:id="12" w:name="_Ref466286518"/>
+      <w:bookmarkStart w:id="11" w:name="_Ref466286518"/>
+      <w:proofErr w:type="gramStart"/>
       <w:r>
         <w:t xml:space="preserve">Figure </w:t>
       </w:r>
-      <w:fldSimple w:instr=" SEQ Figure \* ARABIC ">
-        <w:r>
-          <w:rPr>
-            <w:noProof/>
-          </w:rPr>
-          <w:t>10</w:t>
-        </w:r>
-      </w:fldSimple>
-      <w:bookmarkEnd w:id="12"/>
-      <w:r>
-        <w:t>. ARCHER NetCDF v4.4.0 performance, default striping, default array sizes</w:t>
+      <w:r>
+        <w:fldChar w:fldCharType="begin"/>
+      </w:r>
+      <w:r>
+        <w:instrText xml:space="preserve"> SEQ Figure \* ARABIC </w:instrText>
+      </w:r>
+      <w:r>
+        <w:fldChar w:fldCharType="separate"/>
+      </w:r>
+      <w:r>
+        <w:rPr>
+          <w:noProof/>
+        </w:rPr>
+        <w:t>10</w:t>
+      </w:r>
+      <w:r>
+        <w:rPr>
+          <w:noProof/>
+        </w:rPr>
+        <w:fldChar w:fldCharType="end"/>
+      </w:r>
+      <w:bookmarkEnd w:id="11"/>
+      <w:r>
+        <w:t>.</w:t>
+      </w:r>
+      <w:proofErr w:type="gramEnd"/>
+      <w:r>
+        <w:t xml:space="preserve"> ARCHER </w:t>
+      </w:r>
+      <w:proofErr w:type="spellStart"/>
+      <w:r>
+        <w:t>NetCDF</w:t>
+      </w:r>
+      <w:proofErr w:type="spellEnd"/>
+      <w:r>
+        <w:t xml:space="preserve"> v4.4.0 performance, default striping, default array sizes</w:t>
       </w:r>
     </w:p>
     <w:p>
@@ -5881,21 +6834,47 @@
         <w:pStyle w:val="Caption"/>
         <w:jc w:val="center"/>
       </w:pPr>
-      <w:bookmarkStart w:id="13" w:name="_Ref466286520"/>
+      <w:bookmarkStart w:id="12" w:name="_Ref466286520"/>
+      <w:proofErr w:type="gramStart"/>
       <w:r>
         <w:t xml:space="preserve">Figure </w:t>
       </w:r>
-      <w:fldSimple w:instr=" SEQ Figure \* ARABIC ">
-        <w:r>
-          <w:rPr>
-            <w:noProof/>
-          </w:rPr>
-          <w:t>11</w:t>
-        </w:r>
-      </w:fldSimple>
-      <w:bookmarkEnd w:id="13"/>
-      <w:r>
-        <w:t xml:space="preserve">. ARCHER NetCDF v4.4.0 performance, </w:t>
+      <w:r>
+        <w:fldChar w:fldCharType="begin"/>
+      </w:r>
+      <w:r>
+        <w:instrText xml:space="preserve"> SEQ Figure \* ARABIC </w:instrText>
+      </w:r>
+      <w:r>
+        <w:fldChar w:fldCharType="separate"/>
+      </w:r>
+      <w:r>
+        <w:rPr>
+          <w:noProof/>
+        </w:rPr>
+        <w:t>11</w:t>
+      </w:r>
+      <w:r>
+        <w:rPr>
+          <w:noProof/>
+        </w:rPr>
+        <w:fldChar w:fldCharType="end"/>
+      </w:r>
+      <w:bookmarkEnd w:id="12"/>
+      <w:r>
+        <w:t>.</w:t>
+      </w:r>
+      <w:proofErr w:type="gramEnd"/>
+      <w:r>
+        <w:t xml:space="preserve"> ARCHER </w:t>
+      </w:r>
+      <w:proofErr w:type="spellStart"/>
+      <w:r>
+        <w:t>NetCDF</w:t>
+      </w:r>
+      <w:proofErr w:type="spellEnd"/>
+      <w:r>
+        <w:t xml:space="preserve"> v4.4.0 performance, </w:t>
       </w:r>
       <w:r>
         <w:t>maximum</w:t>
@@ -5943,21 +6922,47 @@
         <w:pStyle w:val="Caption"/>
         <w:jc w:val="center"/>
       </w:pPr>
-      <w:bookmarkStart w:id="14" w:name="_Ref466286521"/>
+      <w:bookmarkStart w:id="13" w:name="_Ref466286521"/>
+      <w:proofErr w:type="gramStart"/>
       <w:r>
         <w:t xml:space="preserve">Figure </w:t>
       </w:r>
-      <w:fldSimple w:instr=" SEQ Figure \* ARABIC ">
-        <w:r>
-          <w:rPr>
-            <w:noProof/>
-          </w:rPr>
-          <w:t>12</w:t>
-        </w:r>
-      </w:fldSimple>
-      <w:bookmarkEnd w:id="14"/>
-      <w:r>
-        <w:t xml:space="preserve">. ARCHER NetCDF v4.4.0 performance, default striping, </w:t>
+      <w:r>
+        <w:fldChar w:fldCharType="begin"/>
+      </w:r>
+      <w:r>
+        <w:instrText xml:space="preserve"> SEQ Figure \* ARABIC </w:instrText>
+      </w:r>
+      <w:r>
+        <w:fldChar w:fldCharType="separate"/>
+      </w:r>
+      <w:r>
+        <w:rPr>
+          <w:noProof/>
+        </w:rPr>
+        <w:t>12</w:t>
+      </w:r>
+      <w:r>
+        <w:rPr>
+          <w:noProof/>
+        </w:rPr>
+        <w:fldChar w:fldCharType="end"/>
+      </w:r>
+      <w:bookmarkEnd w:id="13"/>
+      <w:r>
+        <w:t>.</w:t>
+      </w:r>
+      <w:proofErr w:type="gramEnd"/>
+      <w:r>
+        <w:t xml:space="preserve"> ARCHER </w:t>
+      </w:r>
+      <w:proofErr w:type="spellStart"/>
+      <w:r>
+        <w:t>NetCDF</w:t>
+      </w:r>
+      <w:proofErr w:type="spellEnd"/>
+      <w:r>
+        <w:t xml:space="preserve"> v4.4.0 performance, default striping, </w:t>
       </w:r>
       <w:r>
         <w:t>large arrays</w:t>
@@ -5990,21 +6995,47 @@
           <w:lang w:eastAsia="en-GB"/>
         </w:rPr>
       </w:pPr>
-      <w:bookmarkStart w:id="15" w:name="_Ref466286523"/>
+      <w:bookmarkStart w:id="14" w:name="_Ref466286523"/>
+      <w:proofErr w:type="gramStart"/>
       <w:r>
         <w:t xml:space="preserve">Figure </w:t>
       </w:r>
-      <w:fldSimple w:instr=" SEQ Figure \* ARABIC ">
-        <w:r>
-          <w:rPr>
-            <w:noProof/>
-          </w:rPr>
-          <w:t>13</w:t>
-        </w:r>
-      </w:fldSimple>
-      <w:bookmarkEnd w:id="15"/>
-      <w:r>
-        <w:t xml:space="preserve">. ARCHER NetCDF v4.4.0 performance, </w:t>
+      <w:r>
+        <w:fldChar w:fldCharType="begin"/>
+      </w:r>
+      <w:r>
+        <w:instrText xml:space="preserve"> SEQ Figure \* ARABIC </w:instrText>
+      </w:r>
+      <w:r>
+        <w:fldChar w:fldCharType="separate"/>
+      </w:r>
+      <w:r>
+        <w:rPr>
+          <w:noProof/>
+        </w:rPr>
+        <w:t>13</w:t>
+      </w:r>
+      <w:r>
+        <w:rPr>
+          <w:noProof/>
+        </w:rPr>
+        <w:fldChar w:fldCharType="end"/>
+      </w:r>
+      <w:bookmarkEnd w:id="14"/>
+      <w:r>
+        <w:t>.</w:t>
+      </w:r>
+      <w:proofErr w:type="gramEnd"/>
+      <w:r>
+        <w:t xml:space="preserve"> ARCHER </w:t>
+      </w:r>
+      <w:proofErr w:type="spellStart"/>
+      <w:r>
+        <w:t>NetCDF</w:t>
+      </w:r>
+      <w:proofErr w:type="spellEnd"/>
+      <w:r>
+        <w:t xml:space="preserve"> v4.4.0 performance, </w:t>
       </w:r>
       <w:r>
         <w:t>maximum striping, large arrays</w:t>
@@ -6014,8 +7045,13 @@
       <w:pPr>
         <w:jc w:val="both"/>
       </w:pPr>
-      <w:r>
-        <w:t xml:space="preserve">NetCDF performance </w:t>
+      <w:proofErr w:type="spellStart"/>
+      <w:r>
+        <w:t>NetCDF</w:t>
+      </w:r>
+      <w:proofErr w:type="spellEnd"/>
+      <w:r>
+        <w:t xml:space="preserve"> performance </w:t>
       </w:r>
       <w:r>
         <w:t>characteristics</w:t>
@@ -6033,23 +7069,71 @@
         <w:t xml:space="preserve">in line with expectations </w:t>
       </w:r>
       <w:r>
-        <w:t>as NetCDF interfaces to HDF5 for its parallel implementation, which is itself based on MPI-IO.</w:t>
-      </w:r>
-    </w:p>
-    <w:p>
-      <w:pPr>
-        <w:jc w:val="both"/>
-      </w:pPr>
-    </w:p>
-    <w:p>
-      <w:pPr>
-        <w:jc w:val="both"/>
-      </w:pPr>
-      <w:r>
-        <w:t>Peak bandwidth was measured at 13,000 MiB/s, down from the 16,000 MiB/s seen with MPI-IO</w:t>
-      </w:r>
-      <w:r>
-        <w:t>. This is attributed to the overhead of the NetCDF/HDF5/MPI-IO stack and the additional structuring applied to NetCDF files.</w:t>
+        <w:t xml:space="preserve">as </w:t>
+      </w:r>
+      <w:proofErr w:type="spellStart"/>
+      <w:r>
+        <w:t>NetCDF</w:t>
+      </w:r>
+      <w:proofErr w:type="spellEnd"/>
+      <w:r>
+        <w:t xml:space="preserve"> interfaces to HDF5 for its parallel implementation, which is </w:t>
+      </w:r>
+      <w:proofErr w:type="gramStart"/>
+      <w:r>
+        <w:t>itself</w:t>
+      </w:r>
+      <w:proofErr w:type="gramEnd"/>
+      <w:r>
+        <w:t xml:space="preserve"> based on MPI-IO.</w:t>
+      </w:r>
+    </w:p>
+    <w:p>
+      <w:pPr>
+        <w:jc w:val="both"/>
+      </w:pPr>
+    </w:p>
+    <w:p>
+      <w:pPr>
+        <w:jc w:val="both"/>
+      </w:pPr>
+      <w:r>
+        <w:t xml:space="preserve">Peak bandwidth was measured at 13,000 </w:t>
+      </w:r>
+      <w:proofErr w:type="spellStart"/>
+      <w:r>
+        <w:t>MiB</w:t>
+      </w:r>
+      <w:proofErr w:type="spellEnd"/>
+      <w:r>
+        <w:t xml:space="preserve">/s, down from the 16,000 </w:t>
+      </w:r>
+      <w:proofErr w:type="spellStart"/>
+      <w:r>
+        <w:t>MiB</w:t>
+      </w:r>
+      <w:proofErr w:type="spellEnd"/>
+      <w:r>
+        <w:t>/s seen with MPI-IO</w:t>
+      </w:r>
+      <w:r>
+        <w:t xml:space="preserve">. This is attributed to the overhead of the </w:t>
+      </w:r>
+      <w:proofErr w:type="spellStart"/>
+      <w:r>
+        <w:t>NetCDF</w:t>
+      </w:r>
+      <w:proofErr w:type="spellEnd"/>
+      <w:r>
+        <w:t xml:space="preserve">/HDF5/MPI-IO stack and the additional structuring applied to </w:t>
+      </w:r>
+      <w:proofErr w:type="spellStart"/>
+      <w:r>
+        <w:t>NetCDF</w:t>
+      </w:r>
+      <w:proofErr w:type="spellEnd"/>
+      <w:r>
+        <w:t xml:space="preserve"> files.</w:t>
       </w:r>
       <w:r>
         <w:t xml:space="preserve"> </w:t>
@@ -6074,8 +7158,21 @@
         <w:jc w:val="both"/>
       </w:pPr>
       <w:r>
-        <w:t>As with NetCDF, Cray provide the HDF5 parallel libraries on ARCHER. Similar performance limitations to NetCDF</w:t>
-      </w:r>
+        <w:t xml:space="preserve">As with </w:t>
+      </w:r>
+      <w:proofErr w:type="spellStart"/>
+      <w:r>
+        <w:t>NetCDF</w:t>
+      </w:r>
+      <w:proofErr w:type="spellEnd"/>
+      <w:r>
+        <w:t xml:space="preserve">, Cray provide the HDF5 parallel libraries on ARCHER. Similar performance limitations to </w:t>
+      </w:r>
+      <w:proofErr w:type="spellStart"/>
+      <w:r>
+        <w:t>NetCDF</w:t>
+      </w:r>
+      <w:proofErr w:type="spellEnd"/>
       <w:r>
         <w:t xml:space="preserve"> </w:t>
       </w:r>
@@ -6100,8 +7197,13 @@
       <w:r>
         <w:t xml:space="preserve">theorise that the </w:t>
       </w:r>
-      <w:r>
-        <w:t xml:space="preserve">NetCDF </w:t>
+      <w:proofErr w:type="spellStart"/>
+      <w:r>
+        <w:t>NetCDF</w:t>
+      </w:r>
+      <w:proofErr w:type="spellEnd"/>
+      <w:r>
+        <w:t xml:space="preserve"> </w:t>
       </w:r>
       <w:r>
         <w:t xml:space="preserve">4.3.3.1 limitations </w:t>
@@ -6119,7 +7221,15 @@
         <w:t>,</w:t>
       </w:r>
       <w:r>
-        <w:t xml:space="preserve"> and that NetCDF 4.4.0 circumvents </w:t>
+        <w:t xml:space="preserve"> and that </w:t>
+      </w:r>
+      <w:proofErr w:type="spellStart"/>
+      <w:r>
+        <w:t>NetCDF</w:t>
+      </w:r>
+      <w:proofErr w:type="spellEnd"/>
+      <w:r>
+        <w:t xml:space="preserve"> 4.4.0 circumvents </w:t>
       </w:r>
       <w:r>
         <w:t xml:space="preserve">the issue by following </w:t>
@@ -6147,8 +7257,13 @@
         <w:t>Application profiling</w:t>
       </w:r>
       <w:r>
-        <w:t xml:space="preserve"> of benchio</w:t>
-      </w:r>
+        <w:t xml:space="preserve"> of </w:t>
+      </w:r>
+      <w:proofErr w:type="spellStart"/>
+      <w:r>
+        <w:t>benchio</w:t>
+      </w:r>
+      <w:proofErr w:type="spellEnd"/>
       <w:r>
         <w:t xml:space="preserve"> with the HDF5 backend</w:t>
       </w:r>
@@ -6173,11 +7288,33 @@
       <w:r>
         <w:t xml:space="preserve">in function </w:t>
       </w:r>
+      <w:proofErr w:type="spellStart"/>
       <w:r>
         <w:rPr>
           <w:i/>
         </w:rPr>
-        <w:t>MPI_File_set_size()</w:t>
+        <w:t>MPI_File_set_</w:t>
+      </w:r>
+      <w:proofErr w:type="gramStart"/>
+      <w:r>
+        <w:rPr>
+          <w:i/>
+        </w:rPr>
+        <w:t>size</w:t>
+      </w:r>
+      <w:proofErr w:type="spellEnd"/>
+      <w:r>
+        <w:rPr>
+          <w:i/>
+        </w:rPr>
+        <w:t>(</w:t>
+      </w:r>
+      <w:proofErr w:type="gramEnd"/>
+      <w:r>
+        <w:rPr>
+          <w:i/>
+        </w:rPr>
+        <w:t>)</w:t>
       </w:r>
       <w:r>
         <w:t xml:space="preserve">, </w:t>
@@ -6231,16 +7368,38 @@
       <w:r>
         <w:t xml:space="preserve">n </w:t>
       </w:r>
+      <w:proofErr w:type="spellStart"/>
       <w:r>
         <w:rPr>
           <w:i/>
         </w:rPr>
-        <w:t>MPI_File_set_size()</w:t>
-      </w:r>
+        <w:t>MPI_File_set_</w:t>
+      </w:r>
+      <w:proofErr w:type="gramStart"/>
       <w:r>
         <w:rPr>
           <w:i/>
         </w:rPr>
+        <w:t>size</w:t>
+      </w:r>
+      <w:proofErr w:type="spellEnd"/>
+      <w:r>
+        <w:rPr>
+          <w:i/>
+        </w:rPr>
+        <w:t>(</w:t>
+      </w:r>
+      <w:proofErr w:type="gramEnd"/>
+      <w:r>
+        <w:rPr>
+          <w:i/>
+        </w:rPr>
+        <w:t>)</w:t>
+      </w:r>
+      <w:r>
+        <w:rPr>
+          <w:i/>
+        </w:rPr>
         <w:t xml:space="preserve"> </w:t>
       </w:r>
       <w:r>
@@ -6264,12 +7423,14 @@
       <w:r>
         <w:t xml:space="preserve">: </w:t>
       </w:r>
+      <w:proofErr w:type="spellStart"/>
       <w:r>
         <w:rPr>
           <w:i/>
         </w:rPr>
         <w:t>ftruncate</w:t>
       </w:r>
+      <w:proofErr w:type="spellEnd"/>
       <w:r>
         <w:rPr>
           <w:i/>
@@ -6356,12 +7517,14 @@
       <w:r>
         <w:t xml:space="preserve">resulted in a call to </w:t>
       </w:r>
+      <w:proofErr w:type="spellStart"/>
       <w:r>
         <w:rPr>
           <w:rStyle w:val="Emphasis"/>
         </w:rPr>
         <w:t>MPI_File_set_size</w:t>
       </w:r>
+      <w:proofErr w:type="spellEnd"/>
       <w:r>
         <w:t xml:space="preserve">, which currently has very poor performance characteristics on Lustre file systems. Because an HDF5 file’s size is not required to be accurately set until the file is closed, this operation was removed from </w:t>
       </w:r>
@@ -6446,7 +7609,15 @@
         <w:t>provided for end users</w:t>
       </w:r>
       <w:r>
-        <w:t>. The recommendation for CoEs is to be aware of this interaction</w:t>
+        <w:t xml:space="preserve">. The recommendation for </w:t>
+      </w:r>
+      <w:proofErr w:type="spellStart"/>
+      <w:r>
+        <w:t>CoEs</w:t>
+      </w:r>
+      <w:proofErr w:type="spellEnd"/>
+      <w:r>
+        <w:t xml:space="preserve"> is to be aware of this interaction</w:t>
       </w:r>
       <w:r>
         <w:t xml:space="preserve"> and inform scientific communities as the issue is observed.</w:t>
@@ -6479,9 +7650,11 @@
       <w:r>
         <w:t xml:space="preserve">the </w:t>
       </w:r>
+      <w:proofErr w:type="spellStart"/>
       <w:r>
         <w:t>benchio</w:t>
       </w:r>
+      <w:proofErr w:type="spellEnd"/>
       <w:r>
         <w:t xml:space="preserve"> MPI-IO test in parallel. </w:t>
       </w:r>
@@ -6513,20 +7686,33 @@
         <w:t xml:space="preserve"> shows the aggregate </w:t>
       </w:r>
       <w:r>
-        <w:t>mean performance of one, two and four benchio instances writing concurrently to independent files.</w:t>
-      </w:r>
-    </w:p>
-    <w:p>
-      <w:pPr>
-        <w:jc w:val="both"/>
-      </w:pPr>
-    </w:p>
-    <w:p>
-      <w:pPr>
-        <w:jc w:val="both"/>
-      </w:pPr>
-      <w:r>
-        <w:t xml:space="preserve">Note that mean performance </w:t>
+        <w:t xml:space="preserve">mean performance of one, two and four </w:t>
+      </w:r>
+      <w:proofErr w:type="spellStart"/>
+      <w:r>
+        <w:t>benchio</w:t>
+      </w:r>
+      <w:proofErr w:type="spellEnd"/>
+      <w:r>
+        <w:t xml:space="preserve"> instances writing concurrently to independent files.</w:t>
+      </w:r>
+    </w:p>
+    <w:p>
+      <w:pPr>
+        <w:jc w:val="both"/>
+      </w:pPr>
+    </w:p>
+    <w:p>
+      <w:pPr>
+        <w:jc w:val="both"/>
+      </w:pPr>
+      <w:proofErr w:type="gramStart"/>
+      <w:r>
+        <w:t>Note that mean</w:t>
+      </w:r>
+      <w:proofErr w:type="gramEnd"/>
+      <w:r>
+        <w:t xml:space="preserve"> performance </w:t>
       </w:r>
       <w:r>
         <w:t>is presented in this instance as</w:t>
@@ -6538,7 +7724,15 @@
         <w:t xml:space="preserve"> </w:t>
       </w:r>
       <w:r>
-        <w:t>on occasion, test timing was such that a single benchio instance would be performing I/O while the others were in a setup phase or otherwise stalled. The maximum bandwidth is therefore equivalent to the single instance case and not a representative value for this test.</w:t>
+        <w:t xml:space="preserve">on occasion, test timing was such that a single </w:t>
+      </w:r>
+      <w:proofErr w:type="spellStart"/>
+      <w:r>
+        <w:t>benchio</w:t>
+      </w:r>
+      <w:proofErr w:type="spellEnd"/>
+      <w:r>
+        <w:t xml:space="preserve"> instance would be performing I/O while the others were in a setup phase or otherwise stalled. The maximum bandwidth is therefore equivalent to the single instance case and not a representative value for this test.</w:t>
       </w:r>
     </w:p>
     <w:p>
@@ -6568,21 +7762,39 @@
         <w:pStyle w:val="Caption"/>
         <w:jc w:val="center"/>
       </w:pPr>
-      <w:bookmarkStart w:id="16" w:name="_Ref465854724"/>
+      <w:bookmarkStart w:id="15" w:name="_Ref465854724"/>
+      <w:proofErr w:type="gramStart"/>
       <w:r>
         <w:t xml:space="preserve">Figure </w:t>
       </w:r>
-      <w:fldSimple w:instr=" SEQ Figure \* ARABIC ">
-        <w:r>
-          <w:rPr>
-            <w:noProof/>
-          </w:rPr>
-          <w:t>14</w:t>
-        </w:r>
-      </w:fldSimple>
-      <w:bookmarkEnd w:id="16"/>
-      <w:r>
-        <w:t>. Effect of I/O load on ARCHER</w:t>
+      <w:r>
+        <w:fldChar w:fldCharType="begin"/>
+      </w:r>
+      <w:r>
+        <w:instrText xml:space="preserve"> SEQ Figure \* ARABIC </w:instrText>
+      </w:r>
+      <w:r>
+        <w:fldChar w:fldCharType="separate"/>
+      </w:r>
+      <w:r>
+        <w:rPr>
+          <w:noProof/>
+        </w:rPr>
+        <w:t>14</w:t>
+      </w:r>
+      <w:r>
+        <w:rPr>
+          <w:noProof/>
+        </w:rPr>
+        <w:fldChar w:fldCharType="end"/>
+      </w:r>
+      <w:bookmarkEnd w:id="15"/>
+      <w:r>
+        <w:t>.</w:t>
+      </w:r>
+      <w:proofErr w:type="gramEnd"/>
+      <w:r>
+        <w:t xml:space="preserve"> Effect of I/O load on ARCHER</w:t>
       </w:r>
     </w:p>
     <w:p>
@@ -6602,7 +7814,23 @@
         <w:t>on average</w:t>
       </w:r>
       <w:r>
-        <w:t xml:space="preserve"> divided equally between writers. e.g. the aggregate bandwidth of two benchio instances, each with 24 writers putting data to independent files, is roughly equivalent to the bandwidth of a single instance </w:t>
+        <w:t xml:space="preserve"> divided equally between writers. </w:t>
+      </w:r>
+      <w:proofErr w:type="gramStart"/>
+      <w:r>
+        <w:t>e.g</w:t>
+      </w:r>
+      <w:proofErr w:type="gramEnd"/>
+      <w:r>
+        <w:t xml:space="preserve">. the aggregate bandwidth of two </w:t>
+      </w:r>
+      <w:proofErr w:type="spellStart"/>
+      <w:r>
+        <w:t>benchio</w:t>
+      </w:r>
+      <w:proofErr w:type="spellEnd"/>
+      <w:r>
+        <w:t xml:space="preserve"> instances, each with 24 writers putting data to independent files, is roughly equivalent to the bandwidth of a single instance </w:t>
       </w:r>
       <w:r>
         <w:t>with 48 writers.</w:t>
@@ -6624,7 +7852,15 @@
         <w:jc w:val="both"/>
       </w:pPr>
       <w:r>
-        <w:t>The GPFS file system employed by the DiRAC COSMA service does not facilitate user tuning like Lustre. GPFS settings are fixed at installation and cannot be adjusted at run time.</w:t>
+        <w:t xml:space="preserve">The GPFS file system employed by the </w:t>
+      </w:r>
+      <w:proofErr w:type="spellStart"/>
+      <w:r>
+        <w:t>DiRAC</w:t>
+      </w:r>
+      <w:proofErr w:type="spellEnd"/>
+      <w:r>
+        <w:t xml:space="preserve"> COSMA service does not facilitate user tuning like Lustre. GPFS settings are fixed at installation and cannot be adjusted at run time.</w:t>
       </w:r>
       <w:r>
         <w:t xml:space="preserve"> We therefore ran a single set of benchmarks to determine the peak bandwidth of the system</w:t>
@@ -6684,24 +7920,47 @@
         <w:pStyle w:val="Caption"/>
         <w:jc w:val="center"/>
       </w:pPr>
-      <w:bookmarkStart w:id="17" w:name="_Ref466456294"/>
+      <w:bookmarkStart w:id="16" w:name="_Ref466456294"/>
+      <w:proofErr w:type="gramStart"/>
       <w:r>
         <w:t xml:space="preserve">Figure </w:t>
       </w:r>
-      <w:fldSimple w:instr=" SEQ Figure \* ARABIC ">
-        <w:r>
-          <w:rPr>
-            <w:noProof/>
-          </w:rPr>
-          <w:t>15</w:t>
-        </w:r>
-      </w:fldSimple>
-      <w:bookmarkEnd w:id="17"/>
-      <w:r>
-        <w:t xml:space="preserve">. MPI-IO bandwidth for </w:t>
-      </w:r>
-      <w:r>
-        <w:t>DiRAC COSMA</w:t>
+      <w:r>
+        <w:fldChar w:fldCharType="begin"/>
+      </w:r>
+      <w:r>
+        <w:instrText xml:space="preserve"> SEQ Figure \* ARABIC </w:instrText>
+      </w:r>
+      <w:r>
+        <w:fldChar w:fldCharType="separate"/>
+      </w:r>
+      <w:r>
+        <w:rPr>
+          <w:noProof/>
+        </w:rPr>
+        <w:t>15</w:t>
+      </w:r>
+      <w:r>
+        <w:rPr>
+          <w:noProof/>
+        </w:rPr>
+        <w:fldChar w:fldCharType="end"/>
+      </w:r>
+      <w:bookmarkEnd w:id="16"/>
+      <w:r>
+        <w:t>.</w:t>
+      </w:r>
+      <w:proofErr w:type="gramEnd"/>
+      <w:r>
+        <w:t xml:space="preserve"> MPI-IO bandwidth for </w:t>
+      </w:r>
+      <w:proofErr w:type="spellStart"/>
+      <w:r>
+        <w:t>DiRAC</w:t>
+      </w:r>
+      <w:proofErr w:type="spellEnd"/>
+      <w:r>
+        <w:t xml:space="preserve"> COSMA</w:t>
       </w:r>
     </w:p>
     <w:p>
@@ -6712,39 +7971,28 @@
         </w:rPr>
       </w:pPr>
       <w:r>
-        <w:rPr>
-          <w:color w:val="FF0000"/>
-        </w:rPr>
-        <w:t>***</w:t>
-      </w:r>
-      <w:r>
-        <w:rPr>
-          <w:color w:val="FF0000"/>
-        </w:rPr>
-        <w:t xml:space="preserve">Analysis: </w:t>
-      </w:r>
-      <w:r>
-        <w:rPr>
-          <w:color w:val="FF0000"/>
-        </w:rPr>
-        <w:t>~50% of theoretical max?</w:t>
-      </w:r>
-      <w:r>
-        <w:rPr>
-          <w:color w:val="FF0000"/>
-        </w:rPr>
-        <w:t>***</w:t>
-      </w:r>
-    </w:p>
-    <w:p>
-      <w:pPr>
-        <w:jc w:val="both"/>
-      </w:pPr>
-    </w:p>
-    <w:p>
-      <w:pPr>
-        <w:jc w:val="both"/>
-      </w:pPr>
+        <w:t>Best performance is</w:t>
+      </w:r>
+      <w:r>
+        <w:t xml:space="preserve"> seen at 512 writers, which attain marginally more than </w:t>
+      </w:r>
+      <w:r>
+        <w:t xml:space="preserve">14000 </w:t>
+      </w:r>
+      <w:proofErr w:type="spellStart"/>
+      <w:r>
+        <w:t>MiB</w:t>
+      </w:r>
+      <w:proofErr w:type="spellEnd"/>
+      <w:r>
+        <w:t xml:space="preserve">/s or </w:t>
+      </w:r>
+      <w:r>
+        <w:t>approximately 68% of the rated maximum</w:t>
+      </w:r>
+      <w:r>
+        <w:t>, before parallel efficiency drops.</w:t>
+      </w:r>
     </w:p>
     <w:p>
       <w:pPr>
@@ -6790,7 +8038,23 @@
         <w:t xml:space="preserve">We benchmarked two of the three GPFS file systems and </w:t>
       </w:r>
       <w:r>
-        <w:t xml:space="preserve">examined the performance of each of the benchio parallel backends. Comparisons are given in </w:t>
+        <w:t xml:space="preserve">examined the performance of each of the </w:t>
+      </w:r>
+      <w:proofErr w:type="spellStart"/>
+      <w:r>
+        <w:t>benchio</w:t>
+      </w:r>
+      <w:proofErr w:type="spellEnd"/>
+      <w:r>
+        <w:t xml:space="preserve"> parallel </w:t>
+      </w:r>
+      <w:proofErr w:type="spellStart"/>
+      <w:r>
+        <w:t>backends</w:t>
+      </w:r>
+      <w:proofErr w:type="spellEnd"/>
+      <w:r>
+        <w:t xml:space="preserve">. Comparisons are given in </w:t>
       </w:r>
       <w:r>
         <w:fldChar w:fldCharType="begin"/>
@@ -6870,24 +8134,63 @@
         <w:pStyle w:val="Caption"/>
         <w:jc w:val="center"/>
       </w:pPr>
-      <w:bookmarkStart w:id="18" w:name="_Ref466456485"/>
+      <w:bookmarkStart w:id="17" w:name="_Ref466456485"/>
+      <w:proofErr w:type="gramStart"/>
       <w:r>
         <w:t xml:space="preserve">Figure </w:t>
       </w:r>
-      <w:fldSimple w:instr=" SEQ Figure \* ARABIC ">
-        <w:r>
-          <w:rPr>
-            <w:noProof/>
-          </w:rPr>
-          <w:t>16</w:t>
-        </w:r>
-      </w:fldSimple>
-      <w:bookmarkEnd w:id="18"/>
-      <w:r>
-        <w:t>. All backends</w:t>
-      </w:r>
-      <w:r>
-        <w:t xml:space="preserve"> bandwidth for UK-RDF DAC. File system: 4.4PB /gpfs2 mounted as /epsrc.</w:t>
+      <w:r>
+        <w:fldChar w:fldCharType="begin"/>
+      </w:r>
+      <w:r>
+        <w:instrText xml:space="preserve"> SEQ Figure \* ARABIC </w:instrText>
+      </w:r>
+      <w:r>
+        <w:fldChar w:fldCharType="separate"/>
+      </w:r>
+      <w:r>
+        <w:rPr>
+          <w:noProof/>
+        </w:rPr>
+        <w:t>16</w:t>
+      </w:r>
+      <w:r>
+        <w:rPr>
+          <w:noProof/>
+        </w:rPr>
+        <w:fldChar w:fldCharType="end"/>
+      </w:r>
+      <w:bookmarkEnd w:id="17"/>
+      <w:r>
+        <w:t>.</w:t>
+      </w:r>
+      <w:proofErr w:type="gramEnd"/>
+      <w:r>
+        <w:t xml:space="preserve"> </w:t>
+      </w:r>
+      <w:proofErr w:type="gramStart"/>
+      <w:r>
+        <w:t xml:space="preserve">All </w:t>
+      </w:r>
+      <w:proofErr w:type="spellStart"/>
+      <w:r>
+        <w:t>backends</w:t>
+      </w:r>
+      <w:proofErr w:type="spellEnd"/>
+      <w:r>
+        <w:t xml:space="preserve"> bandwidth for UK-RDF DAC.</w:t>
+      </w:r>
+      <w:proofErr w:type="gramEnd"/>
+      <w:r>
+        <w:t xml:space="preserve"> File system: 4.4PB /gpfs2 mounted as /</w:t>
+      </w:r>
+      <w:proofErr w:type="spellStart"/>
+      <w:r>
+        <w:t>epsrc</w:t>
+      </w:r>
+      <w:proofErr w:type="spellEnd"/>
+      <w:r>
+        <w:t>.</w:t>
       </w:r>
     </w:p>
     <w:p>
@@ -6918,35 +8221,74 @@
         <w:pStyle w:val="Caption"/>
         <w:jc w:val="center"/>
       </w:pPr>
-      <w:bookmarkStart w:id="19" w:name="_Ref466456489"/>
+      <w:bookmarkStart w:id="18" w:name="_Ref466456489"/>
+      <w:proofErr w:type="gramStart"/>
       <w:r>
         <w:t xml:space="preserve">Figure </w:t>
       </w:r>
-      <w:fldSimple w:instr=" SEQ Figure \* ARABIC ">
-        <w:r>
-          <w:rPr>
-            <w:noProof/>
-          </w:rPr>
-          <w:t>17</w:t>
-        </w:r>
-      </w:fldSimple>
-      <w:bookmarkEnd w:id="19"/>
-      <w:r>
-        <w:t xml:space="preserve">. </w:t>
-      </w:r>
-      <w:r>
-        <w:t>All ba</w:t>
-      </w:r>
-      <w:r>
-        <w:t>ckends bandwidth for UK-RDF DAC. File system: 1.5 PB /gpfs3 mounted as /general.</w:t>
-      </w:r>
-    </w:p>
-    <w:p>
-      <w:pPr>
-        <w:jc w:val="both"/>
-      </w:pPr>
-      <w:r>
-        <w:t xml:space="preserve">No difference in performance was measured between the /gpfs2 and /gpfs3 file systems. Both achieved the same peak performance of approximately 2500 MiB/s, or less than 40% of the theoretical maximum of 7 GB/s. Hence file system storage capacity was found to have no bearing on overall write speed </w:t>
+      <w:r>
+        <w:fldChar w:fldCharType="begin"/>
+      </w:r>
+      <w:r>
+        <w:instrText xml:space="preserve"> SEQ Figure \* ARABIC </w:instrText>
+      </w:r>
+      <w:r>
+        <w:fldChar w:fldCharType="separate"/>
+      </w:r>
+      <w:r>
+        <w:rPr>
+          <w:noProof/>
+        </w:rPr>
+        <w:t>17</w:t>
+      </w:r>
+      <w:r>
+        <w:rPr>
+          <w:noProof/>
+        </w:rPr>
+        <w:fldChar w:fldCharType="end"/>
+      </w:r>
+      <w:bookmarkEnd w:id="18"/>
+      <w:r>
+        <w:t>.</w:t>
+      </w:r>
+      <w:proofErr w:type="gramEnd"/>
+      <w:r>
+        <w:t xml:space="preserve"> </w:t>
+      </w:r>
+      <w:proofErr w:type="gramStart"/>
+      <w:r>
+        <w:t xml:space="preserve">All </w:t>
+      </w:r>
+      <w:proofErr w:type="spellStart"/>
+      <w:r>
+        <w:t>ba</w:t>
+      </w:r>
+      <w:r>
+        <w:t>ckends</w:t>
+      </w:r>
+      <w:proofErr w:type="spellEnd"/>
+      <w:r>
+        <w:t xml:space="preserve"> bandwidth for UK-RDF DAC.</w:t>
+      </w:r>
+      <w:proofErr w:type="gramEnd"/>
+      <w:r>
+        <w:t xml:space="preserve"> File system: 1.5 PB /gpfs3 mounted as /general.</w:t>
+      </w:r>
+    </w:p>
+    <w:p>
+      <w:pPr>
+        <w:jc w:val="both"/>
+      </w:pPr>
+      <w:r>
+        <w:t xml:space="preserve">No difference in performance was measured between the /gpfs2 and /gpfs3 file systems. Both achieved the same peak performance of approximately 2500 </w:t>
+      </w:r>
+      <w:proofErr w:type="spellStart"/>
+      <w:r>
+        <w:t>MiB</w:t>
+      </w:r>
+      <w:proofErr w:type="spellEnd"/>
+      <w:r>
+        <w:t xml:space="preserve">/s, or less than 40% of the theoretical maximum of 7 GB/s. Hence file system storage capacity was found to have no bearing on overall write speed </w:t>
       </w:r>
       <w:r>
         <w:t>in this instance.</w:t>
@@ -6954,6 +8296,188 @@
     </w:p>
     <w:p>
       <w:pPr>
+        <w:jc w:val="both"/>
+      </w:pPr>
+    </w:p>
+    <w:p>
+      <w:pPr>
+        <w:jc w:val="both"/>
+      </w:pPr>
+      <w:r>
+        <w:t xml:space="preserve">Scope for parallelisation is limited on this system with </w:t>
+      </w:r>
+      <w:r>
+        <w:t xml:space="preserve">performance dropping significantly </w:t>
+      </w:r>
+      <w:r>
+        <w:t xml:space="preserve">at </w:t>
+      </w:r>
+      <w:r>
+        <w:t xml:space="preserve">4 writers and above. </w:t>
+      </w:r>
+      <w:r>
+        <w:t xml:space="preserve">Previous work in </w:t>
+      </w:r>
+      <w:r>
+        <w:rPr>
+          <w:i/>
+        </w:rPr>
+        <w:t xml:space="preserve">Investigating Read Performance of Python and </w:t>
+      </w:r>
+      <w:proofErr w:type="spellStart"/>
+      <w:r>
+        <w:rPr>
+          <w:i/>
+        </w:rPr>
+        <w:t>NetCDF</w:t>
+      </w:r>
+      <w:proofErr w:type="spellEnd"/>
+      <w:r>
+        <w:rPr>
+          <w:i/>
+        </w:rPr>
+        <w:t xml:space="preserve"> when using HPC Parallel </w:t>
+      </w:r>
+      <w:proofErr w:type="gramStart"/>
+      <w:r>
+        <w:rPr>
+          <w:i/>
+        </w:rPr>
+        <w:t>Filesystems</w:t>
+      </w:r>
+      <w:proofErr w:type="gramEnd"/>
+      <w:r>
+        <w:fldChar w:fldCharType="begin"/>
+      </w:r>
+      <w:r>
+        <w:instrText xml:space="preserve"> REF _Ref467748724 \r \h </w:instrText>
+      </w:r>
+      <w:r>
+        <w:instrText xml:space="preserve"> \* MERGEFORMAT </w:instrText>
+      </w:r>
+      <w:r>
+        <w:fldChar w:fldCharType="separate"/>
+      </w:r>
+      <w:r>
+        <w:t>[5]</w:t>
+      </w:r>
+      <w:r>
+        <w:fldChar w:fldCharType="end"/>
+      </w:r>
+      <w:r>
+        <w:t xml:space="preserve"> </w:t>
+      </w:r>
+      <w:r>
+        <w:t>on the</w:t>
+      </w:r>
+      <w:r>
+        <w:t xml:space="preserve"> RDF DAC</w:t>
+      </w:r>
+      <w:r>
+        <w:t xml:space="preserve"> supports these findings, showing</w:t>
+      </w:r>
+      <w:r>
+        <w:t xml:space="preserve"> sequential serial read performance </w:t>
+      </w:r>
+      <w:r>
+        <w:t>t</w:t>
+      </w:r>
+      <w:r>
+        <w:t xml:space="preserve">o peak at </w:t>
+      </w:r>
+      <w:r>
+        <w:lastRenderedPageBreak/>
+        <w:t xml:space="preserve">roughly </w:t>
+      </w:r>
+      <w:r>
+        <w:t xml:space="preserve">1400 </w:t>
+      </w:r>
+      <w:proofErr w:type="spellStart"/>
+      <w:r>
+        <w:t>MiB</w:t>
+      </w:r>
+      <w:proofErr w:type="spellEnd"/>
+      <w:r>
+        <w:t>/s</w:t>
+      </w:r>
+      <w:r>
+        <w:t xml:space="preserve">, i.e. the </w:t>
+      </w:r>
+      <w:r>
+        <w:t xml:space="preserve">same </w:t>
+      </w:r>
+      <w:r>
+        <w:t>performance level seen from 4 to 40 cores</w:t>
+      </w:r>
+      <w:r>
+        <w:t xml:space="preserve"> in </w:t>
+      </w:r>
+      <w:r>
+        <w:fldChar w:fldCharType="begin"/>
+      </w:r>
+      <w:r>
+        <w:instrText xml:space="preserve"> REF _Ref466456485 \h </w:instrText>
+      </w:r>
+      <w:r>
+        <w:fldChar w:fldCharType="separate"/>
+      </w:r>
+      <w:r>
+        <w:t xml:space="preserve">Figure </w:t>
+      </w:r>
+      <w:r>
+        <w:rPr>
+          <w:noProof/>
+        </w:rPr>
+        <w:t>16</w:t>
+      </w:r>
+      <w:r>
+        <w:fldChar w:fldCharType="end"/>
+      </w:r>
+      <w:r>
+        <w:t xml:space="preserve"> and </w:t>
+      </w:r>
+      <w:r>
+        <w:fldChar w:fldCharType="begin"/>
+      </w:r>
+      <w:r>
+        <w:instrText xml:space="preserve"> REF _Ref466456489 \h </w:instrText>
+      </w:r>
+      <w:r>
+        <w:fldChar w:fldCharType="separate"/>
+      </w:r>
+      <w:r>
+        <w:t xml:space="preserve">Figure </w:t>
+      </w:r>
+      <w:r>
+        <w:rPr>
+          <w:noProof/>
+        </w:rPr>
+        <w:t>17</w:t>
+      </w:r>
+      <w:r>
+        <w:fldChar w:fldCharType="end"/>
+      </w:r>
+      <w:r>
+        <w:t xml:space="preserve">. Further work </w:t>
+      </w:r>
+      <w:r>
+        <w:t>is</w:t>
+      </w:r>
+      <w:r>
+        <w:t xml:space="preserve"> needed to </w:t>
+      </w:r>
+      <w:r>
+        <w:t xml:space="preserve">precisely </w:t>
+      </w:r>
+      <w:r>
+        <w:t>identify the bottleneck limiting this scalability</w:t>
+      </w:r>
+      <w:r>
+        <w:t>.</w:t>
+      </w:r>
+    </w:p>
+    <w:p>
+      <w:pPr>
         <w:pStyle w:val="Heading2"/>
         <w:jc w:val="both"/>
       </w:pPr>
@@ -6964,31 +8488,44 @@
     <w:p/>
     <w:p>
       <w:pPr>
-        <w:rPr>
-          <w:color w:val="FF0000"/>
-        </w:rPr>
-      </w:pPr>
-      <w:r>
-        <w:rPr>
-          <w:color w:val="FF0000"/>
-        </w:rPr>
-        <w:lastRenderedPageBreak/>
-        <w:t>***GPFS</w:t>
-      </w:r>
-      <w:r>
-        <w:rPr>
-          <w:color w:val="FF0000"/>
-        </w:rPr>
-        <w:t xml:space="preserve"> </w:t>
-      </w:r>
-      <w:r>
-        <w:rPr>
-          <w:color w:val="FF0000"/>
-        </w:rPr>
-        <w:t>configuration and test methodology***</w:t>
-      </w:r>
-    </w:p>
-    <w:p/>
+        <w:jc w:val="both"/>
+      </w:pPr>
+      <w:r>
+        <w:t xml:space="preserve">As with the RDF DAC, JASMIN tests were performed on a single compute node. Results were gathered from 1 to 32 writers and are presented in </w:t>
+      </w:r>
+      <w:r>
+        <w:fldChar w:fldCharType="begin"/>
+      </w:r>
+      <w:r>
+        <w:instrText xml:space="preserve"> REF _Ref467753440 \h </w:instrText>
+      </w:r>
+      <w:r>
+        <w:instrText xml:space="preserve"> \* MERGEFORMAT </w:instrText>
+      </w:r>
+      <w:r>
+        <w:fldChar w:fldCharType="separate"/>
+      </w:r>
+      <w:r>
+        <w:t xml:space="preserve">Figure </w:t>
+      </w:r>
+      <w:r>
+        <w:rPr>
+          <w:noProof/>
+        </w:rPr>
+        <w:t>18</w:t>
+      </w:r>
+      <w:r>
+        <w:fldChar w:fldCharType="end"/>
+      </w:r>
+      <w:r>
+        <w:t>.</w:t>
+      </w:r>
+    </w:p>
+    <w:p>
+      <w:pPr>
+        <w:jc w:val="both"/>
+      </w:pPr>
+    </w:p>
     <w:p>
       <w:pPr>
         <w:keepNext/>
@@ -7012,52 +8549,127 @@
         <w:pStyle w:val="Caption"/>
         <w:jc w:val="center"/>
       </w:pPr>
+      <w:bookmarkStart w:id="19" w:name="_Ref467753440"/>
+      <w:proofErr w:type="gramStart"/>
       <w:r>
         <w:t xml:space="preserve">Figure </w:t>
       </w:r>
-      <w:fldSimple w:instr=" SEQ Figure \* ARABIC ">
-        <w:r>
-          <w:rPr>
-            <w:noProof/>
-          </w:rPr>
-          <w:t>18</w:t>
-        </w:r>
-      </w:fldSimple>
-      <w:r>
-        <w:t>. MPI-IO bandwidth for JASMIN</w:t>
-      </w:r>
-    </w:p>
-    <w:p>
-      <w:pPr>
-        <w:rPr>
-          <w:color w:val="FF0000"/>
-        </w:rPr>
-      </w:pPr>
-      <w:r>
-        <w:rPr>
-          <w:color w:val="FF0000"/>
-        </w:rPr>
-        <w:t>***</w:t>
-      </w:r>
-      <w:r>
-        <w:rPr>
-          <w:color w:val="FF0000"/>
-        </w:rPr>
-        <w:t>A</w:t>
-      </w:r>
-      <w:r>
-        <w:rPr>
-          <w:color w:val="FF0000"/>
-        </w:rPr>
-        <w:t>nalysis***</w:t>
-      </w:r>
-    </w:p>
-    <w:p>
-      <w:pPr>
-        <w:rPr>
-          <w:color w:val="FF0000"/>
-        </w:rPr>
-      </w:pPr>
+      <w:r>
+        <w:fldChar w:fldCharType="begin"/>
+      </w:r>
+      <w:r>
+        <w:instrText xml:space="preserve"> SEQ Figure \* ARABIC </w:instrText>
+      </w:r>
+      <w:r>
+        <w:fldChar w:fldCharType="separate"/>
+      </w:r>
+      <w:r>
+        <w:rPr>
+          <w:noProof/>
+        </w:rPr>
+        <w:t>18</w:t>
+      </w:r>
+      <w:r>
+        <w:rPr>
+          <w:noProof/>
+        </w:rPr>
+        <w:fldChar w:fldCharType="end"/>
+      </w:r>
+      <w:bookmarkEnd w:id="19"/>
+      <w:r>
+        <w:t>.</w:t>
+      </w:r>
+      <w:proofErr w:type="gramEnd"/>
+      <w:r>
+        <w:t xml:space="preserve"> MPI-IO bandwidth for JASMIN</w:t>
+      </w:r>
+    </w:p>
+    <w:p>
+      <w:pPr>
+        <w:jc w:val="both"/>
+      </w:pPr>
+      <w:r>
+        <w:t>With further reference to</w:t>
+      </w:r>
+      <w:r>
+        <w:t xml:space="preserve"> </w:t>
+      </w:r>
+      <w:r>
+        <w:rPr>
+          <w:i/>
+        </w:rPr>
+        <w:t xml:space="preserve">Investigating Read Performance of Python and </w:t>
+      </w:r>
+      <w:proofErr w:type="spellStart"/>
+      <w:r>
+        <w:rPr>
+          <w:i/>
+        </w:rPr>
+        <w:t>NetCDF</w:t>
+      </w:r>
+      <w:proofErr w:type="spellEnd"/>
+      <w:r>
+        <w:rPr>
+          <w:i/>
+        </w:rPr>
+        <w:t xml:space="preserve"> when using HPC Parallel Filesystems</w:t>
+      </w:r>
+      <w:r>
+        <w:t xml:space="preserve"> </w:t>
+      </w:r>
+      <w:r>
+        <w:fldChar w:fldCharType="begin"/>
+      </w:r>
+      <w:r>
+        <w:instrText xml:space="preserve"> REF _Ref467748724 \r \h </w:instrText>
+      </w:r>
+      <w:r>
+        <w:instrText xml:space="preserve"> \* MERGEFORMAT </w:instrText>
+      </w:r>
+      <w:r>
+        <w:fldChar w:fldCharType="separate"/>
+      </w:r>
+      <w:r>
+        <w:t>[5]</w:t>
+      </w:r>
+      <w:r>
+        <w:fldChar w:fldCharType="end"/>
+      </w:r>
+      <w:r>
+        <w:t xml:space="preserve">, sequential serial performance on JASMIN has been measured at approximately 500 </w:t>
+      </w:r>
+      <w:proofErr w:type="spellStart"/>
+      <w:r>
+        <w:t>MiB</w:t>
+      </w:r>
+      <w:proofErr w:type="spellEnd"/>
+      <w:r>
+        <w:t xml:space="preserve">/s, </w:t>
+      </w:r>
+      <w:r>
+        <w:t>the same level of performance observed in these parallel I/O tests. From this, we conclude that there is no scope for improvement with parallelisation on this system</w:t>
+      </w:r>
+      <w:r>
+        <w:t xml:space="preserve"> under the default configuration</w:t>
+      </w:r>
+      <w:r>
+        <w:t xml:space="preserve">. However, </w:t>
+      </w:r>
+      <w:r>
+        <w:t xml:space="preserve">at time of writing, </w:t>
+      </w:r>
+      <w:r>
+        <w:t xml:space="preserve">additional work is underway from Jones et al. to expand </w:t>
+      </w:r>
+      <w:r>
+        <w:t xml:space="preserve">their investigation to include multi-threaded performance </w:t>
+      </w:r>
+      <w:r>
+        <w:t xml:space="preserve">and </w:t>
+      </w:r>
+      <w:r>
+        <w:t>examine parallelism on JASMIN in greater detail. Results are expected to be published at a later date.</w:t>
+      </w:r>
     </w:p>
     <w:p>
       <w:pPr>
@@ -7076,11 +8688,17 @@
     </w:p>
     <w:p/>
     <w:p>
+      <w:pPr>
+        <w:jc w:val="both"/>
+      </w:pPr>
       <w:r>
         <w:fldChar w:fldCharType="begin"/>
       </w:r>
       <w:r>
         <w:instrText xml:space="preserve"> REF _Ref466462546 \h </w:instrText>
+      </w:r>
+      <w:r>
+        <w:instrText xml:space="preserve"> \* MERGEFORMAT </w:instrText>
       </w:r>
       <w:r>
         <w:fldChar w:fldCharType="separate"/>
@@ -7134,23 +8752,52 @@
         <w:jc w:val="center"/>
       </w:pPr>
       <w:bookmarkStart w:id="20" w:name="_Ref466462546"/>
+      <w:proofErr w:type="gramStart"/>
       <w:r>
         <w:t xml:space="preserve">Figure </w:t>
       </w:r>
-      <w:fldSimple w:instr=" SEQ Figure \* ARABIC ">
-        <w:r>
-          <w:rPr>
-            <w:noProof/>
-          </w:rPr>
-          <w:t>19</w:t>
-        </w:r>
-      </w:fldSimple>
+      <w:r>
+        <w:fldChar w:fldCharType="begin"/>
+      </w:r>
+      <w:r>
+        <w:instrText xml:space="preserve"> SEQ Figure \* ARABIC </w:instrText>
+      </w:r>
+      <w:r>
+        <w:fldChar w:fldCharType="separate"/>
+      </w:r>
+      <w:r>
+        <w:rPr>
+          <w:noProof/>
+        </w:rPr>
+        <w:t>19</w:t>
+      </w:r>
+      <w:r>
+        <w:rPr>
+          <w:noProof/>
+        </w:rPr>
+        <w:fldChar w:fldCharType="end"/>
+      </w:r>
       <w:bookmarkEnd w:id="20"/>
       <w:r>
-        <w:t>. Comparison of maximum write performance between benchmark systems</w:t>
-      </w:r>
-    </w:p>
-    <w:p>
+        <w:t>.</w:t>
+      </w:r>
+      <w:proofErr w:type="gramEnd"/>
+      <w:r>
+        <w:t xml:space="preserve"> </w:t>
+      </w:r>
+      <w:proofErr w:type="gramStart"/>
+      <w:r>
+        <w:t>Comparison of maximum write</w:t>
+      </w:r>
+      <w:proofErr w:type="gramEnd"/>
+      <w:r>
+        <w:t xml:space="preserve"> performance between benchmark systems</w:t>
+      </w:r>
+    </w:p>
+    <w:p>
+      <w:pPr>
+        <w:jc w:val="both"/>
+      </w:pPr>
       <w:r>
         <w:t xml:space="preserve">The two systems intended for </w:t>
       </w:r>
@@ -7161,7 +8808,7 @@
         <w:t xml:space="preserve"> parallel simulations, ARCHER and COSMA, are broadly comparable, as are the two data analysis systems. The scope for parallelism </w:t>
       </w:r>
       <w:r>
-        <w:t>is simply lower on JASMIN and the RDF DAC and users should not expect computer and analysis platforms to have similar performance</w:t>
+        <w:t>is simply lower on JASMIN and the RDF DAC and users should not expect compute and analysis platforms to have similar performance</w:t>
       </w:r>
       <w:r>
         <w:t xml:space="preserve">. </w:t>
@@ -7169,44 +8816,6 @@
     </w:p>
     <w:p>
       <w:pPr>
-        <w:pStyle w:val="Heading2"/>
-        <w:jc w:val="both"/>
-        <w:rPr>
-          <w:color w:val="FF0000"/>
-        </w:rPr>
-      </w:pPr>
-      <w:r>
-        <w:rPr>
-          <w:color w:val="FF0000"/>
-        </w:rPr>
-        <w:t>Scientific Application Benchmarks: X and Y</w:t>
-      </w:r>
-    </w:p>
-    <w:p>
-      <w:pPr>
-        <w:jc w:val="both"/>
-        <w:rPr>
-          <w:color w:val="FF0000"/>
-        </w:rPr>
-      </w:pPr>
-    </w:p>
-    <w:p>
-      <w:pPr>
-        <w:jc w:val="both"/>
-        <w:rPr>
-          <w:color w:val="FF0000"/>
-        </w:rPr>
-      </w:pPr>
-      <w:r>
-        <w:rPr>
-          <w:color w:val="FF0000"/>
-        </w:rPr>
-        <w:t>***Met Office system and application details, etc.***</w:t>
-      </w:r>
-    </w:p>
-    <w:p>
-      <w:pPr>
-        <w:spacing w:after="120"/>
         <w:jc w:val="both"/>
       </w:pPr>
     </w:p>
@@ -7281,7 +8890,15 @@
         </w:numPr>
       </w:pPr>
       <w:r>
-        <w:t>MPI-IO, HDF5 and NetCDF share the same performance characteristics but the higher level libraries introduce overhead</w:t>
+        <w:t xml:space="preserve">MPI-IO, HDF5 and </w:t>
+      </w:r>
+      <w:proofErr w:type="spellStart"/>
+      <w:r>
+        <w:t>NetCDF</w:t>
+      </w:r>
+      <w:proofErr w:type="spellEnd"/>
+      <w:r>
+        <w:t xml:space="preserve"> share the same performance characteristics but the higher level libraries introduce overhead</w:t>
       </w:r>
     </w:p>
     <w:p>
@@ -7292,6 +8909,17 @@
         </w:numPr>
       </w:pPr>
       <w:r>
+        <w:t>Systems designed for parallel simulations offer much higher performance than data analysis platforms</w:t>
+      </w:r>
+    </w:p>
+    <w:p>
+      <w:pPr>
+        <w:numPr>
+          <w:ilvl w:val="0"/>
+          <w:numId w:val="42"/>
+        </w:numPr>
+      </w:pPr>
+      <w:r>
         <w:t xml:space="preserve">Specific to </w:t>
       </w:r>
       <w:r>
@@ -7351,7 +8979,15 @@
         </w:numPr>
       </w:pPr>
       <w:r>
-        <w:t>Versions of NetCDF below 4.4.0 should be avoided as they affected by the</w:t>
+        <w:t xml:space="preserve">Versions of </w:t>
+      </w:r>
+      <w:proofErr w:type="spellStart"/>
+      <w:r>
+        <w:t>NetCDF</w:t>
+      </w:r>
+      <w:proofErr w:type="spellEnd"/>
+      <w:r>
+        <w:t xml:space="preserve"> below 4.4.0 should be avoided as they affected by the</w:t>
       </w:r>
       <w:r>
         <w:t xml:space="preserve"> HDF5 </w:t>
@@ -7373,37 +9009,18 @@
     </w:p>
     <w:p>
       <w:pPr>
-        <w:numPr>
-          <w:ilvl w:val="0"/>
-          <w:numId w:val="42"/>
-        </w:numPr>
-        <w:rPr>
-          <w:color w:val="FF0000"/>
-        </w:rPr>
-      </w:pPr>
-      <w:r>
-        <w:rPr>
-          <w:color w:val="FF0000"/>
-        </w:rPr>
-        <w:t>***JASMIN?***</w:t>
-      </w:r>
-    </w:p>
-    <w:p>
-      <w:pPr>
-        <w:spacing w:after="120"/>
-        <w:jc w:val="both"/>
-      </w:pPr>
-    </w:p>
-    <w:p>
-      <w:pPr>
         <w:pStyle w:val="Els-acknowledgement"/>
         <w:keepNext w:val="0"/>
         <w:widowControl w:val="0"/>
         <w:outlineLvl w:val="0"/>
       </w:pPr>
       <w:r>
-        <w:lastRenderedPageBreak/>
-        <w:t>References</w:t>
+        <w:t>Reference</w:t>
+      </w:r>
+      <w:bookmarkStart w:id="21" w:name="_GoBack"/>
+      <w:bookmarkEnd w:id="21"/>
+      <w:r>
+        <w:t>s</w:t>
       </w:r>
     </w:p>
     <w:p>
@@ -7413,11 +9030,16 @@
           <w:numId w:val="33"/>
         </w:numPr>
       </w:pPr>
-      <w:bookmarkStart w:id="21" w:name="_Ref466028055"/>
-      <w:bookmarkStart w:id="22" w:name="_Ref465944880"/>
-      <w:bookmarkStart w:id="23" w:name="_Ref467589387"/>
-      <w:r>
-        <w:t xml:space="preserve">Jia-Ying Wu, Parallel IO Benchmarking, </w:t>
+      <w:bookmarkStart w:id="22" w:name="_Ref467589387"/>
+      <w:bookmarkStart w:id="23" w:name="_Ref466028055"/>
+      <w:bookmarkStart w:id="24" w:name="_Ref465944880"/>
+      <w:proofErr w:type="spellStart"/>
+      <w:r>
+        <w:t>Jia</w:t>
+      </w:r>
+      <w:proofErr w:type="spellEnd"/>
+      <w:r>
+        <w:t xml:space="preserve">-Ying Wu, Parallel IO Benchmarking, </w:t>
       </w:r>
       <w:hyperlink r:id="rId28" w:history="1">
         <w:r>
@@ -7431,7 +9053,7 @@
       <w:r>
         <w:t>, retrieved 22 Nov 2016</w:t>
       </w:r>
-      <w:bookmarkEnd w:id="23"/>
+      <w:bookmarkEnd w:id="22"/>
     </w:p>
     <w:p>
       <w:pPr>
@@ -7440,9 +9062,22 @@
           <w:numId w:val="33"/>
         </w:numPr>
       </w:pPr>
-      <w:bookmarkStart w:id="24" w:name="_Ref467589454"/>
-      <w:r>
-        <w:t>EPCCed/benchio: EPCC I/O benchmarking applications</w:t>
+      <w:bookmarkStart w:id="25" w:name="_Ref467589454"/>
+      <w:proofErr w:type="spellStart"/>
+      <w:r>
+        <w:t>EPCCed</w:t>
+      </w:r>
+      <w:proofErr w:type="spellEnd"/>
+      <w:r>
+        <w:t>/</w:t>
+      </w:r>
+      <w:proofErr w:type="spellStart"/>
+      <w:r>
+        <w:t>benchio</w:t>
+      </w:r>
+      <w:proofErr w:type="spellEnd"/>
+      <w:r>
+        <w:t>: EPCC I/O benchmarking applications</w:t>
       </w:r>
       <w:r>
         <w:t xml:space="preserve">, </w:t>
@@ -7459,8 +9094,8 @@
       <w:r>
         <w:t>, retrieved 01 Nov 2016</w:t>
       </w:r>
-      <w:bookmarkEnd w:id="21"/>
-      <w:bookmarkEnd w:id="24"/>
+      <w:bookmarkEnd w:id="23"/>
+      <w:bookmarkEnd w:id="25"/>
     </w:p>
     <w:p>
       <w:pPr>
@@ -7472,17 +9107,36 @@
           <w:b/>
         </w:rPr>
       </w:pPr>
-      <w:bookmarkStart w:id="25" w:name="_Ref465944888"/>
-      <w:bookmarkEnd w:id="22"/>
-      <w:r>
+      <w:bookmarkStart w:id="26" w:name="_Ref465944888"/>
+      <w:bookmarkEnd w:id="24"/>
+      <w:r>
+        <w:lastRenderedPageBreak/>
         <w:t>David Henty, A</w:t>
       </w:r>
       <w:r>
-        <w:t xml:space="preserve">drian Jackson, Charles Moulinec, </w:t>
-      </w:r>
-      <w:r>
-        <w:t>Vendel Szeremi</w:t>
-      </w:r>
+        <w:t xml:space="preserve">drian Jackson, Charles </w:t>
+      </w:r>
+      <w:proofErr w:type="spellStart"/>
+      <w:r>
+        <w:t>Moulinec</w:t>
+      </w:r>
+      <w:proofErr w:type="spellEnd"/>
+      <w:r>
+        <w:t xml:space="preserve">, </w:t>
+      </w:r>
+      <w:proofErr w:type="spellStart"/>
+      <w:r>
+        <w:t>Vendel</w:t>
+      </w:r>
+      <w:proofErr w:type="spellEnd"/>
+      <w:r>
+        <w:t xml:space="preserve"> </w:t>
+      </w:r>
+      <w:proofErr w:type="spellStart"/>
+      <w:r>
+        <w:t>Szeremi</w:t>
+      </w:r>
+      <w:proofErr w:type="spellEnd"/>
       <w:r>
         <w:t xml:space="preserve">: </w:t>
       </w:r>
@@ -7507,7 +9161,7 @@
       <w:r>
         <w:t>, retrieved 01 Nov 2016</w:t>
       </w:r>
-      <w:bookmarkEnd w:id="25"/>
+      <w:bookmarkEnd w:id="26"/>
     </w:p>
     <w:p>
       <w:pPr>
@@ -7516,10 +9170,47 @@
           <w:numId w:val="33"/>
         </w:numPr>
       </w:pPr>
-      <w:bookmarkStart w:id="26" w:name="_Ref466283832"/>
-      <w:r>
-        <w:t>Mark Howison, Quincey Koziol, David Knaak, John Mainzer, John Shalf</w:t>
-      </w:r>
+      <w:bookmarkStart w:id="27" w:name="_Ref466283832"/>
+      <w:r>
+        <w:t xml:space="preserve">Mark </w:t>
+      </w:r>
+      <w:proofErr w:type="spellStart"/>
+      <w:r>
+        <w:t>Howison</w:t>
+      </w:r>
+      <w:proofErr w:type="spellEnd"/>
+      <w:r>
+        <w:t xml:space="preserve">, Quincey </w:t>
+      </w:r>
+      <w:proofErr w:type="spellStart"/>
+      <w:r>
+        <w:t>Koziol</w:t>
+      </w:r>
+      <w:proofErr w:type="spellEnd"/>
+      <w:r>
+        <w:t xml:space="preserve">, David </w:t>
+      </w:r>
+      <w:proofErr w:type="spellStart"/>
+      <w:r>
+        <w:t>Knaak</w:t>
+      </w:r>
+      <w:proofErr w:type="spellEnd"/>
+      <w:r>
+        <w:t xml:space="preserve">, John </w:t>
+      </w:r>
+      <w:proofErr w:type="spellStart"/>
+      <w:r>
+        <w:t>Mainzer</w:t>
+      </w:r>
+      <w:proofErr w:type="spellEnd"/>
+      <w:r>
+        <w:t xml:space="preserve">, John </w:t>
+      </w:r>
+      <w:proofErr w:type="spellStart"/>
+      <w:r>
+        <w:t>Shalf</w:t>
+      </w:r>
+      <w:proofErr w:type="spellEnd"/>
       <w:r>
         <w:t xml:space="preserve">: Tuning HDF5 for Lustre File </w:t>
       </w:r>
@@ -7535,7 +9226,28 @@
       <w:r>
         <w:t>, retrieved 03 Nov 2016</w:t>
       </w:r>
-      <w:bookmarkEnd w:id="26"/>
+      <w:bookmarkEnd w:id="27"/>
+    </w:p>
+    <w:p>
+      <w:pPr>
+        <w:numPr>
+          <w:ilvl w:val="0"/>
+          <w:numId w:val="33"/>
+        </w:numPr>
+      </w:pPr>
+      <w:bookmarkStart w:id="28" w:name="_Ref467748724"/>
+      <w:r>
+        <w:t xml:space="preserve">Matthew Jones, Jon Blower, Bryan Lawrence, Annette Osprey: Investigating Read Performance of Python and </w:t>
+      </w:r>
+      <w:proofErr w:type="spellStart"/>
+      <w:r>
+        <w:t>NetCDF</w:t>
+      </w:r>
+      <w:proofErr w:type="spellEnd"/>
+      <w:r>
+        <w:t xml:space="preserve"> When Using HPC Parallel Filesystems, http://link.springer.com/chapter/10.1007%2F978-3-319-46079-6_12, retrieved 24 Nov 2016</w:t>
+      </w:r>
+      <w:bookmarkEnd w:id="28"/>
     </w:p>
     <w:p>
       <w:pPr>
@@ -7559,7 +9271,15 @@
         <w:t xml:space="preserve">This work was financially supported by the PRACE project funded in part by the </w:t>
       </w:r>
       <w:r>
-        <w:t>EU’s Horizon 2020 research and innovation programme (2014-2020) under grant agreement 653838.</w:t>
+        <w:t xml:space="preserve">EU’s Horizon 2020 research and innovation </w:t>
+      </w:r>
+      <w:proofErr w:type="spellStart"/>
+      <w:r>
+        <w:t>programme</w:t>
+      </w:r>
+      <w:proofErr w:type="spellEnd"/>
+      <w:r>
+        <w:t xml:space="preserve"> (2014-2020) under grant agreement 653838.</w:t>
       </w:r>
     </w:p>
     <w:p>
@@ -7634,7 +9354,7 @@
       <w:fldChar w:fldCharType="separate"/>
     </w:r>
     <w:r>
-      <w:t>4</w:t>
+      <w:t>16</w:t>
     </w:r>
     <w:r>
       <w:fldChar w:fldCharType="end"/>
@@ -7665,7 +9385,7 @@
       <w:fldChar w:fldCharType="separate"/>
     </w:r>
     <w:r>
-      <w:t>5</w:t>
+      <w:t>15</w:t>
     </w:r>
     <w:r>
       <w:fldChar w:fldCharType="end"/>
@@ -11155,6 +12875,7 @@
   <w:style w:type="character" w:default="1" w:styleId="DefaultParagraphFont">
     <w:name w:val="Default Paragraph Font"/>
     <w:uiPriority w:val="1"/>
+    <w:semiHidden/>
     <w:unhideWhenUsed/>
   </w:style>
   <w:style w:type="table" w:default="1" w:styleId="TableNormal">
@@ -12500,7 +14221,7 @@
 </file>
 
 <file path=customXml/itemProps1.xml><?xml version="1.0" encoding="utf-8"?>
-<ds:datastoreItem xmlns:ds="http://schemas.openxmlformats.org/officeDocument/2006/customXml" ds:itemID="{8FE6C5F0-AA42-4B0C-BC71-EC01A93441BB}">
+<ds:datastoreItem xmlns:ds="http://schemas.openxmlformats.org/officeDocument/2006/customXml" ds:itemID="{A7D2721E-E96E-454E-A883-6BB8FF3CCD86}">
   <ds:schemaRefs>
     <ds:schemaRef ds:uri="http://schemas.openxmlformats.org/officeDocument/2006/bibliography"/>
   </ds:schemaRefs>

</xml_diff>

<commit_message>
Final version of PRACE parallel I/O paper
</commit_message>
<xml_diff>
--- a/documents/Parallel-IO.docx
+++ b/documents/Parallel-IO.docx
@@ -410,7 +410,6 @@
       <w:r>
         <w:rPr>
           <w:noProof w:val="0"/>
-          <w:color w:val="FF0000"/>
           <w:sz w:val="20"/>
           <w:lang w:val="en-GB"/>
         </w:rPr>
@@ -668,8 +667,6 @@
       <w:r>
         <w:t>, as the originators of this project, but, given the ubiquity of I/O in HPC domains, the findings will be of interest to most researchers and members of the European scientific community.</w:t>
       </w:r>
-      <w:bookmarkStart w:id="0" w:name="_GoBack"/>
-      <w:bookmarkEnd w:id="0"/>
     </w:p>
     <w:p>
       <w:pPr>
@@ -876,23 +873,64 @@
       <w:r>
         <w:t>ARCHER</w:t>
       </w:r>
-      <w:r>
-        <w:fldChar w:fldCharType="begin"/>
-      </w:r>
-      <w:r>
-        <w:instrText xml:space="preserve"> REF _Ref468098383 \r \h </w:instrText>
-      </w:r>
+      <w:ins w:id="0" w:author="dsloanm" w:date="2017-03-16T12:57:00Z">
+        <w:r>
+          <w:fldChar w:fldCharType="begin"/>
+        </w:r>
+        <w:r>
+          <w:instrText xml:space="preserve"> REF _Ref477432407 \r \h </w:instrText>
+        </w:r>
+      </w:ins>
       <w:r>
         <w:fldChar w:fldCharType="separate"/>
       </w:r>
-      <w:r>
-        <w:t>[1]</w:t>
-      </w:r>
-      <w:r>
-        <w:fldChar w:fldCharType="end"/>
-      </w:r>
-      <w:r>
-        <w:t xml:space="preserve"> is a Cray XC30-based system and the current UK National Supercomputing Service</w:t>
+      <w:ins w:id="1" w:author="dsloanm" w:date="2017-03-17T16:56:00Z">
+        <w:r>
+          <w:t>[2]</w:t>
+        </w:r>
+      </w:ins>
+      <w:ins w:id="2" w:author="dsloanm" w:date="2017-03-16T12:57:00Z">
+        <w:r>
+          <w:fldChar w:fldCharType="end"/>
+        </w:r>
+      </w:ins>
+      <w:ins w:id="3" w:author="dsloanm" w:date="2017-03-16T12:58:00Z">
+        <w:r>
+          <w:t xml:space="preserve"> </w:t>
+        </w:r>
+      </w:ins>
+      <w:commentRangeStart w:id="4"/>
+      <w:del w:id="5" w:author="dsloanm" w:date="2017-03-16T12:58:00Z">
+        <w:r>
+          <w:fldChar w:fldCharType="begin"/>
+        </w:r>
+        <w:r>
+          <w:delInstrText xml:space="preserve"> REF _Ref468098383 \r \h </w:delInstrText>
+        </w:r>
+        <w:r>
+          <w:fldChar w:fldCharType="separate"/>
+        </w:r>
+        <w:r>
+          <w:delText>[1]</w:delText>
+        </w:r>
+        <w:r>
+          <w:fldChar w:fldCharType="end"/>
+        </w:r>
+      </w:del>
+      <w:commentRangeEnd w:id="4"/>
+      <w:r>
+        <w:rPr>
+          <w:rStyle w:val="CommentReference"/>
+        </w:rPr>
+        <w:commentReference w:id="4"/>
+      </w:r>
+      <w:del w:id="6" w:author="dsloanm" w:date="2017-03-16T12:58:00Z">
+        <w:r>
+          <w:delText xml:space="preserve"> </w:delText>
+        </w:r>
+      </w:del>
+      <w:r>
+        <w:t>is a Cray XC30-based system and the current UK National Supercomputing Service</w:t>
       </w:r>
       <w:r>
         <w:t xml:space="preserve"> run by EPCC</w:t>
@@ -1393,13 +1431,32 @@
         <w:t xml:space="preserve"> uses the Panasas parallel file system implemented via bladesets connected to </w:t>
       </w:r>
       <w:r>
-        <w:t xml:space="preserve">compute nodes over a 10 Gbps, i.e. 1.25 GB/s, </w:t>
+        <w:t xml:space="preserve">compute nodes </w:t>
+      </w:r>
+      <w:commentRangeStart w:id="7"/>
+      <w:r>
+        <w:t xml:space="preserve">over a 10 Gbps, i.e. 1.25 GB/s, </w:t>
       </w:r>
       <w:r>
         <w:t xml:space="preserve">Ethernet </w:t>
       </w:r>
       <w:r>
-        <w:t>network.</w:t>
+        <w:t>network</w:t>
+      </w:r>
+      <w:commentRangeEnd w:id="7"/>
+      <w:ins w:id="8" w:author="dsloanm" w:date="2017-03-16T13:00:00Z">
+        <w:r>
+          <w:t>, the theoretical limit for performance</w:t>
+        </w:r>
+      </w:ins>
+      <w:r>
+        <w:rPr>
+          <w:rStyle w:val="CommentReference"/>
+        </w:rPr>
+        <w:commentReference w:id="7"/>
+      </w:r>
+      <w:r>
+        <w:t>.</w:t>
       </w:r>
       <w:r>
         <w:t xml:space="preserve"> </w:t>
@@ -1440,21 +1497,46 @@
       <w:r>
         <w:t xml:space="preserve"> The code is Open Source and is available on GitHub</w:t>
       </w:r>
-      <w:r>
-        <w:fldChar w:fldCharType="begin"/>
-      </w:r>
-      <w:r>
-        <w:instrText xml:space="preserve"> REF _Ref467589454 \r \h </w:instrText>
-      </w:r>
-      <w:r>
-        <w:fldChar w:fldCharType="separate"/>
-      </w:r>
-      <w:r>
-        <w:t>[12]</w:t>
-      </w:r>
-      <w:r>
-        <w:fldChar w:fldCharType="end"/>
-      </w:r>
+      <w:ins w:id="9" w:author="dsloanm" w:date="2017-03-17T16:02:00Z">
+        <w:r>
+          <w:fldChar w:fldCharType="begin"/>
+        </w:r>
+        <w:r>
+          <w:instrText xml:space="preserve"> REF _Ref477432693 \r \h </w:instrText>
+        </w:r>
+      </w:ins>
+      <w:ins w:id="10" w:author="dsloanm" w:date="2017-03-17T16:02:00Z">
+        <w:r>
+          <w:fldChar w:fldCharType="separate"/>
+        </w:r>
+      </w:ins>
+      <w:ins w:id="11" w:author="dsloanm" w:date="2017-03-17T16:56:00Z">
+        <w:r>
+          <w:t>[11]</w:t>
+        </w:r>
+      </w:ins>
+      <w:ins w:id="12" w:author="dsloanm" w:date="2017-03-17T16:02:00Z">
+        <w:r>
+          <w:fldChar w:fldCharType="end"/>
+        </w:r>
+      </w:ins>
+      <w:del w:id="13" w:author="dsloanm" w:date="2017-03-17T16:02:00Z">
+        <w:r>
+          <w:fldChar w:fldCharType="begin"/>
+        </w:r>
+        <w:r>
+          <w:delInstrText xml:space="preserve"> REF _Ref467589454 \r \h </w:delInstrText>
+        </w:r>
+        <w:r>
+          <w:fldChar w:fldCharType="separate"/>
+        </w:r>
+        <w:r>
+          <w:delText>[12]</w:delText>
+        </w:r>
+        <w:r>
+          <w:fldChar w:fldCharType="end"/>
+        </w:r>
+      </w:del>
       <w:r>
         <w:t xml:space="preserve">. It </w:t>
       </w:r>
@@ -1552,7 +1634,15 @@
         <w:fldChar w:fldCharType="end"/>
       </w:r>
       <w:r>
-        <w:t xml:space="preserve">) that does not model user codes and does not test the performance of MPI-IO collective operations that are key to real performance. This supported by previous work in </w:t>
+        <w:t xml:space="preserve">) that does not model user codes and does not test the performance of MPI-IO collective operations that are key to real performance. This </w:t>
+      </w:r>
+      <w:ins w:id="14" w:author="Thomas Eickermann" w:date="2017-03-10T17:57:00Z">
+        <w:r>
+          <w:t xml:space="preserve">is </w:t>
+        </w:r>
+      </w:ins>
+      <w:r>
+        <w:t xml:space="preserve">supported by previous work in </w:t>
       </w:r>
       <w:r>
         <w:rPr>
@@ -1560,21 +1650,46 @@
         </w:rPr>
         <w:t>Parallel IO Benchmarking</w:t>
       </w:r>
-      <w:r>
-        <w:fldChar w:fldCharType="begin"/>
-      </w:r>
-      <w:r>
-        <w:instrText xml:space="preserve"> REF _Ref467589387 \r \h  \* MERGEFORMAT </w:instrText>
-      </w:r>
-      <w:r>
-        <w:fldChar w:fldCharType="separate"/>
-      </w:r>
-      <w:r>
-        <w:t>[1]</w:t>
-      </w:r>
-      <w:r>
-        <w:fldChar w:fldCharType="end"/>
-      </w:r>
+      <w:del w:id="15" w:author="dsloanm" w:date="2017-03-16T13:02:00Z">
+        <w:r>
+          <w:fldChar w:fldCharType="begin"/>
+        </w:r>
+        <w:r>
+          <w:delInstrText xml:space="preserve"> REF _Ref467589387 \r \h  \* MERGEFORMAT </w:delInstrText>
+        </w:r>
+        <w:r>
+          <w:fldChar w:fldCharType="separate"/>
+        </w:r>
+        <w:r>
+          <w:delText>[1]</w:delText>
+        </w:r>
+        <w:r>
+          <w:fldChar w:fldCharType="end"/>
+        </w:r>
+      </w:del>
+      <w:ins w:id="16" w:author="dsloanm" w:date="2017-03-17T16:02:00Z">
+        <w:r>
+          <w:fldChar w:fldCharType="begin"/>
+        </w:r>
+        <w:r>
+          <w:instrText xml:space="preserve"> REF _Ref467589454 \r \h </w:instrText>
+        </w:r>
+      </w:ins>
+      <w:ins w:id="17" w:author="dsloanm" w:date="2017-03-17T16:02:00Z">
+        <w:r>
+          <w:fldChar w:fldCharType="separate"/>
+        </w:r>
+      </w:ins>
+      <w:ins w:id="18" w:author="dsloanm" w:date="2017-03-17T16:56:00Z">
+        <w:r>
+          <w:t>[1]</w:t>
+        </w:r>
+      </w:ins>
+      <w:ins w:id="19" w:author="dsloanm" w:date="2017-03-17T16:02:00Z">
+        <w:r>
+          <w:fldChar w:fldCharType="end"/>
+        </w:r>
+      </w:ins>
       <w:r>
         <w:rPr>
           <w:color w:val="FF0000"/>
@@ -1656,19 +1771,32 @@
                                 <w:sz w:val="20"/>
                               </w:rPr>
                             </w:pPr>
-                            <w:bookmarkStart w:id="1" w:name="_Ref465853438"/>
+                            <w:bookmarkStart w:id="20" w:name="_Ref465853438"/>
                             <w:r>
                               <w:t xml:space="preserve">Figure </w:t>
                             </w:r>
-                            <w:fldSimple w:instr=" SEQ Figure \* ARABIC ">
-                              <w:r>
-                                <w:rPr>
-                                  <w:noProof/>
-                                </w:rPr>
-                                <w:t>1</w:t>
-                              </w:r>
-                            </w:fldSimple>
-                            <w:bookmarkEnd w:id="1"/>
+                            <w:r>
+                              <w:fldChar w:fldCharType="begin"/>
+                            </w:r>
+                            <w:r>
+                              <w:instrText xml:space="preserve"> SEQ Figure \* ARABIC </w:instrText>
+                            </w:r>
+                            <w:r>
+                              <w:fldChar w:fldCharType="separate"/>
+                            </w:r>
+                            <w:r>
+                              <w:rPr>
+                                <w:noProof/>
+                              </w:rPr>
+                              <w:t>1</w:t>
+                            </w:r>
+                            <w:r>
+                              <w:rPr>
+                                <w:noProof/>
+                              </w:rPr>
+                              <w:fldChar w:fldCharType="end"/>
+                            </w:r>
+                            <w:bookmarkEnd w:id="20"/>
                             <w:r>
                               <w:t xml:space="preserve">. </w:t>
                             </w:r>
@@ -1711,19 +1839,32 @@
                           <w:sz w:val="20"/>
                         </w:rPr>
                       </w:pPr>
-                      <w:bookmarkStart w:id="2" w:name="_Ref465853438"/>
+                      <w:bookmarkStart w:id="21" w:name="_Ref465853438"/>
                       <w:r>
                         <w:t xml:space="preserve">Figure </w:t>
                       </w:r>
-                      <w:fldSimple w:instr=" SEQ Figure \* ARABIC ">
-                        <w:r>
-                          <w:rPr>
-                            <w:noProof/>
-                          </w:rPr>
-                          <w:t>1</w:t>
-                        </w:r>
-                      </w:fldSimple>
-                      <w:bookmarkEnd w:id="2"/>
+                      <w:r>
+                        <w:fldChar w:fldCharType="begin"/>
+                      </w:r>
+                      <w:r>
+                        <w:instrText xml:space="preserve"> SEQ Figure \* ARABIC </w:instrText>
+                      </w:r>
+                      <w:r>
+                        <w:fldChar w:fldCharType="separate"/>
+                      </w:r>
+                      <w:r>
+                        <w:rPr>
+                          <w:noProof/>
+                        </w:rPr>
+                        <w:t>1</w:t>
+                      </w:r>
+                      <w:r>
+                        <w:rPr>
+                          <w:noProof/>
+                        </w:rPr>
+                        <w:fldChar w:fldCharType="end"/>
+                      </w:r>
+                      <w:bookmarkEnd w:id="21"/>
                       <w:r>
                         <w:t xml:space="preserve">. </w:t>
                       </w:r>
@@ -1770,7 +1911,7 @@
                     </pic:cNvPicPr>
                   </pic:nvPicPr>
                   <pic:blipFill>
-                    <a:blip r:embed="rId8">
+                    <a:blip r:embed="rId10">
                       <a:extLst>
                         <a:ext uri="{28A0092B-C50C-407E-A947-70E740481C1C}">
                           <a14:useLocalDpi xmlns:a14="http://schemas.microsoft.com/office/drawing/2010/main" val="0"/>
@@ -1899,19 +2040,32 @@
                                 <w:sz w:val="20"/>
                               </w:rPr>
                             </w:pPr>
-                            <w:bookmarkStart w:id="3" w:name="_Ref466025574"/>
+                            <w:bookmarkStart w:id="22" w:name="_Ref466025574"/>
                             <w:r>
                               <w:t xml:space="preserve">Figure </w:t>
                             </w:r>
-                            <w:fldSimple w:instr=" SEQ Figure \* ARABIC ">
-                              <w:r>
-                                <w:rPr>
-                                  <w:noProof/>
-                                </w:rPr>
-                                <w:t>2</w:t>
-                              </w:r>
-                            </w:fldSimple>
-                            <w:bookmarkEnd w:id="3"/>
+                            <w:r>
+                              <w:fldChar w:fldCharType="begin"/>
+                            </w:r>
+                            <w:r>
+                              <w:instrText xml:space="preserve"> SEQ Figure \* ARABIC </w:instrText>
+                            </w:r>
+                            <w:r>
+                              <w:fldChar w:fldCharType="separate"/>
+                            </w:r>
+                            <w:r>
+                              <w:rPr>
+                                <w:noProof/>
+                              </w:rPr>
+                              <w:t>2</w:t>
+                            </w:r>
+                            <w:r>
+                              <w:rPr>
+                                <w:noProof/>
+                              </w:rPr>
+                              <w:fldChar w:fldCharType="end"/>
+                            </w:r>
+                            <w:bookmarkEnd w:id="22"/>
                             <w:r>
                               <w:t xml:space="preserve">. </w:t>
                             </w:r>
@@ -1950,19 +2104,32 @@
                           <w:sz w:val="20"/>
                         </w:rPr>
                       </w:pPr>
-                      <w:bookmarkStart w:id="4" w:name="_Ref466025574"/>
+                      <w:bookmarkStart w:id="23" w:name="_Ref466025574"/>
                       <w:r>
                         <w:t xml:space="preserve">Figure </w:t>
                       </w:r>
-                      <w:fldSimple w:instr=" SEQ Figure \* ARABIC ">
-                        <w:r>
-                          <w:rPr>
-                            <w:noProof/>
-                          </w:rPr>
-                          <w:t>2</w:t>
-                        </w:r>
-                      </w:fldSimple>
-                      <w:bookmarkEnd w:id="4"/>
+                      <w:r>
+                        <w:fldChar w:fldCharType="begin"/>
+                      </w:r>
+                      <w:r>
+                        <w:instrText xml:space="preserve"> SEQ Figure \* ARABIC </w:instrText>
+                      </w:r>
+                      <w:r>
+                        <w:fldChar w:fldCharType="separate"/>
+                      </w:r>
+                      <w:r>
+                        <w:rPr>
+                          <w:noProof/>
+                        </w:rPr>
+                        <w:t>2</w:t>
+                      </w:r>
+                      <w:r>
+                        <w:rPr>
+                          <w:noProof/>
+                        </w:rPr>
+                        <w:fldChar w:fldCharType="end"/>
+                      </w:r>
+                      <w:bookmarkEnd w:id="23"/>
                       <w:r>
                         <w:t xml:space="preserve">. </w:t>
                       </w:r>
@@ -2009,7 +2176,7 @@
                     </pic:cNvPicPr>
                   </pic:nvPicPr>
                   <pic:blipFill>
-                    <a:blip r:embed="rId9" cstate="print">
+                    <a:blip r:embed="rId11" cstate="print">
                       <a:extLst>
                         <a:ext uri="{28A0092B-C50C-407E-A947-70E740481C1C}">
                           <a14:useLocalDpi xmlns:a14="http://schemas.microsoft.com/office/drawing/2010/main" val="0"/>
@@ -2201,24 +2368,50 @@
                                 <w:sz w:val="20"/>
                               </w:rPr>
                             </w:pPr>
-                            <w:bookmarkStart w:id="5" w:name="_Ref466025577"/>
+                            <w:bookmarkStart w:id="24" w:name="_Ref466025577"/>
                             <w:r>
                               <w:t xml:space="preserve">Figure </w:t>
                             </w:r>
-                            <w:fldSimple w:instr=" SEQ Figure \* ARABIC ">
-                              <w:r>
-                                <w:rPr>
-                                  <w:noProof/>
-                                </w:rPr>
-                                <w:t>3</w:t>
-                              </w:r>
-                            </w:fldSimple>
-                            <w:bookmarkEnd w:id="5"/>
+                            <w:r>
+                              <w:fldChar w:fldCharType="begin"/>
+                            </w:r>
+                            <w:r>
+                              <w:instrText xml:space="preserve"> SEQ Figure \* ARABIC </w:instrText>
+                            </w:r>
+                            <w:r>
+                              <w:fldChar w:fldCharType="separate"/>
+                            </w:r>
+                            <w:r>
+                              <w:rPr>
+                                <w:noProof/>
+                              </w:rPr>
+                              <w:t>3</w:t>
+                            </w:r>
+                            <w:r>
+                              <w:rPr>
+                                <w:noProof/>
+                              </w:rPr>
+                              <w:fldChar w:fldCharType="end"/>
+                            </w:r>
+                            <w:bookmarkEnd w:id="24"/>
                             <w:r>
                               <w:t>.</w:t>
                             </w:r>
                             <w:r>
-                              <w:t xml:space="preserve"> benchio data layout: example 2D decomposition, 2x2x2 grid per processor. Equivalent to layout of output file. </w:t>
+                              <w:t xml:space="preserve"> benchio data layout: example </w:t>
+                            </w:r>
+                            <w:ins w:id="25" w:author="Thomas Eickermann" w:date="2017-03-10T17:57:00Z">
+                              <w:r>
+                                <w:t>3</w:t>
+                              </w:r>
+                            </w:ins>
+                            <w:del w:id="26" w:author="Thomas Eickermann" w:date="2017-03-10T17:57:00Z">
+                              <w:r>
+                                <w:delText>2</w:delText>
+                              </w:r>
+                            </w:del>
+                            <w:r>
+                              <w:t xml:space="preserve">D decomposition, 2x2x2 grid per processor. Equivalent to layout of output file. </w:t>
                             </w:r>
                             <w:r>
                               <w:t>Note: data is an entirely contiguous 1x32 array, split into two rows in this figure only for legibility. Contrast with the IOR parallel data layout shown in Figure 1.</w:t>
@@ -2255,24 +2448,50 @@
                           <w:sz w:val="20"/>
                         </w:rPr>
                       </w:pPr>
-                      <w:bookmarkStart w:id="6" w:name="_Ref466025577"/>
+                      <w:bookmarkStart w:id="27" w:name="_Ref466025577"/>
                       <w:r>
                         <w:t xml:space="preserve">Figure </w:t>
                       </w:r>
-                      <w:fldSimple w:instr=" SEQ Figure \* ARABIC ">
-                        <w:r>
-                          <w:rPr>
-                            <w:noProof/>
-                          </w:rPr>
-                          <w:t>3</w:t>
-                        </w:r>
-                      </w:fldSimple>
-                      <w:bookmarkEnd w:id="6"/>
+                      <w:r>
+                        <w:fldChar w:fldCharType="begin"/>
+                      </w:r>
+                      <w:r>
+                        <w:instrText xml:space="preserve"> SEQ Figure \* ARABIC </w:instrText>
+                      </w:r>
+                      <w:r>
+                        <w:fldChar w:fldCharType="separate"/>
+                      </w:r>
+                      <w:r>
+                        <w:rPr>
+                          <w:noProof/>
+                        </w:rPr>
+                        <w:t>3</w:t>
+                      </w:r>
+                      <w:r>
+                        <w:rPr>
+                          <w:noProof/>
+                        </w:rPr>
+                        <w:fldChar w:fldCharType="end"/>
+                      </w:r>
+                      <w:bookmarkEnd w:id="27"/>
                       <w:r>
                         <w:t>.</w:t>
                       </w:r>
                       <w:r>
-                        <w:t xml:space="preserve"> benchio data layout: example 2D decomposition, 2x2x2 grid per processor. Equivalent to layout of output file. </w:t>
+                        <w:t xml:space="preserve"> benchio data layout: example </w:t>
+                      </w:r>
+                      <w:ins w:id="28" w:author="Thomas Eickermann" w:date="2017-03-10T17:57:00Z">
+                        <w:r>
+                          <w:t>3</w:t>
+                        </w:r>
+                      </w:ins>
+                      <w:del w:id="29" w:author="Thomas Eickermann" w:date="2017-03-10T17:57:00Z">
+                        <w:r>
+                          <w:delText>2</w:delText>
+                        </w:r>
+                      </w:del>
+                      <w:r>
+                        <w:t xml:space="preserve">D decomposition, 2x2x2 grid per processor. Equivalent to layout of output file. </w:t>
                       </w:r>
                       <w:r>
                         <w:t>Note: data is an entirely contiguous 1x32 array, split into two rows in this figure only for legibility. Contrast with the IOR parallel data layout shown in Figure 1.</w:t>
@@ -2317,7 +2536,7 @@
                     </pic:cNvPicPr>
                   </pic:nvPicPr>
                   <pic:blipFill>
-                    <a:blip r:embed="rId10">
+                    <a:blip r:embed="rId12">
                       <a:extLst>
                         <a:ext uri="{28A0092B-C50C-407E-A947-70E740481C1C}">
                           <a14:useLocalDpi xmlns:a14="http://schemas.microsoft.com/office/drawing/2010/main" val="0"/>
@@ -2566,13 +2785,83 @@
         <w:jc w:val="both"/>
         <w:rPr>
           <w:rStyle w:val="Emphasis"/>
+          <w:lang w:val="de-DE"/>
+          <w:rPrChange w:id="30" w:author="Thomas Eickermann" w:date="2017-03-09T19:23:00Z">
+            <w:rPr>
+              <w:rStyle w:val="Emphasis"/>
+            </w:rPr>
+          </w:rPrChange>
         </w:rPr>
       </w:pPr>
       <w:r>
         <w:rPr>
           <w:rStyle w:val="Emphasis"/>
         </w:rPr>
-        <w:t xml:space="preserve">  9) ugni/6.0-1.0502.10245.9.9.ari</w:t>
+        <w:t xml:space="preserve">  </w:t>
+      </w:r>
+      <w:r>
+        <w:rPr>
+          <w:rStyle w:val="Emphasis"/>
+          <w:lang w:val="de-DE"/>
+          <w:rPrChange w:id="31" w:author="Thomas Eickermann" w:date="2017-03-09T19:23:00Z">
+            <w:rPr>
+              <w:rStyle w:val="Emphasis"/>
+            </w:rPr>
+          </w:rPrChange>
+        </w:rPr>
+        <w:t>9) ugni/6.0-1.0502.10245.9.9.ari</w:t>
+      </w:r>
+    </w:p>
+    <w:p>
+      <w:pPr>
+        <w:jc w:val="both"/>
+        <w:rPr>
+          <w:rStyle w:val="Emphasis"/>
+          <w:lang w:val="de-DE"/>
+          <w:rPrChange w:id="32" w:author="Thomas Eickermann" w:date="2017-03-09T19:23:00Z">
+            <w:rPr>
+              <w:rStyle w:val="Emphasis"/>
+            </w:rPr>
+          </w:rPrChange>
+        </w:rPr>
+      </w:pPr>
+      <w:r>
+        <w:rPr>
+          <w:rStyle w:val="Emphasis"/>
+          <w:lang w:val="de-DE"/>
+          <w:rPrChange w:id="33" w:author="Thomas Eickermann" w:date="2017-03-09T19:23:00Z">
+            <w:rPr>
+              <w:rStyle w:val="Emphasis"/>
+            </w:rPr>
+          </w:rPrChange>
+        </w:rPr>
+        <w:t xml:space="preserve"> 10) pmi/5.0.7-1.0000.10678.155.25.ari</w:t>
+      </w:r>
+    </w:p>
+    <w:p>
+      <w:pPr>
+        <w:jc w:val="both"/>
+        <w:rPr>
+          <w:rStyle w:val="Emphasis"/>
+          <w:lang w:val="de-DE"/>
+          <w:rPrChange w:id="34" w:author="Thomas Eickermann" w:date="2017-03-09T19:23:00Z">
+            <w:rPr>
+              <w:rStyle w:val="Emphasis"/>
+            </w:rPr>
+          </w:rPrChange>
+        </w:rPr>
+      </w:pPr>
+      <w:r>
+        <w:rPr>
+          <w:rStyle w:val="Emphasis"/>
+          <w:lang w:val="de-DE"/>
+          <w:rPrChange w:id="35" w:author="Thomas Eickermann" w:date="2017-03-09T19:23:00Z">
+            <w:rPr>
+              <w:rStyle w:val="Emphasis"/>
+            </w:rPr>
+          </w:rPrChange>
+        </w:rPr>
+        <w:t xml:space="preserve"> 11) dmapp/7.0.1-1.0502.10246.8.47.ari</w:t>
       </w:r>
     </w:p>
     <w:p>
@@ -2585,36 +2874,20 @@
       <w:r>
         <w:rPr>
           <w:rStyle w:val="Emphasis"/>
+          <w:lang w:val="de-DE"/>
+          <w:rPrChange w:id="36" w:author="Thomas Eickermann" w:date="2017-03-09T19:23:00Z">
+            <w:rPr>
+              <w:rStyle w:val="Emphasis"/>
+            </w:rPr>
+          </w:rPrChange>
         </w:rPr>
-        <w:t xml:space="preserve"> 10) pmi/5.0.7-1.0000.10678.155.25.ari</w:t>
-      </w:r>
-    </w:p>
-    <w:p>
-      <w:pPr>
-        <w:jc w:val="both"/>
+        <w:t xml:space="preserve"> </w:t>
+      </w:r>
+      <w:r>
         <w:rPr>
           <w:rStyle w:val="Emphasis"/>
         </w:rPr>
-      </w:pPr>
-      <w:r>
-        <w:rPr>
-          <w:rStyle w:val="Emphasis"/>
-        </w:rPr>
-        <w:t xml:space="preserve"> 11) dmapp/7.0.1-1.0502.10246.8.47.ari</w:t>
-      </w:r>
-    </w:p>
-    <w:p>
-      <w:pPr>
-        <w:jc w:val="both"/>
-        <w:rPr>
-          <w:rStyle w:val="Emphasis"/>
-        </w:rPr>
-      </w:pPr>
-      <w:r>
-        <w:rPr>
-          <w:rStyle w:val="Emphasis"/>
-        </w:rPr>
-        <w:t xml:space="preserve"> 12) gni-headers/4.0-1.0502.10317.9.2.ari</w:t>
+        <w:t>12) gni-headers/4.0-1.0502.10317.9.2.ari</w:t>
       </w:r>
     </w:p>
     <w:p>
@@ -2962,7 +3235,33 @@
         <w:jc w:val="both"/>
       </w:pPr>
       <w:r>
-        <w:t xml:space="preserve">and running on fs3, as defined above, </w:t>
+        <w:t xml:space="preserve">and running on </w:t>
+      </w:r>
+      <w:ins w:id="37" w:author="Thomas Eickermann" w:date="2017-03-10T17:57:00Z">
+        <w:r>
+          <w:t xml:space="preserve">the </w:t>
+        </w:r>
+      </w:ins>
+      <w:r>
+        <w:t>fs3</w:t>
+      </w:r>
+      <w:ins w:id="38" w:author="Thomas Eickermann" w:date="2017-03-10T17:57:00Z">
+        <w:r>
+          <w:t xml:space="preserve"> file</w:t>
+        </w:r>
+      </w:ins>
+      <w:ins w:id="39" w:author="dsloanm" w:date="2017-03-17T16:03:00Z">
+        <w:r>
+          <w:t xml:space="preserve"> </w:t>
+        </w:r>
+      </w:ins>
+      <w:ins w:id="40" w:author="Thomas Eickermann" w:date="2017-03-10T17:57:00Z">
+        <w:r>
+          <w:t>system</w:t>
+        </w:r>
+      </w:ins>
+      <w:r>
+        <w:t xml:space="preserve">, as defined above, </w:t>
       </w:r>
       <w:r>
         <w:t xml:space="preserve">we see the performance shown in </w:t>
@@ -3083,7 +3382,7 @@
                     </pic:cNvPicPr>
                   </pic:nvPicPr>
                   <pic:blipFill>
-                    <a:blip r:embed="rId11">
+                    <a:blip r:embed="rId13">
                       <a:extLst>
                         <a:ext uri="{28A0092B-C50C-407E-A947-70E740481C1C}">
                           <a14:useLocalDpi xmlns:a14="http://schemas.microsoft.com/office/drawing/2010/main" val="0"/>
@@ -3120,19 +3419,32 @@
         <w:pStyle w:val="Caption"/>
         <w:jc w:val="center"/>
       </w:pPr>
-      <w:bookmarkStart w:id="7" w:name="_Ref466025209"/>
+      <w:bookmarkStart w:id="41" w:name="_Ref466025209"/>
       <w:r>
         <w:t xml:space="preserve">Figure </w:t>
       </w:r>
-      <w:fldSimple w:instr=" SEQ Figure \* ARABIC ">
-        <w:r>
-          <w:rPr>
-            <w:noProof/>
-          </w:rPr>
-          <w:t>4</w:t>
-        </w:r>
-      </w:fldSimple>
-      <w:bookmarkEnd w:id="7"/>
+      <w:r>
+        <w:fldChar w:fldCharType="begin"/>
+      </w:r>
+      <w:r>
+        <w:instrText xml:space="preserve"> SEQ Figure \* ARABIC </w:instrText>
+      </w:r>
+      <w:r>
+        <w:fldChar w:fldCharType="separate"/>
+      </w:r>
+      <w:r>
+        <w:rPr>
+          <w:noProof/>
+        </w:rPr>
+        <w:t>4</w:t>
+      </w:r>
+      <w:r>
+        <w:rPr>
+          <w:noProof/>
+        </w:rPr>
+        <w:fldChar w:fldCharType="end"/>
+      </w:r>
+      <w:bookmarkEnd w:id="41"/>
       <w:r>
         <w:t xml:space="preserve">. </w:t>
       </w:r>
@@ -4781,19 +5093,32 @@
         <w:pStyle w:val="Caption"/>
         <w:jc w:val="center"/>
       </w:pPr>
-      <w:bookmarkStart w:id="8" w:name="_Ref466025221"/>
+      <w:bookmarkStart w:id="42" w:name="_Ref466025221"/>
       <w:r>
         <w:t xml:space="preserve">Table </w:t>
       </w:r>
-      <w:fldSimple w:instr=" SEQ Table \* ARABIC ">
-        <w:r>
-          <w:rPr>
-            <w:noProof/>
-          </w:rPr>
-          <w:t>1</w:t>
-        </w:r>
-      </w:fldSimple>
-      <w:bookmarkEnd w:id="8"/>
+      <w:r>
+        <w:fldChar w:fldCharType="begin"/>
+      </w:r>
+      <w:r>
+        <w:instrText xml:space="preserve"> SEQ Table \* ARABIC </w:instrText>
+      </w:r>
+      <w:r>
+        <w:fldChar w:fldCharType="separate"/>
+      </w:r>
+      <w:r>
+        <w:rPr>
+          <w:noProof/>
+        </w:rPr>
+        <w:t>1</w:t>
+      </w:r>
+      <w:r>
+        <w:rPr>
+          <w:noProof/>
+        </w:rPr>
+        <w:fldChar w:fldCharType="end"/>
+      </w:r>
+      <w:bookmarkEnd w:id="42"/>
       <w:r>
         <w:t>. ARCHER MPI-IO default striping (4) raw data.</w:t>
       </w:r>
@@ -4837,11 +5162,13 @@
         <w:jc w:val="both"/>
       </w:pPr>
       <w:r>
+        <w:lastRenderedPageBreak/>
         <w:t>Lustre Tuning</w:t>
       </w:r>
     </w:p>
     <w:p>
       <w:pPr>
+        <w:keepNext/>
         <w:jc w:val="both"/>
       </w:pPr>
     </w:p>
@@ -4850,7 +5177,6 @@
         <w:jc w:val="both"/>
       </w:pPr>
       <w:r>
-        <w:lastRenderedPageBreak/>
         <w:t xml:space="preserve">As described in </w:t>
       </w:r>
       <w:r>
@@ -5060,7 +5386,7 @@
                     </pic:cNvPicPr>
                   </pic:nvPicPr>
                   <pic:blipFill>
-                    <a:blip r:embed="rId12">
+                    <a:blip r:embed="rId14">
                       <a:extLst>
                         <a:ext uri="{28A0092B-C50C-407E-A947-70E740481C1C}">
                           <a14:useLocalDpi xmlns:a14="http://schemas.microsoft.com/office/drawing/2010/main" val="0"/>
@@ -5097,19 +5423,32 @@
         <w:pStyle w:val="Caption"/>
         <w:jc w:val="center"/>
       </w:pPr>
-      <w:bookmarkStart w:id="9" w:name="_Ref466025183"/>
+      <w:bookmarkStart w:id="43" w:name="_Ref466025183"/>
       <w:r>
         <w:t xml:space="preserve">Figure </w:t>
       </w:r>
-      <w:fldSimple w:instr=" SEQ Figure \* ARABIC ">
-        <w:r>
-          <w:rPr>
-            <w:noProof/>
-          </w:rPr>
-          <w:t>5</w:t>
-        </w:r>
-      </w:fldSimple>
-      <w:bookmarkEnd w:id="9"/>
+      <w:r>
+        <w:fldChar w:fldCharType="begin"/>
+      </w:r>
+      <w:r>
+        <w:instrText xml:space="preserve"> SEQ Figure \* ARABIC </w:instrText>
+      </w:r>
+      <w:r>
+        <w:fldChar w:fldCharType="separate"/>
+      </w:r>
+      <w:r>
+        <w:rPr>
+          <w:noProof/>
+        </w:rPr>
+        <w:t>5</w:t>
+      </w:r>
+      <w:r>
+        <w:rPr>
+          <w:noProof/>
+        </w:rPr>
+        <w:fldChar w:fldCharType="end"/>
+      </w:r>
+      <w:bookmarkEnd w:id="43"/>
       <w:r>
         <w:t xml:space="preserve">. </w:t>
       </w:r>
@@ -6754,77 +7093,102 @@
         <w:pStyle w:val="Caption"/>
         <w:jc w:val="center"/>
       </w:pPr>
-      <w:bookmarkStart w:id="10" w:name="_Ref466025192"/>
+      <w:bookmarkStart w:id="44" w:name="_Ref466025192"/>
       <w:r>
         <w:t xml:space="preserve">Table </w:t>
       </w:r>
-      <w:fldSimple w:instr=" SEQ Table \* ARABIC ">
+      <w:r>
+        <w:fldChar w:fldCharType="begin"/>
+      </w:r>
+      <w:r>
+        <w:instrText xml:space="preserve"> SEQ Table \* ARABIC </w:instrText>
+      </w:r>
+      <w:r>
+        <w:fldChar w:fldCharType="separate"/>
+      </w:r>
+      <w:r>
+        <w:rPr>
+          <w:noProof/>
+        </w:rPr>
+        <w:t>2</w:t>
+      </w:r>
+      <w:r>
+        <w:rPr>
+          <w:noProof/>
+        </w:rPr>
+        <w:fldChar w:fldCharType="end"/>
+      </w:r>
+      <w:bookmarkEnd w:id="44"/>
+      <w:r>
+        <w:t xml:space="preserve">. ARCHER MPI-IO </w:t>
+      </w:r>
+      <w:r>
+        <w:t xml:space="preserve">maximum </w:t>
+      </w:r>
+      <w:r>
+        <w:t>striping (</w:t>
+      </w:r>
+      <w:r>
+        <w:t>-1</w:t>
+      </w:r>
+      <w:r>
+        <w:t>) raw data.</w:t>
+      </w:r>
+    </w:p>
+    <w:p>
+      <w:pPr>
+        <w:jc w:val="both"/>
+      </w:pPr>
+    </w:p>
+    <w:p>
+      <w:pPr>
+        <w:jc w:val="both"/>
+      </w:pPr>
+      <w:r>
+        <w:t xml:space="preserve">When using the maximum number of stripes, we see much improved performance (compared to the default stripe count of 4) with a maximum write bandwidth of </w:t>
+      </w:r>
+      <w:r>
+        <w:t>slightly</w:t>
+      </w:r>
+      <w:r>
+        <w:t xml:space="preserve"> </w:t>
+      </w:r>
+      <w:r>
+        <w:t xml:space="preserve">under </w:t>
+      </w:r>
+      <w:r>
+        <w:t>1</w:t>
+      </w:r>
+      <w:r>
+        <w:t>6</w:t>
+      </w:r>
+      <w:r>
+        <w:t xml:space="preserve">,000 MiB/s with </w:t>
+      </w:r>
+      <w:r>
+        <w:t>3072 cores (128</w:t>
+      </w:r>
+      <w:r>
+        <w:t xml:space="preserve"> nodes) writing simultaneously. This is </w:t>
+      </w:r>
+      <w:r>
+        <w:t xml:space="preserve">a performance of just over </w:t>
+      </w:r>
+      <w:r>
+        <w:t xml:space="preserve">50% of the advertised sustained bandwidth of 30,000 </w:t>
+      </w:r>
+      <w:ins w:id="45" w:author="Thomas Eickermann" w:date="2017-03-10T17:58:00Z">
         <w:r>
-          <w:rPr>
-            <w:noProof/>
-          </w:rPr>
-          <w:t>2</w:t>
+          <w:t>M</w:t>
         </w:r>
-      </w:fldSimple>
-      <w:bookmarkEnd w:id="10"/>
-      <w:r>
-        <w:t xml:space="preserve">. ARCHER MPI-IO </w:t>
-      </w:r>
-      <w:r>
-        <w:t xml:space="preserve">maximum </w:t>
-      </w:r>
-      <w:r>
-        <w:t>striping (</w:t>
-      </w:r>
-      <w:r>
-        <w:t>-1</w:t>
-      </w:r>
-      <w:r>
-        <w:t>) raw data.</w:t>
-      </w:r>
-    </w:p>
-    <w:p>
-      <w:pPr>
-        <w:jc w:val="both"/>
-      </w:pPr>
-    </w:p>
-    <w:p>
-      <w:pPr>
-        <w:jc w:val="both"/>
-      </w:pPr>
-      <w:r>
-        <w:lastRenderedPageBreak/>
-        <w:t xml:space="preserve">When using the maximum number of stripes, we see much improved performance (compared to the default stripe count of 4) with a maximum write bandwidth of </w:t>
-      </w:r>
-      <w:r>
-        <w:t>slightly</w:t>
-      </w:r>
-      <w:r>
-        <w:t xml:space="preserve"> </w:t>
-      </w:r>
-      <w:r>
-        <w:t xml:space="preserve">under </w:t>
-      </w:r>
-      <w:r>
-        <w:t>1</w:t>
-      </w:r>
-      <w:r>
-        <w:t>6</w:t>
-      </w:r>
-      <w:r>
-        <w:t xml:space="preserve">,000 MiB/s with </w:t>
-      </w:r>
-      <w:r>
-        <w:t>3072 cores (128</w:t>
-      </w:r>
-      <w:r>
-        <w:t xml:space="preserve"> nodes) writing simultaneously. This is </w:t>
-      </w:r>
-      <w:r>
-        <w:t xml:space="preserve">a performance of just over </w:t>
-      </w:r>
-      <w:r>
-        <w:t>50% of the advertised sustained bandwidth of 30,000 GiB/s for this file system.</w:t>
+      </w:ins>
+      <w:del w:id="46" w:author="Thomas Eickermann" w:date="2017-03-10T17:58:00Z">
+        <w:r>
+          <w:delText>G</w:delText>
+        </w:r>
+      </w:del>
+      <w:r>
+        <w:t>iB/s for this file system.</w:t>
       </w:r>
     </w:p>
     <w:p>
@@ -6982,7 +7346,7 @@
             </wp:cNvGraphicFramePr>
             <a:graphic xmlns:a="http://schemas.openxmlformats.org/drawingml/2006/main">
               <a:graphicData uri="http://schemas.openxmlformats.org/drawingml/2006/chart">
-                <c:chart xmlns:c="http://schemas.openxmlformats.org/drawingml/2006/chart" xmlns:r="http://schemas.openxmlformats.org/officeDocument/2006/relationships" r:id="rId13"/>
+                <c:chart xmlns:c="http://schemas.openxmlformats.org/drawingml/2006/chart" xmlns:r="http://schemas.openxmlformats.org/officeDocument/2006/relationships" r:id="rId15"/>
               </a:graphicData>
             </a:graphic>
           </wp:inline>
@@ -6994,19 +7358,32 @@
         <w:pStyle w:val="Caption"/>
         <w:jc w:val="center"/>
       </w:pPr>
-      <w:bookmarkStart w:id="11" w:name="_Ref465943216"/>
+      <w:bookmarkStart w:id="47" w:name="_Ref465943216"/>
       <w:r>
         <w:t xml:space="preserve">Figure </w:t>
       </w:r>
-      <w:fldSimple w:instr=" SEQ Figure \* ARABIC ">
-        <w:r>
-          <w:rPr>
-            <w:noProof/>
-          </w:rPr>
-          <w:t>6</w:t>
-        </w:r>
-      </w:fldSimple>
-      <w:bookmarkEnd w:id="11"/>
+      <w:r>
+        <w:fldChar w:fldCharType="begin"/>
+      </w:r>
+      <w:r>
+        <w:instrText xml:space="preserve"> SEQ Figure \* ARABIC </w:instrText>
+      </w:r>
+      <w:r>
+        <w:fldChar w:fldCharType="separate"/>
+      </w:r>
+      <w:r>
+        <w:rPr>
+          <w:noProof/>
+        </w:rPr>
+        <w:t>6</w:t>
+      </w:r>
+      <w:r>
+        <w:rPr>
+          <w:noProof/>
+        </w:rPr>
+        <w:fldChar w:fldCharType="end"/>
+      </w:r>
+      <w:bookmarkEnd w:id="47"/>
       <w:r>
         <w:t>. ARCHER stripe size performance, default stripe count</w:t>
       </w:r>
@@ -7020,6 +7397,7 @@
           <w:noProof/>
           <w:lang w:eastAsia="en-GB"/>
         </w:rPr>
+        <w:lastRenderedPageBreak/>
         <w:drawing>
           <wp:inline distT="0" distB="0" distL="0" distR="0" wp14:anchorId="27F79BEA" wp14:editId="1F1F34D0">
             <wp:extent cx="5746750" cy="3089910"/>
@@ -7030,7 +7408,7 @@
             </wp:cNvGraphicFramePr>
             <a:graphic xmlns:a="http://schemas.openxmlformats.org/drawingml/2006/main">
               <a:graphicData uri="http://schemas.openxmlformats.org/drawingml/2006/chart">
-                <c:chart xmlns:c="http://schemas.openxmlformats.org/drawingml/2006/chart" xmlns:r="http://schemas.openxmlformats.org/officeDocument/2006/relationships" r:id="rId14"/>
+                <c:chart xmlns:c="http://schemas.openxmlformats.org/drawingml/2006/chart" xmlns:r="http://schemas.openxmlformats.org/officeDocument/2006/relationships" r:id="rId16"/>
               </a:graphicData>
             </a:graphic>
           </wp:inline>
@@ -7042,19 +7420,35 @@
         <w:pStyle w:val="Caption"/>
         <w:jc w:val="center"/>
       </w:pPr>
-      <w:bookmarkStart w:id="12" w:name="_Ref465943200"/>
+      <w:bookmarkStart w:id="48" w:name="_Ref465943200"/>
       <w:r>
         <w:t xml:space="preserve">Figure </w:t>
       </w:r>
-      <w:fldSimple w:instr=" SEQ Figure \* ARABIC ">
-        <w:r>
-          <w:rPr>
-            <w:noProof/>
-          </w:rPr>
-          <w:t>7</w:t>
-        </w:r>
-      </w:fldSimple>
-      <w:bookmarkEnd w:id="12"/>
+      <w:r>
+        <w:fldChar w:fldCharType="begin"/>
+      </w:r>
+      <w:r>
+        <w:instrText xml:space="preserve"> SEQ </w:instrText>
+      </w:r>
+      <w:r>
+        <w:instrText xml:space="preserve">Figure \* ARABIC </w:instrText>
+      </w:r>
+      <w:r>
+        <w:fldChar w:fldCharType="separate"/>
+      </w:r>
+      <w:r>
+        <w:rPr>
+          <w:noProof/>
+        </w:rPr>
+        <w:t>7</w:t>
+      </w:r>
+      <w:r>
+        <w:rPr>
+          <w:noProof/>
+        </w:rPr>
+        <w:fldChar w:fldCharType="end"/>
+      </w:r>
+      <w:bookmarkEnd w:id="48"/>
       <w:r>
         <w:t>. ARCHER stripe size pe</w:t>
       </w:r>
@@ -7064,7 +7458,6 @@
     </w:p>
     <w:p>
       <w:r>
-        <w:lastRenderedPageBreak/>
         <w:t>S</w:t>
       </w:r>
       <w:r>
@@ -7349,7 +7742,7 @@
             </wp:cNvGraphicFramePr>
             <a:graphic xmlns:a="http://schemas.openxmlformats.org/drawingml/2006/main">
               <a:graphicData uri="http://schemas.openxmlformats.org/drawingml/2006/chart">
-                <c:chart xmlns:c="http://schemas.openxmlformats.org/drawingml/2006/chart" xmlns:r="http://schemas.openxmlformats.org/officeDocument/2006/relationships" r:id="rId15"/>
+                <c:chart xmlns:c="http://schemas.openxmlformats.org/drawingml/2006/chart" xmlns:r="http://schemas.openxmlformats.org/officeDocument/2006/relationships" r:id="rId17"/>
               </a:graphicData>
             </a:graphic>
           </wp:inline>
@@ -7361,19 +7754,32 @@
         <w:pStyle w:val="Caption"/>
         <w:jc w:val="center"/>
       </w:pPr>
-      <w:bookmarkStart w:id="13" w:name="_Ref465944006"/>
+      <w:bookmarkStart w:id="49" w:name="_Ref465944006"/>
       <w:r>
         <w:t xml:space="preserve">Figure </w:t>
       </w:r>
-      <w:fldSimple w:instr=" SEQ Figure \* ARABIC ">
-        <w:r>
-          <w:rPr>
-            <w:noProof/>
-          </w:rPr>
-          <w:t>8</w:t>
-        </w:r>
-      </w:fldSimple>
-      <w:bookmarkEnd w:id="13"/>
+      <w:r>
+        <w:fldChar w:fldCharType="begin"/>
+      </w:r>
+      <w:r>
+        <w:instrText xml:space="preserve"> SEQ Figure \* ARABIC </w:instrText>
+      </w:r>
+      <w:r>
+        <w:fldChar w:fldCharType="separate"/>
+      </w:r>
+      <w:r>
+        <w:rPr>
+          <w:noProof/>
+        </w:rPr>
+        <w:t>8</w:t>
+      </w:r>
+      <w:r>
+        <w:rPr>
+          <w:noProof/>
+        </w:rPr>
+        <w:fldChar w:fldCharType="end"/>
+      </w:r>
+      <w:bookmarkEnd w:id="49"/>
       <w:r>
         <w:t>. ARCHER large local arrays bandwidth, default stripe count</w:t>
       </w:r>
@@ -7388,6 +7794,7 @@
           <w:noProof/>
           <w:lang w:eastAsia="en-GB"/>
         </w:rPr>
+        <w:lastRenderedPageBreak/>
         <w:drawing>
           <wp:inline distT="0" distB="0" distL="0" distR="0" wp14:anchorId="68B97313" wp14:editId="28B93650">
             <wp:extent cx="5280660" cy="2829560"/>
@@ -7398,7 +7805,7 @@
             </wp:cNvGraphicFramePr>
             <a:graphic xmlns:a="http://schemas.openxmlformats.org/drawingml/2006/main">
               <a:graphicData uri="http://schemas.openxmlformats.org/drawingml/2006/chart">
-                <c:chart xmlns:c="http://schemas.openxmlformats.org/drawingml/2006/chart" xmlns:r="http://schemas.openxmlformats.org/officeDocument/2006/relationships" r:id="rId16"/>
+                <c:chart xmlns:c="http://schemas.openxmlformats.org/drawingml/2006/chart" xmlns:r="http://schemas.openxmlformats.org/officeDocument/2006/relationships" r:id="rId18"/>
               </a:graphicData>
             </a:graphic>
           </wp:inline>
@@ -7410,19 +7817,32 @@
         <w:pStyle w:val="Caption"/>
         <w:jc w:val="center"/>
       </w:pPr>
-      <w:bookmarkStart w:id="14" w:name="_Ref465944008"/>
+      <w:bookmarkStart w:id="50" w:name="_Ref465944008"/>
       <w:r>
         <w:t xml:space="preserve">Figure </w:t>
       </w:r>
-      <w:fldSimple w:instr=" SEQ Figure \* ARABIC ">
-        <w:r>
-          <w:rPr>
-            <w:noProof/>
-          </w:rPr>
-          <w:t>9</w:t>
-        </w:r>
-      </w:fldSimple>
-      <w:bookmarkEnd w:id="14"/>
+      <w:r>
+        <w:fldChar w:fldCharType="begin"/>
+      </w:r>
+      <w:r>
+        <w:instrText xml:space="preserve"> SEQ Figure \* ARABIC </w:instrText>
+      </w:r>
+      <w:r>
+        <w:fldChar w:fldCharType="separate"/>
+      </w:r>
+      <w:r>
+        <w:rPr>
+          <w:noProof/>
+        </w:rPr>
+        <w:t>9</w:t>
+      </w:r>
+      <w:r>
+        <w:rPr>
+          <w:noProof/>
+        </w:rPr>
+        <w:fldChar w:fldCharType="end"/>
+      </w:r>
+      <w:bookmarkEnd w:id="50"/>
       <w:r>
         <w:t xml:space="preserve">. ARCHER large local arrays bandwidth, </w:t>
       </w:r>
@@ -7443,7 +7863,6 @@
         <w:jc w:val="both"/>
       </w:pPr>
       <w:r>
-        <w:lastRenderedPageBreak/>
         <w:t>The larger</w:t>
       </w:r>
       <w:r>
@@ -7527,13 +7946,47 @@
         <w:t>4.4.0</w:t>
       </w:r>
       <w:r>
-        <w:t xml:space="preserve"> which scales as expected for all benchmarks and would recommend 4.3.3.1 </w:t>
+        <w:t xml:space="preserve"> which scales as expected for all benchmarks and </w:t>
+      </w:r>
+      <w:del w:id="51" w:author="Thomas Ponweiser" w:date="2017-03-03T15:45:00Z">
+        <w:r>
+          <w:delText xml:space="preserve">would </w:delText>
+        </w:r>
+      </w:del>
+      <w:r>
+        <w:t xml:space="preserve">recommend </w:t>
+      </w:r>
+      <w:ins w:id="52" w:author="Thomas Ponweiser" w:date="2017-03-03T15:45:00Z">
+        <w:r>
+          <w:t xml:space="preserve">to avoid </w:t>
+        </w:r>
+      </w:ins>
+      <w:ins w:id="53" w:author="Thomas Ponweiser" w:date="2017-03-03T15:46:00Z">
+        <w:r>
+          <w:t xml:space="preserve">the use of </w:t>
+        </w:r>
+      </w:ins>
+      <w:ins w:id="54" w:author="Thomas Ponweiser" w:date="2017-03-03T15:45:00Z">
+        <w:r>
+          <w:t xml:space="preserve">NetCDF versions </w:t>
+        </w:r>
+      </w:ins>
+      <w:r>
+        <w:t xml:space="preserve">4.3.3.1 </w:t>
       </w:r>
       <w:r>
         <w:t>and below</w:t>
       </w:r>
       <w:r>
-        <w:t xml:space="preserve"> be avoided by users for performance reasons.</w:t>
+        <w:t xml:space="preserve"> </w:t>
+      </w:r>
+      <w:del w:id="55" w:author="Thomas Ponweiser" w:date="2017-03-03T15:46:00Z">
+        <w:r>
+          <w:delText xml:space="preserve">be avoided by users </w:delText>
+        </w:r>
+      </w:del>
+      <w:r>
+        <w:t>for performance reasons.</w:t>
       </w:r>
     </w:p>
     <w:p>
@@ -7630,6 +8083,7 @@
           <w:noProof/>
           <w:lang w:eastAsia="en-GB"/>
         </w:rPr>
+        <w:lastRenderedPageBreak/>
         <w:drawing>
           <wp:inline distT="0" distB="0" distL="0" distR="0" wp14:anchorId="2D809AB6" wp14:editId="593B26F8">
             <wp:extent cx="5280660" cy="2829560"/>
@@ -7640,7 +8094,7 @@
             </wp:cNvGraphicFramePr>
             <a:graphic xmlns:a="http://schemas.openxmlformats.org/drawingml/2006/main">
               <a:graphicData uri="http://schemas.openxmlformats.org/drawingml/2006/chart">
-                <c:chart xmlns:c="http://schemas.openxmlformats.org/drawingml/2006/chart" xmlns:r="http://schemas.openxmlformats.org/officeDocument/2006/relationships" r:id="rId17"/>
+                <c:chart xmlns:c="http://schemas.openxmlformats.org/drawingml/2006/chart" xmlns:r="http://schemas.openxmlformats.org/officeDocument/2006/relationships" r:id="rId19"/>
               </a:graphicData>
             </a:graphic>
           </wp:inline>
@@ -7655,19 +8109,32 @@
           <w:color w:val="FF0000"/>
         </w:rPr>
       </w:pPr>
-      <w:bookmarkStart w:id="15" w:name="_Ref466286518"/>
+      <w:bookmarkStart w:id="56" w:name="_Ref466286518"/>
       <w:r>
         <w:t xml:space="preserve">Figure </w:t>
       </w:r>
-      <w:fldSimple w:instr=" SEQ Figure \* ARABIC ">
-        <w:r>
-          <w:rPr>
-            <w:noProof/>
-          </w:rPr>
-          <w:t>10</w:t>
-        </w:r>
-      </w:fldSimple>
-      <w:bookmarkEnd w:id="15"/>
+      <w:r>
+        <w:fldChar w:fldCharType="begin"/>
+      </w:r>
+      <w:r>
+        <w:instrText xml:space="preserve"> SEQ Figure \* ARABIC </w:instrText>
+      </w:r>
+      <w:r>
+        <w:fldChar w:fldCharType="separate"/>
+      </w:r>
+      <w:r>
+        <w:rPr>
+          <w:noProof/>
+        </w:rPr>
+        <w:t>10</w:t>
+      </w:r>
+      <w:r>
+        <w:rPr>
+          <w:noProof/>
+        </w:rPr>
+        <w:fldChar w:fldCharType="end"/>
+      </w:r>
+      <w:bookmarkEnd w:id="56"/>
       <w:r>
         <w:t>. ARCHER NetCDF v4.4.0 performance, default striping, default array sizes</w:t>
       </w:r>
@@ -7682,7 +8149,6 @@
           <w:noProof/>
           <w:lang w:eastAsia="en-GB"/>
         </w:rPr>
-        <w:lastRenderedPageBreak/>
         <w:drawing>
           <wp:inline distT="0" distB="0" distL="0" distR="0" wp14:anchorId="39BC06CB" wp14:editId="5BF4B693">
             <wp:extent cx="5280660" cy="2825750"/>
@@ -7693,7 +8159,7 @@
             </wp:cNvGraphicFramePr>
             <a:graphic xmlns:a="http://schemas.openxmlformats.org/drawingml/2006/main">
               <a:graphicData uri="http://schemas.openxmlformats.org/drawingml/2006/chart">
-                <c:chart xmlns:c="http://schemas.openxmlformats.org/drawingml/2006/chart" xmlns:r="http://schemas.openxmlformats.org/officeDocument/2006/relationships" r:id="rId18"/>
+                <c:chart xmlns:c="http://schemas.openxmlformats.org/drawingml/2006/chart" xmlns:r="http://schemas.openxmlformats.org/officeDocument/2006/relationships" r:id="rId20"/>
               </a:graphicData>
             </a:graphic>
           </wp:inline>
@@ -7705,19 +8171,32 @@
         <w:pStyle w:val="Caption"/>
         <w:jc w:val="center"/>
       </w:pPr>
-      <w:bookmarkStart w:id="16" w:name="_Ref466286520"/>
+      <w:bookmarkStart w:id="57" w:name="_Ref466286520"/>
       <w:r>
         <w:t xml:space="preserve">Figure </w:t>
       </w:r>
-      <w:fldSimple w:instr=" SEQ Figure \* ARABIC ">
-        <w:r>
-          <w:rPr>
-            <w:noProof/>
-          </w:rPr>
-          <w:t>11</w:t>
-        </w:r>
-      </w:fldSimple>
-      <w:bookmarkEnd w:id="16"/>
+      <w:r>
+        <w:fldChar w:fldCharType="begin"/>
+      </w:r>
+      <w:r>
+        <w:instrText xml:space="preserve"> SEQ Figure \* ARABIC </w:instrText>
+      </w:r>
+      <w:r>
+        <w:fldChar w:fldCharType="separate"/>
+      </w:r>
+      <w:r>
+        <w:rPr>
+          <w:noProof/>
+        </w:rPr>
+        <w:t>11</w:t>
+      </w:r>
+      <w:r>
+        <w:rPr>
+          <w:noProof/>
+        </w:rPr>
+        <w:fldChar w:fldCharType="end"/>
+      </w:r>
+      <w:bookmarkEnd w:id="57"/>
       <w:r>
         <w:t xml:space="preserve">. ARCHER NetCDF v4.4.0 performance, </w:t>
       </w:r>
@@ -7753,6 +8232,7 @@
           <w:noProof/>
           <w:lang w:eastAsia="en-GB"/>
         </w:rPr>
+        <w:lastRenderedPageBreak/>
         <w:drawing>
           <wp:inline distT="0" distB="0" distL="0" distR="0" wp14:anchorId="7D5D68F1" wp14:editId="51FEDC8C">
             <wp:extent cx="5280660" cy="2829560"/>
@@ -7763,7 +8243,7 @@
             </wp:cNvGraphicFramePr>
             <a:graphic xmlns:a="http://schemas.openxmlformats.org/drawingml/2006/main">
               <a:graphicData uri="http://schemas.openxmlformats.org/drawingml/2006/chart">
-                <c:chart xmlns:c="http://schemas.openxmlformats.org/drawingml/2006/chart" xmlns:r="http://schemas.openxmlformats.org/officeDocument/2006/relationships" r:id="rId19"/>
+                <c:chart xmlns:c="http://schemas.openxmlformats.org/drawingml/2006/chart" xmlns:r="http://schemas.openxmlformats.org/officeDocument/2006/relationships" r:id="rId21"/>
               </a:graphicData>
             </a:graphic>
           </wp:inline>
@@ -7775,19 +8255,32 @@
         <w:pStyle w:val="Caption"/>
         <w:jc w:val="center"/>
       </w:pPr>
-      <w:bookmarkStart w:id="17" w:name="_Ref466286521"/>
+      <w:bookmarkStart w:id="58" w:name="_Ref466286521"/>
       <w:r>
         <w:t xml:space="preserve">Figure </w:t>
       </w:r>
-      <w:fldSimple w:instr=" SEQ Figure \* ARABIC ">
-        <w:r>
-          <w:rPr>
-            <w:noProof/>
-          </w:rPr>
-          <w:t>12</w:t>
-        </w:r>
-      </w:fldSimple>
-      <w:bookmarkEnd w:id="17"/>
+      <w:r>
+        <w:fldChar w:fldCharType="begin"/>
+      </w:r>
+      <w:r>
+        <w:instrText xml:space="preserve"> SEQ Figure \* ARABIC </w:instrText>
+      </w:r>
+      <w:r>
+        <w:fldChar w:fldCharType="separate"/>
+      </w:r>
+      <w:r>
+        <w:rPr>
+          <w:noProof/>
+        </w:rPr>
+        <w:t>12</w:t>
+      </w:r>
+      <w:r>
+        <w:rPr>
+          <w:noProof/>
+        </w:rPr>
+        <w:fldChar w:fldCharType="end"/>
+      </w:r>
+      <w:bookmarkEnd w:id="58"/>
       <w:r>
         <w:t xml:space="preserve">. ARCHER NetCDF v4.4.0 performance, default striping, </w:t>
       </w:r>
@@ -7805,7 +8298,6 @@
           <w:noProof/>
           <w:lang w:eastAsia="en-GB"/>
         </w:rPr>
-        <w:lastRenderedPageBreak/>
         <w:drawing>
           <wp:inline distT="0" distB="0" distL="0" distR="0" wp14:anchorId="038FE588" wp14:editId="5E873C6C">
             <wp:extent cx="5280660" cy="2829560"/>
@@ -7816,7 +8308,7 @@
             </wp:cNvGraphicFramePr>
             <a:graphic xmlns:a="http://schemas.openxmlformats.org/drawingml/2006/main">
               <a:graphicData uri="http://schemas.openxmlformats.org/drawingml/2006/chart">
-                <c:chart xmlns:c="http://schemas.openxmlformats.org/drawingml/2006/chart" xmlns:r="http://schemas.openxmlformats.org/officeDocument/2006/relationships" r:id="rId20"/>
+                <c:chart xmlns:c="http://schemas.openxmlformats.org/drawingml/2006/chart" xmlns:r="http://schemas.openxmlformats.org/officeDocument/2006/relationships" r:id="rId22"/>
               </a:graphicData>
             </a:graphic>
           </wp:inline>
@@ -7832,75 +8324,93 @@
           <w:lang w:eastAsia="en-GB"/>
         </w:rPr>
       </w:pPr>
-      <w:bookmarkStart w:id="18" w:name="_Ref466286523"/>
+      <w:bookmarkStart w:id="59" w:name="_Ref466286523"/>
       <w:r>
         <w:t xml:space="preserve">Figure </w:t>
       </w:r>
-      <w:fldSimple w:instr=" SEQ Figure \* ARABIC ">
+      <w:r>
+        <w:fldChar w:fldCharType="begin"/>
+      </w:r>
+      <w:r>
+        <w:instrText xml:space="preserve"> SEQ Figure \* ARABIC </w:instrText>
+      </w:r>
+      <w:r>
+        <w:fldChar w:fldCharType="separate"/>
+      </w:r>
+      <w:r>
+        <w:rPr>
+          <w:noProof/>
+        </w:rPr>
+        <w:t>13</w:t>
+      </w:r>
+      <w:r>
+        <w:rPr>
+          <w:noProof/>
+        </w:rPr>
+        <w:fldChar w:fldCharType="end"/>
+      </w:r>
+      <w:bookmarkEnd w:id="59"/>
+      <w:r>
+        <w:t xml:space="preserve">. ARCHER NetCDF v4.4.0 performance, </w:t>
+      </w:r>
+      <w:r>
+        <w:t>maximum striping, large arrays</w:t>
+      </w:r>
+    </w:p>
+    <w:p>
+      <w:pPr>
+        <w:jc w:val="both"/>
+      </w:pPr>
+      <w:r>
+        <w:t xml:space="preserve">NetCDF performance </w:t>
+      </w:r>
+      <w:r>
+        <w:t>characteristics</w:t>
+      </w:r>
+      <w:r>
+        <w:t xml:space="preserve"> were found to be </w:t>
+      </w:r>
+      <w:r>
+        <w:t>entirely</w:t>
+      </w:r>
+      <w:r>
+        <w:t xml:space="preserve"> similar to MPI-IO, with variations in stripe count, stripe size and local array size producing the same general trend. This is </w:t>
+      </w:r>
+      <w:r>
+        <w:t xml:space="preserve">in line with expectations </w:t>
+      </w:r>
+      <w:r>
+        <w:t>as NetCDF interfaces to HDF5 for its parallel implementation, which is itself based on MPI-IO.</w:t>
+      </w:r>
+    </w:p>
+    <w:p>
+      <w:pPr>
+        <w:jc w:val="both"/>
+      </w:pPr>
+    </w:p>
+    <w:p>
+      <w:pPr>
+        <w:jc w:val="both"/>
+      </w:pPr>
+      <w:r>
+        <w:t>Peak bandwidth was measured at 13,000 MiB/s, down from the 16,000 MiB/s seen with MPI-IO</w:t>
+      </w:r>
+      <w:r>
+        <w:t>, i.e NetCDF achieves roughly 80% of MPI-IO performance</w:t>
+      </w:r>
+      <w:r>
+        <w:t>. This is attributed to the overhead of the NetCDF/HDF5/MPI-IO stack and the additional structuring applied to NetCDF files.</w:t>
+      </w:r>
+      <w:r>
+        <w:t xml:space="preserve"> </w:t>
+      </w:r>
+      <w:del w:id="60" w:author="Thomas Ponweiser" w:date="2017-03-03T15:48:00Z">
         <w:r>
-          <w:rPr>
-            <w:noProof/>
-          </w:rPr>
-          <w:t>13</w:t>
+          <w:delText xml:space="preserve"> </w:delText>
         </w:r>
-      </w:fldSimple>
-      <w:bookmarkEnd w:id="18"/>
-      <w:r>
-        <w:t xml:space="preserve">. ARCHER NetCDF v4.4.0 performance, </w:t>
-      </w:r>
-      <w:r>
-        <w:t>maximum striping, large arrays</w:t>
-      </w:r>
-    </w:p>
-    <w:p>
-      <w:pPr>
-        <w:jc w:val="both"/>
-      </w:pPr>
-      <w:r>
-        <w:t xml:space="preserve">NetCDF performance </w:t>
-      </w:r>
-      <w:r>
-        <w:t>characteristics</w:t>
-      </w:r>
-      <w:r>
-        <w:t xml:space="preserve"> were found to be </w:t>
-      </w:r>
-      <w:r>
-        <w:t>entirely</w:t>
-      </w:r>
-      <w:r>
-        <w:t xml:space="preserve"> similar to MPI-IO, with variations in stripe count, stripe size and local array size producing the same general trend. This is </w:t>
-      </w:r>
-      <w:r>
-        <w:t xml:space="preserve">in line with expectations </w:t>
-      </w:r>
-      <w:r>
-        <w:t>as NetCDF interfaces to HDF5 for its parallel implementation, which is itself based on MPI-IO.</w:t>
-      </w:r>
-    </w:p>
-    <w:p>
-      <w:pPr>
-        <w:jc w:val="both"/>
-      </w:pPr>
-    </w:p>
-    <w:p>
-      <w:pPr>
-        <w:jc w:val="both"/>
-      </w:pPr>
-      <w:r>
-        <w:t>Peak bandwidth was measured at 13,000 MiB/s, down from the 16,000 MiB/s seen with MPI-IO</w:t>
-      </w:r>
-      <w:r>
-        <w:t>, i.e NetCDF achieves roughly 80% of MPI-IO performance</w:t>
-      </w:r>
-      <w:r>
-        <w:t>. This is attributed to the overhead of the NetCDF/HDF5/MPI-IO stack and the additional structuring applied to NetCDF files.</w:t>
-      </w:r>
-      <w:r>
-        <w:t xml:space="preserve"> </w:t>
-      </w:r>
-      <w:r>
-        <w:t xml:space="preserve"> To verify this, we examined the write statistics recorded by MPICH, specifically those reported through the </w:t>
+      </w:del>
+      <w:r>
+        <w:t xml:space="preserve">To verify this, we examined the write statistics recorded by MPICH, specifically those reported through the </w:t>
       </w:r>
       <w:r>
         <w:rPr>
@@ -7996,6 +8506,7 @@
         <w:rPr>
           <w:rStyle w:val="Emphasis"/>
         </w:rPr>
+        <w:lastRenderedPageBreak/>
         <w:t xml:space="preserve">  independent writes = 6</w:t>
       </w:r>
     </w:p>
@@ -8102,20 +8613,88 @@
         <w:jc w:val="both"/>
       </w:pPr>
       <w:r>
-        <w:t>As with NetCDF, Cray provide the HDF5 parallel libraries on ARCHER. Similar performance limitations to NetCDF</w:t>
+        <w:t>As with NetCDF, Cray provide</w:t>
+      </w:r>
+      <w:ins w:id="61" w:author="Thomas Ponweiser" w:date="2017-03-03T19:45:00Z">
+        <w:r>
+          <w:t>s several pre-installed versions of</w:t>
+        </w:r>
+      </w:ins>
+      <w:r>
+        <w:t xml:space="preserve"> the HDF5 parallel </w:t>
+      </w:r>
+      <w:del w:id="62" w:author="Thomas Ponweiser" w:date="2017-03-03T19:45:00Z">
+        <w:r>
+          <w:delText xml:space="preserve">libraries </w:delText>
+        </w:r>
+      </w:del>
+      <w:ins w:id="63" w:author="Thomas Ponweiser" w:date="2017-03-03T19:45:00Z">
+        <w:r>
+          <w:t xml:space="preserve">library </w:t>
+        </w:r>
+      </w:ins>
+      <w:r>
+        <w:t xml:space="preserve">on ARCHER. </w:t>
+      </w:r>
+      <w:ins w:id="64" w:author="Thomas Ponweiser" w:date="2017-03-03T19:45:00Z">
+        <w:r>
+          <w:t>For these library versions (</w:t>
+        </w:r>
+      </w:ins>
+      <w:ins w:id="65" w:author="Thomas Ponweiser" w:date="2017-03-03T19:46:00Z">
+        <w:r>
+          <w:t xml:space="preserve">from the default 1.8.14 to the most current </w:t>
+        </w:r>
+        <w:r>
+          <w:t>1.10.0</w:t>
+        </w:r>
+        <w:r>
+          <w:t>), similar</w:t>
+        </w:r>
+      </w:ins>
+      <w:del w:id="66" w:author="Thomas Ponweiser" w:date="2017-03-03T19:46:00Z">
+        <w:r>
+          <w:delText>Similar</w:delText>
+        </w:r>
+      </w:del>
+      <w:r>
+        <w:t xml:space="preserve"> performance limitations </w:t>
+      </w:r>
+      <w:del w:id="67" w:author="Thomas Ponweiser" w:date="2017-03-03T19:46:00Z">
+        <w:r>
+          <w:delText xml:space="preserve">to </w:delText>
+        </w:r>
+      </w:del>
+      <w:ins w:id="68" w:author="Thomas Ponweiser" w:date="2017-03-03T19:46:00Z">
+        <w:r>
+          <w:t xml:space="preserve">as for </w:t>
+        </w:r>
+      </w:ins>
+      <w:r>
+        <w:t>NetCDF</w:t>
       </w:r>
       <w:r>
         <w:t xml:space="preserve"> </w:t>
       </w:r>
       <w:r>
-        <w:t xml:space="preserve">4.3.3.1 were observed with HDF5 tests however they persisted with all system-installed versions of the library, from the default 1.8.14 to the most current </w:t>
-      </w:r>
-      <w:r>
-        <w:t>1.10.0</w:t>
-      </w:r>
-      <w:r>
-        <w:t>.</w:t>
-      </w:r>
+        <w:t>4.3.3.1 were observed</w:t>
+      </w:r>
+      <w:ins w:id="69" w:author="Thomas Ponweiser" w:date="2017-03-03T19:46:00Z">
+        <w:r>
+          <w:t>.</w:t>
+        </w:r>
+      </w:ins>
+      <w:del w:id="70" w:author="Thomas Ponweiser" w:date="2017-03-03T19:46:00Z">
+        <w:r>
+          <w:delText xml:space="preserve"> with HDF5 tests however they persisted with all system-installed versions of the library, from the default 1.8.14 to the most current </w:delText>
+        </w:r>
+        <w:r>
+          <w:delText>1.10.0</w:delText>
+        </w:r>
+        <w:r>
+          <w:delText>.</w:delText>
+        </w:r>
+      </w:del>
       <w:r>
         <w:t xml:space="preserve"> </w:t>
       </w:r>
@@ -8126,7 +8705,15 @@
         <w:t xml:space="preserve">we </w:t>
       </w:r>
       <w:r>
-        <w:t xml:space="preserve">theorise that the </w:t>
+        <w:t>theorise</w:t>
+      </w:r>
+      <w:ins w:id="71" w:author="dsloanm" w:date="2017-03-16T13:37:00Z">
+        <w:r>
+          <w:t>d</w:t>
+        </w:r>
+      </w:ins>
+      <w:r>
+        <w:t xml:space="preserve"> that the </w:t>
       </w:r>
       <w:r>
         <w:t xml:space="preserve">NetCDF </w:t>
@@ -8134,20 +8721,102 @@
       <w:r>
         <w:t xml:space="preserve">4.3.3.1 limitations </w:t>
       </w:r>
-      <w:r>
-        <w:t xml:space="preserve">are </w:t>
-      </w:r>
+      <w:del w:id="72" w:author="dsloanm" w:date="2017-03-16T13:37:00Z">
+        <w:r>
+          <w:delText xml:space="preserve">are </w:delText>
+        </w:r>
+      </w:del>
+      <w:ins w:id="73" w:author="dsloanm" w:date="2017-03-16T13:37:00Z">
+        <w:r>
+          <w:t xml:space="preserve">were </w:t>
+        </w:r>
+      </w:ins>
       <w:r>
         <w:t xml:space="preserve">in reality </w:t>
       </w:r>
       <w:r>
-        <w:t>a manifestation of this HDF5 bug</w:t>
-      </w:r>
+        <w:t xml:space="preserve">a manifestation of </w:t>
+      </w:r>
+      <w:commentRangeStart w:id="74"/>
+      <w:del w:id="75" w:author="dsloanm" w:date="2017-03-16T13:34:00Z">
+        <w:r>
+          <w:delText>th</w:delText>
+        </w:r>
+      </w:del>
+      <w:ins w:id="76" w:author="Thomas Eickermann" w:date="2017-03-10T17:58:00Z">
+        <w:del w:id="77" w:author="dsloanm" w:date="2017-03-16T13:34:00Z">
+          <w:r>
+            <w:delText>e</w:delText>
+          </w:r>
+        </w:del>
+      </w:ins>
+      <w:del w:id="78" w:author="Thomas Eickermann" w:date="2017-03-10T17:58:00Z">
+        <w:r>
+          <w:delText>is</w:delText>
+        </w:r>
+      </w:del>
+      <w:ins w:id="79" w:author="dsloanm" w:date="2017-03-16T13:34:00Z">
+        <w:r>
+          <w:t>a</w:t>
+        </w:r>
+      </w:ins>
+      <w:del w:id="80" w:author="dsloanm" w:date="2017-03-16T13:34:00Z">
+        <w:r>
+          <w:delText xml:space="preserve"> HDF5</w:delText>
+        </w:r>
+      </w:del>
+      <w:ins w:id="81" w:author="dsloanm" w:date="2017-03-16T13:34:00Z">
+        <w:r>
+          <w:t xml:space="preserve"> </w:t>
+        </w:r>
+      </w:ins>
+      <w:del w:id="82" w:author="dsloanm" w:date="2017-03-16T13:34:00Z">
+        <w:r>
+          <w:delText xml:space="preserve"> </w:delText>
+        </w:r>
+      </w:del>
+      <w:r>
+        <w:t>bug</w:t>
+      </w:r>
+      <w:commentRangeEnd w:id="74"/>
+      <w:ins w:id="83" w:author="Thomas Eickermann" w:date="2017-03-10T17:58:00Z">
+        <w:del w:id="84" w:author="dsloanm" w:date="2017-03-16T13:35:00Z">
+          <w:r>
+            <w:delText xml:space="preserve"> explained in the following</w:delText>
+          </w:r>
+        </w:del>
+      </w:ins>
+      <w:del w:id="85" w:author="dsloanm" w:date="2017-03-16T13:35:00Z">
+        <w:r>
+          <w:rPr>
+            <w:rStyle w:val="CommentReference"/>
+          </w:rPr>
+          <w:commentReference w:id="74"/>
+        </w:r>
+      </w:del>
+      <w:ins w:id="86" w:author="dsloanm" w:date="2017-03-16T13:35:00Z">
+        <w:r>
+          <w:t xml:space="preserve"> in the HDF5 layer</w:t>
+        </w:r>
+      </w:ins>
       <w:r>
         <w:t>,</w:t>
       </w:r>
       <w:r>
-        <w:t xml:space="preserve"> and that NetCDF 4.4.0 circumvents </w:t>
+        <w:t xml:space="preserve"> and that NetCDF 4.4.0 circumvent</w:t>
+      </w:r>
+      <w:del w:id="87" w:author="dsloanm" w:date="2017-03-16T13:37:00Z">
+        <w:r>
+          <w:delText>s</w:delText>
+        </w:r>
+      </w:del>
+      <w:ins w:id="88" w:author="dsloanm" w:date="2017-03-16T13:37:00Z">
+        <w:r>
+          <w:t>ed</w:t>
+        </w:r>
+      </w:ins>
+      <w:r>
+        <w:t xml:space="preserve"> </w:t>
       </w:r>
       <w:r>
         <w:t xml:space="preserve">the issue by following </w:t>
@@ -8172,7 +8841,6 @@
         <w:jc w:val="both"/>
       </w:pPr>
       <w:r>
-        <w:lastRenderedPageBreak/>
         <w:t>Application profiling</w:t>
       </w:r>
       <w:r>
@@ -8181,6 +8849,16 @@
       <w:r>
         <w:t xml:space="preserve"> with the HDF5 backend</w:t>
       </w:r>
+      <w:ins w:id="89" w:author="dsloanm" w:date="2017-03-16T13:39:00Z">
+        <w:r>
+          <w:t>,</w:t>
+        </w:r>
+      </w:ins>
+      <w:ins w:id="90" w:author="dsloanm" w:date="2017-03-16T13:38:00Z">
+        <w:r>
+          <w:t xml:space="preserve"> to verify this theory,</w:t>
+        </w:r>
+      </w:ins>
       <w:r>
         <w:t xml:space="preserve"> </w:t>
       </w:r>
@@ -8224,7 +8902,15 @@
         <w:t xml:space="preserve"> routine. Discussions with Cray revealed this </w:t>
       </w:r>
       <w:r>
-        <w:t>to be</w:t>
+        <w:t>to</w:t>
+      </w:r>
+      <w:ins w:id="91" w:author="dsloanm" w:date="2017-03-16T13:38:00Z">
+        <w:r>
+          <w:t xml:space="preserve"> indeed</w:t>
+        </w:r>
+      </w:ins>
+      <w:r>
+        <w:t xml:space="preserve"> be</w:t>
       </w:r>
       <w:r>
         <w:t xml:space="preserve"> a known bug specific to</w:t>
@@ -8457,7 +9143,28 @@
         <w:jc w:val="both"/>
       </w:pPr>
       <w:r>
-        <w:t>Cray discussions on this bug are on-going and, at present, no known work</w:t>
+        <w:t>Cray</w:t>
+      </w:r>
+      <w:ins w:id="92" w:author="Thomas Ponweiser" w:date="2017-03-03T19:48:00Z">
+        <w:r>
+          <w:t>’s</w:t>
+        </w:r>
+      </w:ins>
+      <w:r>
+        <w:t xml:space="preserve"> </w:t>
+      </w:r>
+      <w:del w:id="93" w:author="Thomas Ponweiser" w:date="2017-03-03T19:48:00Z">
+        <w:r>
+          <w:delText xml:space="preserve">discussions </w:delText>
+        </w:r>
+      </w:del>
+      <w:ins w:id="94" w:author="Thomas Ponweiser" w:date="2017-03-03T19:48:00Z">
+        <w:r>
+          <w:t xml:space="preserve">investigations </w:t>
+        </w:r>
+      </w:ins>
+      <w:r>
+        <w:t>on this bug are on-going and, at present, no known work</w:t>
       </w:r>
       <w:r>
         <w:t>-</w:t>
@@ -8506,7 +9213,15 @@
         <w:jc w:val="both"/>
       </w:pPr>
       <w:r>
-        <w:t xml:space="preserve">To better understand the impact of file system contention, we simulated degrees of load </w:t>
+        <w:t xml:space="preserve">To better understand the impact of file system contention, we simulated </w:t>
+      </w:r>
+      <w:ins w:id="95" w:author="Thomas Ponweiser" w:date="2017-03-03T20:11:00Z">
+        <w:r>
+          <w:t xml:space="preserve">different </w:t>
+        </w:r>
+      </w:ins>
+      <w:r>
+        <w:t xml:space="preserve">degrees of load </w:t>
       </w:r>
       <w:r>
         <w:t xml:space="preserve">by running multiple instances of </w:t>
@@ -8566,21 +9281,131 @@
       <w:pPr>
         <w:jc w:val="both"/>
       </w:pPr>
-      <w:r>
-        <w:t xml:space="preserve">Note that mean performance </w:t>
-      </w:r>
-      <w:r>
-        <w:t>is presented in this instance as</w:t>
-      </w:r>
-      <w:r>
-        <w:t>,</w:t>
-      </w:r>
-      <w:r>
-        <w:t xml:space="preserve"> </w:t>
-      </w:r>
-      <w:r>
-        <w:t>on occasion, test timing was such that a single benchio instance would be performing I/O while the others were in a setup phase or otherwise stalled. The maximum bandwidth is therefore equivalent to the single instance case and not a representative value for this test.</w:t>
-      </w:r>
+      <w:commentRangeStart w:id="96"/>
+      <w:del w:id="97" w:author="dsloanm" w:date="2017-03-16T13:43:00Z">
+        <w:r>
+          <w:delText xml:space="preserve">Note that mean performance </w:delText>
+        </w:r>
+        <w:r>
+          <w:delText>is presented in this instance as</w:delText>
+        </w:r>
+        <w:r>
+          <w:delText>,</w:delText>
+        </w:r>
+        <w:r>
+          <w:delText xml:space="preserve"> </w:delText>
+        </w:r>
+        <w:r>
+          <w:delText>on occasion, test timing was such that a single benchio instance would be performing I/O while the others were in a setup phase or otherwise stalled. The maximum bandwidth is therefore equivalent to the single instance case and not a representative value for this test.</w:delText>
+        </w:r>
+        <w:commentRangeEnd w:id="96"/>
+        <w:r>
+          <w:rPr>
+            <w:rStyle w:val="CommentReference"/>
+          </w:rPr>
+          <w:commentReference w:id="96"/>
+        </w:r>
+      </w:del>
+      <w:ins w:id="98" w:author="dsloanm" w:date="2017-03-16T13:43:00Z">
+        <w:r>
+          <w:t>Note that here we use aggregate mean performance</w:t>
+        </w:r>
+      </w:ins>
+      <w:ins w:id="99" w:author="dsloanm" w:date="2017-03-16T13:46:00Z">
+        <w:r>
+          <w:t>,</w:t>
+        </w:r>
+      </w:ins>
+      <w:ins w:id="100" w:author="dsloanm" w:date="2017-03-16T13:43:00Z">
+        <w:r>
+          <w:t xml:space="preserve"> rather than maximum performance, as, in the given setup, </w:t>
+        </w:r>
+      </w:ins>
+      <w:ins w:id="101" w:author="dsloanm" w:date="2017-03-16T13:44:00Z">
+        <w:r>
+          <w:t xml:space="preserve">often </w:t>
+        </w:r>
+      </w:ins>
+      <w:ins w:id="102" w:author="dsloanm" w:date="2017-03-16T13:43:00Z">
+        <w:r>
+          <w:t xml:space="preserve">a single benchio instance would be performing I/O while the other instances </w:t>
+        </w:r>
+      </w:ins>
+      <w:ins w:id="103" w:author="dsloanm" w:date="2017-03-16T15:55:00Z">
+        <w:r>
+          <w:t xml:space="preserve">were preparing to </w:t>
+        </w:r>
+      </w:ins>
+      <w:ins w:id="104" w:author="dsloanm" w:date="2017-03-16T13:43:00Z">
+        <w:r>
+          <w:t>start</w:t>
+        </w:r>
+      </w:ins>
+      <w:ins w:id="105" w:author="dsloanm" w:date="2017-03-16T15:55:00Z">
+        <w:r>
+          <w:t>,</w:t>
+        </w:r>
+      </w:ins>
+      <w:ins w:id="106" w:author="dsloanm" w:date="2017-03-16T13:43:00Z">
+        <w:r>
+          <w:t xml:space="preserve"> </w:t>
+        </w:r>
+      </w:ins>
+      <w:ins w:id="107" w:author="dsloanm" w:date="2017-03-16T15:55:00Z">
+        <w:r>
+          <w:t xml:space="preserve">had already </w:t>
+        </w:r>
+      </w:ins>
+      <w:ins w:id="108" w:author="dsloanm" w:date="2017-03-16T13:43:00Z">
+        <w:r>
+          <w:t>finished</w:t>
+        </w:r>
+      </w:ins>
+      <w:ins w:id="109" w:author="dsloanm" w:date="2017-03-16T15:55:00Z">
+        <w:r>
+          <w:t xml:space="preserve"> or </w:t>
+        </w:r>
+      </w:ins>
+      <w:ins w:id="110" w:author="dsloanm" w:date="2017-03-17T16:05:00Z">
+        <w:r>
+          <w:t xml:space="preserve">were </w:t>
+        </w:r>
+      </w:ins>
+      <w:ins w:id="111" w:author="dsloanm" w:date="2017-03-16T15:57:00Z">
+        <w:r>
+          <w:t xml:space="preserve">otherwise </w:t>
+        </w:r>
+      </w:ins>
+      <w:ins w:id="112" w:author="dsloanm" w:date="2017-03-16T16:00:00Z">
+        <w:r>
+          <w:t>between iterations</w:t>
+        </w:r>
+      </w:ins>
+      <w:ins w:id="113" w:author="dsloanm" w:date="2017-03-16T13:43:00Z">
+        <w:r>
+          <w:t xml:space="preserve">. </w:t>
+        </w:r>
+      </w:ins>
+      <w:ins w:id="114" w:author="dsloanm" w:date="2017-03-16T15:56:00Z">
+        <w:r>
+          <w:t>The</w:t>
+        </w:r>
+      </w:ins>
+      <w:ins w:id="115" w:author="dsloanm" w:date="2017-03-16T13:43:00Z">
+        <w:r>
+          <w:t xml:space="preserve"> maximum bandwidth achieved during such a test is essentially the same as the maximum bandwidth when running just a single benchio instance and is therefore not representative</w:t>
+        </w:r>
+      </w:ins>
+      <w:ins w:id="116" w:author="dsloanm" w:date="2017-03-16T15:59:00Z">
+        <w:r>
+          <w:t xml:space="preserve"> of the impact of system load</w:t>
+        </w:r>
+      </w:ins>
+      <w:ins w:id="117" w:author="dsloanm" w:date="2017-03-16T13:43:00Z">
+        <w:r>
+          <w:t>.</w:t>
+        </w:r>
+      </w:ins>
     </w:p>
     <w:p>
       <w:r>
@@ -8596,6 +9421,7 @@
           <w:noProof/>
           <w:lang w:eastAsia="en-GB"/>
         </w:rPr>
+        <w:lastRenderedPageBreak/>
         <w:drawing>
           <wp:inline distT="0" distB="0" distL="0" distR="0" wp14:anchorId="42654F2C" wp14:editId="3CDCDFDE">
             <wp:extent cx="5280660" cy="2976245"/>
@@ -8606,7 +9432,7 @@
             </wp:cNvGraphicFramePr>
             <a:graphic xmlns:a="http://schemas.openxmlformats.org/drawingml/2006/main">
               <a:graphicData uri="http://schemas.openxmlformats.org/drawingml/2006/chart">
-                <c:chart xmlns:c="http://schemas.openxmlformats.org/drawingml/2006/chart" xmlns:r="http://schemas.openxmlformats.org/officeDocument/2006/relationships" r:id="rId21"/>
+                <c:chart xmlns:c="http://schemas.openxmlformats.org/drawingml/2006/chart" xmlns:r="http://schemas.openxmlformats.org/officeDocument/2006/relationships" r:id="rId23"/>
               </a:graphicData>
             </a:graphic>
           </wp:inline>
@@ -8618,63 +9444,93 @@
         <w:pStyle w:val="Caption"/>
         <w:jc w:val="center"/>
       </w:pPr>
-      <w:bookmarkStart w:id="19" w:name="_Ref465854724"/>
+      <w:bookmarkStart w:id="118" w:name="_Ref465854724"/>
       <w:r>
         <w:t xml:space="preserve">Figure </w:t>
       </w:r>
-      <w:fldSimple w:instr=" SEQ Figure \* ARABIC ">
+      <w:r>
+        <w:fldChar w:fldCharType="begin"/>
+      </w:r>
+      <w:r>
+        <w:instrText xml:space="preserve"> SEQ Figure \* ARABIC </w:instrText>
+      </w:r>
+      <w:r>
+        <w:fldChar w:fldCharType="separate"/>
+      </w:r>
+      <w:r>
+        <w:rPr>
+          <w:noProof/>
+        </w:rPr>
+        <w:t>14</w:t>
+      </w:r>
+      <w:r>
+        <w:rPr>
+          <w:noProof/>
+        </w:rPr>
+        <w:fldChar w:fldCharType="end"/>
+      </w:r>
+      <w:bookmarkEnd w:id="118"/>
+      <w:r>
+        <w:t>. Effect of I/O load on ARCHER</w:t>
+      </w:r>
+    </w:p>
+    <w:p>
+      <w:pPr>
+        <w:jc w:val="both"/>
+      </w:pPr>
+      <w:r>
+        <w:t xml:space="preserve">At core counts below 96, the data trends are reasonably similar and we </w:t>
+      </w:r>
+      <w:r>
+        <w:t xml:space="preserve">see that </w:t>
+      </w:r>
+      <w:r>
+        <w:t>bandwidth</w:t>
+      </w:r>
+      <w:r>
+        <w:t xml:space="preserve"> is </w:t>
+      </w:r>
+      <w:r>
+        <w:t>on average</w:t>
+      </w:r>
+      <w:r>
+        <w:t xml:space="preserve"> divided equally between writers. </w:t>
+      </w:r>
+      <w:r>
+        <w:t>E</w:t>
+      </w:r>
+      <w:r>
+        <w:t xml:space="preserve">.g. the aggregate bandwidth of two benchio instances, each with 24 writers putting data to independent files, is roughly equivalent to the bandwidth of a single instance </w:t>
+      </w:r>
+      <w:r>
+        <w:t>with 48 writers.</w:t>
+      </w:r>
+      <w:r>
+        <w:t xml:space="preserve"> However, </w:t>
+      </w:r>
+      <w:r>
+        <w:t xml:space="preserve">as number of writers increase, there is a definite trend that multiple files give better performance than a single file. This is particularly apparent in the 768 writers case where a single file sees approximately 5800 MiB/s while </w:t>
+      </w:r>
+      <w:commentRangeStart w:id="119"/>
+      <w:del w:id="120" w:author="dsloanm" w:date="2017-03-16T13:42:00Z">
         <w:r>
-          <w:rPr>
-            <w:noProof/>
-          </w:rPr>
-          <w:t>14</w:t>
+          <w:delText xml:space="preserve">three </w:delText>
         </w:r>
-      </w:fldSimple>
-      <w:bookmarkEnd w:id="19"/>
-      <w:r>
-        <w:t>. Effect of I/O load on ARCHER</w:t>
-      </w:r>
-    </w:p>
-    <w:p>
-      <w:pPr>
-        <w:jc w:val="both"/>
-      </w:pPr>
-      <w:r>
-        <w:t xml:space="preserve">At core counts below 96, the data trends are reasonably similar and we </w:t>
-      </w:r>
-      <w:r>
-        <w:t xml:space="preserve">see that </w:t>
-      </w:r>
-      <w:r>
-        <w:t>bandwidth</w:t>
-      </w:r>
-      <w:r>
-        <w:t xml:space="preserve"> is </w:t>
-      </w:r>
-      <w:r>
-        <w:t>on average</w:t>
-      </w:r>
-      <w:r>
-        <w:t xml:space="preserve"> divided equally between writers. </w:t>
-      </w:r>
-      <w:r>
-        <w:t>E</w:t>
-      </w:r>
-      <w:r>
-        <w:t xml:space="preserve">.g. the aggregate bandwidth of two benchio instances, each with 24 writers putting data to independent files, is roughly equivalent to the bandwidth of a single instance </w:t>
-      </w:r>
-      <w:r>
-        <w:t>with 48 writers.</w:t>
-      </w:r>
-      <w:r>
-        <w:t xml:space="preserve"> However, </w:t>
-      </w:r>
-      <w:r>
-        <w:t xml:space="preserve">as number of writers increase, there is a definite trend that multiple files give better performance than a single file. This is particularly apparent in the 768 writers case where a single file sees approximately 5800 MiB/s while </w:t>
-      </w:r>
-      <w:r>
-        <w:lastRenderedPageBreak/>
-        <w:t xml:space="preserve">three files achieves near 14000 MiB/s, more than a factor of two difference. In further work, </w:t>
+      </w:del>
+      <w:commentRangeEnd w:id="119"/>
+      <w:ins w:id="121" w:author="dsloanm" w:date="2017-03-16T13:42:00Z">
+        <w:r>
+          <w:t xml:space="preserve">four </w:t>
+        </w:r>
+      </w:ins>
+      <w:r>
+        <w:rPr>
+          <w:rStyle w:val="CommentReference"/>
+        </w:rPr>
+        <w:commentReference w:id="119"/>
+      </w:r>
+      <w:r>
+        <w:t xml:space="preserve">files achieves near 14000 MiB/s, more than a factor of two difference. In further work, </w:t>
       </w:r>
       <w:r>
         <w:t xml:space="preserve">investigations into using varying numbers of files, from the current findings on a single shared file to the extreme case of a single file per process, could be done to </w:t>
@@ -8704,7 +9560,21 @@
         <w:t>The GPFS file system employed by the DiRAC COSMA service does not facilitate user tuning like Lustre. GPFS settings are fixed at installation and cannot be adjusted at run time.</w:t>
       </w:r>
       <w:r>
-        <w:t xml:space="preserve"> We therefore ran a single set of benchmarks to determine the peak bandwidth of the system</w:t>
+        <w:t xml:space="preserve"> We therefore </w:t>
+      </w:r>
+      <w:commentRangeStart w:id="122"/>
+      <w:r>
+        <w:t xml:space="preserve">ran a single set of benchmarks </w:t>
+      </w:r>
+      <w:commentRangeEnd w:id="122"/>
+      <w:r>
+        <w:rPr>
+          <w:rStyle w:val="CommentReference"/>
+        </w:rPr>
+        <w:commentReference w:id="122"/>
+      </w:r>
+      <w:r>
+        <w:t>to determine the peak bandwidth of the system</w:t>
       </w:r>
       <w:r>
         <w:t xml:space="preserve">, presented in </w:t>
@@ -8751,6 +9621,7 @@
           <w:noProof/>
           <w:lang w:eastAsia="en-GB"/>
         </w:rPr>
+        <w:lastRenderedPageBreak/>
         <w:drawing>
           <wp:inline distT="0" distB="0" distL="0" distR="0" wp14:anchorId="439B30BD" wp14:editId="1FAA1C2B">
             <wp:extent cx="5746750" cy="3089910"/>
@@ -8761,7 +9632,7 @@
             </wp:cNvGraphicFramePr>
             <a:graphic xmlns:a="http://schemas.openxmlformats.org/drawingml/2006/main">
               <a:graphicData uri="http://schemas.openxmlformats.org/drawingml/2006/chart">
-                <c:chart xmlns:c="http://schemas.openxmlformats.org/drawingml/2006/chart" xmlns:r="http://schemas.openxmlformats.org/officeDocument/2006/relationships" r:id="rId22"/>
+                <c:chart xmlns:c="http://schemas.openxmlformats.org/drawingml/2006/chart" xmlns:r="http://schemas.openxmlformats.org/officeDocument/2006/relationships" r:id="rId24"/>
               </a:graphicData>
             </a:graphic>
           </wp:inline>
@@ -8773,19 +9644,32 @@
         <w:pStyle w:val="Caption"/>
         <w:jc w:val="center"/>
       </w:pPr>
-      <w:bookmarkStart w:id="20" w:name="_Ref466456294"/>
+      <w:bookmarkStart w:id="123" w:name="_Ref466456294"/>
       <w:r>
         <w:t xml:space="preserve">Figure </w:t>
       </w:r>
-      <w:fldSimple w:instr=" SEQ Figure \* ARABIC ">
-        <w:r>
-          <w:rPr>
-            <w:noProof/>
-          </w:rPr>
-          <w:t>15</w:t>
-        </w:r>
-      </w:fldSimple>
-      <w:bookmarkEnd w:id="20"/>
+      <w:r>
+        <w:fldChar w:fldCharType="begin"/>
+      </w:r>
+      <w:r>
+        <w:instrText xml:space="preserve"> SEQ Figure \* ARABIC </w:instrText>
+      </w:r>
+      <w:r>
+        <w:fldChar w:fldCharType="separate"/>
+      </w:r>
+      <w:r>
+        <w:rPr>
+          <w:noProof/>
+        </w:rPr>
+        <w:t>15</w:t>
+      </w:r>
+      <w:r>
+        <w:rPr>
+          <w:noProof/>
+        </w:rPr>
+        <w:fldChar w:fldCharType="end"/>
+      </w:r>
+      <w:bookmarkEnd w:id="123"/>
       <w:r>
         <w:t xml:space="preserve">. MPI-IO bandwidth for </w:t>
       </w:r>
@@ -8946,7 +9830,7 @@
             </wp:cNvGraphicFramePr>
             <a:graphic xmlns:a="http://schemas.openxmlformats.org/drawingml/2006/main">
               <a:graphicData uri="http://schemas.openxmlformats.org/drawingml/2006/chart">
-                <c:chart xmlns:c="http://schemas.openxmlformats.org/drawingml/2006/chart" xmlns:r="http://schemas.openxmlformats.org/officeDocument/2006/relationships" r:id="rId23"/>
+                <c:chart xmlns:c="http://schemas.openxmlformats.org/drawingml/2006/chart" xmlns:r="http://schemas.openxmlformats.org/officeDocument/2006/relationships" r:id="rId25"/>
               </a:graphicData>
             </a:graphic>
           </wp:inline>
@@ -8958,19 +9842,32 @@
         <w:pStyle w:val="Caption"/>
         <w:jc w:val="center"/>
       </w:pPr>
-      <w:bookmarkStart w:id="21" w:name="_Ref466456485"/>
+      <w:bookmarkStart w:id="124" w:name="_Ref466456485"/>
       <w:r>
         <w:t xml:space="preserve">Figure </w:t>
       </w:r>
-      <w:fldSimple w:instr=" SEQ Figure \* ARABIC ">
-        <w:r>
-          <w:rPr>
-            <w:noProof/>
-          </w:rPr>
-          <w:t>16</w:t>
-        </w:r>
-      </w:fldSimple>
-      <w:bookmarkEnd w:id="21"/>
+      <w:r>
+        <w:fldChar w:fldCharType="begin"/>
+      </w:r>
+      <w:r>
+        <w:instrText xml:space="preserve"> SEQ Figure \* ARABIC </w:instrText>
+      </w:r>
+      <w:r>
+        <w:fldChar w:fldCharType="separate"/>
+      </w:r>
+      <w:r>
+        <w:rPr>
+          <w:noProof/>
+        </w:rPr>
+        <w:t>16</w:t>
+      </w:r>
+      <w:r>
+        <w:rPr>
+          <w:noProof/>
+        </w:rPr>
+        <w:fldChar w:fldCharType="end"/>
+      </w:r>
+      <w:bookmarkEnd w:id="124"/>
       <w:r>
         <w:t>. All backends</w:t>
       </w:r>
@@ -9003,7 +9900,7 @@
             </wp:cNvGraphicFramePr>
             <a:graphic xmlns:a="http://schemas.openxmlformats.org/drawingml/2006/main">
               <a:graphicData uri="http://schemas.openxmlformats.org/drawingml/2006/chart">
-                <c:chart xmlns:c="http://schemas.openxmlformats.org/drawingml/2006/chart" xmlns:r="http://schemas.openxmlformats.org/officeDocument/2006/relationships" r:id="rId24"/>
+                <c:chart xmlns:c="http://schemas.openxmlformats.org/drawingml/2006/chart" xmlns:r="http://schemas.openxmlformats.org/officeDocument/2006/relationships" r:id="rId26"/>
               </a:graphicData>
             </a:graphic>
           </wp:inline>
@@ -9015,60 +9912,158 @@
         <w:pStyle w:val="Caption"/>
         <w:jc w:val="center"/>
       </w:pPr>
-      <w:bookmarkStart w:id="22" w:name="_Ref466456489"/>
+      <w:bookmarkStart w:id="125" w:name="_Ref466456489"/>
       <w:r>
         <w:t xml:space="preserve">Figure </w:t>
       </w:r>
-      <w:fldSimple w:instr=" SEQ Figure \* ARABIC ">
+      <w:r>
+        <w:fldChar w:fldCharType="begin"/>
+      </w:r>
+      <w:r>
+        <w:instrText xml:space="preserve"> SEQ Figure \* ARABIC </w:instrText>
+      </w:r>
+      <w:r>
+        <w:fldChar w:fldCharType="separate"/>
+      </w:r>
+      <w:r>
+        <w:rPr>
+          <w:noProof/>
+        </w:rPr>
+        <w:t>17</w:t>
+      </w:r>
+      <w:r>
+        <w:rPr>
+          <w:noProof/>
+        </w:rPr>
+        <w:fldChar w:fldCharType="end"/>
+      </w:r>
+      <w:bookmarkEnd w:id="125"/>
+      <w:r>
+        <w:t xml:space="preserve">. </w:t>
+      </w:r>
+      <w:r>
+        <w:t>All ba</w:t>
+      </w:r>
+      <w:r>
+        <w:t>ckends bandwidth for UK-RDF DAC. File system: 1.5 PB /gpfs3 mounted as /general.</w:t>
+      </w:r>
+    </w:p>
+    <w:p>
+      <w:pPr>
+        <w:jc w:val="both"/>
+      </w:pPr>
+      <w:r>
+        <w:t xml:space="preserve">No difference in performance was measured between the /gpfs2 and /gpfs3 file systems. Both achieved the same peak performance of approximately 2500 MiB/s, or </w:t>
+      </w:r>
+      <w:r>
+        <w:t>approximately 35</w:t>
+      </w:r>
+      <w:r>
+        <w:t>% of the theoretical maximum of 7</w:t>
+      </w:r>
+      <w:r>
+        <w:t>000</w:t>
+      </w:r>
+      <w:r>
+        <w:t xml:space="preserve"> </w:t>
+      </w:r>
+      <w:r>
+        <w:t>Mi</w:t>
+      </w:r>
+      <w:r>
+        <w:t xml:space="preserve">B/s. </w:t>
+      </w:r>
+      <w:commentRangeStart w:id="126"/>
+      <w:r>
+        <w:t xml:space="preserve">Hence file system storage capacity was found to have no bearing on overall write speed </w:t>
+      </w:r>
+      <w:r>
+        <w:t>in this instance</w:t>
+      </w:r>
+      <w:r>
+        <w:t>, contrary to the case of Sonexion Lustre</w:t>
+      </w:r>
+      <w:commentRangeEnd w:id="126"/>
+      <w:r>
+        <w:rPr>
+          <w:rStyle w:val="CommentReference"/>
+        </w:rPr>
+        <w:commentReference w:id="126"/>
+      </w:r>
+      <w:ins w:id="127" w:author="dsloanm" w:date="2017-03-17T15:53:00Z">
+        <w:r>
+          <w:t xml:space="preserve"> (see the </w:t>
+        </w:r>
         <w:r>
           <w:rPr>
-            <w:noProof/>
+            <w:i/>
           </w:rPr>
-          <w:t>17</w:t>
+          <w:t>HPC Systems</w:t>
         </w:r>
-      </w:fldSimple>
-      <w:bookmarkEnd w:id="22"/>
-      <w:r>
-        <w:t xml:space="preserve">. </w:t>
-      </w:r>
-      <w:r>
-        <w:t>All ba</w:t>
-      </w:r>
-      <w:r>
-        <w:t>ckends bandwidth for UK-RDF DAC. File system: 1.5 PB /gpfs3 mounted as /general.</w:t>
-      </w:r>
-    </w:p>
-    <w:p>
-      <w:pPr>
-        <w:jc w:val="both"/>
-      </w:pPr>
-      <w:r>
-        <w:t xml:space="preserve">No difference in performance was measured between the /gpfs2 and /gpfs3 file systems. Both achieved the same peak performance of approximately 2500 MiB/s, or </w:t>
-      </w:r>
-      <w:r>
-        <w:t>approximately 35</w:t>
-      </w:r>
-      <w:r>
-        <w:t>% of the theoretical maximum of 7</w:t>
-      </w:r>
-      <w:r>
-        <w:t>000</w:t>
-      </w:r>
-      <w:r>
-        <w:t xml:space="preserve"> </w:t>
-      </w:r>
-      <w:r>
-        <w:t>Mi</w:t>
-      </w:r>
-      <w:r>
-        <w:t xml:space="preserve">B/s. Hence file system storage capacity was found to have no bearing on overall write speed </w:t>
-      </w:r>
-      <w:r>
-        <w:t>in this instance</w:t>
-      </w:r>
-      <w:r>
-        <w:t>, contrary to the case of Sonexion Lustre</w:t>
-      </w:r>
+        <w:r>
+          <w:t xml:space="preserve"> section above for an </w:t>
+        </w:r>
+      </w:ins>
+      <w:ins w:id="128" w:author="dsloanm" w:date="2017-03-17T15:55:00Z">
+        <w:r>
+          <w:t>illustration</w:t>
+        </w:r>
+      </w:ins>
+      <w:ins w:id="129" w:author="dsloanm" w:date="2017-03-17T15:53:00Z">
+        <w:r>
+          <w:t xml:space="preserve"> </w:t>
+        </w:r>
+      </w:ins>
+      <w:ins w:id="130" w:author="dsloanm" w:date="2017-03-17T15:55:00Z">
+        <w:r>
+          <w:t>of how additional storage hardware/SSUs influence</w:t>
+        </w:r>
+        <w:bookmarkStart w:id="131" w:name="_GoBack"/>
+        <w:bookmarkEnd w:id="131"/>
+        <w:r>
+          <w:t xml:space="preserve"> the maximum </w:t>
+        </w:r>
+      </w:ins>
+      <w:ins w:id="132" w:author="dsloanm" w:date="2017-03-17T16:06:00Z">
+        <w:r>
+          <w:t xml:space="preserve">potential </w:t>
+        </w:r>
+      </w:ins>
+      <w:ins w:id="133" w:author="dsloanm" w:date="2017-03-17T15:55:00Z">
+        <w:r>
+          <w:t xml:space="preserve">performance of </w:t>
+        </w:r>
+      </w:ins>
+      <w:ins w:id="134" w:author="dsloanm" w:date="2017-03-17T15:56:00Z">
+        <w:r>
+          <w:t>the fs4</w:t>
+        </w:r>
+      </w:ins>
+      <w:ins w:id="135" w:author="dsloanm" w:date="2017-03-17T15:58:00Z">
+        <w:r>
+          <w:t xml:space="preserve"> Lustre</w:t>
+        </w:r>
+      </w:ins>
+      <w:ins w:id="136" w:author="dsloanm" w:date="2017-03-17T15:56:00Z">
+        <w:r>
+          <w:t xml:space="preserve"> file system on </w:t>
+        </w:r>
+      </w:ins>
+      <w:ins w:id="137" w:author="dsloanm" w:date="2017-03-17T15:55:00Z">
+        <w:r>
+          <w:t>ARCHER</w:t>
+        </w:r>
+      </w:ins>
+      <w:ins w:id="138" w:author="dsloanm" w:date="2017-03-17T15:57:00Z">
+        <w:r>
+          <w:t>, in comparison to fs2 and fs3</w:t>
+        </w:r>
+      </w:ins>
+      <w:ins w:id="139" w:author="dsloanm" w:date="2017-03-17T15:56:00Z">
+        <w:r>
+          <w:t>)</w:t>
+        </w:r>
+      </w:ins>
       <w:r>
         <w:t>.</w:t>
       </w:r>
@@ -9350,7 +10345,7 @@
             </wp:cNvGraphicFramePr>
             <a:graphic xmlns:a="http://schemas.openxmlformats.org/drawingml/2006/main">
               <a:graphicData uri="http://schemas.openxmlformats.org/drawingml/2006/chart">
-                <c:chart xmlns:c="http://schemas.openxmlformats.org/drawingml/2006/chart" xmlns:r="http://schemas.openxmlformats.org/officeDocument/2006/relationships" r:id="rId25"/>
+                <c:chart xmlns:c="http://schemas.openxmlformats.org/drawingml/2006/chart" xmlns:r="http://schemas.openxmlformats.org/officeDocument/2006/relationships" r:id="rId27"/>
               </a:graphicData>
             </a:graphic>
           </wp:inline>
@@ -9362,19 +10357,32 @@
         <w:pStyle w:val="Caption"/>
         <w:jc w:val="center"/>
       </w:pPr>
-      <w:bookmarkStart w:id="23" w:name="_Ref467753440"/>
+      <w:bookmarkStart w:id="140" w:name="_Ref467753440"/>
       <w:r>
         <w:t xml:space="preserve">Figure </w:t>
       </w:r>
-      <w:fldSimple w:instr=" SEQ Figure \* ARABIC ">
-        <w:r>
-          <w:rPr>
-            <w:noProof/>
-          </w:rPr>
-          <w:t>18</w:t>
-        </w:r>
-      </w:fldSimple>
-      <w:bookmarkEnd w:id="23"/>
+      <w:r>
+        <w:fldChar w:fldCharType="begin"/>
+      </w:r>
+      <w:r>
+        <w:instrText xml:space="preserve"> SEQ Figure \* ARABIC </w:instrText>
+      </w:r>
+      <w:r>
+        <w:fldChar w:fldCharType="separate"/>
+      </w:r>
+      <w:r>
+        <w:rPr>
+          <w:noProof/>
+        </w:rPr>
+        <w:t>18</w:t>
+      </w:r>
+      <w:r>
+        <w:rPr>
+          <w:noProof/>
+        </w:rPr>
+        <w:fldChar w:fldCharType="end"/>
+      </w:r>
+      <w:bookmarkEnd w:id="140"/>
       <w:r>
         <w:t>. MPI-IO bandwidth for JASMIN</w:t>
       </w:r>
@@ -9530,7 +10538,7 @@
             </wp:cNvGraphicFramePr>
             <a:graphic xmlns:a="http://schemas.openxmlformats.org/drawingml/2006/main">
               <a:graphicData uri="http://schemas.openxmlformats.org/drawingml/2006/chart">
-                <c:chart xmlns:c="http://schemas.openxmlformats.org/drawingml/2006/chart" xmlns:r="http://schemas.openxmlformats.org/officeDocument/2006/relationships" r:id="rId26"/>
+                <c:chart xmlns:c="http://schemas.openxmlformats.org/drawingml/2006/chart" xmlns:r="http://schemas.openxmlformats.org/officeDocument/2006/relationships" r:id="rId28"/>
               </a:graphicData>
             </a:graphic>
           </wp:inline>
@@ -9542,19 +10550,32 @@
         <w:pStyle w:val="Caption"/>
         <w:jc w:val="center"/>
       </w:pPr>
-      <w:bookmarkStart w:id="24" w:name="_Ref466462546"/>
+      <w:bookmarkStart w:id="141" w:name="_Ref466462546"/>
       <w:r>
         <w:t xml:space="preserve">Figure </w:t>
       </w:r>
-      <w:fldSimple w:instr=" SEQ Figure \* ARABIC ">
-        <w:r>
-          <w:rPr>
-            <w:noProof/>
-          </w:rPr>
-          <w:t>19</w:t>
-        </w:r>
-      </w:fldSimple>
-      <w:bookmarkEnd w:id="24"/>
+      <w:r>
+        <w:fldChar w:fldCharType="begin"/>
+      </w:r>
+      <w:r>
+        <w:instrText xml:space="preserve"> SEQ Figure \* ARABIC </w:instrText>
+      </w:r>
+      <w:r>
+        <w:fldChar w:fldCharType="separate"/>
+      </w:r>
+      <w:r>
+        <w:rPr>
+          <w:noProof/>
+        </w:rPr>
+        <w:t>19</w:t>
+      </w:r>
+      <w:r>
+        <w:rPr>
+          <w:noProof/>
+        </w:rPr>
+        <w:fldChar w:fldCharType="end"/>
+      </w:r>
+      <w:bookmarkEnd w:id="141"/>
       <w:r>
         <w:t>. Comparison of maximum write performance between benchmark systems</w:t>
       </w:r>
@@ -9883,6 +10904,7 @@
       <w:pPr>
         <w:jc w:val="both"/>
       </w:pPr>
+      <w:commentRangeStart w:id="142"/>
       <w:r>
         <w:t xml:space="preserve">Finally, in contrast to Lustre, we found </w:t>
       </w:r>
@@ -9903,6 +10925,13 @@
       </w:r>
       <w:r>
         <w:t>.</w:t>
+      </w:r>
+      <w:commentRangeEnd w:id="142"/>
+      <w:r>
+        <w:rPr>
+          <w:rStyle w:val="CommentReference"/>
+        </w:rPr>
+        <w:commentReference w:id="142"/>
       </w:r>
     </w:p>
     <w:p>
@@ -9920,7 +10949,21 @@
         <w:jc w:val="both"/>
       </w:pPr>
       <w:r>
-        <w:t>Various opportunities for further investigation were identified during the course of this project. In particular, benchio could be extended to support the file-per-process I/O pattern</w:t>
+        <w:t xml:space="preserve">Various opportunities for further investigation were identified </w:t>
+      </w:r>
+      <w:commentRangeStart w:id="143"/>
+      <w:r>
+        <w:t>during the course of this project</w:t>
+      </w:r>
+      <w:commentRangeEnd w:id="143"/>
+      <w:r>
+        <w:rPr>
+          <w:rStyle w:val="CommentReference"/>
+        </w:rPr>
+        <w:commentReference w:id="143"/>
+      </w:r>
+      <w:r>
+        <w:t>. In particular, benchio could be extended to support the file-per-process I/O pattern</w:t>
       </w:r>
       <w:r>
         <w:t>,</w:t>
@@ -9935,7 +10978,39 @@
         <w:t xml:space="preserve"> follow-up on </w:t>
       </w:r>
       <w:r>
-        <w:t xml:space="preserve">the bandwidth improvements seen in the load test seen in </w:t>
+        <w:t xml:space="preserve">the bandwidth improvements </w:t>
+      </w:r>
+      <w:del w:id="144" w:author="dsloanm" w:date="2017-03-16T14:23:00Z">
+        <w:r>
+          <w:delText xml:space="preserve">seen </w:delText>
+        </w:r>
+      </w:del>
+      <w:r>
+        <w:t xml:space="preserve">in the load test </w:t>
+      </w:r>
+      <w:commentRangeStart w:id="145"/>
+      <w:del w:id="146" w:author="dsloanm" w:date="2017-03-16T14:22:00Z">
+        <w:r>
+          <w:delText>seen</w:delText>
+        </w:r>
+      </w:del>
+      <w:ins w:id="147" w:author="dsloanm" w:date="2017-03-16T14:22:00Z">
+        <w:r>
+          <w:t>shown</w:t>
+        </w:r>
+      </w:ins>
+      <w:r>
+        <w:t xml:space="preserve"> </w:t>
+      </w:r>
+      <w:commentRangeEnd w:id="145"/>
+      <w:r>
+        <w:rPr>
+          <w:rStyle w:val="CommentReference"/>
+        </w:rPr>
+        <w:commentReference w:id="145"/>
+      </w:r>
+      <w:r>
+        <w:t xml:space="preserve">in </w:t>
       </w:r>
       <w:r>
         <w:fldChar w:fldCharType="begin"/>
@@ -9993,18 +11068,18 @@
           <w:numId w:val="33"/>
         </w:numPr>
       </w:pPr>
-      <w:bookmarkStart w:id="25" w:name="_Ref468364215"/>
-      <w:bookmarkStart w:id="26" w:name="_Ref468098383"/>
-      <w:bookmarkStart w:id="27" w:name="_Ref467589387"/>
-      <w:bookmarkStart w:id="28" w:name="_Ref466028055"/>
-      <w:bookmarkStart w:id="29" w:name="_Ref465944880"/>
+      <w:bookmarkStart w:id="148" w:name="_Ref468364215"/>
+      <w:bookmarkStart w:id="149" w:name="_Ref468098383"/>
+      <w:bookmarkStart w:id="150" w:name="_Ref467589387"/>
+      <w:bookmarkStart w:id="151" w:name="_Ref466028055"/>
+      <w:bookmarkStart w:id="152" w:name="_Ref465944880"/>
       <w:r>
         <w:t>NEXTGenIO | Next Generation I/O for the Exascale</w:t>
       </w:r>
       <w:r>
         <w:t xml:space="preserve">, </w:t>
       </w:r>
-      <w:hyperlink r:id="rId27" w:history="1">
+      <w:hyperlink r:id="rId29" w:history="1">
         <w:r>
           <w:rPr>
             <w:rStyle w:val="Hyperlink"/>
@@ -10016,7 +11091,7 @@
       <w:r>
         <w:t>, retrieved 01 Dec 2016</w:t>
       </w:r>
-      <w:bookmarkEnd w:id="25"/>
+      <w:bookmarkEnd w:id="148"/>
     </w:p>
     <w:p>
       <w:pPr>
@@ -10025,6 +11100,7 @@
           <w:numId w:val="33"/>
         </w:numPr>
       </w:pPr>
+      <w:bookmarkStart w:id="153" w:name="_Ref477432407"/>
       <w:r>
         <w:t>ARCHER</w:t>
       </w:r>
@@ -10034,7 +11110,7 @@
       <w:r>
         <w:t xml:space="preserve">, </w:t>
       </w:r>
-      <w:hyperlink r:id="rId28" w:history="1">
+      <w:hyperlink r:id="rId30" w:history="1">
         <w:r>
           <w:rPr>
             <w:rStyle w:val="Hyperlink"/>
@@ -10046,7 +11122,8 @@
       <w:r>
         <w:t>, retrieved 28 Nov 2016</w:t>
       </w:r>
-      <w:bookmarkEnd w:id="26"/>
+      <w:bookmarkEnd w:id="149"/>
+      <w:bookmarkEnd w:id="153"/>
     </w:p>
     <w:p>
       <w:pPr>
@@ -10055,14 +11132,14 @@
           <w:numId w:val="33"/>
         </w:numPr>
       </w:pPr>
-      <w:bookmarkStart w:id="30" w:name="_Ref468098388"/>
+      <w:bookmarkStart w:id="154" w:name="_Ref468098388"/>
       <w:r>
         <w:t>EPCC at The University of Edinburgh | EPCC</w:t>
       </w:r>
       <w:r>
         <w:t xml:space="preserve">, </w:t>
       </w:r>
-      <w:hyperlink r:id="rId29" w:history="1">
+      <w:hyperlink r:id="rId31" w:history="1">
         <w:r>
           <w:rPr>
             <w:rStyle w:val="Hyperlink"/>
@@ -10074,7 +11151,7 @@
       <w:r>
         <w:t>, retrieved 28 Nov 2016</w:t>
       </w:r>
-      <w:bookmarkEnd w:id="30"/>
+      <w:bookmarkEnd w:id="154"/>
     </w:p>
     <w:p>
       <w:pPr>
@@ -10083,14 +11160,14 @@
           <w:numId w:val="33"/>
         </w:numPr>
       </w:pPr>
-      <w:bookmarkStart w:id="31" w:name="_Ref468098396"/>
+      <w:bookmarkStart w:id="155" w:name="_Ref468098396"/>
       <w:r>
         <w:t>The University of Edinburgh</w:t>
       </w:r>
       <w:r>
         <w:t xml:space="preserve">, </w:t>
       </w:r>
-      <w:hyperlink r:id="rId30" w:history="1">
+      <w:hyperlink r:id="rId32" w:history="1">
         <w:r>
           <w:rPr>
             <w:rStyle w:val="Hyperlink"/>
@@ -10102,7 +11179,7 @@
       <w:r>
         <w:t>, retrieved 28 Nov 2016</w:t>
       </w:r>
-      <w:bookmarkEnd w:id="31"/>
+      <w:bookmarkEnd w:id="155"/>
     </w:p>
     <w:p>
       <w:pPr>
@@ -10111,14 +11188,14 @@
           <w:numId w:val="33"/>
         </w:numPr>
       </w:pPr>
-      <w:bookmarkStart w:id="32" w:name="_Ref468099468"/>
+      <w:bookmarkStart w:id="156" w:name="_Ref468099468"/>
       <w:r>
         <w:t>Performance Computer, XC Series Supercomputers - Technology | Cray</w:t>
       </w:r>
       <w:r>
         <w:t xml:space="preserve">, </w:t>
       </w:r>
-      <w:hyperlink r:id="rId31" w:history="1">
+      <w:hyperlink r:id="rId33" w:history="1">
         <w:r>
           <w:rPr>
             <w:rStyle w:val="Hyperlink"/>
@@ -10130,7 +11207,7 @@
       <w:r>
         <w:t>, retrieved 28 Nov 2016</w:t>
       </w:r>
-      <w:bookmarkEnd w:id="32"/>
+      <w:bookmarkEnd w:id="156"/>
     </w:p>
     <w:p>
       <w:pPr>
@@ -10139,14 +11216,14 @@
           <w:numId w:val="33"/>
         </w:numPr>
       </w:pPr>
-      <w:bookmarkStart w:id="33" w:name="_Ref468099856"/>
+      <w:bookmarkStart w:id="157" w:name="_Ref468099856"/>
       <w:r>
         <w:t>Institute for Computational Cosmology Durham University - PhD and postgraduate research in astronomy, astrophysics and cosmology</w:t>
       </w:r>
       <w:r>
         <w:t xml:space="preserve">, </w:t>
       </w:r>
-      <w:hyperlink r:id="rId32" w:history="1">
+      <w:hyperlink r:id="rId34" w:history="1">
         <w:r>
           <w:rPr>
             <w:rStyle w:val="Hyperlink"/>
@@ -10164,7 +11241,7 @@
       <w:r>
         <w:t>28 Nov 2016</w:t>
       </w:r>
-      <w:bookmarkEnd w:id="33"/>
+      <w:bookmarkEnd w:id="157"/>
     </w:p>
     <w:p>
       <w:pPr>
@@ -10173,7 +11250,7 @@
           <w:numId w:val="33"/>
         </w:numPr>
       </w:pPr>
-      <w:bookmarkStart w:id="34" w:name="_Ref468099862"/>
+      <w:bookmarkStart w:id="158" w:name="_Ref468099862"/>
       <w:r>
         <w:t xml:space="preserve">DiRAC </w:t>
       </w:r>
@@ -10183,7 +11260,7 @@
       <w:r>
         <w:t xml:space="preserve">, </w:t>
       </w:r>
-      <w:hyperlink r:id="rId33" w:history="1">
+      <w:hyperlink r:id="rId35" w:history="1">
         <w:r>
           <w:rPr>
             <w:rStyle w:val="Hyperlink"/>
@@ -10195,7 +11272,7 @@
       <w:r>
         <w:t>, retrieved 28 Nov 2016</w:t>
       </w:r>
-      <w:bookmarkEnd w:id="34"/>
+      <w:bookmarkEnd w:id="158"/>
     </w:p>
     <w:p>
       <w:pPr>
@@ -10204,14 +11281,14 @@
           <w:numId w:val="33"/>
         </w:numPr>
       </w:pPr>
-      <w:bookmarkStart w:id="35" w:name="_Ref468101786"/>
+      <w:bookmarkStart w:id="159" w:name="_Ref468101786"/>
       <w:r>
         <w:t>RDF » UK Research Data Facility (UK-RDF)</w:t>
       </w:r>
       <w:r>
         <w:t xml:space="preserve">, </w:t>
       </w:r>
-      <w:hyperlink r:id="rId34" w:history="1">
+      <w:hyperlink r:id="rId36" w:history="1">
         <w:r>
           <w:rPr>
             <w:rStyle w:val="Hyperlink"/>
@@ -10223,7 +11300,7 @@
       <w:r>
         <w:t>, retrieved 28 Nov 2016</w:t>
       </w:r>
-      <w:bookmarkEnd w:id="35"/>
+      <w:bookmarkEnd w:id="159"/>
     </w:p>
     <w:p>
       <w:pPr>
@@ -10232,14 +11309,14 @@
           <w:numId w:val="33"/>
         </w:numPr>
       </w:pPr>
-      <w:bookmarkStart w:id="36" w:name="_Ref468101798"/>
+      <w:bookmarkStart w:id="160" w:name="_Ref468101798"/>
       <w:r>
         <w:t>ARCHER » 5. UK-RDF Data Analytic Cluster (DAC)</w:t>
       </w:r>
       <w:r>
         <w:t xml:space="preserve">, </w:t>
       </w:r>
-      <w:hyperlink r:id="rId35" w:history="1">
+      <w:hyperlink r:id="rId37" w:history="1">
         <w:r>
           <w:rPr>
             <w:rStyle w:val="Hyperlink"/>
@@ -10251,7 +11328,7 @@
       <w:r>
         <w:t>, retrieved 28 Nov 2016</w:t>
       </w:r>
-      <w:bookmarkEnd w:id="36"/>
+      <w:bookmarkEnd w:id="160"/>
     </w:p>
     <w:p>
       <w:pPr>
@@ -10260,14 +11337,14 @@
           <w:numId w:val="33"/>
         </w:numPr>
       </w:pPr>
-      <w:bookmarkStart w:id="37" w:name="_Ref468103580"/>
+      <w:bookmarkStart w:id="161" w:name="_Ref468103580"/>
       <w:r>
         <w:t>home | JASMIN</w:t>
       </w:r>
       <w:r>
         <w:t xml:space="preserve">, </w:t>
       </w:r>
-      <w:hyperlink r:id="rId36" w:history="1">
+      <w:hyperlink r:id="rId38" w:history="1">
         <w:r>
           <w:rPr>
             <w:rStyle w:val="Hyperlink"/>
@@ -10279,7 +11356,7 @@
       <w:r>
         <w:t>, retrieved 28 Nov 2016</w:t>
       </w:r>
-      <w:bookmarkEnd w:id="37"/>
+      <w:bookmarkEnd w:id="161"/>
     </w:p>
     <w:p>
       <w:pPr>
@@ -10287,11 +11364,70 @@
           <w:ilvl w:val="0"/>
           <w:numId w:val="33"/>
         </w:numPr>
-      </w:pPr>
-      <w:r>
-        <w:t xml:space="preserve">Jia-Ying Wu, Parallel IO Benchmarking, </w:t>
-      </w:r>
-      <w:hyperlink r:id="rId37" w:history="1">
+        <w:rPr>
+          <w:ins w:id="162" w:author="dsloanm" w:date="2017-03-17T16:01:00Z"/>
+        </w:rPr>
+      </w:pPr>
+      <w:bookmarkStart w:id="163" w:name="_Ref477432693"/>
+      <w:ins w:id="164" w:author="dsloanm" w:date="2017-03-17T16:01:00Z">
+        <w:r>
+          <w:t>EPCCed/benchio: EPCC I/O benchmarking applications</w:t>
+        </w:r>
+        <w:r>
+          <w:t xml:space="preserve">, </w:t>
+        </w:r>
+        <w:r>
+          <w:fldChar w:fldCharType="begin"/>
+        </w:r>
+        <w:r>
+          <w:instrText xml:space="preserve"> HYPERLINK "https://github.com/EPCCed/benchio" </w:instrText>
+        </w:r>
+        <w:r>
+          <w:fldChar w:fldCharType="separate"/>
+        </w:r>
+        <w:r>
+          <w:rPr>
+            <w:rStyle w:val="Hyperlink"/>
+            <w:sz w:val="20"/>
+          </w:rPr>
+          <w:t>https://github.com/EPCCed/benchio</w:t>
+        </w:r>
+        <w:r>
+          <w:rPr>
+            <w:rStyle w:val="Hyperlink"/>
+            <w:sz w:val="20"/>
+          </w:rPr>
+          <w:fldChar w:fldCharType="end"/>
+        </w:r>
+        <w:r>
+          <w:t>, retrieved 01 Nov 2016</w:t>
+        </w:r>
+      </w:ins>
+    </w:p>
+    <w:p>
+      <w:pPr>
+        <w:numPr>
+          <w:ilvl w:val="0"/>
+          <w:numId w:val="33"/>
+        </w:numPr>
+        <w:rPr>
+          <w:moveFrom w:id="165" w:author="dsloanm" w:date="2017-03-17T16:01:00Z"/>
+        </w:rPr>
+      </w:pPr>
+      <w:moveFromRangeStart w:id="166" w:author="dsloanm" w:date="2017-03-17T16:01:00Z" w:name="move477529821"/>
+      <w:moveFrom w:id="167" w:author="dsloanm" w:date="2017-03-17T16:01:00Z">
+        <w:r>
+          <w:t xml:space="preserve">Jia-Ying Wu, Parallel IO Benchmarking, </w:t>
+        </w:r>
+        <w:r>
+          <w:fldChar w:fldCharType="begin"/>
+        </w:r>
+        <w:r>
+          <w:instrText xml:space="preserve"> HYPERLINK "https://static.ph.ed.ac.uk/dissertations/hpc-msc/2015-2016/Jia-ying_Wu-MSc-dissertation-Parallel_IO_Benchmarking.pdf" </w:instrText>
+        </w:r>
+        <w:r>
+          <w:fldChar w:fldCharType="separate"/>
+        </w:r>
         <w:r>
           <w:rPr>
             <w:rStyle w:val="Hyperlink"/>
@@ -10299,40 +11435,110 @@
           </w:rPr>
           <w:t>https://static.ph.ed.ac.uk/dissertations/hpc-msc/2015-2016/Jia-ying_Wu-MSc-dissertation-Parallel_IO_Benchmarking.pdf</w:t>
         </w:r>
-      </w:hyperlink>
-      <w:r>
-        <w:t>, retrieved 22 Nov 2016</w:t>
-      </w:r>
-      <w:bookmarkEnd w:id="27"/>
-    </w:p>
-    <w:p>
-      <w:pPr>
-        <w:numPr>
-          <w:ilvl w:val="0"/>
-          <w:numId w:val="33"/>
-        </w:numPr>
-      </w:pPr>
-      <w:bookmarkStart w:id="38" w:name="_Ref467589454"/>
-      <w:r>
-        <w:t>EPCCed/benchio: EPCC I/O benchmarking applications</w:t>
-      </w:r>
-      <w:r>
-        <w:t xml:space="preserve">, </w:t>
-      </w:r>
-      <w:hyperlink r:id="rId38" w:history="1">
         <w:r>
           <w:rPr>
             <w:rStyle w:val="Hyperlink"/>
             <w:sz w:val="20"/>
           </w:rPr>
-          <w:t>https://github.com/EPCCed/benchio</w:t>
+          <w:fldChar w:fldCharType="end"/>
         </w:r>
-      </w:hyperlink>
-      <w:r>
-        <w:t>, retrieved 01 Nov 2016</w:t>
-      </w:r>
-      <w:bookmarkEnd w:id="28"/>
-      <w:bookmarkEnd w:id="38"/>
+        <w:r>
+          <w:t>, retrieved 22 Nov 2016</w:t>
+        </w:r>
+        <w:bookmarkEnd w:id="150"/>
+        <w:bookmarkEnd w:id="163"/>
+      </w:moveFrom>
+    </w:p>
+    <w:p>
+      <w:pPr>
+        <w:numPr>
+          <w:ilvl w:val="0"/>
+          <w:numId w:val="33"/>
+        </w:numPr>
+        <w:rPr>
+          <w:del w:id="168" w:author="dsloanm" w:date="2017-03-17T16:01:00Z"/>
+          <w:moveTo w:id="169" w:author="dsloanm" w:date="2017-03-17T16:01:00Z"/>
+        </w:rPr>
+      </w:pPr>
+      <w:bookmarkStart w:id="170" w:name="_Ref467589454"/>
+      <w:moveFromRangeEnd w:id="166"/>
+      <w:moveToRangeStart w:id="171" w:author="dsloanm" w:date="2017-03-17T16:01:00Z" w:name="move477529821"/>
+      <w:moveTo w:id="172" w:author="dsloanm" w:date="2017-03-17T16:01:00Z">
+        <w:r>
+          <w:t xml:space="preserve">Jia-Ying Wu, Parallel IO Benchmarking, </w:t>
+        </w:r>
+        <w:r>
+          <w:fldChar w:fldCharType="begin"/>
+        </w:r>
+        <w:r>
+          <w:instrText xml:space="preserve"> HYPERLINK "https://static.ph.ed.ac.uk/dissertations/hpc-msc/2015-2016/Jia-ying_Wu-MSc-dissertation-Parallel_IO_Benchmarking.pdf" </w:instrText>
+        </w:r>
+        <w:r>
+          <w:fldChar w:fldCharType="separate"/>
+        </w:r>
+        <w:r>
+          <w:rPr>
+            <w:rStyle w:val="Hyperlink"/>
+            <w:sz w:val="20"/>
+          </w:rPr>
+          <w:t>https://static.ph.ed.ac.uk/dissertations/hpc-msc/2015-2016/Jia-ying_Wu-MSc-dissertation-Parallel_IO_Benchmarking.pdf</w:t>
+        </w:r>
+        <w:r>
+          <w:rPr>
+            <w:rStyle w:val="Hyperlink"/>
+            <w:sz w:val="20"/>
+          </w:rPr>
+          <w:fldChar w:fldCharType="end"/>
+        </w:r>
+        <w:r>
+          <w:t>, retrieved 22 Nov 2016</w:t>
+        </w:r>
+      </w:moveTo>
+    </w:p>
+    <w:moveToRangeEnd w:id="171"/>
+    <w:p>
+      <w:pPr>
+        <w:numPr>
+          <w:ilvl w:val="0"/>
+          <w:numId w:val="33"/>
+        </w:numPr>
+      </w:pPr>
+      <w:del w:id="173" w:author="dsloanm" w:date="2017-03-17T16:01:00Z">
+        <w:r>
+          <w:delText>EPCCed/benchio: EPCC I/O benchmarking applications</w:delText>
+        </w:r>
+        <w:r>
+          <w:delText xml:space="preserve">, </w:delText>
+        </w:r>
+        <w:r>
+          <w:fldChar w:fldCharType="begin"/>
+        </w:r>
+        <w:r>
+          <w:delInstrText xml:space="preserve"> HYPERLINK "https://github.com/EPCCed/benchio" </w:delInstrText>
+        </w:r>
+        <w:r>
+          <w:fldChar w:fldCharType="separate"/>
+        </w:r>
+        <w:r>
+          <w:rPr>
+            <w:rStyle w:val="Hyperlink"/>
+            <w:sz w:val="20"/>
+          </w:rPr>
+          <w:delText>https://github.com/EPCCed/benchio</w:delText>
+        </w:r>
+        <w:r>
+          <w:rPr>
+            <w:rStyle w:val="Hyperlink"/>
+            <w:sz w:val="20"/>
+          </w:rPr>
+          <w:fldChar w:fldCharType="end"/>
+        </w:r>
+        <w:r>
+          <w:delText>, retrieved 01 Nov 2016</w:delText>
+        </w:r>
+      </w:del>
+      <w:bookmarkEnd w:id="151"/>
+      <w:bookmarkEnd w:id="170"/>
     </w:p>
     <w:p>
       <w:pPr>
@@ -10344,8 +11550,8 @@
           <w:b/>
         </w:rPr>
       </w:pPr>
-      <w:bookmarkStart w:id="39" w:name="_Ref465944888"/>
-      <w:bookmarkEnd w:id="29"/>
+      <w:bookmarkStart w:id="174" w:name="_Ref465944888"/>
+      <w:bookmarkEnd w:id="152"/>
       <w:r>
         <w:t>David Henty, A</w:t>
       </w:r>
@@ -10379,7 +11585,7 @@
       <w:r>
         <w:t>, retrieved 01 Nov 2016</w:t>
       </w:r>
-      <w:bookmarkEnd w:id="39"/>
+      <w:bookmarkEnd w:id="174"/>
     </w:p>
     <w:p>
       <w:pPr>
@@ -10388,7 +11594,7 @@
           <w:numId w:val="33"/>
         </w:numPr>
       </w:pPr>
-      <w:bookmarkStart w:id="40" w:name="_Ref466283832"/>
+      <w:bookmarkStart w:id="175" w:name="_Ref466283832"/>
       <w:r>
         <w:t>Mark Howison, Quincey Koziol, David Knaak, John Mainzer, John Shalf</w:t>
       </w:r>
@@ -10407,7 +11613,7 @@
       <w:r>
         <w:t>, retrieved 03 Nov 2016</w:t>
       </w:r>
-      <w:bookmarkEnd w:id="40"/>
+      <w:bookmarkEnd w:id="175"/>
     </w:p>
     <w:p>
       <w:pPr>
@@ -10416,11 +11622,11 @@
           <w:numId w:val="33"/>
         </w:numPr>
       </w:pPr>
-      <w:bookmarkStart w:id="41" w:name="_Ref467748724"/>
+      <w:bookmarkStart w:id="176" w:name="_Ref467748724"/>
       <w:r>
         <w:t>Matthew Jones, Jon Blower, Bryan Lawrence, Annette Osprey: Investigating Read Performance of Python and NetCDF When Using HPC Parallel Filesystems, http://link.springer.com/chapter/10.1007%2F978-3-319-46079-6_12, retrieved 24 Nov 2016</w:t>
       </w:r>
-      <w:bookmarkEnd w:id="41"/>
+      <w:bookmarkEnd w:id="176"/>
     </w:p>
     <w:p>
       <w:pPr>
@@ -10483,6 +11689,189 @@
 </w:document>
 </file>
 
+<file path=word/comments.xml><?xml version="1.0" encoding="utf-8"?>
+<w:comments xmlns:wpc="http://schemas.microsoft.com/office/word/2010/wordprocessingCanvas" xmlns:cx="http://schemas.microsoft.com/office/drawing/2014/chartex" xmlns:cx1="http://schemas.microsoft.com/office/drawing/2015/9/8/chartex" xmlns:cx2="http://schemas.microsoft.com/office/drawing/2015/10/21/chartex" xmlns:cx3="http://schemas.microsoft.com/office/drawing/2016/5/9/chartex" xmlns:cx4="http://schemas.microsoft.com/office/drawing/2016/5/10/chartex" xmlns:cx5="http://schemas.microsoft.com/office/drawing/2016/5/11/chartex" xmlns:mc="http://schemas.openxmlformats.org/markup-compatibility/2006" xmlns:o="urn:schemas-microsoft-com:office:office" xmlns:r="http://schemas.openxmlformats.org/officeDocument/2006/relationships" xmlns:m="http://schemas.openxmlformats.org/officeDocument/2006/math" xmlns:v="urn:schemas-microsoft-com:vml" xmlns:wp14="http://schemas.microsoft.com/office/word/2010/wordprocessingDrawing" xmlns:wp="http://schemas.openxmlformats.org/drawingml/2006/wordprocessingDrawing" xmlns:w10="urn:schemas-microsoft-com:office:word" xmlns:w="http://schemas.openxmlformats.org/wordprocessingml/2006/main" xmlns:w14="http://schemas.microsoft.com/office/word/2010/wordml" xmlns:w15="http://schemas.microsoft.com/office/word/2012/wordml" xmlns:w16se="http://schemas.microsoft.com/office/word/2015/wordml/symex" xmlns:wpg="http://schemas.microsoft.com/office/word/2010/wordprocessingGroup" xmlns:wpi="http://schemas.microsoft.com/office/word/2010/wordprocessingInk" xmlns:wne="http://schemas.microsoft.com/office/word/2006/wordml" xmlns:wps="http://schemas.microsoft.com/office/word/2010/wordprocessingShape" mc:Ignorable="w14 w15 w16se wp14">
+  <w:comment w:id="4" w:author="Thomas Eickermann" w:date="2017-03-10T17:56:00Z" w:initials="TE">
+    <w:p>
+      <w:pPr>
+        <w:pStyle w:val="CommentText"/>
+      </w:pPr>
+      <w:r>
+        <w:rPr>
+          <w:rStyle w:val="CommentReference"/>
+        </w:rPr>
+        <w:annotationRef/>
+      </w:r>
+      <w:r>
+        <w:t>[2] ?</w:t>
+      </w:r>
+    </w:p>
+  </w:comment>
+  <w:comment w:id="7" w:author="Thomas Eickermann" w:date="2017-03-10T17:57:00Z" w:initials="TE">
+    <w:p>
+      <w:pPr>
+        <w:pStyle w:val="CommentText"/>
+      </w:pPr>
+      <w:r>
+        <w:rPr>
+          <w:rStyle w:val="CommentReference"/>
+        </w:rPr>
+        <w:annotationRef/>
+      </w:r>
+      <w:r>
+        <w:t>Is this setting the limit for the performance? Please clarify.</w:t>
+      </w:r>
+    </w:p>
+  </w:comment>
+  <w:comment w:id="74" w:author="Thomas Ponweiser" w:date="2017-03-03T19:46:00Z" w:initials="TP">
+    <w:p>
+      <w:pPr>
+        <w:pStyle w:val="CommentText"/>
+      </w:pPr>
+      <w:r>
+        <w:rPr>
+          <w:rStyle w:val="CommentReference"/>
+        </w:rPr>
+        <w:annotationRef/>
+      </w:r>
+      <w:r>
+        <w:t>Which HDF5 bug? A bug in HDF5 has not been mentioned before. I assume this sentence has to be moved to somewhere at the end of this section.</w:t>
+      </w:r>
+    </w:p>
+  </w:comment>
+  <w:comment w:id="96" w:author="Thomas Ponweiser" w:date="2017-03-03T19:56:00Z" w:initials="TP">
+    <w:p>
+      <w:pPr>
+        <w:pStyle w:val="CommentText"/>
+      </w:pPr>
+      <w:r>
+        <w:rPr>
+          <w:rStyle w:val="CommentReference"/>
+        </w:rPr>
+        <w:annotationRef/>
+      </w:r>
+      <w:r>
+        <w:t>Please reformulate. Possibly: “Note that here we use aggregate mean performance instead of maximum performance, because in the given setup, usually one certain benchio instance might be performing I/O while the other instances have not yet started or have already finished. Thus the maximum bandwidth achieved during such a test is essentially the same as the maximum bandwidth when running just a single benchio instance and is therefore not representative.”</w:t>
+      </w:r>
+    </w:p>
+  </w:comment>
+  <w:comment w:id="119" w:author="Thomas Ponweiser" w:date="2017-03-03T20:31:00Z" w:initials="TP">
+    <w:p>
+      <w:pPr>
+        <w:pStyle w:val="CommentText"/>
+      </w:pPr>
+      <w:r>
+        <w:rPr>
+          <w:rStyle w:val="CommentReference"/>
+        </w:rPr>
+        <w:annotationRef/>
+      </w:r>
+      <w:r>
+        <w:t>You mean four, not three, right?</w:t>
+      </w:r>
+    </w:p>
+  </w:comment>
+  <w:comment w:id="122" w:author="Thomas Eickermann" w:date="2017-03-10T18:00:00Z" w:initials="TE">
+    <w:p>
+      <w:pPr>
+        <w:pStyle w:val="CommentText"/>
+      </w:pPr>
+      <w:r>
+        <w:rPr>
+          <w:rStyle w:val="CommentReference"/>
+        </w:rPr>
+        <w:annotationRef/>
+      </w:r>
+      <w:r>
+        <w:t>Ok,but a test with a different number of files might have been interesting in this case as well.</w:t>
+      </w:r>
+    </w:p>
+  </w:comment>
+  <w:comment w:id="126" w:author="Thomas Eickermann" w:date="2017-03-10T18:01:00Z" w:initials="TE">
+    <w:p>
+      <w:pPr>
+        <w:pStyle w:val="CommentText"/>
+      </w:pPr>
+      <w:r>
+        <w:rPr>
+          <w:rStyle w:val="CommentReference"/>
+        </w:rPr>
+        <w:annotationRef/>
+      </w:r>
+      <w:r>
+        <w:t>I did not find a test supporting this in the text so far. All tests seem to have been made on fs3</w:t>
+      </w:r>
+    </w:p>
+  </w:comment>
+  <w:comment w:id="142" w:author="Thomas Eickermann" w:date="2017-03-10T18:01:00Z" w:initials="TE">
+    <w:p>
+      <w:pPr>
+        <w:pStyle w:val="CommentText"/>
+      </w:pPr>
+      <w:r>
+        <w:rPr>
+          <w:rStyle w:val="CommentReference"/>
+        </w:rPr>
+        <w:annotationRef/>
+      </w:r>
+      <w:r>
+        <w:t>See my previous comment.</w:t>
+      </w:r>
+    </w:p>
+  </w:comment>
+  <w:comment w:id="143" w:author="Thomas Ponweiser" w:date="2017-03-03T20:37:00Z" w:initials="TP">
+    <w:p>
+      <w:pPr>
+        <w:pStyle w:val="CommentText"/>
+      </w:pPr>
+      <w:r>
+        <w:rPr>
+          <w:rStyle w:val="CommentReference"/>
+        </w:rPr>
+        <w:annotationRef/>
+      </w:r>
+      <w:r>
+        <w:rPr>
+          <w:rStyle w:val="CommentReference"/>
+        </w:rPr>
+        <w:t>I’m no native speaker but isn’t it either “during this project” or “in the course of this project”?</w:t>
+      </w:r>
+    </w:p>
+  </w:comment>
+  <w:comment w:id="145" w:author="Thomas Eickermann" w:date="2017-03-10T18:02:00Z" w:initials="TE">
+    <w:p>
+      <w:pPr>
+        <w:pStyle w:val="CommentText"/>
+      </w:pPr>
+      <w:r>
+        <w:rPr>
+          <w:rStyle w:val="CommentReference"/>
+        </w:rPr>
+        <w:annotationRef/>
+      </w:r>
+      <w:r>
+        <w:t>Shown ?</w:t>
+      </w:r>
+    </w:p>
+  </w:comment>
+</w:comments>
+</file>
+
+<file path=word/commentsExtended.xml><?xml version="1.0" encoding="utf-8"?>
+<w15:commentsEx xmlns:wpc="http://schemas.microsoft.com/office/word/2010/wordprocessingCanvas" xmlns:cx="http://schemas.microsoft.com/office/drawing/2014/chartex" xmlns:cx1="http://schemas.microsoft.com/office/drawing/2015/9/8/chartex" xmlns:cx2="http://schemas.microsoft.com/office/drawing/2015/10/21/chartex" xmlns:cx3="http://schemas.microsoft.com/office/drawing/2016/5/9/chartex" xmlns:cx4="http://schemas.microsoft.com/office/drawing/2016/5/10/chartex" xmlns:cx5="http://schemas.microsoft.com/office/drawing/2016/5/11/chartex" xmlns:mc="http://schemas.openxmlformats.org/markup-compatibility/2006" xmlns:o="urn:schemas-microsoft-com:office:office" xmlns:r="http://schemas.openxmlformats.org/officeDocument/2006/relationships" xmlns:m="http://schemas.openxmlformats.org/officeDocument/2006/math" xmlns:v="urn:schemas-microsoft-com:vml" xmlns:wp14="http://schemas.microsoft.com/office/word/2010/wordprocessingDrawing" xmlns:wp="http://schemas.openxmlformats.org/drawingml/2006/wordprocessingDrawing" xmlns:w10="urn:schemas-microsoft-com:office:word" xmlns:w="http://schemas.openxmlformats.org/wordprocessingml/2006/main" xmlns:w14="http://schemas.microsoft.com/office/word/2010/wordml" xmlns:w15="http://schemas.microsoft.com/office/word/2012/wordml" xmlns:w16se="http://schemas.microsoft.com/office/word/2015/wordml/symex" xmlns:wpg="http://schemas.microsoft.com/office/word/2010/wordprocessingGroup" xmlns:wpi="http://schemas.microsoft.com/office/word/2010/wordprocessingInk" xmlns:wne="http://schemas.microsoft.com/office/word/2006/wordml" xmlns:wps="http://schemas.microsoft.com/office/word/2010/wordprocessingShape" mc:Ignorable="w14 w15 w16se wp14">
+  <w15:commentEx w15:paraId="292DD53F" w15:done="0"/>
+  <w15:commentEx w15:paraId="679040EC" w15:done="0"/>
+  <w15:commentEx w15:paraId="090F9AAE" w15:done="0"/>
+  <w15:commentEx w15:paraId="144319A3" w15:done="0"/>
+  <w15:commentEx w15:paraId="35EC2C20" w15:done="0"/>
+  <w15:commentEx w15:paraId="775F4AA9" w15:done="0"/>
+  <w15:commentEx w15:paraId="1E1AD893" w15:done="0"/>
+  <w15:commentEx w15:paraId="2595246A" w15:done="0"/>
+  <w15:commentEx w15:paraId="277EF368" w15:done="0"/>
+  <w15:commentEx w15:paraId="4B35963C" w15:done="0"/>
+</w15:commentsEx>
+</file>
+
 <file path=word/endnotes.xml><?xml version="1.0" encoding="utf-8"?>
 <w:endnotes xmlns:wpc="http://schemas.microsoft.com/office/word/2010/wordprocessingCanvas" xmlns:cx="http://schemas.microsoft.com/office/drawing/2014/chartex" xmlns:cx1="http://schemas.microsoft.com/office/drawing/2015/9/8/chartex" xmlns:cx2="http://schemas.microsoft.com/office/drawing/2015/10/21/chartex" xmlns:cx3="http://schemas.microsoft.com/office/drawing/2016/5/9/chartex" xmlns:cx4="http://schemas.microsoft.com/office/drawing/2016/5/10/chartex" xmlns:cx5="http://schemas.microsoft.com/office/drawing/2016/5/11/chartex" xmlns:mc="http://schemas.openxmlformats.org/markup-compatibility/2006" xmlns:o="urn:schemas-microsoft-com:office:office" xmlns:r="http://schemas.openxmlformats.org/officeDocument/2006/relationships" xmlns:m="http://schemas.openxmlformats.org/officeDocument/2006/math" xmlns:v="urn:schemas-microsoft-com:vml" xmlns:wp14="http://schemas.microsoft.com/office/word/2010/wordprocessingDrawing" xmlns:wp="http://schemas.openxmlformats.org/drawingml/2006/wordprocessingDrawing" xmlns:w10="urn:schemas-microsoft-com:office:word" xmlns:w="http://schemas.openxmlformats.org/wordprocessingml/2006/main" xmlns:w14="http://schemas.microsoft.com/office/word/2010/wordml" xmlns:w15="http://schemas.microsoft.com/office/word/2012/wordml" xmlns:w16se="http://schemas.microsoft.com/office/word/2015/wordml/symex" xmlns:wpg="http://schemas.microsoft.com/office/word/2010/wordprocessingGroup" xmlns:wpi="http://schemas.microsoft.com/office/word/2010/wordprocessingInk" xmlns:wne="http://schemas.microsoft.com/office/word/2006/wordml" xmlns:wps="http://schemas.microsoft.com/office/word/2010/wordprocessingShape" mc:Ignorable="w14 w15 w16se wp14">
   <w:endnote w:type="separator" w:id="-1">
@@ -10519,7 +11908,7 @@
       <w:fldChar w:fldCharType="separate"/>
     </w:r>
     <w:r>
-      <w:t>18</w:t>
+      <w:t>16</w:t>
     </w:r>
     <w:r>
       <w:fldChar w:fldCharType="end"/>
@@ -10610,7 +11999,7 @@
           <w:lang w:val="en-GB" w:eastAsia="en-GB"/>
         </w:rPr>
         <w:drawing>
-          <wp:inline distT="0" distB="0" distL="0" distR="0" wp14:anchorId="52202EC4" wp14:editId="37AEF197">
+          <wp:inline distT="0" distB="0" distL="0" distR="0" wp14:anchorId="35339D76" wp14:editId="182C8486">
             <wp:extent cx="564515" cy="19685"/>
             <wp:effectExtent l="0" t="0" r="0" b="5715"/>
             <wp:docPr id="18" name="Picture 18" descr="3pcline"/>
@@ -14204,6 +15593,17 @@
 </w:numbering>
 </file>
 
+<file path=word/people.xml><?xml version="1.0" encoding="utf-8"?>
+<w15:people xmlns:wpc="http://schemas.microsoft.com/office/word/2010/wordprocessingCanvas" xmlns:cx="http://schemas.microsoft.com/office/drawing/2014/chartex" xmlns:cx1="http://schemas.microsoft.com/office/drawing/2015/9/8/chartex" xmlns:cx2="http://schemas.microsoft.com/office/drawing/2015/10/21/chartex" xmlns:cx3="http://schemas.microsoft.com/office/drawing/2016/5/9/chartex" xmlns:cx4="http://schemas.microsoft.com/office/drawing/2016/5/10/chartex" xmlns:cx5="http://schemas.microsoft.com/office/drawing/2016/5/11/chartex" xmlns:mc="http://schemas.openxmlformats.org/markup-compatibility/2006" xmlns:o="urn:schemas-microsoft-com:office:office" xmlns:r="http://schemas.openxmlformats.org/officeDocument/2006/relationships" xmlns:m="http://schemas.openxmlformats.org/officeDocument/2006/math" xmlns:v="urn:schemas-microsoft-com:vml" xmlns:wp14="http://schemas.microsoft.com/office/word/2010/wordprocessingDrawing" xmlns:wp="http://schemas.openxmlformats.org/drawingml/2006/wordprocessingDrawing" xmlns:w10="urn:schemas-microsoft-com:office:word" xmlns:w="http://schemas.openxmlformats.org/wordprocessingml/2006/main" xmlns:w14="http://schemas.microsoft.com/office/word/2010/wordml" xmlns:w15="http://schemas.microsoft.com/office/word/2012/wordml" xmlns:w16se="http://schemas.microsoft.com/office/word/2015/wordml/symex" xmlns:wpg="http://schemas.microsoft.com/office/word/2010/wordprocessingGroup" xmlns:wpi="http://schemas.microsoft.com/office/word/2010/wordprocessingInk" xmlns:wne="http://schemas.microsoft.com/office/word/2006/wordml" xmlns:wps="http://schemas.microsoft.com/office/word/2010/wordprocessingShape" mc:Ignorable="w14 w15 w16se wp14">
+  <w15:person w15:author="dsloanm">
+    <w15:presenceInfo w15:providerId="None" w15:userId="dsloanm"/>
+  </w15:person>
+  <w15:person w15:author="Thomas Ponweiser">
+    <w15:presenceInfo w15:providerId="Windows Live" w15:userId="0e61241c85c513f0"/>
+  </w15:person>
+</w15:people>
+</file>
+
 <file path=word/styles.xml><?xml version="1.0" encoding="utf-8"?>
 <w:styles xmlns:mc="http://schemas.openxmlformats.org/markup-compatibility/2006" xmlns:r="http://schemas.openxmlformats.org/officeDocument/2006/relationships" xmlns:w="http://schemas.openxmlformats.org/wordprocessingml/2006/main" xmlns:w14="http://schemas.microsoft.com/office/word/2010/wordml" xmlns:w15="http://schemas.microsoft.com/office/word/2012/wordml" xmlns:w16se="http://schemas.microsoft.com/office/word/2015/wordml/symex" mc:Ignorable="w14 w15 w16se">
   <w:docDefaults>
@@ -14369,8 +15769,8 @@
     <w:lsdException w:name="Table Web 2" w:semiHidden="1" w:unhideWhenUsed="1"/>
     <w:lsdException w:name="Table Web 3" w:semiHidden="1" w:unhideWhenUsed="1"/>
     <w:lsdException w:name="Balloon Text" w:semiHidden="1" w:unhideWhenUsed="1"/>
-    <w:lsdException w:name="Table Grid" w:semiHidden="1" w:uiPriority="59"/>
-    <w:lsdException w:name="Table Theme" w:semiHidden="1"/>
+    <w:lsdException w:name="Table Grid" w:uiPriority="59"/>
+    <w:lsdException w:name="Table Theme" w:semiHidden="1" w:unhideWhenUsed="1"/>
     <w:lsdException w:name="Placeholder Text" w:semiHidden="1" w:uiPriority="99"/>
     <w:lsdException w:name="No Spacing" w:uiPriority="1" w:qFormat="1"/>
     <w:lsdException w:name="Light Shading" w:uiPriority="60"/>
@@ -15952,11 +17352,11 @@
           <c:showPercent val="0"/>
           <c:showBubbleSize val="0"/>
         </c:dLbls>
-        <c:axId val="198531840"/>
-        <c:axId val="202203712"/>
+        <c:axId val="209741312"/>
+        <c:axId val="209752064"/>
       </c:scatterChart>
       <c:valAx>
-        <c:axId val="198531840"/>
+        <c:axId val="209741312"/>
         <c:scaling>
           <c:logBase val="2"/>
           <c:orientation val="minMax"/>
@@ -16050,12 +17450,12 @@
             <a:endParaRPr lang="en-US"/>
           </a:p>
         </c:txPr>
-        <c:crossAx val="202203712"/>
+        <c:crossAx val="209752064"/>
         <c:crosses val="autoZero"/>
         <c:crossBetween val="midCat"/>
       </c:valAx>
       <c:valAx>
-        <c:axId val="202203712"/>
+        <c:axId val="209752064"/>
         <c:scaling>
           <c:orientation val="minMax"/>
         </c:scaling>
@@ -16147,7 +17547,7 @@
             <a:endParaRPr lang="en-US"/>
           </a:p>
         </c:txPr>
-        <c:crossAx val="198531840"/>
+        <c:crossAx val="209741312"/>
         <c:crosses val="autoZero"/>
         <c:crossBetween val="midCat"/>
       </c:valAx>
@@ -16401,11 +17801,11 @@
           <c:showPercent val="0"/>
           <c:showBubbleSize val="0"/>
         </c:dLbls>
-        <c:axId val="240081088"/>
-        <c:axId val="240081664"/>
+        <c:axId val="212592896"/>
+        <c:axId val="212620032"/>
       </c:scatterChart>
       <c:valAx>
-        <c:axId val="240081088"/>
+        <c:axId val="212592896"/>
         <c:scaling>
           <c:logBase val="2"/>
           <c:orientation val="minMax"/>
@@ -16499,12 +17899,12 @@
             <a:endParaRPr lang="en-US"/>
           </a:p>
         </c:txPr>
-        <c:crossAx val="240081664"/>
+        <c:crossAx val="212620032"/>
         <c:crosses val="autoZero"/>
         <c:crossBetween val="midCat"/>
       </c:valAx>
       <c:valAx>
-        <c:axId val="240081664"/>
+        <c:axId val="212620032"/>
         <c:scaling>
           <c:orientation val="minMax"/>
         </c:scaling>
@@ -16596,7 +17996,7 @@
             <a:endParaRPr lang="en-US"/>
           </a:p>
         </c:txPr>
-        <c:crossAx val="240081088"/>
+        <c:crossAx val="212592896"/>
         <c:crosses val="autoZero"/>
         <c:crossBetween val="midCat"/>
       </c:valAx>
@@ -16950,11 +18350,11 @@
           <c:showPercent val="0"/>
           <c:showBubbleSize val="0"/>
         </c:dLbls>
-        <c:axId val="238395968"/>
-        <c:axId val="238396544"/>
+        <c:axId val="212647296"/>
+        <c:axId val="212661760"/>
       </c:scatterChart>
       <c:valAx>
-        <c:axId val="238395968"/>
+        <c:axId val="212647296"/>
         <c:scaling>
           <c:logBase val="2"/>
           <c:orientation val="minMax"/>
@@ -17047,12 +18447,12 @@
             <a:endParaRPr lang="en-US"/>
           </a:p>
         </c:txPr>
-        <c:crossAx val="238396544"/>
+        <c:crossAx val="212661760"/>
         <c:crosses val="autoZero"/>
         <c:crossBetween val="midCat"/>
       </c:valAx>
       <c:valAx>
-        <c:axId val="238396544"/>
+        <c:axId val="212661760"/>
         <c:scaling>
           <c:orientation val="minMax"/>
         </c:scaling>
@@ -17149,7 +18549,7 @@
             <a:endParaRPr lang="en-US"/>
           </a:p>
         </c:txPr>
-        <c:crossAx val="238395968"/>
+        <c:crossAx val="212647296"/>
         <c:crosses val="autoZero"/>
         <c:crossBetween val="midCat"/>
       </c:valAx>
@@ -17534,11 +18934,11 @@
           <c:showPercent val="0"/>
           <c:showBubbleSize val="0"/>
         </c:dLbls>
-        <c:axId val="238398272"/>
-        <c:axId val="238398848"/>
+        <c:axId val="212726528"/>
+        <c:axId val="212728448"/>
       </c:scatterChart>
       <c:valAx>
-        <c:axId val="238398272"/>
+        <c:axId val="212726528"/>
         <c:scaling>
           <c:logBase val="2"/>
           <c:orientation val="minMax"/>
@@ -17631,12 +19031,12 @@
             <a:endParaRPr lang="en-US"/>
           </a:p>
         </c:txPr>
-        <c:crossAx val="238398848"/>
+        <c:crossAx val="212728448"/>
         <c:crosses val="autoZero"/>
         <c:crossBetween val="midCat"/>
       </c:valAx>
       <c:valAx>
-        <c:axId val="238398848"/>
+        <c:axId val="212728448"/>
         <c:scaling>
           <c:orientation val="minMax"/>
         </c:scaling>
@@ -17733,7 +19133,7 @@
             <a:endParaRPr lang="en-US"/>
           </a:p>
         </c:txPr>
-        <c:crossAx val="238398272"/>
+        <c:crossAx val="212726528"/>
         <c:crosses val="autoZero"/>
         <c:crossBetween val="midCat"/>
       </c:valAx>
@@ -17963,11 +19363,11 @@
           <c:showPercent val="0"/>
           <c:showBubbleSize val="0"/>
         </c:dLbls>
-        <c:axId val="238400576"/>
-        <c:axId val="238401152"/>
+        <c:axId val="212803968"/>
+        <c:axId val="212837888"/>
       </c:scatterChart>
       <c:valAx>
-        <c:axId val="238400576"/>
+        <c:axId val="212803968"/>
         <c:scaling>
           <c:logBase val="2"/>
           <c:orientation val="minMax"/>
@@ -18060,12 +19460,12 @@
             <a:endParaRPr lang="en-US"/>
           </a:p>
         </c:txPr>
-        <c:crossAx val="238401152"/>
+        <c:crossAx val="212837888"/>
         <c:crosses val="autoZero"/>
         <c:crossBetween val="midCat"/>
       </c:valAx>
       <c:valAx>
-        <c:axId val="238401152"/>
+        <c:axId val="212837888"/>
         <c:scaling>
           <c:orientation val="minMax"/>
         </c:scaling>
@@ -18157,7 +19557,7 @@
             <a:endParaRPr lang="en-US"/>
           </a:p>
         </c:txPr>
-        <c:crossAx val="238400576"/>
+        <c:crossAx val="212803968"/>
         <c:crosses val="autoZero"/>
         <c:crossBetween val="midCat"/>
       </c:valAx>
@@ -18676,11 +20076,11 @@
           <c:showPercent val="0"/>
           <c:showBubbleSize val="0"/>
         </c:dLbls>
-        <c:axId val="238402880"/>
-        <c:axId val="240648192"/>
+        <c:axId val="212366464"/>
+        <c:axId val="212368768"/>
       </c:scatterChart>
       <c:valAx>
-        <c:axId val="238402880"/>
+        <c:axId val="212366464"/>
         <c:scaling>
           <c:logBase val="2"/>
           <c:orientation val="minMax"/>
@@ -18773,12 +20173,12 @@
             <a:endParaRPr lang="en-US"/>
           </a:p>
         </c:txPr>
-        <c:crossAx val="240648192"/>
+        <c:crossAx val="212368768"/>
         <c:crosses val="autoZero"/>
         <c:crossBetween val="midCat"/>
       </c:valAx>
       <c:valAx>
-        <c:axId val="240648192"/>
+        <c:axId val="212368768"/>
         <c:scaling>
           <c:orientation val="minMax"/>
         </c:scaling>
@@ -18875,7 +20275,7 @@
             <a:endParaRPr lang="en-US"/>
           </a:p>
         </c:txPr>
-        <c:crossAx val="238402880"/>
+        <c:crossAx val="212366464"/>
         <c:crosses val="autoZero"/>
         <c:crossBetween val="midCat"/>
       </c:valAx>
@@ -19367,11 +20767,11 @@
           <c:showPercent val="0"/>
           <c:showBubbleSize val="0"/>
         </c:dLbls>
-        <c:axId val="198530688"/>
-        <c:axId val="202219520"/>
+        <c:axId val="209922688"/>
+        <c:axId val="209933440"/>
       </c:scatterChart>
       <c:valAx>
-        <c:axId val="198530688"/>
+        <c:axId val="209922688"/>
         <c:scaling>
           <c:logBase val="2"/>
           <c:orientation val="minMax"/>
@@ -19465,12 +20865,12 @@
             <a:endParaRPr lang="en-US"/>
           </a:p>
         </c:txPr>
-        <c:crossAx val="202219520"/>
+        <c:crossAx val="209933440"/>
         <c:crosses val="autoZero"/>
         <c:crossBetween val="midCat"/>
       </c:valAx>
       <c:valAx>
-        <c:axId val="202219520"/>
+        <c:axId val="209933440"/>
         <c:scaling>
           <c:orientation val="minMax"/>
         </c:scaling>
@@ -19562,7 +20962,7 @@
             <a:endParaRPr lang="en-US"/>
           </a:p>
         </c:txPr>
-        <c:crossAx val="198530688"/>
+        <c:crossAx val="209922688"/>
         <c:crosses val="autoZero"/>
         <c:crossBetween val="midCat"/>
       </c:valAx>
@@ -20042,11 +21442,11 @@
           <c:showPercent val="0"/>
           <c:showBubbleSize val="0"/>
         </c:dLbls>
-        <c:axId val="202205440"/>
-        <c:axId val="202221824"/>
+        <c:axId val="211689472"/>
+        <c:axId val="211691776"/>
       </c:scatterChart>
       <c:valAx>
-        <c:axId val="202205440"/>
+        <c:axId val="211689472"/>
         <c:scaling>
           <c:logBase val="2"/>
           <c:orientation val="minMax"/>
@@ -20140,12 +21540,12 @@
             <a:endParaRPr lang="en-US"/>
           </a:p>
         </c:txPr>
-        <c:crossAx val="202221824"/>
+        <c:crossAx val="211691776"/>
         <c:crosses val="autoZero"/>
         <c:crossBetween val="midCat"/>
       </c:valAx>
       <c:valAx>
-        <c:axId val="202221824"/>
+        <c:axId val="211691776"/>
         <c:scaling>
           <c:orientation val="minMax"/>
         </c:scaling>
@@ -20237,7 +21637,7 @@
             <a:endParaRPr lang="en-US"/>
           </a:p>
         </c:txPr>
-        <c:crossAx val="202205440"/>
+        <c:crossAx val="211689472"/>
         <c:crosses val="autoZero"/>
         <c:crossBetween val="midCat"/>
       </c:valAx>
@@ -20735,11 +22135,11 @@
           <c:showPercent val="0"/>
           <c:showBubbleSize val="0"/>
         </c:dLbls>
-        <c:axId val="202224704"/>
-        <c:axId val="202225856"/>
+        <c:axId val="212145280"/>
+        <c:axId val="212147584"/>
       </c:scatterChart>
       <c:valAx>
-        <c:axId val="202224704"/>
+        <c:axId val="212145280"/>
         <c:scaling>
           <c:logBase val="2"/>
           <c:orientation val="minMax"/>
@@ -20833,12 +22233,12 @@
             <a:endParaRPr lang="en-US"/>
           </a:p>
         </c:txPr>
-        <c:crossAx val="202225856"/>
+        <c:crossAx val="212147584"/>
         <c:crosses val="autoZero"/>
         <c:crossBetween val="midCat"/>
       </c:valAx>
       <c:valAx>
-        <c:axId val="202225856"/>
+        <c:axId val="212147584"/>
         <c:scaling>
           <c:orientation val="minMax"/>
         </c:scaling>
@@ -20935,7 +22335,7 @@
             <a:endParaRPr lang="en-US"/>
           </a:p>
         </c:txPr>
-        <c:crossAx val="202224704"/>
+        <c:crossAx val="212145280"/>
         <c:crosses val="autoZero"/>
         <c:crossBetween val="midCat"/>
       </c:valAx>
@@ -21424,11 +22824,11 @@
           <c:showPercent val="0"/>
           <c:showBubbleSize val="0"/>
         </c:dLbls>
-        <c:axId val="207883072"/>
-        <c:axId val="211457088"/>
+        <c:axId val="212183296"/>
+        <c:axId val="212202240"/>
       </c:scatterChart>
       <c:valAx>
-        <c:axId val="207883072"/>
+        <c:axId val="212183296"/>
         <c:scaling>
           <c:logBase val="2"/>
           <c:orientation val="minMax"/>
@@ -21522,12 +22922,12 @@
             <a:endParaRPr lang="en-US"/>
           </a:p>
         </c:txPr>
-        <c:crossAx val="211457088"/>
+        <c:crossAx val="212202240"/>
         <c:crosses val="autoZero"/>
         <c:crossBetween val="midCat"/>
       </c:valAx>
       <c:valAx>
-        <c:axId val="211457088"/>
+        <c:axId val="212202240"/>
         <c:scaling>
           <c:orientation val="minMax"/>
         </c:scaling>
@@ -21619,7 +23019,7 @@
             <a:endParaRPr lang="en-US"/>
           </a:p>
         </c:txPr>
-        <c:crossAx val="207883072"/>
+        <c:crossAx val="212183296"/>
         <c:crosses val="autoZero"/>
         <c:crossBetween val="midCat"/>
       </c:valAx>
@@ -22111,11 +23511,11 @@
           <c:showPercent val="0"/>
           <c:showBubbleSize val="0"/>
         </c:dLbls>
-        <c:axId val="211465856"/>
-        <c:axId val="211466432"/>
+        <c:axId val="212249984"/>
+        <c:axId val="212268928"/>
       </c:scatterChart>
       <c:valAx>
-        <c:axId val="211465856"/>
+        <c:axId val="212249984"/>
         <c:scaling>
           <c:logBase val="2"/>
           <c:orientation val="minMax"/>
@@ -22209,12 +23609,12 @@
             <a:endParaRPr lang="en-US"/>
           </a:p>
         </c:txPr>
-        <c:crossAx val="211466432"/>
+        <c:crossAx val="212268928"/>
         <c:crosses val="autoZero"/>
         <c:crossBetween val="midCat"/>
       </c:valAx>
       <c:valAx>
-        <c:axId val="211466432"/>
+        <c:axId val="212268928"/>
         <c:scaling>
           <c:orientation val="minMax"/>
         </c:scaling>
@@ -22306,7 +23706,7 @@
             <a:endParaRPr lang="en-US"/>
           </a:p>
         </c:txPr>
-        <c:crossAx val="211465856"/>
+        <c:crossAx val="212249984"/>
         <c:crosses val="autoZero"/>
         <c:crossBetween val="midCat"/>
       </c:valAx>
@@ -22795,11 +24195,11 @@
           <c:showPercent val="0"/>
           <c:showBubbleSize val="0"/>
         </c:dLbls>
-        <c:axId val="225534528"/>
-        <c:axId val="225535680"/>
+        <c:axId val="212312832"/>
+        <c:axId val="212315136"/>
       </c:scatterChart>
       <c:valAx>
-        <c:axId val="225534528"/>
+        <c:axId val="212312832"/>
         <c:scaling>
           <c:logBase val="2"/>
           <c:orientation val="minMax"/>
@@ -22893,12 +24293,12 @@
             <a:endParaRPr lang="en-US"/>
           </a:p>
         </c:txPr>
-        <c:crossAx val="225535680"/>
+        <c:crossAx val="212315136"/>
         <c:crosses val="autoZero"/>
         <c:crossBetween val="midCat"/>
       </c:valAx>
       <c:valAx>
-        <c:axId val="225535680"/>
+        <c:axId val="212315136"/>
         <c:scaling>
           <c:orientation val="minMax"/>
         </c:scaling>
@@ -22990,7 +24390,7 @@
             <a:endParaRPr lang="en-US"/>
           </a:p>
         </c:txPr>
-        <c:crossAx val="225534528"/>
+        <c:crossAx val="212312832"/>
         <c:crosses val="autoZero"/>
         <c:crossBetween val="midCat"/>
       </c:valAx>
@@ -23488,11 +24888,11 @@
           <c:showPercent val="0"/>
           <c:showBubbleSize val="0"/>
         </c:dLbls>
-        <c:axId val="225538560"/>
-        <c:axId val="225539136"/>
+        <c:axId val="212432768"/>
+        <c:axId val="212439424"/>
       </c:scatterChart>
       <c:valAx>
-        <c:axId val="225538560"/>
+        <c:axId val="212432768"/>
         <c:scaling>
           <c:logBase val="2"/>
           <c:orientation val="minMax"/>
@@ -23586,12 +24986,12 @@
             <a:endParaRPr lang="en-US"/>
           </a:p>
         </c:txPr>
-        <c:crossAx val="225539136"/>
+        <c:crossAx val="212439424"/>
         <c:crosses val="autoZero"/>
         <c:crossBetween val="midCat"/>
       </c:valAx>
       <c:valAx>
-        <c:axId val="225539136"/>
+        <c:axId val="212439424"/>
         <c:scaling>
           <c:orientation val="minMax"/>
         </c:scaling>
@@ -23688,7 +25088,7 @@
             <a:endParaRPr lang="en-US"/>
           </a:p>
         </c:txPr>
-        <c:crossAx val="225538560"/>
+        <c:crossAx val="212432768"/>
         <c:crosses val="autoZero"/>
         <c:crossBetween val="midCat"/>
       </c:valAx>
@@ -24179,11 +25579,11 @@
           <c:showPercent val="0"/>
           <c:showBubbleSize val="0"/>
         </c:dLbls>
-        <c:axId val="237982208"/>
-        <c:axId val="237983936"/>
+        <c:axId val="212552704"/>
+        <c:axId val="212579840"/>
       </c:scatterChart>
       <c:valAx>
-        <c:axId val="237982208"/>
+        <c:axId val="212552704"/>
         <c:scaling>
           <c:logBase val="2"/>
           <c:orientation val="minMax"/>
@@ -24277,12 +25677,12 @@
             <a:endParaRPr lang="en-US"/>
           </a:p>
         </c:txPr>
-        <c:crossAx val="237983936"/>
+        <c:crossAx val="212579840"/>
         <c:crosses val="autoZero"/>
         <c:crossBetween val="midCat"/>
       </c:valAx>
       <c:valAx>
-        <c:axId val="237983936"/>
+        <c:axId val="212579840"/>
         <c:scaling>
           <c:orientation val="minMax"/>
         </c:scaling>
@@ -24379,7 +25779,7 @@
             <a:endParaRPr lang="en-US"/>
           </a:p>
         </c:txPr>
-        <c:crossAx val="237982208"/>
+        <c:crossAx val="212552704"/>
         <c:crosses val="autoZero"/>
         <c:crossBetween val="midCat"/>
       </c:valAx>
@@ -28681,7 +30081,7 @@
 </file>
 
 <file path=customXml/itemProps1.xml><?xml version="1.0" encoding="utf-8"?>
-<ds:datastoreItem xmlns:ds="http://schemas.openxmlformats.org/officeDocument/2006/customXml" ds:itemID="{E0BFFF2D-8B91-4568-8BBE-1B95465FB674}">
+<ds:datastoreItem xmlns:ds="http://schemas.openxmlformats.org/officeDocument/2006/customXml" ds:itemID="{CB2637A9-6A6C-47EA-B09E-F034222303B0}">
   <ds:schemaRefs>
     <ds:schemaRef ds:uri="http://schemas.openxmlformats.org/officeDocument/2006/bibliography"/>
   </ds:schemaRefs>

</xml_diff>

<commit_message>
Fix typo in final draft of parallel I/O paper
</commit_message>
<xml_diff>
--- a/documents/Parallel-IO.docx
+++ b/documents/Parallel-IO.docx
@@ -6,6 +6,8 @@
       <w:pPr>
         <w:pStyle w:val="DocHead"/>
       </w:pPr>
+      <w:bookmarkStart w:id="0" w:name="_GoBack"/>
+      <w:bookmarkEnd w:id="0"/>
     </w:p>
     <w:p>
       <w:pPr>
@@ -873,7 +875,7 @@
       <w:r>
         <w:t>ARCHER</w:t>
       </w:r>
-      <w:ins w:id="0" w:author="dsloanm" w:date="2017-03-16T12:57:00Z">
+      <w:ins w:id="1" w:author="dsloanm" w:date="2017-03-16T12:57:00Z">
         <w:r>
           <w:fldChar w:fldCharType="begin"/>
         </w:r>
@@ -884,23 +886,23 @@
       <w:r>
         <w:fldChar w:fldCharType="separate"/>
       </w:r>
-      <w:ins w:id="1" w:author="dsloanm" w:date="2017-03-17T16:56:00Z">
+      <w:ins w:id="2" w:author="dsloanm" w:date="2017-03-20T13:34:00Z">
         <w:r>
           <w:t>[2]</w:t>
         </w:r>
       </w:ins>
-      <w:ins w:id="2" w:author="dsloanm" w:date="2017-03-16T12:57:00Z">
+      <w:ins w:id="3" w:author="dsloanm" w:date="2017-03-16T12:57:00Z">
         <w:r>
           <w:fldChar w:fldCharType="end"/>
         </w:r>
       </w:ins>
-      <w:ins w:id="3" w:author="dsloanm" w:date="2017-03-16T12:58:00Z">
+      <w:ins w:id="4" w:author="dsloanm" w:date="2017-03-16T12:58:00Z">
         <w:r>
           <w:t xml:space="preserve"> </w:t>
         </w:r>
       </w:ins>
-      <w:commentRangeStart w:id="4"/>
-      <w:del w:id="5" w:author="dsloanm" w:date="2017-03-16T12:58:00Z">
+      <w:commentRangeStart w:id="5"/>
+      <w:del w:id="6" w:author="dsloanm" w:date="2017-03-16T12:58:00Z">
         <w:r>
           <w:fldChar w:fldCharType="begin"/>
         </w:r>
@@ -917,14 +919,14 @@
           <w:fldChar w:fldCharType="end"/>
         </w:r>
       </w:del>
-      <w:commentRangeEnd w:id="4"/>
+      <w:commentRangeEnd w:id="5"/>
       <w:r>
         <w:rPr>
           <w:rStyle w:val="CommentReference"/>
         </w:rPr>
-        <w:commentReference w:id="4"/>
-      </w:r>
-      <w:del w:id="6" w:author="dsloanm" w:date="2017-03-16T12:58:00Z">
+        <w:commentReference w:id="5"/>
+      </w:r>
+      <w:del w:id="7" w:author="dsloanm" w:date="2017-03-16T12:58:00Z">
         <w:r>
           <w:delText xml:space="preserve"> </w:delText>
         </w:r>
@@ -1433,7 +1435,7 @@
       <w:r>
         <w:t xml:space="preserve">compute nodes </w:t>
       </w:r>
-      <w:commentRangeStart w:id="7"/>
+      <w:commentRangeStart w:id="8"/>
       <w:r>
         <w:t xml:space="preserve">over a 10 Gbps, i.e. 1.25 GB/s, </w:t>
       </w:r>
@@ -1443,8 +1445,8 @@
       <w:r>
         <w:t>network</w:t>
       </w:r>
-      <w:commentRangeEnd w:id="7"/>
-      <w:ins w:id="8" w:author="dsloanm" w:date="2017-03-16T13:00:00Z">
+      <w:commentRangeEnd w:id="8"/>
+      <w:ins w:id="9" w:author="dsloanm" w:date="2017-03-16T13:00:00Z">
         <w:r>
           <w:t>, the theoretical limit for performance</w:t>
         </w:r>
@@ -1453,7 +1455,7 @@
         <w:rPr>
           <w:rStyle w:val="CommentReference"/>
         </w:rPr>
-        <w:commentReference w:id="7"/>
+        <w:commentReference w:id="8"/>
       </w:r>
       <w:r>
         <w:t>.</w:t>
@@ -1497,7 +1499,7 @@
       <w:r>
         <w:t xml:space="preserve"> The code is Open Source and is available on GitHub</w:t>
       </w:r>
-      <w:ins w:id="9" w:author="dsloanm" w:date="2017-03-17T16:02:00Z">
+      <w:ins w:id="10" w:author="dsloanm" w:date="2017-03-17T16:02:00Z">
         <w:r>
           <w:fldChar w:fldCharType="begin"/>
         </w:r>
@@ -1505,22 +1507,22 @@
           <w:instrText xml:space="preserve"> REF _Ref477432693 \r \h </w:instrText>
         </w:r>
       </w:ins>
-      <w:ins w:id="10" w:author="dsloanm" w:date="2017-03-17T16:02:00Z">
+      <w:ins w:id="11" w:author="dsloanm" w:date="2017-03-17T16:02:00Z">
         <w:r>
           <w:fldChar w:fldCharType="separate"/>
         </w:r>
       </w:ins>
-      <w:ins w:id="11" w:author="dsloanm" w:date="2017-03-17T16:56:00Z">
+      <w:ins w:id="12" w:author="dsloanm" w:date="2017-03-20T13:34:00Z">
         <w:r>
           <w:t>[11]</w:t>
         </w:r>
       </w:ins>
-      <w:ins w:id="12" w:author="dsloanm" w:date="2017-03-17T16:02:00Z">
+      <w:ins w:id="13" w:author="dsloanm" w:date="2017-03-17T16:02:00Z">
         <w:r>
           <w:fldChar w:fldCharType="end"/>
         </w:r>
       </w:ins>
-      <w:del w:id="13" w:author="dsloanm" w:date="2017-03-17T16:02:00Z">
+      <w:del w:id="14" w:author="dsloanm" w:date="2017-03-17T16:02:00Z">
         <w:r>
           <w:fldChar w:fldCharType="begin"/>
         </w:r>
@@ -1636,7 +1638,7 @@
       <w:r>
         <w:t xml:space="preserve">) that does not model user codes and does not test the performance of MPI-IO collective operations that are key to real performance. This </w:t>
       </w:r>
-      <w:ins w:id="14" w:author="Thomas Eickermann" w:date="2017-03-10T17:57:00Z">
+      <w:ins w:id="15" w:author="Thomas Eickermann" w:date="2017-03-10T17:57:00Z">
         <w:r>
           <w:t xml:space="preserve">is </w:t>
         </w:r>
@@ -1650,7 +1652,7 @@
         </w:rPr>
         <w:t>Parallel IO Benchmarking</w:t>
       </w:r>
-      <w:del w:id="15" w:author="dsloanm" w:date="2017-03-16T13:02:00Z">
+      <w:del w:id="16" w:author="dsloanm" w:date="2017-03-16T13:02:00Z">
         <w:r>
           <w:fldChar w:fldCharType="begin"/>
         </w:r>
@@ -1667,25 +1669,23 @@
           <w:fldChar w:fldCharType="end"/>
         </w:r>
       </w:del>
-      <w:ins w:id="16" w:author="dsloanm" w:date="2017-03-17T16:02:00Z">
+      <w:ins w:id="17" w:author="dsloanm" w:date="2017-03-20T13:29:00Z">
         <w:r>
           <w:fldChar w:fldCharType="begin"/>
         </w:r>
         <w:r>
-          <w:instrText xml:space="preserve"> REF _Ref467589454 \r \h </w:instrText>
+          <w:instrText xml:space="preserve"> REF _Ref477779903 \r \h </w:instrText>
         </w:r>
       </w:ins>
-      <w:ins w:id="17" w:author="dsloanm" w:date="2017-03-17T16:02:00Z">
+      <w:r>
+        <w:fldChar w:fldCharType="separate"/>
+      </w:r>
+      <w:ins w:id="18" w:author="dsloanm" w:date="2017-03-20T13:34:00Z">
         <w:r>
-          <w:fldChar w:fldCharType="separate"/>
+          <w:t>[12]</w:t>
         </w:r>
       </w:ins>
-      <w:ins w:id="18" w:author="dsloanm" w:date="2017-03-17T16:56:00Z">
-        <w:r>
-          <w:t>[1]</w:t>
-        </w:r>
-      </w:ins>
-      <w:ins w:id="19" w:author="dsloanm" w:date="2017-03-17T16:02:00Z">
+      <w:ins w:id="19" w:author="dsloanm" w:date="2017-03-20T13:29:00Z">
         <w:r>
           <w:fldChar w:fldCharType="end"/>
         </w:r>
@@ -1712,7 +1712,7 @@
         <mc:AlternateContent>
           <mc:Choice Requires="wps">
             <w:drawing>
-              <wp:anchor distT="0" distB="0" distL="114300" distR="114300" simplePos="0" relativeHeight="251656192" behindDoc="0" locked="0" layoutInCell="1" allowOverlap="1" wp14:anchorId="10A5DB7E" wp14:editId="711947D8">
+              <wp:anchor distT="0" distB="0" distL="114300" distR="114300" simplePos="0" relativeHeight="251657216" behindDoc="0" locked="0" layoutInCell="1" allowOverlap="1" wp14:anchorId="10A5DB7E" wp14:editId="711947D8">
                 <wp:simplePos x="0" y="0"/>
                 <wp:positionH relativeFrom="column">
                   <wp:posOffset>805180</wp:posOffset>
@@ -1827,7 +1827,7 @@
                 <v:stroke joinstyle="miter"/>
                 <v:path gradientshapeok="t" o:connecttype="rect"/>
               </v:shapetype>
-              <v:shape id="Text Box 14" o:spid="_x0000_s1026" type="#_x0000_t202" style="position:absolute;left:0;text-align:left;margin-left:63.4pt;margin-top:57.75pt;width:288.5pt;height:32pt;z-index:251656192;visibility:visible;mso-wrap-style:square;mso-width-percent:0;mso-height-percent:0;mso-wrap-distance-left:9pt;mso-wrap-distance-top:0;mso-wrap-distance-right:9pt;mso-wrap-distance-bottom:0;mso-position-horizontal:absolute;mso-position-horizontal-relative:text;mso-position-vertical:absolute;mso-position-vertical-relative:text;mso-width-percent:0;mso-height-percent:0;mso-width-relative:page;mso-height-relative:page;v-text-anchor:top" o:gfxdata="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" stroked="f">
+              <v:shape id="Text Box 14" o:spid="_x0000_s1026" type="#_x0000_t202" style="position:absolute;left:0;text-align:left;margin-left:63.4pt;margin-top:57.75pt;width:288.5pt;height:32pt;z-index:251657216;visibility:visible;mso-wrap-style:square;mso-width-percent:0;mso-height-percent:0;mso-wrap-distance-left:9pt;mso-wrap-distance-top:0;mso-wrap-distance-right:9pt;mso-wrap-distance-bottom:0;mso-position-horizontal:absolute;mso-position-horizontal-relative:text;mso-position-vertical:absolute;mso-position-vertical-relative:text;mso-width-percent:0;mso-height-percent:0;mso-width-relative:page;mso-height-relative:page;v-text-anchor:top" o:gfxdata="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" stroked="f">
                 <v:textbox style="mso-fit-shape-to-text:t" inset="0,0,0,0">
                   <w:txbxContent>
                     <w:p>
@@ -1886,7 +1886,7 @@
           <w:lang w:eastAsia="en-GB"/>
         </w:rPr>
         <w:drawing>
-          <wp:anchor distT="0" distB="0" distL="114300" distR="114300" simplePos="0" relativeHeight="251653120" behindDoc="0" locked="0" layoutInCell="1" allowOverlap="1" wp14:anchorId="45E238C8" wp14:editId="3A638403">
+          <wp:anchor distT="0" distB="0" distL="114300" distR="114300" simplePos="0" relativeHeight="251652096" behindDoc="0" locked="0" layoutInCell="1" allowOverlap="1" wp14:anchorId="45E238C8" wp14:editId="3A638403">
             <wp:simplePos x="0" y="0"/>
             <wp:positionH relativeFrom="column">
               <wp:posOffset>805180</wp:posOffset>
@@ -1981,7 +1981,7 @@
         <mc:AlternateContent>
           <mc:Choice Requires="wps">
             <w:drawing>
-              <wp:anchor distT="0" distB="0" distL="114300" distR="114300" simplePos="0" relativeHeight="251659264" behindDoc="0" locked="0" layoutInCell="1" allowOverlap="1" wp14:anchorId="12A9307E" wp14:editId="229D0B36">
+              <wp:anchor distT="0" distB="0" distL="114300" distR="114300" simplePos="0" relativeHeight="251658240" behindDoc="0" locked="0" layoutInCell="1" allowOverlap="1" wp14:anchorId="12A9307E" wp14:editId="229D0B36">
                 <wp:simplePos x="0" y="0"/>
                 <wp:positionH relativeFrom="column">
                   <wp:posOffset>1428750</wp:posOffset>
@@ -2092,7 +2092,7 @@
           </mc:Choice>
           <mc:Fallback>
             <w:pict>
-              <v:shape w14:anchorId="12A9307E" id="Text Box 17" o:spid="_x0000_s1027" type="#_x0000_t202" style="position:absolute;left:0;text-align:left;margin-left:112.5pt;margin-top:278.45pt;width:228.9pt;height:32pt;z-index:251659264;visibility:visible;mso-wrap-style:square;mso-width-percent:0;mso-height-percent:0;mso-wrap-distance-left:9pt;mso-wrap-distance-top:0;mso-wrap-distance-right:9pt;mso-wrap-distance-bottom:0;mso-position-horizontal:absolute;mso-position-horizontal-relative:text;mso-position-vertical:absolute;mso-position-vertical-relative:text;mso-width-percent:0;mso-height-percent:0;mso-width-relative:page;mso-height-relative:page;v-text-anchor:top" o:gfxdata="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" stroked="f">
+              <v:shape w14:anchorId="12A9307E" id="Text Box 17" o:spid="_x0000_s1027" type="#_x0000_t202" style="position:absolute;left:0;text-align:left;margin-left:112.5pt;margin-top:278.45pt;width:228.9pt;height:32pt;z-index:251658240;visibility:visible;mso-wrap-style:square;mso-width-percent:0;mso-height-percent:0;mso-wrap-distance-left:9pt;mso-wrap-distance-top:0;mso-wrap-distance-right:9pt;mso-wrap-distance-bottom:0;mso-position-horizontal:absolute;mso-position-horizontal-relative:text;mso-position-vertical:absolute;mso-position-vertical-relative:text;mso-width-percent:0;mso-height-percent:0;mso-width-relative:page;mso-height-relative:page;v-text-anchor:top" o:gfxdata="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" stroked="f">
                 <v:textbox style="mso-fit-shape-to-text:t" inset="0,0,0,0">
                   <w:txbxContent>
                     <w:p>
@@ -2151,7 +2151,7 @@
           <w:lang w:eastAsia="en-GB"/>
         </w:rPr>
         <w:drawing>
-          <wp:anchor distT="0" distB="0" distL="114300" distR="114300" simplePos="0" relativeHeight="251655168" behindDoc="0" locked="0" layoutInCell="1" allowOverlap="1" wp14:anchorId="7FB61175" wp14:editId="4E264AEB">
+          <wp:anchor distT="0" distB="0" distL="114300" distR="114300" simplePos="0" relativeHeight="251654144" behindDoc="0" locked="0" layoutInCell="1" allowOverlap="1" wp14:anchorId="7FB61175" wp14:editId="4E264AEB">
             <wp:simplePos x="0" y="0"/>
             <wp:positionH relativeFrom="column">
               <wp:posOffset>1428750</wp:posOffset>
@@ -2309,7 +2309,7 @@
         <mc:AlternateContent>
           <mc:Choice Requires="wps">
             <w:drawing>
-              <wp:anchor distT="0" distB="0" distL="114300" distR="114300" simplePos="0" relativeHeight="251663360" behindDoc="0" locked="0" layoutInCell="1" allowOverlap="1" wp14:anchorId="06C8C4D8" wp14:editId="797F27DA">
+              <wp:anchor distT="0" distB="0" distL="114300" distR="114300" simplePos="0" relativeHeight="251662336" behindDoc="0" locked="0" layoutInCell="1" allowOverlap="1" wp14:anchorId="06C8C4D8" wp14:editId="797F27DA">
                 <wp:simplePos x="0" y="0"/>
                 <wp:positionH relativeFrom="column">
                   <wp:posOffset>-398780</wp:posOffset>
@@ -2436,7 +2436,7 @@
           </mc:Choice>
           <mc:Fallback>
             <w:pict>
-              <v:shape w14:anchorId="06C8C4D8" id="Text Box 19" o:spid="_x0000_s1028" type="#_x0000_t202" style="position:absolute;left:0;text-align:left;margin-left:-31.4pt;margin-top:110.05pt;width:516.7pt;height:42pt;z-index:251663360;visibility:visible;mso-wrap-style:square;mso-width-percent:0;mso-height-percent:0;mso-wrap-distance-left:9pt;mso-wrap-distance-top:0;mso-wrap-distance-right:9pt;mso-wrap-distance-bottom:0;mso-position-horizontal:absolute;mso-position-horizontal-relative:text;mso-position-vertical:absolute;mso-position-vertical-relative:text;mso-width-percent:0;mso-height-percent:0;mso-width-relative:page;mso-height-relative:page;v-text-anchor:top" o:gfxdata="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" stroked="f">
+              <v:shape w14:anchorId="06C8C4D8" id="Text Box 19" o:spid="_x0000_s1028" type="#_x0000_t202" style="position:absolute;left:0;text-align:left;margin-left:-31.4pt;margin-top:110.05pt;width:516.7pt;height:42pt;z-index:251662336;visibility:visible;mso-wrap-style:square;mso-width-percent:0;mso-height-percent:0;mso-wrap-distance-left:9pt;mso-wrap-distance-top:0;mso-wrap-distance-right:9pt;mso-wrap-distance-bottom:0;mso-position-horizontal:absolute;mso-position-horizontal-relative:text;mso-position-vertical:absolute;mso-position-vertical-relative:text;mso-width-percent:0;mso-height-percent:0;mso-width-relative:page;mso-height-relative:page;v-text-anchor:top" o:gfxdata="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" stroked="f">
                 <v:textbox style="mso-fit-shape-to-text:t" inset="0,0,0,0">
                   <w:txbxContent>
                     <w:p>
@@ -2511,7 +2511,7 @@
           <w:lang w:eastAsia="en-GB"/>
         </w:rPr>
         <w:drawing>
-          <wp:anchor distT="0" distB="0" distL="114300" distR="114300" simplePos="0" relativeHeight="251661312" behindDoc="0" locked="0" layoutInCell="1" allowOverlap="1" wp14:anchorId="5F345860" wp14:editId="688F7B13">
+          <wp:anchor distT="0" distB="0" distL="114300" distR="114300" simplePos="0" relativeHeight="251660288" behindDoc="0" locked="0" layoutInCell="1" allowOverlap="1" wp14:anchorId="5F345860" wp14:editId="688F7B13">
             <wp:simplePos x="0" y="0"/>
             <wp:positionH relativeFrom="column">
               <wp:posOffset>-398780</wp:posOffset>
@@ -10016,50 +10016,45 @@
       </w:ins>
       <w:ins w:id="130" w:author="dsloanm" w:date="2017-03-17T15:55:00Z">
         <w:r>
-          <w:t>of how additional storage hardware/SSUs influence</w:t>
-        </w:r>
-        <w:bookmarkStart w:id="131" w:name="_GoBack"/>
-        <w:bookmarkEnd w:id="131"/>
-        <w:r>
-          <w:t xml:space="preserve"> the maximum </w:t>
+          <w:t xml:space="preserve">of how additional storage hardware/SSUs influence the maximum </w:t>
         </w:r>
       </w:ins>
-      <w:ins w:id="132" w:author="dsloanm" w:date="2017-03-17T16:06:00Z">
+      <w:ins w:id="131" w:author="dsloanm" w:date="2017-03-17T16:06:00Z">
         <w:r>
           <w:t xml:space="preserve">potential </w:t>
         </w:r>
       </w:ins>
-      <w:ins w:id="133" w:author="dsloanm" w:date="2017-03-17T15:55:00Z">
+      <w:ins w:id="132" w:author="dsloanm" w:date="2017-03-17T15:55:00Z">
         <w:r>
           <w:t xml:space="preserve">performance of </w:t>
         </w:r>
       </w:ins>
-      <w:ins w:id="134" w:author="dsloanm" w:date="2017-03-17T15:56:00Z">
+      <w:ins w:id="133" w:author="dsloanm" w:date="2017-03-17T15:56:00Z">
         <w:r>
           <w:t>the fs4</w:t>
         </w:r>
       </w:ins>
-      <w:ins w:id="135" w:author="dsloanm" w:date="2017-03-17T15:58:00Z">
+      <w:ins w:id="134" w:author="dsloanm" w:date="2017-03-17T15:58:00Z">
         <w:r>
           <w:t xml:space="preserve"> Lustre</w:t>
         </w:r>
       </w:ins>
-      <w:ins w:id="136" w:author="dsloanm" w:date="2017-03-17T15:56:00Z">
+      <w:ins w:id="135" w:author="dsloanm" w:date="2017-03-17T15:56:00Z">
         <w:r>
           <w:t xml:space="preserve"> file system on </w:t>
         </w:r>
       </w:ins>
-      <w:ins w:id="137" w:author="dsloanm" w:date="2017-03-17T15:55:00Z">
+      <w:ins w:id="136" w:author="dsloanm" w:date="2017-03-17T15:55:00Z">
         <w:r>
           <w:t>ARCHER</w:t>
         </w:r>
       </w:ins>
-      <w:ins w:id="138" w:author="dsloanm" w:date="2017-03-17T15:57:00Z">
+      <w:ins w:id="137" w:author="dsloanm" w:date="2017-03-17T15:57:00Z">
         <w:r>
           <w:t>, in comparison to fs2 and fs3</w:t>
         </w:r>
       </w:ins>
-      <w:ins w:id="139" w:author="dsloanm" w:date="2017-03-17T15:56:00Z">
+      <w:ins w:id="138" w:author="dsloanm" w:date="2017-03-17T15:56:00Z">
         <w:r>
           <w:t>)</w:t>
         </w:r>
@@ -10357,7 +10352,7 @@
         <w:pStyle w:val="Caption"/>
         <w:jc w:val="center"/>
       </w:pPr>
-      <w:bookmarkStart w:id="140" w:name="_Ref467753440"/>
+      <w:bookmarkStart w:id="139" w:name="_Ref467753440"/>
       <w:r>
         <w:t xml:space="preserve">Figure </w:t>
       </w:r>
@@ -10382,7 +10377,7 @@
         </w:rPr>
         <w:fldChar w:fldCharType="end"/>
       </w:r>
-      <w:bookmarkEnd w:id="140"/>
+      <w:bookmarkEnd w:id="139"/>
       <w:r>
         <w:t>. MPI-IO bandwidth for JASMIN</w:t>
       </w:r>
@@ -10403,9 +10398,11 @@
         </w:rPr>
         <w:t>Investigating Read Performance of Python and NetCDF when using HPC Parallel Filesystems</w:t>
       </w:r>
-      <w:r>
-        <w:t xml:space="preserve"> </w:t>
-      </w:r>
+      <w:del w:id="140" w:author="dsloanm" w:date="2017-03-20T13:32:00Z">
+        <w:r>
+          <w:delText xml:space="preserve"> </w:delText>
+        </w:r>
+      </w:del>
       <w:r>
         <w:fldChar w:fldCharType="begin"/>
       </w:r>
@@ -11495,7 +11492,6 @@
         </w:r>
       </w:moveTo>
     </w:p>
-    <w:moveToRangeEnd w:id="171"/>
     <w:p>
       <w:pPr>
         <w:numPr>
@@ -11503,7 +11499,9 @@
           <w:numId w:val="33"/>
         </w:numPr>
       </w:pPr>
-      <w:del w:id="173" w:author="dsloanm" w:date="2017-03-17T16:01:00Z">
+      <w:bookmarkStart w:id="173" w:name="_Ref477779903"/>
+      <w:moveToRangeEnd w:id="171"/>
+      <w:del w:id="174" w:author="dsloanm" w:date="2017-03-17T16:01:00Z">
         <w:r>
           <w:delText>EPCCed/benchio: EPCC I/O benchmarking applications</w:delText>
         </w:r>
@@ -11539,6 +11537,7 @@
       </w:del>
       <w:bookmarkEnd w:id="151"/>
       <w:bookmarkEnd w:id="170"/>
+      <w:bookmarkEnd w:id="173"/>
     </w:p>
     <w:p>
       <w:pPr>
@@ -11550,7 +11549,7 @@
           <w:b/>
         </w:rPr>
       </w:pPr>
-      <w:bookmarkStart w:id="174" w:name="_Ref465944888"/>
+      <w:bookmarkStart w:id="175" w:name="_Ref465944888"/>
       <w:bookmarkEnd w:id="152"/>
       <w:r>
         <w:t>David Henty, A</w:t>
@@ -11585,7 +11584,7 @@
       <w:r>
         <w:t>, retrieved 01 Nov 2016</w:t>
       </w:r>
-      <w:bookmarkEnd w:id="174"/>
+      <w:bookmarkEnd w:id="175"/>
     </w:p>
     <w:p>
       <w:pPr>
@@ -11594,7 +11593,7 @@
           <w:numId w:val="33"/>
         </w:numPr>
       </w:pPr>
-      <w:bookmarkStart w:id="175" w:name="_Ref466283832"/>
+      <w:bookmarkStart w:id="176" w:name="_Ref466283832"/>
       <w:r>
         <w:t>Mark Howison, Quincey Koziol, David Knaak, John Mainzer, John Shalf</w:t>
       </w:r>
@@ -11613,7 +11612,7 @@
       <w:r>
         <w:t>, retrieved 03 Nov 2016</w:t>
       </w:r>
-      <w:bookmarkEnd w:id="175"/>
+      <w:bookmarkEnd w:id="176"/>
     </w:p>
     <w:p>
       <w:pPr>
@@ -11622,11 +11621,11 @@
           <w:numId w:val="33"/>
         </w:numPr>
       </w:pPr>
-      <w:bookmarkStart w:id="176" w:name="_Ref467748724"/>
+      <w:bookmarkStart w:id="177" w:name="_Ref467748724"/>
       <w:r>
         <w:t>Matthew Jones, Jon Blower, Bryan Lawrence, Annette Osprey: Investigating Read Performance of Python and NetCDF When Using HPC Parallel Filesystems, http://link.springer.com/chapter/10.1007%2F978-3-319-46079-6_12, retrieved 24 Nov 2016</w:t>
       </w:r>
-      <w:bookmarkEnd w:id="176"/>
+      <w:bookmarkEnd w:id="177"/>
     </w:p>
     <w:p>
       <w:pPr>
@@ -11691,7 +11690,7 @@
 
 <file path=word/comments.xml><?xml version="1.0" encoding="utf-8"?>
 <w:comments xmlns:wpc="http://schemas.microsoft.com/office/word/2010/wordprocessingCanvas" xmlns:cx="http://schemas.microsoft.com/office/drawing/2014/chartex" xmlns:cx1="http://schemas.microsoft.com/office/drawing/2015/9/8/chartex" xmlns:cx2="http://schemas.microsoft.com/office/drawing/2015/10/21/chartex" xmlns:cx3="http://schemas.microsoft.com/office/drawing/2016/5/9/chartex" xmlns:cx4="http://schemas.microsoft.com/office/drawing/2016/5/10/chartex" xmlns:cx5="http://schemas.microsoft.com/office/drawing/2016/5/11/chartex" xmlns:mc="http://schemas.openxmlformats.org/markup-compatibility/2006" xmlns:o="urn:schemas-microsoft-com:office:office" xmlns:r="http://schemas.openxmlformats.org/officeDocument/2006/relationships" xmlns:m="http://schemas.openxmlformats.org/officeDocument/2006/math" xmlns:v="urn:schemas-microsoft-com:vml" xmlns:wp14="http://schemas.microsoft.com/office/word/2010/wordprocessingDrawing" xmlns:wp="http://schemas.openxmlformats.org/drawingml/2006/wordprocessingDrawing" xmlns:w10="urn:schemas-microsoft-com:office:word" xmlns:w="http://schemas.openxmlformats.org/wordprocessingml/2006/main" xmlns:w14="http://schemas.microsoft.com/office/word/2010/wordml" xmlns:w15="http://schemas.microsoft.com/office/word/2012/wordml" xmlns:w16se="http://schemas.microsoft.com/office/word/2015/wordml/symex" xmlns:wpg="http://schemas.microsoft.com/office/word/2010/wordprocessingGroup" xmlns:wpi="http://schemas.microsoft.com/office/word/2010/wordprocessingInk" xmlns:wne="http://schemas.microsoft.com/office/word/2006/wordml" xmlns:wps="http://schemas.microsoft.com/office/word/2010/wordprocessingShape" mc:Ignorable="w14 w15 w16se wp14">
-  <w:comment w:id="4" w:author="Thomas Eickermann" w:date="2017-03-10T17:56:00Z" w:initials="TE">
+  <w:comment w:id="5" w:author="Thomas Eickermann" w:date="2017-03-10T17:56:00Z" w:initials="TE">
     <w:p>
       <w:pPr>
         <w:pStyle w:val="CommentText"/>
@@ -11707,7 +11706,7 @@
       </w:r>
     </w:p>
   </w:comment>
-  <w:comment w:id="7" w:author="Thomas Eickermann" w:date="2017-03-10T17:57:00Z" w:initials="TE">
+  <w:comment w:id="8" w:author="Thomas Eickermann" w:date="2017-03-10T17:57:00Z" w:initials="TE">
     <w:p>
       <w:pPr>
         <w:pStyle w:val="CommentText"/>
@@ -11908,7 +11907,7 @@
       <w:fldChar w:fldCharType="separate"/>
     </w:r>
     <w:r>
-      <w:t>16</w:t>
+      <w:t>2</w:t>
     </w:r>
     <w:r>
       <w:fldChar w:fldCharType="end"/>
@@ -11939,7 +11938,7 @@
       <w:fldChar w:fldCharType="separate"/>
     </w:r>
     <w:r>
-      <w:t>17</w:t>
+      <w:t>19</w:t>
     </w:r>
     <w:r>
       <w:fldChar w:fldCharType="end"/>
@@ -11999,7 +11998,7 @@
           <w:lang w:val="en-GB" w:eastAsia="en-GB"/>
         </w:rPr>
         <w:drawing>
-          <wp:inline distT="0" distB="0" distL="0" distR="0" wp14:anchorId="35339D76" wp14:editId="182C8486">
+          <wp:inline distT="0" distB="0" distL="0" distR="0" wp14:anchorId="00F90442" wp14:editId="6C251929">
             <wp:extent cx="564515" cy="19685"/>
             <wp:effectExtent l="0" t="0" r="0" b="5715"/>
             <wp:docPr id="18" name="Picture 18" descr="3pcline"/>
@@ -30081,7 +30080,7 @@
 </file>
 
 <file path=customXml/itemProps1.xml><?xml version="1.0" encoding="utf-8"?>
-<ds:datastoreItem xmlns:ds="http://schemas.openxmlformats.org/officeDocument/2006/customXml" ds:itemID="{CB2637A9-6A6C-47EA-B09E-F034222303B0}">
+<ds:datastoreItem xmlns:ds="http://schemas.openxmlformats.org/officeDocument/2006/customXml" ds:itemID="{A7C20FA6-2A96-495B-ADD2-7D7E732B8240}">
   <ds:schemaRefs>
     <ds:schemaRef ds:uri="http://schemas.openxmlformats.org/officeDocument/2006/bibliography"/>
   </ds:schemaRefs>

</xml_diff>